<commit_message>
refactorizacion de la linea base en los requerimientos
</commit_message>
<xml_diff>
--- a/Linea Base/Requerimientos/SWGI_ER.docx
+++ b/Linea Base/Requerimientos/SWGI_ER.docx
@@ -10,8 +10,6 @@
           <w:lang w:val="es-PE"/>
         </w:rPr>
       </w:pPr>
-      <w:bookmarkStart w:id="0" w:name="_GoBack"/>
-      <w:bookmarkEnd w:id="0"/>
     </w:p>
     <w:p>
       <w:pPr>
@@ -308,110 +306,15 @@
         <w:rPr>
           <w:noProof/>
         </w:rPr>
-        <mc:AlternateContent>
-          <mc:Choice Requires="wpg">
-            <w:drawing>
-              <wp:inline distT="0" distB="0" distL="0" distR="0">
-                <wp:extent cx="1877060" cy="4445"/>
-                <wp:effectExtent l="9525" t="9525" r="1189595665" b="2519680"/>
-                <wp:docPr id="60" name="Group 40"/>
-                <wp:cNvGraphicFramePr>
-                  <a:graphicFrameLocks xmlns:a="http://schemas.openxmlformats.org/drawingml/2006/main"/>
-                </wp:cNvGraphicFramePr>
-                <a:graphic xmlns:a="http://schemas.openxmlformats.org/drawingml/2006/main">
-                  <a:graphicData uri="http://schemas.microsoft.com/office/word/2010/wordprocessingGroup">
-                    <wpg:wgp>
-                      <wpg:cNvGrpSpPr>
-                        <a:grpSpLocks/>
-                      </wpg:cNvGrpSpPr>
-                      <wpg:grpSpPr bwMode="auto">
-                        <a:xfrm rot="600">
-                          <a:off x="0" y="0"/>
-                          <a:ext cx="1877060" cy="4445"/>
-                          <a:chOff x="0" y="0"/>
-                          <a:chExt cx="0" cy="0"/>
-                        </a:xfrm>
-                      </wpg:grpSpPr>
-                      <wps:wsp>
-                        <wps:cNvPr id="61" name="Conector recto 2"/>
-                        <wps:cNvCnPr>
-                          <a:cxnSpLocks noChangeShapeType="1"/>
-                        </wps:cNvCnPr>
-                        <wps:spPr bwMode="auto">
-                          <a:xfrm>
-                            <a:off x="0" y="0"/>
-                            <a:ext cx="1876320" cy="0"/>
-                          </a:xfrm>
-                          <a:prstGeom prst="line">
-                            <a:avLst/>
-                          </a:prstGeom>
-                          <a:noFill/>
-                          <a:ln w="1440">
-                            <a:solidFill>
-                              <a:srgbClr val="000000"/>
-                            </a:solidFill>
-                            <a:round/>
-                            <a:headEnd/>
-                            <a:tailEnd/>
-                          </a:ln>
-                          <a:extLst>
-                            <a:ext uri="{909E8E84-426E-40DD-AFC4-6F175D3DCCD1}">
-                              <a14:hiddenFill xmlns:a14="http://schemas.microsoft.com/office/drawing/2010/main">
-                                <a:noFill/>
-                              </a14:hiddenFill>
-                            </a:ext>
-                          </a:extLst>
-                        </wps:spPr>
-                        <wps:bodyPr/>
-                      </wps:wsp>
-                      <wps:wsp>
-                        <wps:cNvPr id="62" name="Conector recto 3"/>
-                        <wps:cNvCnPr>
-                          <a:cxnSpLocks noChangeShapeType="1"/>
-                        </wps:cNvCnPr>
-                        <wps:spPr bwMode="auto">
-                          <a:xfrm>
-                            <a:off x="0" y="3960"/>
-                            <a:ext cx="1876320" cy="0"/>
-                          </a:xfrm>
-                          <a:prstGeom prst="line">
-                            <a:avLst/>
-                          </a:prstGeom>
-                          <a:noFill/>
-                          <a:ln w="1440">
-                            <a:solidFill>
-                              <a:srgbClr val="000000"/>
-                            </a:solidFill>
-                            <a:round/>
-                            <a:headEnd/>
-                            <a:tailEnd/>
-                          </a:ln>
-                          <a:extLst>
-                            <a:ext uri="{909E8E84-426E-40DD-AFC4-6F175D3DCCD1}">
-                              <a14:hiddenFill xmlns:a14="http://schemas.microsoft.com/office/drawing/2010/main">
-                                <a:noFill/>
-                              </a14:hiddenFill>
-                            </a:ext>
-                          </a:extLst>
-                        </wps:spPr>
-                        <wps:bodyPr/>
-                      </wps:wsp>
-                    </wpg:wgp>
-                  </a:graphicData>
-                </a:graphic>
-              </wp:inline>
-            </w:drawing>
-          </mc:Choice>
-          <mc:Fallback>
-            <w:pict>
-              <v:group w14:anchorId="63DE4B7F" id="Group 40" o:spid="_x0000_s1026" style="width:147.8pt;height:.35pt;rotation:655fd;mso-position-horizontal-relative:char;mso-position-vertical-relative:line" coordsize="0,0" o:gfxdata="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">
-                <v:line id="Conector recto 2" o:spid="_x0000_s1027" style="position:absolute;visibility:visible;mso-wrap-style:square" from="0,0" to="1876320,0" o:connectortype="straight" o:gfxdata="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" strokeweight=".04mm"/>
-                <v:line id="Conector recto 3" o:spid="_x0000_s1028" style="position:absolute;visibility:visible;mso-wrap-style:square" from="0,3960" to="1876320,3960" o:connectortype="straight" o:gfxdata="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" strokeweight=".04mm"/>
-                <w10:anchorlock/>
-              </v:group>
-            </w:pict>
-          </mc:Fallback>
-        </mc:AlternateContent>
+      </w:r>
+      <w:r>
+        <w:pict>
+          <v:group id="_x0000_s1064" style="width:147.8pt;height:.35pt;rotation:655fd;mso-position-horizontal-relative:char;mso-position-vertical-relative:line" coordsize="0,0" o:gfxdata="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">
+            <v:line id="Conector recto 2" o:spid="_x0000_s1065" style="position:absolute;visibility:visible;mso-wrap-style:square" from="0,0" to="1876320,0" o:connectortype="straight" o:gfxdata="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" strokeweight=".04mm"/>
+            <v:line id="Conector recto 3" o:spid="_x0000_s1066" style="position:absolute;visibility:visible;mso-wrap-style:square" from="0,3960" to="1876320,3960" o:connectortype="straight" o:gfxdata="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" strokeweight=".04mm"/>
+            <w10:anchorlock/>
+          </v:group>
+        </w:pict>
       </w:r>
     </w:p>
     <w:p>
@@ -619,388 +522,21 @@
         <w:rPr>
           <w:noProof/>
         </w:rPr>
-        <mc:AlternateContent>
-          <mc:Choice Requires="wpg">
-            <w:drawing>
-              <wp:anchor distT="0" distB="0" distL="114300" distR="114300" simplePos="0" relativeHeight="251681792" behindDoc="1" locked="0" layoutInCell="1" allowOverlap="1">
-                <wp:simplePos x="0" y="0"/>
-                <wp:positionH relativeFrom="page">
-                  <wp:posOffset>2750820</wp:posOffset>
-                </wp:positionH>
-                <wp:positionV relativeFrom="paragraph">
-                  <wp:posOffset>151130</wp:posOffset>
-                </wp:positionV>
-                <wp:extent cx="2308860" cy="6350"/>
-                <wp:effectExtent l="19050" t="19050" r="0" b="0"/>
-                <wp:wrapTopAndBottom/>
-                <wp:docPr id="44" name="graphic1"/>
-                <wp:cNvGraphicFramePr>
-                  <a:graphicFrameLocks xmlns:a="http://schemas.openxmlformats.org/drawingml/2006/main"/>
-                </wp:cNvGraphicFramePr>
-                <a:graphic xmlns:a="http://schemas.openxmlformats.org/drawingml/2006/main">
-                  <a:graphicData uri="http://schemas.microsoft.com/office/word/2010/wordprocessingGroup">
-                    <wpg:wgp>
-                      <wpg:cNvGrpSpPr>
-                        <a:grpSpLocks/>
-                      </wpg:cNvGrpSpPr>
-                      <wpg:grpSpPr>
-                        <a:xfrm rot="10200">
-                          <a:off x="0" y="0"/>
-                          <a:ext cx="2308860" cy="6350"/>
-                          <a:chOff x="0" y="0"/>
-                          <a:chExt cx="2308860" cy="6350"/>
-                        </a:xfrm>
-                      </wpg:grpSpPr>
-                      <wps:wsp>
-                        <wps:cNvPr id="45" name="Conector recto 5"/>
-                        <wps:cNvCnPr/>
-                        <wps:spPr>
-                          <a:xfrm>
-                            <a:off x="0" y="1800"/>
-                            <a:ext cx="219600" cy="720"/>
-                          </a:xfrm>
-                          <a:prstGeom prst="line">
-                            <a:avLst/>
-                          </a:prstGeom>
-                          <a:ln w="1440">
-                            <a:solidFill>
-                              <a:srgbClr val="000000"/>
-                            </a:solidFill>
-                            <a:round/>
-                          </a:ln>
-                        </wps:spPr>
-                        <wps:style>
-                          <a:lnRef idx="0">
-                            <a:scrgbClr r="0" g="0" b="0"/>
-                          </a:lnRef>
-                          <a:fillRef idx="0">
-                            <a:scrgbClr r="0" g="0" b="0"/>
-                          </a:fillRef>
-                          <a:effectRef idx="0">
-                            <a:scrgbClr r="0" g="0" b="0"/>
-                          </a:effectRef>
-                          <a:fontRef idx="minor"/>
-                        </wps:style>
-                        <wps:bodyPr/>
-                      </wps:wsp>
-                      <wps:wsp>
-                        <wps:cNvPr id="46" name="Conector recto 6"/>
-                        <wps:cNvCnPr/>
-                        <wps:spPr>
-                          <a:xfrm>
-                            <a:off x="0" y="5760"/>
-                            <a:ext cx="219600" cy="0"/>
-                          </a:xfrm>
-                          <a:prstGeom prst="line">
-                            <a:avLst/>
-                          </a:prstGeom>
-                          <a:ln w="1440">
-                            <a:solidFill>
-                              <a:srgbClr val="000000"/>
-                            </a:solidFill>
-                            <a:round/>
-                          </a:ln>
-                        </wps:spPr>
-                        <wps:style>
-                          <a:lnRef idx="0">
-                            <a:scrgbClr r="0" g="0" b="0"/>
-                          </a:lnRef>
-                          <a:fillRef idx="0">
-                            <a:scrgbClr r="0" g="0" b="0"/>
-                          </a:fillRef>
-                          <a:effectRef idx="0">
-                            <a:scrgbClr r="0" g="0" b="0"/>
-                          </a:effectRef>
-                          <a:fontRef idx="minor"/>
-                        </wps:style>
-                        <wps:bodyPr/>
-                      </wps:wsp>
-                      <wps:wsp>
-                        <wps:cNvPr id="52" name="Rectángulo 7"/>
-                        <wps:cNvSpPr/>
-                        <wps:spPr>
-                          <a:xfrm>
-                            <a:off x="219240" y="0"/>
-                            <a:ext cx="4320" cy="1800"/>
-                          </a:xfrm>
-                          <a:prstGeom prst="rect">
-                            <a:avLst/>
-                          </a:prstGeom>
-                          <a:solidFill>
-                            <a:srgbClr val="000000"/>
-                          </a:solidFill>
-                          <a:ln>
-                            <a:noFill/>
-                          </a:ln>
-                        </wps:spPr>
-                        <wps:style>
-                          <a:lnRef idx="0">
-                            <a:scrgbClr r="0" g="0" b="0"/>
-                          </a:lnRef>
-                          <a:fillRef idx="0">
-                            <a:scrgbClr r="0" g="0" b="0"/>
-                          </a:fillRef>
-                          <a:effectRef idx="0">
-                            <a:scrgbClr r="0" g="0" b="0"/>
-                          </a:effectRef>
-                          <a:fontRef idx="minor"/>
-                        </wps:style>
-                        <wps:bodyPr/>
-                      </wps:wsp>
-                      <wps:wsp>
-                        <wps:cNvPr id="53" name="Rectángulo 8"/>
-                        <wps:cNvSpPr/>
-                        <wps:spPr>
-                          <a:xfrm>
-                            <a:off x="219240" y="3960"/>
-                            <a:ext cx="4320" cy="1800"/>
-                          </a:xfrm>
-                          <a:prstGeom prst="rect">
-                            <a:avLst/>
-                          </a:prstGeom>
-                          <a:solidFill>
-                            <a:srgbClr val="000000"/>
-                          </a:solidFill>
-                          <a:ln>
-                            <a:noFill/>
-                          </a:ln>
-                        </wps:spPr>
-                        <wps:style>
-                          <a:lnRef idx="0">
-                            <a:scrgbClr r="0" g="0" b="0"/>
-                          </a:lnRef>
-                          <a:fillRef idx="0">
-                            <a:scrgbClr r="0" g="0" b="0"/>
-                          </a:fillRef>
-                          <a:effectRef idx="0">
-                            <a:scrgbClr r="0" g="0" b="0"/>
-                          </a:effectRef>
-                          <a:fontRef idx="minor"/>
-                        </wps:style>
-                        <wps:bodyPr/>
-                      </wps:wsp>
-                      <wps:wsp>
-                        <wps:cNvPr id="54" name="Conector recto 9"/>
-                        <wps:cNvCnPr/>
-                        <wps:spPr>
-                          <a:xfrm>
-                            <a:off x="224280" y="1800"/>
-                            <a:ext cx="181080" cy="720"/>
-                          </a:xfrm>
-                          <a:prstGeom prst="line">
-                            <a:avLst/>
-                          </a:prstGeom>
-                          <a:ln w="1440">
-                            <a:solidFill>
-                              <a:srgbClr val="000000"/>
-                            </a:solidFill>
-                            <a:round/>
-                          </a:ln>
-                        </wps:spPr>
-                        <wps:style>
-                          <a:lnRef idx="0">
-                            <a:scrgbClr r="0" g="0" b="0"/>
-                          </a:lnRef>
-                          <a:fillRef idx="0">
-                            <a:scrgbClr r="0" g="0" b="0"/>
-                          </a:fillRef>
-                          <a:effectRef idx="0">
-                            <a:scrgbClr r="0" g="0" b="0"/>
-                          </a:effectRef>
-                          <a:fontRef idx="minor"/>
-                        </wps:style>
-                        <wps:bodyPr/>
-                      </wps:wsp>
-                      <wps:wsp>
-                        <wps:cNvPr id="55" name="Conector recto 10"/>
-                        <wps:cNvCnPr/>
-                        <wps:spPr>
-                          <a:xfrm>
-                            <a:off x="224280" y="5760"/>
-                            <a:ext cx="181080" cy="0"/>
-                          </a:xfrm>
-                          <a:prstGeom prst="line">
-                            <a:avLst/>
-                          </a:prstGeom>
-                          <a:ln w="1440">
-                            <a:solidFill>
-                              <a:srgbClr val="000000"/>
-                            </a:solidFill>
-                            <a:round/>
-                          </a:ln>
-                        </wps:spPr>
-                        <wps:style>
-                          <a:lnRef idx="0">
-                            <a:scrgbClr r="0" g="0" b="0"/>
-                          </a:lnRef>
-                          <a:fillRef idx="0">
-                            <a:scrgbClr r="0" g="0" b="0"/>
-                          </a:fillRef>
-                          <a:effectRef idx="0">
-                            <a:scrgbClr r="0" g="0" b="0"/>
-                          </a:effectRef>
-                          <a:fontRef idx="minor"/>
-                        </wps:style>
-                        <wps:bodyPr/>
-                      </wps:wsp>
-                      <wps:wsp>
-                        <wps:cNvPr id="56" name="Rectángulo 11"/>
-                        <wps:cNvSpPr/>
-                        <wps:spPr>
-                          <a:xfrm>
-                            <a:off x="405000" y="0"/>
-                            <a:ext cx="4320" cy="1800"/>
-                          </a:xfrm>
-                          <a:prstGeom prst="rect">
-                            <a:avLst/>
-                          </a:prstGeom>
-                          <a:solidFill>
-                            <a:srgbClr val="000000"/>
-                          </a:solidFill>
-                          <a:ln>
-                            <a:noFill/>
-                          </a:ln>
-                        </wps:spPr>
-                        <wps:style>
-                          <a:lnRef idx="0">
-                            <a:scrgbClr r="0" g="0" b="0"/>
-                          </a:lnRef>
-                          <a:fillRef idx="0">
-                            <a:scrgbClr r="0" g="0" b="0"/>
-                          </a:fillRef>
-                          <a:effectRef idx="0">
-                            <a:scrgbClr r="0" g="0" b="0"/>
-                          </a:effectRef>
-                          <a:fontRef idx="minor"/>
-                        </wps:style>
-                        <wps:bodyPr/>
-                      </wps:wsp>
-                      <wps:wsp>
-                        <wps:cNvPr id="57" name="Rectángulo 12"/>
-                        <wps:cNvSpPr/>
-                        <wps:spPr>
-                          <a:xfrm>
-                            <a:off x="405000" y="3960"/>
-                            <a:ext cx="4320" cy="1800"/>
-                          </a:xfrm>
-                          <a:prstGeom prst="rect">
-                            <a:avLst/>
-                          </a:prstGeom>
-                          <a:solidFill>
-                            <a:srgbClr val="000000"/>
-                          </a:solidFill>
-                          <a:ln>
-                            <a:noFill/>
-                          </a:ln>
-                        </wps:spPr>
-                        <wps:style>
-                          <a:lnRef idx="0">
-                            <a:scrgbClr r="0" g="0" b="0"/>
-                          </a:lnRef>
-                          <a:fillRef idx="0">
-                            <a:scrgbClr r="0" g="0" b="0"/>
-                          </a:fillRef>
-                          <a:effectRef idx="0">
-                            <a:scrgbClr r="0" g="0" b="0"/>
-                          </a:effectRef>
-                          <a:fontRef idx="minor"/>
-                        </wps:style>
-                        <wps:bodyPr/>
-                      </wps:wsp>
-                      <wps:wsp>
-                        <wps:cNvPr id="58" name="Conector recto 13"/>
-                        <wps:cNvCnPr/>
-                        <wps:spPr>
-                          <a:xfrm>
-                            <a:off x="410040" y="1800"/>
-                            <a:ext cx="1897920" cy="720"/>
-                          </a:xfrm>
-                          <a:prstGeom prst="line">
-                            <a:avLst/>
-                          </a:prstGeom>
-                          <a:ln w="1440">
-                            <a:solidFill>
-                              <a:srgbClr val="000000"/>
-                            </a:solidFill>
-                            <a:round/>
-                          </a:ln>
-                        </wps:spPr>
-                        <wps:style>
-                          <a:lnRef idx="0">
-                            <a:scrgbClr r="0" g="0" b="0"/>
-                          </a:lnRef>
-                          <a:fillRef idx="0">
-                            <a:scrgbClr r="0" g="0" b="0"/>
-                          </a:fillRef>
-                          <a:effectRef idx="0">
-                            <a:scrgbClr r="0" g="0" b="0"/>
-                          </a:effectRef>
-                          <a:fontRef idx="minor"/>
-                        </wps:style>
-                        <wps:bodyPr/>
-                      </wps:wsp>
-                      <wps:wsp>
-                        <wps:cNvPr id="59" name="Conector recto 14"/>
-                        <wps:cNvCnPr/>
-                        <wps:spPr>
-                          <a:xfrm>
-                            <a:off x="410040" y="5760"/>
-                            <a:ext cx="1897920" cy="0"/>
-                          </a:xfrm>
-                          <a:prstGeom prst="line">
-                            <a:avLst/>
-                          </a:prstGeom>
-                          <a:ln w="1440">
-                            <a:solidFill>
-                              <a:srgbClr val="000000"/>
-                            </a:solidFill>
-                            <a:round/>
-                          </a:ln>
-                        </wps:spPr>
-                        <wps:style>
-                          <a:lnRef idx="0">
-                            <a:scrgbClr r="0" g="0" b="0"/>
-                          </a:lnRef>
-                          <a:fillRef idx="0">
-                            <a:scrgbClr r="0" g="0" b="0"/>
-                          </a:fillRef>
-                          <a:effectRef idx="0">
-                            <a:scrgbClr r="0" g="0" b="0"/>
-                          </a:effectRef>
-                          <a:fontRef idx="minor"/>
-                        </wps:style>
-                        <wps:bodyPr/>
-                      </wps:wsp>
-                    </wpg:wgp>
-                  </a:graphicData>
-                </a:graphic>
-                <wp14:sizeRelH relativeFrom="page">
-                  <wp14:pctWidth>0</wp14:pctWidth>
-                </wp14:sizeRelH>
-                <wp14:sizeRelV relativeFrom="page">
-                  <wp14:pctHeight>0</wp14:pctHeight>
-                </wp14:sizeRelV>
-              </wp:anchor>
-            </w:drawing>
-          </mc:Choice>
-          <mc:Fallback>
-            <w:pict>
-              <v:group w14:anchorId="53A88797" id="graphic1" o:spid="_x0000_s1026" style="position:absolute;margin-left:216.6pt;margin-top:11.9pt;width:181.8pt;height:.5pt;rotation:11141fd;z-index:-251634688;mso-position-horizontal-relative:page" coordsize="23088,63" o:gfxdata="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">
-                <v:line id="Conector recto 5" o:spid="_x0000_s1027" style="position:absolute;visibility:visible;mso-wrap-style:square" from="0,18" to="2196,25" o:connectortype="straight" o:gfxdata="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" strokeweight=".04mm"/>
-                <v:line id="Conector recto 6" o:spid="_x0000_s1028" style="position:absolute;visibility:visible;mso-wrap-style:square" from="0,57" to="2196,57" o:connectortype="straight" o:gfxdata="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" strokeweight=".04mm"/>
-                <v:rect id="Rectángulo 7" o:spid="_x0000_s1029" style="position:absolute;left:2192;width:43;height:18;visibility:visible;mso-wrap-style:square;v-text-anchor:top" o:gfxdata="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" fillcolor="black" stroked="f"/>
-                <v:rect id="Rectángulo 8" o:spid="_x0000_s1030" style="position:absolute;left:2192;top:39;width:43;height:18;visibility:visible;mso-wrap-style:square;v-text-anchor:top" o:gfxdata="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" fillcolor="black" stroked="f"/>
-                <v:line id="Conector recto 9" o:spid="_x0000_s1031" style="position:absolute;visibility:visible;mso-wrap-style:square" from="2242,18" to="4053,25" o:connectortype="straight" o:gfxdata="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" strokeweight=".04mm"/>
-                <v:line id="Conector recto 10" o:spid="_x0000_s1032" style="position:absolute;visibility:visible;mso-wrap-style:square" from="2242,57" to="4053,57" o:connectortype="straight" o:gfxdata="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" strokeweight=".04mm"/>
-                <v:rect id="Rectángulo 11" o:spid="_x0000_s1033" style="position:absolute;left:4050;width:43;height:18;visibility:visible;mso-wrap-style:square;v-text-anchor:top" o:gfxdata="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" fillcolor="black" stroked="f"/>
-                <v:rect id="Rectángulo 12" o:spid="_x0000_s1034" style="position:absolute;left:4050;top:39;width:43;height:18;visibility:visible;mso-wrap-style:square;v-text-anchor:top" o:gfxdata="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" fillcolor="black" stroked="f"/>
-                <v:line id="Conector recto 13" o:spid="_x0000_s1035" style="position:absolute;visibility:visible;mso-wrap-style:square" from="4100,18" to="23079,25" o:connectortype="straight" o:gfxdata="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" strokeweight=".04mm"/>
-                <v:line id="Conector recto 14" o:spid="_x0000_s1036" style="position:absolute;visibility:visible;mso-wrap-style:square" from="4100,57" to="23079,57" o:connectortype="straight" o:gfxdata="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" strokeweight=".04mm"/>
-                <w10:wrap type="topAndBottom" anchorx="page"/>
-              </v:group>
-            </w:pict>
-          </mc:Fallback>
-        </mc:AlternateContent>
+        <w:pict>
+          <v:group id="graphic1" o:spid="_x0000_s1053" style="position:absolute;margin-left:216.6pt;margin-top:11.9pt;width:181.8pt;height:.5pt;rotation:11141fd;z-index:-251634688;mso-position-horizontal-relative:page" coordsize="0,0" o:gfxdata="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">
+            <v:line id="Conector recto 5" o:spid="_x0000_s1054" style="position:absolute;visibility:visible;mso-wrap-style:square" from="0,1800" to="219600,2520" o:connectortype="straight" o:gfxdata="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" strokeweight=".04mm"/>
+            <v:line id="Conector recto 6" o:spid="_x0000_s1055" style="position:absolute;visibility:visible;mso-wrap-style:square" from="0,5760" to="219600,5760" o:connectortype="straight" o:gfxdata="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" strokeweight=".04mm"/>
+            <v:rect id="Rectángulo 7" o:spid="_x0000_s1056" style="position:absolute;left:219240;width:4320;height:1800;visibility:visible;mso-wrap-style:square;v-text-anchor:top" o:gfxdata="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" fillcolor="black" stroked="f"/>
+            <v:rect id="Rectángulo 8" o:spid="_x0000_s1057" style="position:absolute;left:219240;top:3960;width:4320;height:1800;visibility:visible;mso-wrap-style:square;v-text-anchor:top" o:gfxdata="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" fillcolor="black" stroked="f"/>
+            <v:line id="Conector recto 9" o:spid="_x0000_s1058" style="position:absolute;visibility:visible;mso-wrap-style:square" from="224280,1800" to="405360,2520" o:connectortype="straight" o:gfxdata="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" strokeweight=".04mm"/>
+            <v:line id="Conector recto 10" o:spid="_x0000_s1059" style="position:absolute;visibility:visible;mso-wrap-style:square" from="224280,5760" to="405360,5760" o:connectortype="straight" o:gfxdata="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" strokeweight=".04mm"/>
+            <v:rect id="Rectángulo 11" o:spid="_x0000_s1060" style="position:absolute;left:405000;width:4320;height:1800;visibility:visible;mso-wrap-style:square;v-text-anchor:top" o:gfxdata="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" fillcolor="black" stroked="f"/>
+            <v:rect id="Rectángulo 12" o:spid="_x0000_s1061" style="position:absolute;left:405000;top:3960;width:4320;height:1800;visibility:visible;mso-wrap-style:square;v-text-anchor:top" o:gfxdata="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" fillcolor="black" stroked="f"/>
+            <v:line id="Conector recto 13" o:spid="_x0000_s1062" style="position:absolute;visibility:visible;mso-wrap-style:square" from="410040,1800" to="2307960,2520" o:connectortype="straight" o:gfxdata="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" strokeweight=".04mm"/>
+            <v:line id="Conector recto 14" o:spid="_x0000_s1063" style="position:absolute;visibility:visible;mso-wrap-style:square" from="410040,5760" to="2307960,5760" o:connectortype="straight" o:gfxdata="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" strokeweight=".04mm"/>
+            <w10:wrap type="topAndBottom" anchorx="page"/>
+          </v:group>
+        </w:pict>
       </w:r>
     </w:p>
     <w:p>
@@ -1100,8 +636,8 @@
           <w:lang w:val="es-PE"/>
         </w:rPr>
       </w:pPr>
-      <w:bookmarkStart w:id="1" w:name="_TOC_250034"/>
-      <w:bookmarkEnd w:id="1"/>
+      <w:bookmarkStart w:id="0" w:name="_TOC_250034"/>
+      <w:bookmarkEnd w:id="0"/>
       <w:r>
         <w:rPr>
           <w:lang w:val="es-PE"/>
@@ -1746,8 +1282,8 @@
           <w:lang w:val="es-PE"/>
         </w:rPr>
       </w:pPr>
-      <w:bookmarkStart w:id="2" w:name="_TOC_250033"/>
-      <w:bookmarkEnd w:id="2"/>
+      <w:bookmarkStart w:id="1" w:name="_TOC_250033"/>
+      <w:bookmarkEnd w:id="1"/>
       <w:r>
         <w:rPr>
           <w:lang w:val="es-PE"/>
@@ -1783,7 +1319,6 @@
           <w:docPartUnique/>
         </w:docPartObj>
       </w:sdtPr>
-      <w:sdtEndPr/>
       <w:sdtContent>
         <w:p>
           <w:pPr>
@@ -3474,223 +3009,16 @@
             <w:rPr>
               <w:noProof/>
             </w:rPr>
-            <mc:AlternateContent>
-              <mc:Choice Requires="wpg">
-                <w:drawing>
-                  <wp:anchor distT="0" distB="0" distL="114300" distR="114300" simplePos="0" relativeHeight="251682816" behindDoc="1" locked="0" layoutInCell="1" allowOverlap="1">
-                    <wp:simplePos x="0" y="0"/>
-                    <wp:positionH relativeFrom="page">
-                      <wp:posOffset>1036320</wp:posOffset>
-                    </wp:positionH>
-                    <wp:positionV relativeFrom="paragraph">
-                      <wp:posOffset>440055</wp:posOffset>
-                    </wp:positionV>
-                    <wp:extent cx="5534660" cy="7620"/>
-                    <wp:effectExtent l="0" t="19050" r="0" b="0"/>
-                    <wp:wrapNone/>
-                    <wp:docPr id="33" name="graphic5"/>
-                    <wp:cNvGraphicFramePr>
-                      <a:graphicFrameLocks xmlns:a="http://schemas.openxmlformats.org/drawingml/2006/main"/>
-                    </wp:cNvGraphicFramePr>
-                    <a:graphic xmlns:a="http://schemas.openxmlformats.org/drawingml/2006/main">
-                      <a:graphicData uri="http://schemas.microsoft.com/office/word/2010/wordprocessingGroup">
-                        <wpg:wgp>
-                          <wpg:cNvGrpSpPr>
-                            <a:grpSpLocks/>
-                          </wpg:cNvGrpSpPr>
-                          <wpg:grpSpPr>
-                            <a:xfrm rot="1800">
-                              <a:off x="0" y="0"/>
-                              <a:ext cx="5534660" cy="7620"/>
-                              <a:chOff x="0" y="0"/>
-                              <a:chExt cx="5534660" cy="7620"/>
-                            </a:xfrm>
-                          </wpg:grpSpPr>
-                          <wps:wsp>
-                            <wps:cNvPr id="34" name="Conector recto 24"/>
-                            <wps:cNvCnPr/>
-                            <wps:spPr>
-                              <a:xfrm>
-                                <a:off x="0" y="3960"/>
-                                <a:ext cx="1280160" cy="720"/>
-                              </a:xfrm>
-                              <a:prstGeom prst="line">
-                                <a:avLst/>
-                              </a:prstGeom>
-                              <a:ln w="6480">
-                                <a:solidFill>
-                                  <a:srgbClr val="000000"/>
-                                </a:solidFill>
-                                <a:round/>
-                              </a:ln>
-                            </wps:spPr>
-                            <wps:style>
-                              <a:lnRef idx="0">
-                                <a:scrgbClr r="0" g="0" b="0"/>
-                              </a:lnRef>
-                              <a:fillRef idx="0">
-                                <a:scrgbClr r="0" g="0" b="0"/>
-                              </a:fillRef>
-                              <a:effectRef idx="0">
-                                <a:scrgbClr r="0" g="0" b="0"/>
-                              </a:effectRef>
-                              <a:fontRef idx="minor"/>
-                            </wps:style>
-                            <wps:bodyPr/>
-                          </wps:wsp>
-                          <wps:wsp>
-                            <wps:cNvPr id="35" name="Rectángulo 25"/>
-                            <wps:cNvSpPr/>
-                            <wps:spPr>
-                              <a:xfrm>
-                                <a:off x="1279800" y="0"/>
-                                <a:ext cx="5760" cy="6840"/>
-                              </a:xfrm>
-                              <a:prstGeom prst="rect">
-                                <a:avLst/>
-                              </a:prstGeom>
-                              <a:solidFill>
-                                <a:srgbClr val="000000"/>
-                              </a:solidFill>
-                              <a:ln>
-                                <a:noFill/>
-                              </a:ln>
-                            </wps:spPr>
-                            <wps:style>
-                              <a:lnRef idx="0">
-                                <a:scrgbClr r="0" g="0" b="0"/>
-                              </a:lnRef>
-                              <a:fillRef idx="0">
-                                <a:scrgbClr r="0" g="0" b="0"/>
-                              </a:fillRef>
-                              <a:effectRef idx="0">
-                                <a:scrgbClr r="0" g="0" b="0"/>
-                              </a:effectRef>
-                              <a:fontRef idx="minor"/>
-                            </wps:style>
-                            <wps:bodyPr/>
-                          </wps:wsp>
-                          <wps:wsp>
-                            <wps:cNvPr id="36" name="Conector recto 26"/>
-                            <wps:cNvCnPr/>
-                            <wps:spPr>
-                              <a:xfrm>
-                                <a:off x="1286640" y="3960"/>
-                                <a:ext cx="97200" cy="720"/>
-                              </a:xfrm>
-                              <a:prstGeom prst="line">
-                                <a:avLst/>
-                              </a:prstGeom>
-                              <a:ln w="6480">
-                                <a:solidFill>
-                                  <a:srgbClr val="000000"/>
-                                </a:solidFill>
-                                <a:round/>
-                              </a:ln>
-                            </wps:spPr>
-                            <wps:style>
-                              <a:lnRef idx="0">
-                                <a:scrgbClr r="0" g="0" b="0"/>
-                              </a:lnRef>
-                              <a:fillRef idx="0">
-                                <a:scrgbClr r="0" g="0" b="0"/>
-                              </a:fillRef>
-                              <a:effectRef idx="0">
-                                <a:scrgbClr r="0" g="0" b="0"/>
-                              </a:effectRef>
-                              <a:fontRef idx="minor"/>
-                            </wps:style>
-                            <wps:bodyPr/>
-                          </wps:wsp>
-                          <wps:wsp>
-                            <wps:cNvPr id="37" name="Rectángulo 27"/>
-                            <wps:cNvSpPr/>
-                            <wps:spPr>
-                              <a:xfrm>
-                                <a:off x="1383480" y="0"/>
-                                <a:ext cx="5760" cy="6840"/>
-                              </a:xfrm>
-                              <a:prstGeom prst="rect">
-                                <a:avLst/>
-                              </a:prstGeom>
-                              <a:solidFill>
-                                <a:srgbClr val="000000"/>
-                              </a:solidFill>
-                              <a:ln>
-                                <a:noFill/>
-                              </a:ln>
-                            </wps:spPr>
-                            <wps:style>
-                              <a:lnRef idx="0">
-                                <a:scrgbClr r="0" g="0" b="0"/>
-                              </a:lnRef>
-                              <a:fillRef idx="0">
-                                <a:scrgbClr r="0" g="0" b="0"/>
-                              </a:fillRef>
-                              <a:effectRef idx="0">
-                                <a:scrgbClr r="0" g="0" b="0"/>
-                              </a:effectRef>
-                              <a:fontRef idx="minor"/>
-                            </wps:style>
-                            <wps:bodyPr/>
-                          </wps:wsp>
-                          <wps:wsp>
-                            <wps:cNvPr id="43" name="Conector recto 28"/>
-                            <wps:cNvCnPr/>
-                            <wps:spPr>
-                              <a:xfrm>
-                                <a:off x="1389960" y="3960"/>
-                                <a:ext cx="4143960" cy="720"/>
-                              </a:xfrm>
-                              <a:prstGeom prst="line">
-                                <a:avLst/>
-                              </a:prstGeom>
-                              <a:ln w="6480">
-                                <a:solidFill>
-                                  <a:srgbClr val="000000"/>
-                                </a:solidFill>
-                                <a:round/>
-                              </a:ln>
-                            </wps:spPr>
-                            <wps:style>
-                              <a:lnRef idx="0">
-                                <a:scrgbClr r="0" g="0" b="0"/>
-                              </a:lnRef>
-                              <a:fillRef idx="0">
-                                <a:scrgbClr r="0" g="0" b="0"/>
-                              </a:fillRef>
-                              <a:effectRef idx="0">
-                                <a:scrgbClr r="0" g="0" b="0"/>
-                              </a:effectRef>
-                              <a:fontRef idx="minor"/>
-                            </wps:style>
-                            <wps:bodyPr/>
-                          </wps:wsp>
-                        </wpg:wgp>
-                      </a:graphicData>
-                    </a:graphic>
-                    <wp14:sizeRelH relativeFrom="page">
-                      <wp14:pctWidth>0</wp14:pctWidth>
-                    </wp14:sizeRelH>
-                    <wp14:sizeRelV relativeFrom="page">
-                      <wp14:pctHeight>0</wp14:pctHeight>
-                    </wp14:sizeRelV>
-                  </wp:anchor>
-                </w:drawing>
-              </mc:Choice>
-              <mc:Fallback>
-                <w:pict>
-                  <v:group w14:anchorId="73940850" id="graphic5" o:spid="_x0000_s1026" style="position:absolute;margin-left:81.6pt;margin-top:34.65pt;width:435.8pt;height:.6pt;rotation:1966fd;z-index:-251633664;mso-position-horizontal-relative:page" coordsize="55346,76" o:gfxdata="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">
-                    <v:line id="Conector recto 24" o:spid="_x0000_s1027" style="position:absolute;visibility:visible;mso-wrap-style:square" from="0,39" to="12801,46" o:connectortype="straight" o:gfxdata="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" strokeweight=".18mm"/>
-                    <v:rect id="Rectángulo 25" o:spid="_x0000_s1028" style="position:absolute;left:12798;width:57;height:68;visibility:visible;mso-wrap-style:square;v-text-anchor:top" o:gfxdata="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" fillcolor="black" stroked="f"/>
-                    <v:line id="Conector recto 26" o:spid="_x0000_s1029" style="position:absolute;visibility:visible;mso-wrap-style:square" from="12866,39" to="13838,46" o:connectortype="straight" o:gfxdata="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" strokeweight=".18mm"/>
-                    <v:rect id="Rectángulo 27" o:spid="_x0000_s1030" style="position:absolute;left:13834;width:58;height:68;visibility:visible;mso-wrap-style:square;v-text-anchor:top" o:gfxdata="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" fillcolor="black" stroked="f"/>
-                    <v:line id="Conector recto 28" o:spid="_x0000_s1031" style="position:absolute;visibility:visible;mso-wrap-style:square" from="13899,39" to="55339,46" o:connectortype="straight" o:gfxdata="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" strokeweight=".18mm"/>
-                    <w10:wrap anchorx="page"/>
-                  </v:group>
-                </w:pict>
-              </mc:Fallback>
-            </mc:AlternateContent>
+            <w:pict>
+              <v:group id="graphic5" o:spid="_x0000_s1047" style="position:absolute;left:0;text-align:left;margin-left:81.6pt;margin-top:34.65pt;width:435.8pt;height:.6pt;rotation:1966fd;z-index:-251633664;mso-position-horizontal-relative:page" coordsize="0,0" o:gfxdata="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">
+                <v:line id="Conector recto 24" o:spid="_x0000_s1048" style="position:absolute;visibility:visible;mso-wrap-style:square" from="0,3960" to="1280160,4680" o:connectortype="straight" o:gfxdata="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" strokeweight=".18mm"/>
+                <v:rect id="Rectángulo 25" o:spid="_x0000_s1049" style="position:absolute;left:1279800;width:5760;height:6840;visibility:visible;mso-wrap-style:square;v-text-anchor:top" o:gfxdata="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" fillcolor="black" stroked="f"/>
+                <v:line id="Conector recto 26" o:spid="_x0000_s1050" style="position:absolute;visibility:visible;mso-wrap-style:square" from="1286640,3960" to="1383840,4680" o:connectortype="straight" o:gfxdata="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" strokeweight=".18mm"/>
+                <v:rect id="Rectángulo 27" o:spid="_x0000_s1051" style="position:absolute;left:1383480;width:5760;height:6840;visibility:visible;mso-wrap-style:square;v-text-anchor:top" o:gfxdata="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" fillcolor="black" stroked="f"/>
+                <v:line id="Conector recto 28" o:spid="_x0000_s1052" style="position:absolute;visibility:visible;mso-wrap-style:square" from="1389960,3960" to="5533920,4680" o:connectortype="straight" o:gfxdata="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" strokeweight=".18mm"/>
+                <w10:wrap anchorx="page"/>
+              </v:group>
+            </w:pict>
           </w:r>
           <w:r>
             <w:rPr>
@@ -3796,8 +3124,8 @@
               <w:lang w:val="es-PE"/>
             </w:rPr>
           </w:pPr>
-          <w:bookmarkStart w:id="3" w:name="_TOC_250032"/>
-          <w:bookmarkEnd w:id="3"/>
+          <w:bookmarkStart w:id="2" w:name="_TOC_250032"/>
+          <w:bookmarkEnd w:id="2"/>
           <w:r>
             <w:rPr>
               <w:lang w:val="es-PE"/>
@@ -3873,8 +3201,8 @@
               <w:lang w:val="es-PE"/>
             </w:rPr>
           </w:pPr>
-          <w:bookmarkStart w:id="4" w:name="_TOC_250031"/>
-          <w:bookmarkEnd w:id="4"/>
+          <w:bookmarkStart w:id="3" w:name="_TOC_250031"/>
+          <w:bookmarkEnd w:id="3"/>
           <w:r>
             <w:rPr>
               <w:lang w:val="es-PE"/>
@@ -3989,8 +3317,8 @@
               <w:lang w:val="es-PE"/>
             </w:rPr>
           </w:pPr>
-          <w:bookmarkStart w:id="5" w:name="_TOC_250030"/>
-          <w:bookmarkEnd w:id="5"/>
+          <w:bookmarkStart w:id="4" w:name="_TOC_250030"/>
+          <w:bookmarkEnd w:id="4"/>
           <w:r>
             <w:rPr>
               <w:lang w:val="es-PE"/>
@@ -4218,7 +3546,7 @@
               <w:lang w:val="es-PE"/>
             </w:rPr>
           </w:pPr>
-          <w:bookmarkStart w:id="6" w:name="_TOC_250029"/>
+          <w:bookmarkStart w:id="5" w:name="_TOC_250029"/>
           <w:r>
             <w:rPr>
               <w:lang w:val="es-PE"/>
@@ -4232,7 +3560,7 @@
             </w:rPr>
             <w:t xml:space="preserve"> </w:t>
           </w:r>
-          <w:bookmarkEnd w:id="6"/>
+          <w:bookmarkEnd w:id="5"/>
           <w:r>
             <w:rPr>
               <w:lang w:val="es-PE"/>
@@ -5190,223 +4518,25 @@
           <w:sz w:val="2"/>
           <w:lang w:val="es-PE"/>
         </w:rPr>
+        <w:lastRenderedPageBreak/>
         <w:t xml:space="preserve"> </w:t>
       </w:r>
       <w:r>
         <w:rPr>
           <w:noProof/>
         </w:rPr>
-        <mc:AlternateContent>
-          <mc:Choice Requires="wpg">
-            <w:drawing>
-              <wp:inline distT="0" distB="0" distL="0" distR="0">
-                <wp:extent cx="5544185" cy="7620"/>
-                <wp:effectExtent l="9525" t="0" r="-780290556" b="5840730"/>
-                <wp:docPr id="9" name="Group 17"/>
-                <wp:cNvGraphicFramePr>
-                  <a:graphicFrameLocks xmlns:a="http://schemas.openxmlformats.org/drawingml/2006/main"/>
-                </wp:cNvGraphicFramePr>
-                <a:graphic xmlns:a="http://schemas.openxmlformats.org/drawingml/2006/main">
-                  <a:graphicData uri="http://schemas.microsoft.com/office/word/2010/wordprocessingGroup">
-                    <wpg:wgp>
-                      <wpg:cNvGrpSpPr>
-                        <a:grpSpLocks/>
-                      </wpg:cNvGrpSpPr>
-                      <wpg:grpSpPr bwMode="auto">
-                        <a:xfrm rot="1800">
-                          <a:off x="0" y="0"/>
-                          <a:ext cx="5544185" cy="7620"/>
-                          <a:chOff x="0" y="0"/>
-                          <a:chExt cx="0" cy="0"/>
-                        </a:xfrm>
-                      </wpg:grpSpPr>
-                      <wps:wsp>
-                        <wps:cNvPr id="10" name="Conector recto 30"/>
-                        <wps:cNvCnPr>
-                          <a:cxnSpLocks noChangeShapeType="1"/>
-                        </wps:cNvCnPr>
-                        <wps:spPr bwMode="auto">
-                          <a:xfrm>
-                            <a:off x="0" y="3960"/>
-                            <a:ext cx="1289160" cy="720"/>
-                          </a:xfrm>
-                          <a:prstGeom prst="line">
-                            <a:avLst/>
-                          </a:prstGeom>
-                          <a:noFill/>
-                          <a:ln w="6480">
-                            <a:solidFill>
-                              <a:srgbClr val="000000"/>
-                            </a:solidFill>
-                            <a:round/>
-                            <a:headEnd/>
-                            <a:tailEnd/>
-                          </a:ln>
-                          <a:extLst>
-                            <a:ext uri="{909E8E84-426E-40DD-AFC4-6F175D3DCCD1}">
-                              <a14:hiddenFill xmlns:a14="http://schemas.microsoft.com/office/drawing/2010/main">
-                                <a:noFill/>
-                              </a14:hiddenFill>
-                            </a:ext>
-                          </a:extLst>
-                        </wps:spPr>
-                        <wps:bodyPr/>
-                      </wps:wsp>
-                      <wps:wsp>
-                        <wps:cNvPr id="12" name="Rectángulo 31"/>
-                        <wps:cNvSpPr>
-                          <a:spLocks noChangeArrowheads="1"/>
-                        </wps:cNvSpPr>
-                        <wps:spPr bwMode="auto">
-                          <a:xfrm>
-                            <a:off x="1280160" y="0"/>
-                            <a:ext cx="5760" cy="6840"/>
-                          </a:xfrm>
-                          <a:prstGeom prst="rect">
-                            <a:avLst/>
-                          </a:prstGeom>
-                          <a:solidFill>
-                            <a:srgbClr val="000000"/>
-                          </a:solidFill>
-                          <a:ln>
-                            <a:noFill/>
-                          </a:ln>
-                          <a:extLst>
-                            <a:ext uri="{91240B29-F687-4F45-9708-019B960494DF}">
-                              <a14:hiddenLine xmlns:a14="http://schemas.microsoft.com/office/drawing/2010/main" w="9525">
-                                <a:solidFill>
-                                  <a:srgbClr val="000000"/>
-                                </a:solidFill>
-                                <a:miter lim="800000"/>
-                                <a:headEnd/>
-                                <a:tailEnd/>
-                              </a14:hiddenLine>
-                            </a:ext>
-                          </a:extLst>
-                        </wps:spPr>
-                        <wps:bodyPr rot="0" vert="horz" wrap="square" lIns="91440" tIns="45720" rIns="91440" bIns="45720" anchor="t" anchorCtr="0" upright="1">
-                          <a:noAutofit/>
-                        </wps:bodyPr>
-                      </wps:wsp>
-                      <wps:wsp>
-                        <wps:cNvPr id="14" name="Conector recto 32"/>
-                        <wps:cNvCnPr>
-                          <a:cxnSpLocks noChangeShapeType="1"/>
-                        </wps:cNvCnPr>
-                        <wps:spPr bwMode="auto">
-                          <a:xfrm>
-                            <a:off x="1286640" y="3960"/>
-                            <a:ext cx="3270240" cy="720"/>
-                          </a:xfrm>
-                          <a:prstGeom prst="line">
-                            <a:avLst/>
-                          </a:prstGeom>
-                          <a:noFill/>
-                          <a:ln w="6480">
-                            <a:solidFill>
-                              <a:srgbClr val="000000"/>
-                            </a:solidFill>
-                            <a:round/>
-                            <a:headEnd/>
-                            <a:tailEnd/>
-                          </a:ln>
-                          <a:extLst>
-                            <a:ext uri="{909E8E84-426E-40DD-AFC4-6F175D3DCCD1}">
-                              <a14:hiddenFill xmlns:a14="http://schemas.microsoft.com/office/drawing/2010/main">
-                                <a:noFill/>
-                              </a14:hiddenFill>
-                            </a:ext>
-                          </a:extLst>
-                        </wps:spPr>
-                        <wps:bodyPr/>
-                      </wps:wsp>
-                      <wps:wsp>
-                        <wps:cNvPr id="17" name="Rectángulo 33"/>
-                        <wps:cNvSpPr>
-                          <a:spLocks noChangeArrowheads="1"/>
-                        </wps:cNvSpPr>
-                        <wps:spPr bwMode="auto">
-                          <a:xfrm>
-                            <a:off x="4546440" y="0"/>
-                            <a:ext cx="5760" cy="6840"/>
-                          </a:xfrm>
-                          <a:prstGeom prst="rect">
-                            <a:avLst/>
-                          </a:prstGeom>
-                          <a:solidFill>
-                            <a:srgbClr val="000000"/>
-                          </a:solidFill>
-                          <a:ln>
-                            <a:noFill/>
-                          </a:ln>
-                          <a:extLst>
-                            <a:ext uri="{91240B29-F687-4F45-9708-019B960494DF}">
-                              <a14:hiddenLine xmlns:a14="http://schemas.microsoft.com/office/drawing/2010/main" w="9525">
-                                <a:solidFill>
-                                  <a:srgbClr val="000000"/>
-                                </a:solidFill>
-                                <a:miter lim="800000"/>
-                                <a:headEnd/>
-                                <a:tailEnd/>
-                              </a14:hiddenLine>
-                            </a:ext>
-                          </a:extLst>
-                        </wps:spPr>
-                        <wps:bodyPr rot="0" vert="horz" wrap="square" lIns="91440" tIns="45720" rIns="91440" bIns="45720" anchor="t" anchorCtr="0" upright="1">
-                          <a:noAutofit/>
-                        </wps:bodyPr>
-                      </wps:wsp>
-                      <wps:wsp>
-                        <wps:cNvPr id="32" name="Conector recto 34"/>
-                        <wps:cNvCnPr>
-                          <a:cxnSpLocks noChangeShapeType="1"/>
-                        </wps:cNvCnPr>
-                        <wps:spPr bwMode="auto">
-                          <a:xfrm>
-                            <a:off x="4552920" y="3960"/>
-                            <a:ext cx="990720" cy="720"/>
-                          </a:xfrm>
-                          <a:prstGeom prst="line">
-                            <a:avLst/>
-                          </a:prstGeom>
-                          <a:noFill/>
-                          <a:ln w="6480">
-                            <a:solidFill>
-                              <a:srgbClr val="000000"/>
-                            </a:solidFill>
-                            <a:round/>
-                            <a:headEnd/>
-                            <a:tailEnd/>
-                          </a:ln>
-                          <a:extLst>
-                            <a:ext uri="{909E8E84-426E-40DD-AFC4-6F175D3DCCD1}">
-                              <a14:hiddenFill xmlns:a14="http://schemas.microsoft.com/office/drawing/2010/main">
-                                <a:noFill/>
-                              </a14:hiddenFill>
-                            </a:ext>
-                          </a:extLst>
-                        </wps:spPr>
-                        <wps:bodyPr/>
-                      </wps:wsp>
-                    </wpg:wgp>
-                  </a:graphicData>
-                </a:graphic>
-              </wp:inline>
-            </w:drawing>
-          </mc:Choice>
-          <mc:Fallback>
-            <w:pict>
-              <v:group w14:anchorId="4540B4B7" id="Group 17" o:spid="_x0000_s1026" style="width:436.55pt;height:.6pt;rotation:1966fd;mso-position-horizontal-relative:char;mso-position-vertical-relative:line" coordsize="0,0" o:gfxdata="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">
-                <v:line id="Conector recto 30" o:spid="_x0000_s1027" style="position:absolute;visibility:visible;mso-wrap-style:square" from="0,3960" to="1289160,4680" o:connectortype="straight" o:gfxdata="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" strokeweight=".18mm"/>
-                <v:rect id="Rectángulo 31" o:spid="_x0000_s1028" style="position:absolute;left:1280160;width:5760;height:6840;visibility:visible;mso-wrap-style:square;v-text-anchor:top" o:gfxdata="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" fillcolor="black" stroked="f"/>
-                <v:line id="Conector recto 32" o:spid="_x0000_s1029" style="position:absolute;visibility:visible;mso-wrap-style:square" from="1286640,3960" to="4556880,4680" o:connectortype="straight" o:gfxdata="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" strokeweight=".18mm"/>
-                <v:rect id="Rectángulo 33" o:spid="_x0000_s1030" style="position:absolute;left:4546440;width:5760;height:6840;visibility:visible;mso-wrap-style:square;v-text-anchor:top" o:gfxdata="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" fillcolor="black" stroked="f"/>
-                <v:line id="Conector recto 34" o:spid="_x0000_s1031" style="position:absolute;visibility:visible;mso-wrap-style:square" from="4552920,3960" to="5543640,4680" o:connectortype="straight" o:gfxdata="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" strokeweight=".18mm"/>
-                <w10:anchorlock/>
-              </v:group>
-            </w:pict>
-          </mc:Fallback>
-        </mc:AlternateContent>
+      </w:r>
+      <w:r>
+        <w:pict>
+          <v:group id="_x0000_s1041" style="width:436.55pt;height:.6pt;rotation:1966fd;mso-position-horizontal-relative:char;mso-position-vertical-relative:line" coordsize="0,0" o:gfxdata="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">
+            <v:line id="Conector recto 30" o:spid="_x0000_s1042" style="position:absolute;visibility:visible;mso-wrap-style:square" from="0,3960" to="1289160,4680" o:connectortype="straight" o:gfxdata="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" strokeweight=".18mm"/>
+            <v:rect id="Rectángulo 31" o:spid="_x0000_s1043" style="position:absolute;left:1280160;width:5760;height:6840;visibility:visible;mso-wrap-style:square;v-text-anchor:top" o:gfxdata="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" fillcolor="black" stroked="f"/>
+            <v:line id="Conector recto 32" o:spid="_x0000_s1044" style="position:absolute;visibility:visible;mso-wrap-style:square" from="1286640,3960" to="4556880,4680" o:connectortype="straight" o:gfxdata="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" strokeweight=".18mm"/>
+            <v:rect id="Rectángulo 33" o:spid="_x0000_s1045" style="position:absolute;left:4546440;width:5760;height:6840;visibility:visible;mso-wrap-style:square;v-text-anchor:top" o:gfxdata="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" fillcolor="black" stroked="f"/>
+            <v:line id="Conector recto 34" o:spid="_x0000_s1046" style="position:absolute;visibility:visible;mso-wrap-style:square" from="4552920,3960" to="5543640,4680" o:connectortype="straight" o:gfxdata="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" strokeweight=".18mm"/>
+            <w10:anchorlock/>
+          </v:group>
+        </w:pict>
       </w:r>
     </w:p>
     <w:p>
@@ -5931,7 +5061,7 @@
           <w:lang w:val="es-PE"/>
         </w:rPr>
       </w:pPr>
-      <w:bookmarkStart w:id="7" w:name="_TOC_250028"/>
+      <w:bookmarkStart w:id="6" w:name="_TOC_250028"/>
       <w:r>
         <w:rPr>
           <w:b/>
@@ -5949,7 +5079,7 @@
         </w:rPr>
         <w:t xml:space="preserve"> </w:t>
       </w:r>
-      <w:bookmarkEnd w:id="7"/>
+      <w:bookmarkEnd w:id="6"/>
       <w:r>
         <w:rPr>
           <w:b/>
@@ -6260,6 +5390,7 @@
           <w:b/>
           <w:lang w:val="es-PE"/>
         </w:rPr>
+        <w:lastRenderedPageBreak/>
         <w:t xml:space="preserve">Servidor.- </w:t>
       </w:r>
       <w:r>
@@ -6802,8 +5933,8 @@
           <w:lang w:val="es-PE"/>
         </w:rPr>
       </w:pPr>
-      <w:bookmarkStart w:id="8" w:name="_TOC_250027"/>
-      <w:bookmarkEnd w:id="8"/>
+      <w:bookmarkStart w:id="7" w:name="_TOC_250027"/>
+      <w:bookmarkEnd w:id="7"/>
       <w:r>
         <w:rPr>
           <w:lang w:val="es-PE"/>
@@ -7373,8 +6504,8 @@
           <w:lang w:val="es-PE"/>
         </w:rPr>
       </w:pPr>
-      <w:bookmarkStart w:id="9" w:name="_TOC_250026"/>
-      <w:bookmarkEnd w:id="9"/>
+      <w:bookmarkStart w:id="8" w:name="_TOC_250026"/>
+      <w:bookmarkEnd w:id="8"/>
       <w:r>
         <w:rPr>
           <w:b/>
@@ -7559,8 +6690,8 @@
           <w:lang w:val="es-PE"/>
         </w:rPr>
       </w:pPr>
-      <w:bookmarkStart w:id="10" w:name="_TOC_250025"/>
-      <w:bookmarkEnd w:id="10"/>
+      <w:bookmarkStart w:id="9" w:name="_TOC_250025"/>
+      <w:bookmarkEnd w:id="9"/>
       <w:r>
         <w:rPr>
           <w:lang w:val="es-PE"/>
@@ -7585,7 +6716,7 @@
           <w:lang w:val="es-PE"/>
         </w:rPr>
       </w:pPr>
-      <w:bookmarkStart w:id="11" w:name="_TOC_250024"/>
+      <w:bookmarkStart w:id="10" w:name="_TOC_250024"/>
       <w:r>
         <w:rPr>
           <w:lang w:val="es-PE"/>
@@ -7599,7 +6730,7 @@
         </w:rPr>
         <w:t xml:space="preserve"> </w:t>
       </w:r>
-      <w:bookmarkEnd w:id="11"/>
+      <w:bookmarkEnd w:id="10"/>
       <w:r>
         <w:rPr>
           <w:lang w:val="es-PE"/>
@@ -7676,7 +6807,7 @@
           <w:lang w:val="es-PE"/>
         </w:rPr>
       </w:pPr>
-      <w:bookmarkStart w:id="12" w:name="_TOC_250023"/>
+      <w:bookmarkStart w:id="11" w:name="_TOC_250023"/>
       <w:r>
         <w:rPr>
           <w:lang w:val="es-PE"/>
@@ -7690,7 +6821,7 @@
         </w:rPr>
         <w:t xml:space="preserve"> </w:t>
       </w:r>
-      <w:bookmarkEnd w:id="12"/>
+      <w:bookmarkEnd w:id="11"/>
       <w:r>
         <w:rPr>
           <w:lang w:val="es-PE"/>
@@ -7749,7 +6880,7 @@
           <w:lang w:val="es-PE"/>
         </w:rPr>
       </w:pPr>
-      <w:bookmarkStart w:id="13" w:name="_TOC_250022"/>
+      <w:bookmarkStart w:id="12" w:name="_TOC_250022"/>
       <w:r>
         <w:rPr>
           <w:b/>
@@ -7767,7 +6898,7 @@
         </w:rPr>
         <w:t xml:space="preserve"> </w:t>
       </w:r>
-      <w:bookmarkEnd w:id="13"/>
+      <w:bookmarkEnd w:id="12"/>
       <w:r>
         <w:rPr>
           <w:b/>
@@ -8147,8 +7278,8 @@
           <w:lang w:val="es-PE"/>
         </w:rPr>
       </w:pPr>
-      <w:bookmarkStart w:id="14" w:name="_TOC_250021"/>
-      <w:bookmarkEnd w:id="14"/>
+      <w:bookmarkStart w:id="13" w:name="_TOC_250021"/>
+      <w:bookmarkEnd w:id="13"/>
       <w:r>
         <w:rPr>
           <w:b/>
@@ -8213,7 +7344,7 @@
           <w:lang w:val="es-PE"/>
         </w:rPr>
       </w:pPr>
-      <w:bookmarkStart w:id="15" w:name="_TOC_250020"/>
+      <w:bookmarkStart w:id="14" w:name="_TOC_250020"/>
       <w:r>
         <w:rPr>
           <w:lang w:val="es-PE"/>
@@ -8227,7 +7358,7 @@
         </w:rPr>
         <w:t xml:space="preserve"> </w:t>
       </w:r>
-      <w:bookmarkEnd w:id="15"/>
+      <w:bookmarkEnd w:id="14"/>
       <w:r>
         <w:rPr>
           <w:lang w:val="es-PE"/>
@@ -8277,8 +7408,8 @@
           <w:lang w:val="es-PE"/>
         </w:rPr>
       </w:pPr>
-      <w:bookmarkStart w:id="16" w:name="_TOC_250019"/>
-      <w:bookmarkEnd w:id="16"/>
+      <w:bookmarkStart w:id="15" w:name="_TOC_250019"/>
+      <w:bookmarkEnd w:id="15"/>
       <w:r>
         <w:rPr>
           <w:lang w:val="es-PE"/>
@@ -8328,7 +7459,7 @@
           <w:lang w:val="es-PE"/>
         </w:rPr>
       </w:pPr>
-      <w:bookmarkStart w:id="17" w:name="_TOC_250018"/>
+      <w:bookmarkStart w:id="16" w:name="_TOC_250018"/>
       <w:r>
         <w:rPr>
           <w:lang w:val="es-PE"/>
@@ -8342,7 +7473,7 @@
         </w:rPr>
         <w:t xml:space="preserve"> </w:t>
       </w:r>
-      <w:bookmarkEnd w:id="17"/>
+      <w:bookmarkEnd w:id="16"/>
       <w:r>
         <w:rPr>
           <w:lang w:val="es-PE"/>
@@ -8403,7 +7534,7 @@
           <w:lang w:val="es-PE"/>
         </w:rPr>
       </w:pPr>
-      <w:bookmarkStart w:id="18" w:name="_TOC_250017"/>
+      <w:bookmarkStart w:id="17" w:name="_TOC_250017"/>
       <w:r>
         <w:rPr>
           <w:lang w:val="es-PE"/>
@@ -8417,7 +7548,7 @@
         </w:rPr>
         <w:t xml:space="preserve"> </w:t>
       </w:r>
-      <w:bookmarkEnd w:id="18"/>
+      <w:bookmarkEnd w:id="17"/>
       <w:r>
         <w:rPr>
           <w:lang w:val="es-PE"/>
@@ -8440,8 +7571,8 @@
           <w:lang w:val="es-PE"/>
         </w:rPr>
       </w:pPr>
-      <w:bookmarkStart w:id="19" w:name="_TOC_250016"/>
-      <w:bookmarkEnd w:id="19"/>
+      <w:bookmarkStart w:id="18" w:name="_TOC_250016"/>
+      <w:bookmarkEnd w:id="18"/>
       <w:r>
         <w:rPr>
           <w:lang w:val="es-PE"/>
@@ -8974,8 +8105,8 @@
           <w:lang w:val="es-PE"/>
         </w:rPr>
       </w:pPr>
-      <w:bookmarkStart w:id="20" w:name="_TOC_250015"/>
-      <w:bookmarkEnd w:id="20"/>
+      <w:bookmarkStart w:id="19" w:name="_TOC_250015"/>
+      <w:bookmarkEnd w:id="19"/>
       <w:r>
         <w:rPr>
           <w:lang w:val="es-PE"/>
@@ -9152,8 +8283,8 @@
           <w:lang w:val="es-PE"/>
         </w:rPr>
       </w:pPr>
-      <w:bookmarkStart w:id="21" w:name="_TOC_250014"/>
-      <w:bookmarkEnd w:id="21"/>
+      <w:bookmarkStart w:id="20" w:name="_TOC_250014"/>
+      <w:bookmarkEnd w:id="20"/>
       <w:r>
         <w:rPr>
           <w:lang w:val="es-PE"/>
@@ -9210,8 +8341,8 @@
           <w:lang w:val="es-PE"/>
         </w:rPr>
       </w:pPr>
-      <w:bookmarkStart w:id="22" w:name="_TOC_250013"/>
-      <w:bookmarkEnd w:id="22"/>
+      <w:bookmarkStart w:id="21" w:name="_TOC_250013"/>
+      <w:bookmarkEnd w:id="21"/>
       <w:r>
         <w:rPr>
           <w:lang w:val="es-PE"/>
@@ -9260,8 +8391,8 @@
           <w:lang w:val="es-PE"/>
         </w:rPr>
       </w:pPr>
-      <w:bookmarkStart w:id="23" w:name="_TOC_250012"/>
-      <w:bookmarkEnd w:id="23"/>
+      <w:bookmarkStart w:id="22" w:name="_TOC_250012"/>
+      <w:bookmarkEnd w:id="22"/>
       <w:r>
         <w:rPr>
           <w:lang w:val="es-PE"/>
@@ -9284,167 +8415,29 @@
           <w:lang w:val="es-PE"/>
         </w:rPr>
       </w:pPr>
-      <w:bookmarkStart w:id="24" w:name="_TOC_250011"/>
-      <w:bookmarkEnd w:id="24"/>
+      <w:bookmarkStart w:id="23" w:name="_TOC_250011"/>
+      <w:bookmarkEnd w:id="23"/>
       <w:r>
         <w:rPr>
           <w:noProof/>
         </w:rPr>
-        <mc:AlternateContent>
-          <mc:Choice Requires="wps">
-            <w:drawing>
-              <wp:anchor distT="0" distB="0" distL="114300" distR="114300" simplePos="0" relativeHeight="251632640" behindDoc="1" locked="0" layoutInCell="1" allowOverlap="1">
-                <wp:simplePos x="0" y="0"/>
-                <wp:positionH relativeFrom="page">
-                  <wp:posOffset>2718435</wp:posOffset>
-                </wp:positionH>
-                <wp:positionV relativeFrom="paragraph">
-                  <wp:posOffset>872490</wp:posOffset>
-                </wp:positionV>
-                <wp:extent cx="118745" cy="118745"/>
-                <wp:effectExtent l="0" t="0" r="0" b="0"/>
-                <wp:wrapNone/>
-                <wp:docPr id="7" name="graphic11"/>
-                <wp:cNvGraphicFramePr>
-                  <a:graphicFrameLocks xmlns:a="http://schemas.openxmlformats.org/drawingml/2006/main"/>
-                </wp:cNvGraphicFramePr>
-                <a:graphic xmlns:a="http://schemas.openxmlformats.org/drawingml/2006/main">
-                  <a:graphicData uri="http://schemas.microsoft.com/office/word/2010/wordprocessingShape">
-                    <wps:wsp>
-                      <wps:cNvSpPr>
-                        <a:spLocks/>
-                      </wps:cNvSpPr>
-                      <wps:spPr>
-                        <a:xfrm>
-                          <a:off x="0" y="0"/>
-                          <a:ext cx="118745" cy="118745"/>
-                        </a:xfrm>
-                        <a:prstGeom prst="rect">
-                          <a:avLst/>
-                        </a:prstGeom>
-                        <a:noFill/>
-                        <a:ln w="9000">
-                          <a:solidFill>
-                            <a:srgbClr val="000000"/>
-                          </a:solidFill>
-                          <a:round/>
-                        </a:ln>
-                      </wps:spPr>
-                      <wps:style>
-                        <a:lnRef idx="0">
-                          <a:scrgbClr r="0" g="0" b="0"/>
-                        </a:lnRef>
-                        <a:fillRef idx="0">
-                          <a:scrgbClr r="0" g="0" b="0"/>
-                        </a:fillRef>
-                        <a:effectRef idx="0">
-                          <a:scrgbClr r="0" g="0" b="0"/>
-                        </a:effectRef>
-                        <a:fontRef idx="minor"/>
-                      </wps:style>
-                      <wps:bodyPr/>
-                    </wps:wsp>
-                  </a:graphicData>
-                </a:graphic>
-                <wp14:sizeRelH relativeFrom="page">
-                  <wp14:pctWidth>0</wp14:pctWidth>
-                </wp14:sizeRelH>
-                <wp14:sizeRelV relativeFrom="page">
-                  <wp14:pctHeight>0</wp14:pctHeight>
-                </wp14:sizeRelV>
-              </wp:anchor>
-            </w:drawing>
-          </mc:Choice>
-          <mc:Fallback>
-            <w:pict>
-              <v:rect w14:anchorId="7E885148" id="graphic11" o:spid="_x0000_s1026" style="position:absolute;margin-left:214.05pt;margin-top:68.7pt;width:9.35pt;height:9.35pt;z-index:-251683840;visibility:visible;mso-wrap-style:square;mso-width-percent:0;mso-height-percent:0;mso-wrap-distance-left:9pt;mso-wrap-distance-top:0;mso-wrap-distance-right:9pt;mso-wrap-distance-bottom:0;mso-position-horizontal:absolute;mso-position-horizontal-relative:page;mso-position-vertical:absolute;mso-position-vertical-relative:text;mso-width-percent:0;mso-height-percent:0;mso-width-relative:page;mso-height-relative:page;v-text-anchor:top" o:gfxdata="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" filled="f" strokeweight=".25mm">
-                <v:stroke joinstyle="round"/>
-                <v:path arrowok="t"/>
-                <w10:wrap anchorx="page"/>
-              </v:rect>
-            </w:pict>
-          </mc:Fallback>
-        </mc:AlternateContent>
+        <w:pict>
+          <v:rect id="graphic11" o:spid="_x0000_s1040" style="position:absolute;left:0;text-align:left;margin-left:214.05pt;margin-top:68.7pt;width:9.35pt;height:9.35pt;z-index:-251683840;visibility:visible;mso-wrap-style:square;mso-wrap-distance-left:9pt;mso-wrap-distance-top:0;mso-wrap-distance-right:9pt;mso-wrap-distance-bottom:0;mso-position-horizontal:absolute;mso-position-horizontal-relative:page;mso-position-vertical:absolute;mso-position-vertical-relative:text;v-text-anchor:top" o:gfxdata="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" filled="f" strokeweight=".25mm">
+            <v:stroke joinstyle="round"/>
+            <w10:wrap anchorx="page"/>
+          </v:rect>
+        </w:pict>
       </w:r>
       <w:r>
         <w:rPr>
           <w:noProof/>
         </w:rPr>
-        <mc:AlternateContent>
-          <mc:Choice Requires="wps">
-            <w:drawing>
-              <wp:anchor distT="0" distB="0" distL="114300" distR="114300" simplePos="0" relativeHeight="251633664" behindDoc="1" locked="0" layoutInCell="1" allowOverlap="1">
-                <wp:simplePos x="0" y="0"/>
-                <wp:positionH relativeFrom="page">
-                  <wp:posOffset>3861435</wp:posOffset>
-                </wp:positionH>
-                <wp:positionV relativeFrom="paragraph">
-                  <wp:posOffset>872490</wp:posOffset>
-                </wp:positionV>
-                <wp:extent cx="118745" cy="118745"/>
-                <wp:effectExtent l="0" t="0" r="0" b="0"/>
-                <wp:wrapNone/>
-                <wp:docPr id="23" name="graphic12"/>
-                <wp:cNvGraphicFramePr>
-                  <a:graphicFrameLocks xmlns:a="http://schemas.openxmlformats.org/drawingml/2006/main"/>
-                </wp:cNvGraphicFramePr>
-                <a:graphic xmlns:a="http://schemas.openxmlformats.org/drawingml/2006/main">
-                  <a:graphicData uri="http://schemas.microsoft.com/office/word/2010/wordprocessingShape">
-                    <wps:wsp>
-                      <wps:cNvSpPr>
-                        <a:spLocks/>
-                      </wps:cNvSpPr>
-                      <wps:spPr>
-                        <a:xfrm>
-                          <a:off x="0" y="0"/>
-                          <a:ext cx="118745" cy="118745"/>
-                        </a:xfrm>
-                        <a:prstGeom prst="rect">
-                          <a:avLst/>
-                        </a:prstGeom>
-                        <a:noFill/>
-                        <a:ln w="9000">
-                          <a:solidFill>
-                            <a:srgbClr val="000000"/>
-                          </a:solidFill>
-                          <a:round/>
-                        </a:ln>
-                      </wps:spPr>
-                      <wps:style>
-                        <a:lnRef idx="0">
-                          <a:scrgbClr r="0" g="0" b="0"/>
-                        </a:lnRef>
-                        <a:fillRef idx="0">
-                          <a:scrgbClr r="0" g="0" b="0"/>
-                        </a:fillRef>
-                        <a:effectRef idx="0">
-                          <a:scrgbClr r="0" g="0" b="0"/>
-                        </a:effectRef>
-                        <a:fontRef idx="minor"/>
-                      </wps:style>
-                      <wps:bodyPr/>
-                    </wps:wsp>
-                  </a:graphicData>
-                </a:graphic>
-                <wp14:sizeRelH relativeFrom="page">
-                  <wp14:pctWidth>0</wp14:pctWidth>
-                </wp14:sizeRelH>
-                <wp14:sizeRelV relativeFrom="page">
-                  <wp14:pctHeight>0</wp14:pctHeight>
-                </wp14:sizeRelV>
-              </wp:anchor>
-            </w:drawing>
-          </mc:Choice>
-          <mc:Fallback>
-            <w:pict>
-              <v:rect w14:anchorId="4946E482" id="graphic12" o:spid="_x0000_s1026" style="position:absolute;margin-left:304.05pt;margin-top:68.7pt;width:9.35pt;height:9.35pt;z-index:-251682816;visibility:visible;mso-wrap-style:square;mso-width-percent:0;mso-height-percent:0;mso-wrap-distance-left:9pt;mso-wrap-distance-top:0;mso-wrap-distance-right:9pt;mso-wrap-distance-bottom:0;mso-position-horizontal:absolute;mso-position-horizontal-relative:page;mso-position-vertical:absolute;mso-position-vertical-relative:text;mso-width-percent:0;mso-height-percent:0;mso-width-relative:page;mso-height-relative:page;v-text-anchor:top" o:gfxdata="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" filled="f" strokeweight=".25mm">
-                <v:stroke joinstyle="round"/>
-                <v:path arrowok="t"/>
-                <w10:wrap anchorx="page"/>
-              </v:rect>
-            </w:pict>
-          </mc:Fallback>
-        </mc:AlternateContent>
+        <w:pict>
+          <v:rect id="graphic12" o:spid="_x0000_s1039" style="position:absolute;left:0;text-align:left;margin-left:304.05pt;margin-top:68.7pt;width:9.35pt;height:9.35pt;z-index:-251682816;visibility:visible;mso-wrap-style:square;mso-wrap-distance-left:9pt;mso-wrap-distance-top:0;mso-wrap-distance-right:9pt;mso-wrap-distance-bottom:0;mso-position-horizontal:absolute;mso-position-horizontal-relative:page;mso-position-vertical:absolute;mso-position-vertical-relative:text;v-text-anchor:top" o:gfxdata="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" filled="f" strokeweight=".25mm">
+            <v:stroke joinstyle="round"/>
+            <w10:wrap anchorx="page"/>
+          </v:rect>
+        </w:pict>
       </w:r>
       <w:r>
         <w:rPr>
@@ -9907,241 +8900,34 @@
         <w:rPr>
           <w:noProof/>
         </w:rPr>
-        <mc:AlternateContent>
-          <mc:Choice Requires="wps">
-            <w:drawing>
-              <wp:anchor distT="0" distB="0" distL="114300" distR="114300" simplePos="0" relativeHeight="251634688" behindDoc="1" locked="0" layoutInCell="1" allowOverlap="1">
-                <wp:simplePos x="0" y="0"/>
-                <wp:positionH relativeFrom="page">
-                  <wp:posOffset>2718435</wp:posOffset>
-                </wp:positionH>
-                <wp:positionV relativeFrom="paragraph">
-                  <wp:posOffset>-433070</wp:posOffset>
-                </wp:positionV>
-                <wp:extent cx="118745" cy="118745"/>
-                <wp:effectExtent l="0" t="0" r="0" b="0"/>
-                <wp:wrapNone/>
-                <wp:docPr id="24" name="graphic13"/>
-                <wp:cNvGraphicFramePr>
-                  <a:graphicFrameLocks xmlns:a="http://schemas.openxmlformats.org/drawingml/2006/main"/>
-                </wp:cNvGraphicFramePr>
-                <a:graphic xmlns:a="http://schemas.openxmlformats.org/drawingml/2006/main">
-                  <a:graphicData uri="http://schemas.microsoft.com/office/word/2010/wordprocessingShape">
-                    <wps:wsp>
-                      <wps:cNvSpPr>
-                        <a:spLocks/>
-                      </wps:cNvSpPr>
-                      <wps:spPr>
-                        <a:xfrm>
-                          <a:off x="0" y="0"/>
-                          <a:ext cx="118745" cy="118745"/>
-                        </a:xfrm>
-                        <a:prstGeom prst="rect">
-                          <a:avLst/>
-                        </a:prstGeom>
-                        <a:noFill/>
-                        <a:ln w="9000">
-                          <a:solidFill>
-                            <a:srgbClr val="000000"/>
-                          </a:solidFill>
-                          <a:round/>
-                        </a:ln>
-                      </wps:spPr>
-                      <wps:style>
-                        <a:lnRef idx="0">
-                          <a:scrgbClr r="0" g="0" b="0"/>
-                        </a:lnRef>
-                        <a:fillRef idx="0">
-                          <a:scrgbClr r="0" g="0" b="0"/>
-                        </a:fillRef>
-                        <a:effectRef idx="0">
-                          <a:scrgbClr r="0" g="0" b="0"/>
-                        </a:effectRef>
-                        <a:fontRef idx="minor"/>
-                      </wps:style>
-                      <wps:bodyPr/>
-                    </wps:wsp>
-                  </a:graphicData>
-                </a:graphic>
-                <wp14:sizeRelH relativeFrom="page">
-                  <wp14:pctWidth>0</wp14:pctWidth>
-                </wp14:sizeRelH>
-                <wp14:sizeRelV relativeFrom="page">
-                  <wp14:pctHeight>0</wp14:pctHeight>
-                </wp14:sizeRelV>
-              </wp:anchor>
-            </w:drawing>
-          </mc:Choice>
-          <mc:Fallback>
-            <w:pict>
-              <v:rect w14:anchorId="61497512" id="graphic13" o:spid="_x0000_s1026" style="position:absolute;margin-left:214.05pt;margin-top:-34.1pt;width:9.35pt;height:9.35pt;z-index:-251681792;visibility:visible;mso-wrap-style:square;mso-width-percent:0;mso-height-percent:0;mso-wrap-distance-left:9pt;mso-wrap-distance-top:0;mso-wrap-distance-right:9pt;mso-wrap-distance-bottom:0;mso-position-horizontal:absolute;mso-position-horizontal-relative:page;mso-position-vertical:absolute;mso-position-vertical-relative:text;mso-width-percent:0;mso-height-percent:0;mso-width-relative:page;mso-height-relative:page;v-text-anchor:top" o:gfxdata="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" filled="f" strokeweight=".25mm">
-                <v:stroke joinstyle="round"/>
-                <v:path arrowok="t"/>
-                <w10:wrap anchorx="page"/>
-              </v:rect>
-            </w:pict>
-          </mc:Fallback>
-        </mc:AlternateContent>
+        <w:pict>
+          <v:rect id="graphic13" o:spid="_x0000_s1038" style="position:absolute;left:0;text-align:left;margin-left:214.05pt;margin-top:-34.1pt;width:9.35pt;height:9.35pt;z-index:-251681792;visibility:visible;mso-wrap-style:square;mso-wrap-distance-left:9pt;mso-wrap-distance-top:0;mso-wrap-distance-right:9pt;mso-wrap-distance-bottom:0;mso-position-horizontal:absolute;mso-position-horizontal-relative:page;mso-position-vertical:absolute;mso-position-vertical-relative:text;v-text-anchor:top" o:gfxdata="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" filled="f" strokeweight=".25mm">
+            <v:stroke joinstyle="round"/>
+            <w10:wrap anchorx="page"/>
+          </v:rect>
+        </w:pict>
       </w:r>
       <w:r>
         <w:rPr>
           <w:noProof/>
         </w:rPr>
-        <mc:AlternateContent>
-          <mc:Choice Requires="wps">
-            <w:drawing>
-              <wp:anchor distT="0" distB="0" distL="114300" distR="114300" simplePos="0" relativeHeight="251635712" behindDoc="1" locked="0" layoutInCell="1" allowOverlap="1">
-                <wp:simplePos x="0" y="0"/>
-                <wp:positionH relativeFrom="page">
-                  <wp:posOffset>3861435</wp:posOffset>
-                </wp:positionH>
-                <wp:positionV relativeFrom="paragraph">
-                  <wp:posOffset>-433070</wp:posOffset>
-                </wp:positionV>
-                <wp:extent cx="118745" cy="118745"/>
-                <wp:effectExtent l="0" t="0" r="0" b="0"/>
-                <wp:wrapNone/>
-                <wp:docPr id="25" name="graphic14"/>
-                <wp:cNvGraphicFramePr>
-                  <a:graphicFrameLocks xmlns:a="http://schemas.openxmlformats.org/drawingml/2006/main"/>
-                </wp:cNvGraphicFramePr>
-                <a:graphic xmlns:a="http://schemas.openxmlformats.org/drawingml/2006/main">
-                  <a:graphicData uri="http://schemas.microsoft.com/office/word/2010/wordprocessingShape">
-                    <wps:wsp>
-                      <wps:cNvSpPr>
-                        <a:spLocks/>
-                      </wps:cNvSpPr>
-                      <wps:spPr>
-                        <a:xfrm>
-                          <a:off x="0" y="0"/>
-                          <a:ext cx="118745" cy="118745"/>
-                        </a:xfrm>
-                        <a:prstGeom prst="rect">
-                          <a:avLst/>
-                        </a:prstGeom>
-                        <a:noFill/>
-                        <a:ln w="9000">
-                          <a:solidFill>
-                            <a:srgbClr val="000000"/>
-                          </a:solidFill>
-                          <a:round/>
-                        </a:ln>
-                      </wps:spPr>
-                      <wps:style>
-                        <a:lnRef idx="0">
-                          <a:scrgbClr r="0" g="0" b="0"/>
-                        </a:lnRef>
-                        <a:fillRef idx="0">
-                          <a:scrgbClr r="0" g="0" b="0"/>
-                        </a:fillRef>
-                        <a:effectRef idx="0">
-                          <a:scrgbClr r="0" g="0" b="0"/>
-                        </a:effectRef>
-                        <a:fontRef idx="minor"/>
-                      </wps:style>
-                      <wps:bodyPr/>
-                    </wps:wsp>
-                  </a:graphicData>
-                </a:graphic>
-                <wp14:sizeRelH relativeFrom="page">
-                  <wp14:pctWidth>0</wp14:pctWidth>
-                </wp14:sizeRelH>
-                <wp14:sizeRelV relativeFrom="page">
-                  <wp14:pctHeight>0</wp14:pctHeight>
-                </wp14:sizeRelV>
-              </wp:anchor>
-            </w:drawing>
-          </mc:Choice>
-          <mc:Fallback>
-            <w:pict>
-              <v:rect w14:anchorId="7DE16524" id="graphic14" o:spid="_x0000_s1026" style="position:absolute;margin-left:304.05pt;margin-top:-34.1pt;width:9.35pt;height:9.35pt;z-index:-251680768;visibility:visible;mso-wrap-style:square;mso-width-percent:0;mso-height-percent:0;mso-wrap-distance-left:9pt;mso-wrap-distance-top:0;mso-wrap-distance-right:9pt;mso-wrap-distance-bottom:0;mso-position-horizontal:absolute;mso-position-horizontal-relative:page;mso-position-vertical:absolute;mso-position-vertical-relative:text;mso-width-percent:0;mso-height-percent:0;mso-width-relative:page;mso-height-relative:page;v-text-anchor:top" o:gfxdata="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" filled="f" strokeweight=".25mm">
-                <v:stroke joinstyle="round"/>
-                <v:path arrowok="t"/>
-                <w10:wrap anchorx="page"/>
-              </v:rect>
-            </w:pict>
-          </mc:Fallback>
-        </mc:AlternateContent>
+        <w:pict>
+          <v:rect id="graphic14" o:spid="_x0000_s1037" style="position:absolute;left:0;text-align:left;margin-left:304.05pt;margin-top:-34.1pt;width:9.35pt;height:9.35pt;z-index:-251680768;visibility:visible;mso-wrap-style:square;mso-wrap-distance-left:9pt;mso-wrap-distance-top:0;mso-wrap-distance-right:9pt;mso-wrap-distance-bottom:0;mso-position-horizontal:absolute;mso-position-horizontal-relative:page;mso-position-vertical:absolute;mso-position-vertical-relative:text;v-text-anchor:top" o:gfxdata="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" filled="f" strokeweight=".25mm">
+            <v:stroke joinstyle="round"/>
+            <w10:wrap anchorx="page"/>
+          </v:rect>
+        </w:pict>
       </w:r>
       <w:r>
         <w:rPr>
           <w:noProof/>
         </w:rPr>
-        <mc:AlternateContent>
-          <mc:Choice Requires="wps">
-            <w:drawing>
-              <wp:anchor distT="0" distB="0" distL="114300" distR="114300" simplePos="0" relativeHeight="251636736" behindDoc="1" locked="0" layoutInCell="1" allowOverlap="1">
-                <wp:simplePos x="0" y="0"/>
-                <wp:positionH relativeFrom="page">
-                  <wp:posOffset>5119370</wp:posOffset>
-                </wp:positionH>
-                <wp:positionV relativeFrom="paragraph">
-                  <wp:posOffset>-433070</wp:posOffset>
-                </wp:positionV>
-                <wp:extent cx="118745" cy="118745"/>
-                <wp:effectExtent l="0" t="0" r="0" b="0"/>
-                <wp:wrapNone/>
-                <wp:docPr id="26" name="graphic15"/>
-                <wp:cNvGraphicFramePr>
-                  <a:graphicFrameLocks xmlns:a="http://schemas.openxmlformats.org/drawingml/2006/main"/>
-                </wp:cNvGraphicFramePr>
-                <a:graphic xmlns:a="http://schemas.openxmlformats.org/drawingml/2006/main">
-                  <a:graphicData uri="http://schemas.microsoft.com/office/word/2010/wordprocessingShape">
-                    <wps:wsp>
-                      <wps:cNvSpPr>
-                        <a:spLocks/>
-                      </wps:cNvSpPr>
-                      <wps:spPr>
-                        <a:xfrm>
-                          <a:off x="0" y="0"/>
-                          <a:ext cx="118745" cy="118745"/>
-                        </a:xfrm>
-                        <a:prstGeom prst="rect">
-                          <a:avLst/>
-                        </a:prstGeom>
-                        <a:noFill/>
-                        <a:ln w="9000">
-                          <a:solidFill>
-                            <a:srgbClr val="000000"/>
-                          </a:solidFill>
-                          <a:round/>
-                        </a:ln>
-                      </wps:spPr>
-                      <wps:style>
-                        <a:lnRef idx="0">
-                          <a:scrgbClr r="0" g="0" b="0"/>
-                        </a:lnRef>
-                        <a:fillRef idx="0">
-                          <a:scrgbClr r="0" g="0" b="0"/>
-                        </a:fillRef>
-                        <a:effectRef idx="0">
-                          <a:scrgbClr r="0" g="0" b="0"/>
-                        </a:effectRef>
-                        <a:fontRef idx="minor"/>
-                      </wps:style>
-                      <wps:bodyPr/>
-                    </wps:wsp>
-                  </a:graphicData>
-                </a:graphic>
-                <wp14:sizeRelH relativeFrom="page">
-                  <wp14:pctWidth>0</wp14:pctWidth>
-                </wp14:sizeRelH>
-                <wp14:sizeRelV relativeFrom="page">
-                  <wp14:pctHeight>0</wp14:pctHeight>
-                </wp14:sizeRelV>
-              </wp:anchor>
-            </w:drawing>
-          </mc:Choice>
-          <mc:Fallback>
-            <w:pict>
-              <v:rect w14:anchorId="23D848C5" id="graphic15" o:spid="_x0000_s1026" style="position:absolute;margin-left:403.1pt;margin-top:-34.1pt;width:9.35pt;height:9.35pt;z-index:-251679744;visibility:visible;mso-wrap-style:square;mso-width-percent:0;mso-height-percent:0;mso-wrap-distance-left:9pt;mso-wrap-distance-top:0;mso-wrap-distance-right:9pt;mso-wrap-distance-bottom:0;mso-position-horizontal:absolute;mso-position-horizontal-relative:page;mso-position-vertical:absolute;mso-position-vertical-relative:text;mso-width-percent:0;mso-height-percent:0;mso-width-relative:page;mso-height-relative:page;v-text-anchor:top" o:gfxdata="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" filled="f" strokeweight=".25mm">
-                <v:stroke joinstyle="round"/>
-                <v:path arrowok="t"/>
-                <w10:wrap anchorx="page"/>
-              </v:rect>
-            </w:pict>
-          </mc:Fallback>
-        </mc:AlternateContent>
+        <w:pict>
+          <v:rect id="graphic15" o:spid="_x0000_s1036" style="position:absolute;left:0;text-align:left;margin-left:403.1pt;margin-top:-34.1pt;width:9.35pt;height:9.35pt;z-index:-251679744;visibility:visible;mso-wrap-style:square;mso-wrap-distance-left:9pt;mso-wrap-distance-top:0;mso-wrap-distance-right:9pt;mso-wrap-distance-bottom:0;mso-position-horizontal:absolute;mso-position-horizontal-relative:page;mso-position-vertical:absolute;mso-position-vertical-relative:text;v-text-anchor:top" o:gfxdata="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" filled="f" strokeweight=".25mm">
+            <v:stroke joinstyle="round"/>
+            <w10:wrap anchorx="page"/>
+          </v:rect>
+        </w:pict>
       </w:r>
       <w:r>
         <w:rPr>
@@ -10422,167 +9208,29 @@
           <w:lang w:val="es-PE"/>
         </w:rPr>
       </w:pPr>
-      <w:bookmarkStart w:id="25" w:name="_TOC_250010"/>
-      <w:bookmarkEnd w:id="25"/>
+      <w:bookmarkStart w:id="24" w:name="_TOC_250010"/>
+      <w:bookmarkEnd w:id="24"/>
       <w:r>
         <w:rPr>
           <w:noProof/>
         </w:rPr>
-        <mc:AlternateContent>
-          <mc:Choice Requires="wps">
-            <w:drawing>
-              <wp:anchor distT="0" distB="0" distL="114300" distR="114300" simplePos="0" relativeHeight="251637760" behindDoc="1" locked="0" layoutInCell="1" allowOverlap="1">
-                <wp:simplePos x="0" y="0"/>
-                <wp:positionH relativeFrom="page">
-                  <wp:posOffset>2718435</wp:posOffset>
-                </wp:positionH>
-                <wp:positionV relativeFrom="paragraph">
-                  <wp:posOffset>779145</wp:posOffset>
-                </wp:positionV>
-                <wp:extent cx="118745" cy="118745"/>
-                <wp:effectExtent l="0" t="0" r="0" b="0"/>
-                <wp:wrapNone/>
-                <wp:docPr id="27" name="graphic16"/>
-                <wp:cNvGraphicFramePr>
-                  <a:graphicFrameLocks xmlns:a="http://schemas.openxmlformats.org/drawingml/2006/main"/>
-                </wp:cNvGraphicFramePr>
-                <a:graphic xmlns:a="http://schemas.openxmlformats.org/drawingml/2006/main">
-                  <a:graphicData uri="http://schemas.microsoft.com/office/word/2010/wordprocessingShape">
-                    <wps:wsp>
-                      <wps:cNvSpPr>
-                        <a:spLocks/>
-                      </wps:cNvSpPr>
-                      <wps:spPr>
-                        <a:xfrm>
-                          <a:off x="0" y="0"/>
-                          <a:ext cx="118745" cy="118745"/>
-                        </a:xfrm>
-                        <a:prstGeom prst="rect">
-                          <a:avLst/>
-                        </a:prstGeom>
-                        <a:noFill/>
-                        <a:ln w="9000">
-                          <a:solidFill>
-                            <a:srgbClr val="000000"/>
-                          </a:solidFill>
-                          <a:round/>
-                        </a:ln>
-                      </wps:spPr>
-                      <wps:style>
-                        <a:lnRef idx="0">
-                          <a:scrgbClr r="0" g="0" b="0"/>
-                        </a:lnRef>
-                        <a:fillRef idx="0">
-                          <a:scrgbClr r="0" g="0" b="0"/>
-                        </a:fillRef>
-                        <a:effectRef idx="0">
-                          <a:scrgbClr r="0" g="0" b="0"/>
-                        </a:effectRef>
-                        <a:fontRef idx="minor"/>
-                      </wps:style>
-                      <wps:bodyPr/>
-                    </wps:wsp>
-                  </a:graphicData>
-                </a:graphic>
-                <wp14:sizeRelH relativeFrom="page">
-                  <wp14:pctWidth>0</wp14:pctWidth>
-                </wp14:sizeRelH>
-                <wp14:sizeRelV relativeFrom="page">
-                  <wp14:pctHeight>0</wp14:pctHeight>
-                </wp14:sizeRelV>
-              </wp:anchor>
-            </w:drawing>
-          </mc:Choice>
-          <mc:Fallback>
-            <w:pict>
-              <v:rect w14:anchorId="412D9BE9" id="graphic16" o:spid="_x0000_s1026" style="position:absolute;margin-left:214.05pt;margin-top:61.35pt;width:9.35pt;height:9.35pt;z-index:-251678720;visibility:visible;mso-wrap-style:square;mso-width-percent:0;mso-height-percent:0;mso-wrap-distance-left:9pt;mso-wrap-distance-top:0;mso-wrap-distance-right:9pt;mso-wrap-distance-bottom:0;mso-position-horizontal:absolute;mso-position-horizontal-relative:page;mso-position-vertical:absolute;mso-position-vertical-relative:text;mso-width-percent:0;mso-height-percent:0;mso-width-relative:page;mso-height-relative:page;v-text-anchor:top" o:gfxdata="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" filled="f" strokeweight=".25mm">
-                <v:stroke joinstyle="round"/>
-                <v:path arrowok="t"/>
-                <w10:wrap anchorx="page"/>
-              </v:rect>
-            </w:pict>
-          </mc:Fallback>
-        </mc:AlternateContent>
+        <w:pict>
+          <v:rect id="graphic16" o:spid="_x0000_s1035" style="position:absolute;left:0;text-align:left;margin-left:214.05pt;margin-top:61.35pt;width:9.35pt;height:9.35pt;z-index:-251678720;visibility:visible;mso-wrap-style:square;mso-wrap-distance-left:9pt;mso-wrap-distance-top:0;mso-wrap-distance-right:9pt;mso-wrap-distance-bottom:0;mso-position-horizontal:absolute;mso-position-horizontal-relative:page;mso-position-vertical:absolute;mso-position-vertical-relative:text;v-text-anchor:top" o:gfxdata="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" filled="f" strokeweight=".25mm">
+            <v:stroke joinstyle="round"/>
+            <w10:wrap anchorx="page"/>
+          </v:rect>
+        </w:pict>
       </w:r>
       <w:r>
         <w:rPr>
           <w:noProof/>
         </w:rPr>
-        <mc:AlternateContent>
-          <mc:Choice Requires="wps">
-            <w:drawing>
-              <wp:anchor distT="0" distB="0" distL="114300" distR="114300" simplePos="0" relativeHeight="251638784" behindDoc="1" locked="0" layoutInCell="1" allowOverlap="1">
-                <wp:simplePos x="0" y="0"/>
-                <wp:positionH relativeFrom="page">
-                  <wp:posOffset>3861435</wp:posOffset>
-                </wp:positionH>
-                <wp:positionV relativeFrom="paragraph">
-                  <wp:posOffset>779145</wp:posOffset>
-                </wp:positionV>
-                <wp:extent cx="118745" cy="118745"/>
-                <wp:effectExtent l="0" t="0" r="0" b="0"/>
-                <wp:wrapNone/>
-                <wp:docPr id="28" name="graphic17"/>
-                <wp:cNvGraphicFramePr>
-                  <a:graphicFrameLocks xmlns:a="http://schemas.openxmlformats.org/drawingml/2006/main"/>
-                </wp:cNvGraphicFramePr>
-                <a:graphic xmlns:a="http://schemas.openxmlformats.org/drawingml/2006/main">
-                  <a:graphicData uri="http://schemas.microsoft.com/office/word/2010/wordprocessingShape">
-                    <wps:wsp>
-                      <wps:cNvSpPr>
-                        <a:spLocks/>
-                      </wps:cNvSpPr>
-                      <wps:spPr>
-                        <a:xfrm>
-                          <a:off x="0" y="0"/>
-                          <a:ext cx="118745" cy="118745"/>
-                        </a:xfrm>
-                        <a:prstGeom prst="rect">
-                          <a:avLst/>
-                        </a:prstGeom>
-                        <a:noFill/>
-                        <a:ln w="9000">
-                          <a:solidFill>
-                            <a:srgbClr val="000000"/>
-                          </a:solidFill>
-                          <a:round/>
-                        </a:ln>
-                      </wps:spPr>
-                      <wps:style>
-                        <a:lnRef idx="0">
-                          <a:scrgbClr r="0" g="0" b="0"/>
-                        </a:lnRef>
-                        <a:fillRef idx="0">
-                          <a:scrgbClr r="0" g="0" b="0"/>
-                        </a:fillRef>
-                        <a:effectRef idx="0">
-                          <a:scrgbClr r="0" g="0" b="0"/>
-                        </a:effectRef>
-                        <a:fontRef idx="minor"/>
-                      </wps:style>
-                      <wps:bodyPr/>
-                    </wps:wsp>
-                  </a:graphicData>
-                </a:graphic>
-                <wp14:sizeRelH relativeFrom="page">
-                  <wp14:pctWidth>0</wp14:pctWidth>
-                </wp14:sizeRelH>
-                <wp14:sizeRelV relativeFrom="page">
-                  <wp14:pctHeight>0</wp14:pctHeight>
-                </wp14:sizeRelV>
-              </wp:anchor>
-            </w:drawing>
-          </mc:Choice>
-          <mc:Fallback>
-            <w:pict>
-              <v:rect w14:anchorId="4FA641E2" id="graphic17" o:spid="_x0000_s1026" style="position:absolute;margin-left:304.05pt;margin-top:61.35pt;width:9.35pt;height:9.35pt;z-index:-251677696;visibility:visible;mso-wrap-style:square;mso-width-percent:0;mso-height-percent:0;mso-wrap-distance-left:9pt;mso-wrap-distance-top:0;mso-wrap-distance-right:9pt;mso-wrap-distance-bottom:0;mso-position-horizontal:absolute;mso-position-horizontal-relative:page;mso-position-vertical:absolute;mso-position-vertical-relative:text;mso-width-percent:0;mso-height-percent:0;mso-width-relative:page;mso-height-relative:page;v-text-anchor:top" o:gfxdata="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" filled="f" strokeweight=".25mm">
-                <v:stroke joinstyle="round"/>
-                <v:path arrowok="t"/>
-                <w10:wrap anchorx="page"/>
-              </v:rect>
-            </w:pict>
-          </mc:Fallback>
-        </mc:AlternateContent>
+        <w:pict>
+          <v:rect id="graphic17" o:spid="_x0000_s1034" style="position:absolute;left:0;text-align:left;margin-left:304.05pt;margin-top:61.35pt;width:9.35pt;height:9.35pt;z-index:-251677696;visibility:visible;mso-wrap-style:square;mso-wrap-distance-left:9pt;mso-wrap-distance-top:0;mso-wrap-distance-right:9pt;mso-wrap-distance-bottom:0;mso-position-horizontal:absolute;mso-position-horizontal-relative:page;mso-position-vertical:absolute;mso-position-vertical-relative:text;v-text-anchor:top" o:gfxdata="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" filled="f" strokeweight=".25mm">
+            <v:stroke joinstyle="round"/>
+            <w10:wrap anchorx="page"/>
+          </v:rect>
+        </w:pict>
       </w:r>
       <w:r>
         <w:rPr>
@@ -11032,241 +9680,34 @@
         <w:rPr>
           <w:noProof/>
         </w:rPr>
-        <mc:AlternateContent>
-          <mc:Choice Requires="wps">
-            <w:drawing>
-              <wp:anchor distT="0" distB="0" distL="114300" distR="114300" simplePos="0" relativeHeight="251639808" behindDoc="1" locked="0" layoutInCell="1" allowOverlap="1">
-                <wp:simplePos x="0" y="0"/>
-                <wp:positionH relativeFrom="page">
-                  <wp:posOffset>2718435</wp:posOffset>
-                </wp:positionH>
-                <wp:positionV relativeFrom="paragraph">
-                  <wp:posOffset>-139700</wp:posOffset>
-                </wp:positionV>
-                <wp:extent cx="118745" cy="118745"/>
-                <wp:effectExtent l="0" t="0" r="0" b="0"/>
-                <wp:wrapNone/>
-                <wp:docPr id="29" name="graphic18"/>
-                <wp:cNvGraphicFramePr>
-                  <a:graphicFrameLocks xmlns:a="http://schemas.openxmlformats.org/drawingml/2006/main"/>
-                </wp:cNvGraphicFramePr>
-                <a:graphic xmlns:a="http://schemas.openxmlformats.org/drawingml/2006/main">
-                  <a:graphicData uri="http://schemas.microsoft.com/office/word/2010/wordprocessingShape">
-                    <wps:wsp>
-                      <wps:cNvSpPr>
-                        <a:spLocks/>
-                      </wps:cNvSpPr>
-                      <wps:spPr>
-                        <a:xfrm>
-                          <a:off x="0" y="0"/>
-                          <a:ext cx="118745" cy="118745"/>
-                        </a:xfrm>
-                        <a:prstGeom prst="rect">
-                          <a:avLst/>
-                        </a:prstGeom>
-                        <a:noFill/>
-                        <a:ln w="9000">
-                          <a:solidFill>
-                            <a:srgbClr val="000000"/>
-                          </a:solidFill>
-                          <a:round/>
-                        </a:ln>
-                      </wps:spPr>
-                      <wps:style>
-                        <a:lnRef idx="0">
-                          <a:scrgbClr r="0" g="0" b="0"/>
-                        </a:lnRef>
-                        <a:fillRef idx="0">
-                          <a:scrgbClr r="0" g="0" b="0"/>
-                        </a:fillRef>
-                        <a:effectRef idx="0">
-                          <a:scrgbClr r="0" g="0" b="0"/>
-                        </a:effectRef>
-                        <a:fontRef idx="minor"/>
-                      </wps:style>
-                      <wps:bodyPr/>
-                    </wps:wsp>
-                  </a:graphicData>
-                </a:graphic>
-                <wp14:sizeRelH relativeFrom="page">
-                  <wp14:pctWidth>0</wp14:pctWidth>
-                </wp14:sizeRelH>
-                <wp14:sizeRelV relativeFrom="page">
-                  <wp14:pctHeight>0</wp14:pctHeight>
-                </wp14:sizeRelV>
-              </wp:anchor>
-            </w:drawing>
-          </mc:Choice>
-          <mc:Fallback>
-            <w:pict>
-              <v:rect w14:anchorId="52298323" id="graphic18" o:spid="_x0000_s1026" style="position:absolute;margin-left:214.05pt;margin-top:-11pt;width:9.35pt;height:9.35pt;z-index:-251676672;visibility:visible;mso-wrap-style:square;mso-width-percent:0;mso-height-percent:0;mso-wrap-distance-left:9pt;mso-wrap-distance-top:0;mso-wrap-distance-right:9pt;mso-wrap-distance-bottom:0;mso-position-horizontal:absolute;mso-position-horizontal-relative:page;mso-position-vertical:absolute;mso-position-vertical-relative:text;mso-width-percent:0;mso-height-percent:0;mso-width-relative:page;mso-height-relative:page;v-text-anchor:top" o:gfxdata="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" filled="f" strokeweight=".25mm">
-                <v:stroke joinstyle="round"/>
-                <v:path arrowok="t"/>
-                <w10:wrap anchorx="page"/>
-              </v:rect>
-            </w:pict>
-          </mc:Fallback>
-        </mc:AlternateContent>
+        <w:pict>
+          <v:rect id="graphic18" o:spid="_x0000_s1033" style="position:absolute;left:0;text-align:left;margin-left:214.05pt;margin-top:-11pt;width:9.35pt;height:9.35pt;z-index:-251676672;visibility:visible;mso-wrap-style:square;mso-wrap-distance-left:9pt;mso-wrap-distance-top:0;mso-wrap-distance-right:9pt;mso-wrap-distance-bottom:0;mso-position-horizontal:absolute;mso-position-horizontal-relative:page;mso-position-vertical:absolute;mso-position-vertical-relative:text;v-text-anchor:top" o:gfxdata="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" filled="f" strokeweight=".25mm">
+            <v:stroke joinstyle="round"/>
+            <w10:wrap anchorx="page"/>
+          </v:rect>
+        </w:pict>
       </w:r>
       <w:r>
         <w:rPr>
           <w:noProof/>
         </w:rPr>
-        <mc:AlternateContent>
-          <mc:Choice Requires="wps">
-            <w:drawing>
-              <wp:anchor distT="0" distB="0" distL="114300" distR="114300" simplePos="0" relativeHeight="251640832" behindDoc="1" locked="0" layoutInCell="1" allowOverlap="1">
-                <wp:simplePos x="0" y="0"/>
-                <wp:positionH relativeFrom="page">
-                  <wp:posOffset>3861435</wp:posOffset>
-                </wp:positionH>
-                <wp:positionV relativeFrom="paragraph">
-                  <wp:posOffset>-139700</wp:posOffset>
-                </wp:positionV>
-                <wp:extent cx="118745" cy="118745"/>
-                <wp:effectExtent l="0" t="0" r="0" b="0"/>
-                <wp:wrapNone/>
-                <wp:docPr id="30" name="graphic19"/>
-                <wp:cNvGraphicFramePr>
-                  <a:graphicFrameLocks xmlns:a="http://schemas.openxmlformats.org/drawingml/2006/main"/>
-                </wp:cNvGraphicFramePr>
-                <a:graphic xmlns:a="http://schemas.openxmlformats.org/drawingml/2006/main">
-                  <a:graphicData uri="http://schemas.microsoft.com/office/word/2010/wordprocessingShape">
-                    <wps:wsp>
-                      <wps:cNvSpPr>
-                        <a:spLocks/>
-                      </wps:cNvSpPr>
-                      <wps:spPr>
-                        <a:xfrm>
-                          <a:off x="0" y="0"/>
-                          <a:ext cx="118745" cy="118745"/>
-                        </a:xfrm>
-                        <a:prstGeom prst="rect">
-                          <a:avLst/>
-                        </a:prstGeom>
-                        <a:noFill/>
-                        <a:ln w="9000">
-                          <a:solidFill>
-                            <a:srgbClr val="000000"/>
-                          </a:solidFill>
-                          <a:round/>
-                        </a:ln>
-                      </wps:spPr>
-                      <wps:style>
-                        <a:lnRef idx="0">
-                          <a:scrgbClr r="0" g="0" b="0"/>
-                        </a:lnRef>
-                        <a:fillRef idx="0">
-                          <a:scrgbClr r="0" g="0" b="0"/>
-                        </a:fillRef>
-                        <a:effectRef idx="0">
-                          <a:scrgbClr r="0" g="0" b="0"/>
-                        </a:effectRef>
-                        <a:fontRef idx="minor"/>
-                      </wps:style>
-                      <wps:bodyPr/>
-                    </wps:wsp>
-                  </a:graphicData>
-                </a:graphic>
-                <wp14:sizeRelH relativeFrom="page">
-                  <wp14:pctWidth>0</wp14:pctWidth>
-                </wp14:sizeRelH>
-                <wp14:sizeRelV relativeFrom="page">
-                  <wp14:pctHeight>0</wp14:pctHeight>
-                </wp14:sizeRelV>
-              </wp:anchor>
-            </w:drawing>
-          </mc:Choice>
-          <mc:Fallback>
-            <w:pict>
-              <v:rect w14:anchorId="369AF0B4" id="graphic19" o:spid="_x0000_s1026" style="position:absolute;margin-left:304.05pt;margin-top:-11pt;width:9.35pt;height:9.35pt;z-index:-251675648;visibility:visible;mso-wrap-style:square;mso-width-percent:0;mso-height-percent:0;mso-wrap-distance-left:9pt;mso-wrap-distance-top:0;mso-wrap-distance-right:9pt;mso-wrap-distance-bottom:0;mso-position-horizontal:absolute;mso-position-horizontal-relative:page;mso-position-vertical:absolute;mso-position-vertical-relative:text;mso-width-percent:0;mso-height-percent:0;mso-width-relative:page;mso-height-relative:page;v-text-anchor:top" o:gfxdata="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" filled="f" strokeweight=".25mm">
-                <v:stroke joinstyle="round"/>
-                <v:path arrowok="t"/>
-                <w10:wrap anchorx="page"/>
-              </v:rect>
-            </w:pict>
-          </mc:Fallback>
-        </mc:AlternateContent>
+        <w:pict>
+          <v:rect id="graphic19" o:spid="_x0000_s1032" style="position:absolute;left:0;text-align:left;margin-left:304.05pt;margin-top:-11pt;width:9.35pt;height:9.35pt;z-index:-251675648;visibility:visible;mso-wrap-style:square;mso-wrap-distance-left:9pt;mso-wrap-distance-top:0;mso-wrap-distance-right:9pt;mso-wrap-distance-bottom:0;mso-position-horizontal:absolute;mso-position-horizontal-relative:page;mso-position-vertical:absolute;mso-position-vertical-relative:text;v-text-anchor:top" o:gfxdata="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" filled="f" strokeweight=".25mm">
+            <v:stroke joinstyle="round"/>
+            <w10:wrap anchorx="page"/>
+          </v:rect>
+        </w:pict>
       </w:r>
       <w:r>
         <w:rPr>
           <w:noProof/>
         </w:rPr>
-        <mc:AlternateContent>
-          <mc:Choice Requires="wps">
-            <w:drawing>
-              <wp:anchor distT="0" distB="0" distL="114300" distR="114300" simplePos="0" relativeHeight="251641856" behindDoc="1" locked="0" layoutInCell="1" allowOverlap="1">
-                <wp:simplePos x="0" y="0"/>
-                <wp:positionH relativeFrom="page">
-                  <wp:posOffset>5119370</wp:posOffset>
-                </wp:positionH>
-                <wp:positionV relativeFrom="paragraph">
-                  <wp:posOffset>-139700</wp:posOffset>
-                </wp:positionV>
-                <wp:extent cx="118745" cy="118745"/>
-                <wp:effectExtent l="0" t="0" r="0" b="0"/>
-                <wp:wrapNone/>
-                <wp:docPr id="31" name="graphic20"/>
-                <wp:cNvGraphicFramePr>
-                  <a:graphicFrameLocks xmlns:a="http://schemas.openxmlformats.org/drawingml/2006/main"/>
-                </wp:cNvGraphicFramePr>
-                <a:graphic xmlns:a="http://schemas.openxmlformats.org/drawingml/2006/main">
-                  <a:graphicData uri="http://schemas.microsoft.com/office/word/2010/wordprocessingShape">
-                    <wps:wsp>
-                      <wps:cNvSpPr>
-                        <a:spLocks/>
-                      </wps:cNvSpPr>
-                      <wps:spPr>
-                        <a:xfrm>
-                          <a:off x="0" y="0"/>
-                          <a:ext cx="118745" cy="118745"/>
-                        </a:xfrm>
-                        <a:prstGeom prst="rect">
-                          <a:avLst/>
-                        </a:prstGeom>
-                        <a:noFill/>
-                        <a:ln w="9000">
-                          <a:solidFill>
-                            <a:srgbClr val="000000"/>
-                          </a:solidFill>
-                          <a:round/>
-                        </a:ln>
-                      </wps:spPr>
-                      <wps:style>
-                        <a:lnRef idx="0">
-                          <a:scrgbClr r="0" g="0" b="0"/>
-                        </a:lnRef>
-                        <a:fillRef idx="0">
-                          <a:scrgbClr r="0" g="0" b="0"/>
-                        </a:fillRef>
-                        <a:effectRef idx="0">
-                          <a:scrgbClr r="0" g="0" b="0"/>
-                        </a:effectRef>
-                        <a:fontRef idx="minor"/>
-                      </wps:style>
-                      <wps:bodyPr/>
-                    </wps:wsp>
-                  </a:graphicData>
-                </a:graphic>
-                <wp14:sizeRelH relativeFrom="page">
-                  <wp14:pctWidth>0</wp14:pctWidth>
-                </wp14:sizeRelH>
-                <wp14:sizeRelV relativeFrom="page">
-                  <wp14:pctHeight>0</wp14:pctHeight>
-                </wp14:sizeRelV>
-              </wp:anchor>
-            </w:drawing>
-          </mc:Choice>
-          <mc:Fallback>
-            <w:pict>
-              <v:rect w14:anchorId="7A4AF454" id="graphic20" o:spid="_x0000_s1026" style="position:absolute;margin-left:403.1pt;margin-top:-11pt;width:9.35pt;height:9.35pt;z-index:-251674624;visibility:visible;mso-wrap-style:square;mso-width-percent:0;mso-height-percent:0;mso-wrap-distance-left:9pt;mso-wrap-distance-top:0;mso-wrap-distance-right:9pt;mso-wrap-distance-bottom:0;mso-position-horizontal:absolute;mso-position-horizontal-relative:page;mso-position-vertical:absolute;mso-position-vertical-relative:text;mso-width-percent:0;mso-height-percent:0;mso-width-relative:page;mso-height-relative:page;v-text-anchor:top" o:gfxdata="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" filled="f" strokeweight=".25mm">
-                <v:stroke joinstyle="round"/>
-                <v:path arrowok="t"/>
-                <w10:wrap anchorx="page"/>
-              </v:rect>
-            </w:pict>
-          </mc:Fallback>
-        </mc:AlternateContent>
+        <w:pict>
+          <v:rect id="graphic20" o:spid="_x0000_s1031" style="position:absolute;left:0;text-align:left;margin-left:403.1pt;margin-top:-11pt;width:9.35pt;height:9.35pt;z-index:-251674624;visibility:visible;mso-wrap-style:square;mso-wrap-distance-left:9pt;mso-wrap-distance-top:0;mso-wrap-distance-right:9pt;mso-wrap-distance-bottom:0;mso-position-horizontal:absolute;mso-position-horizontal-relative:page;mso-position-vertical:absolute;mso-position-vertical-relative:text;v-text-anchor:top" o:gfxdata="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" filled="f" strokeweight=".25mm">
+            <v:stroke joinstyle="round"/>
+            <w10:wrap anchorx="page"/>
+          </v:rect>
+        </w:pict>
       </w:r>
       <w:r>
         <w:rPr>
@@ -11574,161 +10015,23 @@
         <w:rPr>
           <w:noProof/>
         </w:rPr>
-        <mc:AlternateContent>
-          <mc:Choice Requires="wps">
-            <w:drawing>
-              <wp:anchor distT="0" distB="0" distL="114300" distR="114300" simplePos="0" relativeHeight="251673600" behindDoc="1" locked="0" layoutInCell="1" allowOverlap="1">
-                <wp:simplePos x="0" y="0"/>
-                <wp:positionH relativeFrom="page">
-                  <wp:posOffset>2718435</wp:posOffset>
-                </wp:positionH>
-                <wp:positionV relativeFrom="paragraph">
-                  <wp:posOffset>678180</wp:posOffset>
-                </wp:positionV>
-                <wp:extent cx="118745" cy="118745"/>
-                <wp:effectExtent l="0" t="0" r="0" b="0"/>
-                <wp:wrapNone/>
-                <wp:docPr id="47" name="graphic36"/>
-                <wp:cNvGraphicFramePr>
-                  <a:graphicFrameLocks xmlns:a="http://schemas.openxmlformats.org/drawingml/2006/main"/>
-                </wp:cNvGraphicFramePr>
-                <a:graphic xmlns:a="http://schemas.openxmlformats.org/drawingml/2006/main">
-                  <a:graphicData uri="http://schemas.microsoft.com/office/word/2010/wordprocessingShape">
-                    <wps:wsp>
-                      <wps:cNvSpPr>
-                        <a:spLocks/>
-                      </wps:cNvSpPr>
-                      <wps:spPr>
-                        <a:xfrm>
-                          <a:off x="0" y="0"/>
-                          <a:ext cx="118745" cy="118745"/>
-                        </a:xfrm>
-                        <a:prstGeom prst="rect">
-                          <a:avLst/>
-                        </a:prstGeom>
-                        <a:noFill/>
-                        <a:ln w="9000">
-                          <a:solidFill>
-                            <a:srgbClr val="000000"/>
-                          </a:solidFill>
-                          <a:round/>
-                        </a:ln>
-                      </wps:spPr>
-                      <wps:style>
-                        <a:lnRef idx="0">
-                          <a:scrgbClr r="0" g="0" b="0"/>
-                        </a:lnRef>
-                        <a:fillRef idx="0">
-                          <a:scrgbClr r="0" g="0" b="0"/>
-                        </a:fillRef>
-                        <a:effectRef idx="0">
-                          <a:scrgbClr r="0" g="0" b="0"/>
-                        </a:effectRef>
-                        <a:fontRef idx="minor"/>
-                      </wps:style>
-                      <wps:bodyPr/>
-                    </wps:wsp>
-                  </a:graphicData>
-                </a:graphic>
-                <wp14:sizeRelH relativeFrom="page">
-                  <wp14:pctWidth>0</wp14:pctWidth>
-                </wp14:sizeRelH>
-                <wp14:sizeRelV relativeFrom="page">
-                  <wp14:pctHeight>0</wp14:pctHeight>
-                </wp14:sizeRelV>
-              </wp:anchor>
-            </w:drawing>
-          </mc:Choice>
-          <mc:Fallback>
-            <w:pict>
-              <v:rect w14:anchorId="141AD28C" id="graphic36" o:spid="_x0000_s1026" style="position:absolute;margin-left:214.05pt;margin-top:53.4pt;width:9.35pt;height:9.35pt;z-index:-251642880;visibility:visible;mso-wrap-style:square;mso-width-percent:0;mso-height-percent:0;mso-wrap-distance-left:9pt;mso-wrap-distance-top:0;mso-wrap-distance-right:9pt;mso-wrap-distance-bottom:0;mso-position-horizontal:absolute;mso-position-horizontal-relative:page;mso-position-vertical:absolute;mso-position-vertical-relative:text;mso-width-percent:0;mso-height-percent:0;mso-width-relative:page;mso-height-relative:page;v-text-anchor:top" o:gfxdata="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" filled="f" strokeweight=".25mm">
-                <v:stroke joinstyle="round"/>
-                <v:path arrowok="t"/>
-                <w10:wrap anchorx="page"/>
-              </v:rect>
-            </w:pict>
-          </mc:Fallback>
-        </mc:AlternateContent>
+        <w:pict>
+          <v:rect id="graphic36" o:spid="_x0000_s1030" style="position:absolute;left:0;text-align:left;margin-left:214.05pt;margin-top:53.4pt;width:9.35pt;height:9.35pt;z-index:-251642880;visibility:visible;mso-wrap-style:square;mso-wrap-distance-left:9pt;mso-wrap-distance-top:0;mso-wrap-distance-right:9pt;mso-wrap-distance-bottom:0;mso-position-horizontal:absolute;mso-position-horizontal-relative:page;mso-position-vertical:absolute;mso-position-vertical-relative:text;v-text-anchor:top" o:gfxdata="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" filled="f" strokeweight=".25mm">
+            <v:stroke joinstyle="round"/>
+            <w10:wrap anchorx="page"/>
+          </v:rect>
+        </w:pict>
       </w:r>
       <w:r>
         <w:rPr>
           <w:noProof/>
         </w:rPr>
-        <mc:AlternateContent>
-          <mc:Choice Requires="wps">
-            <w:drawing>
-              <wp:anchor distT="0" distB="0" distL="114300" distR="114300" simplePos="0" relativeHeight="251674624" behindDoc="1" locked="0" layoutInCell="1" allowOverlap="1">
-                <wp:simplePos x="0" y="0"/>
-                <wp:positionH relativeFrom="page">
-                  <wp:posOffset>3861435</wp:posOffset>
-                </wp:positionH>
-                <wp:positionV relativeFrom="paragraph">
-                  <wp:posOffset>678180</wp:posOffset>
-                </wp:positionV>
-                <wp:extent cx="118745" cy="118745"/>
-                <wp:effectExtent l="0" t="0" r="0" b="0"/>
-                <wp:wrapNone/>
-                <wp:docPr id="48" name="graphic37"/>
-                <wp:cNvGraphicFramePr>
-                  <a:graphicFrameLocks xmlns:a="http://schemas.openxmlformats.org/drawingml/2006/main"/>
-                </wp:cNvGraphicFramePr>
-                <a:graphic xmlns:a="http://schemas.openxmlformats.org/drawingml/2006/main">
-                  <a:graphicData uri="http://schemas.microsoft.com/office/word/2010/wordprocessingShape">
-                    <wps:wsp>
-                      <wps:cNvSpPr>
-                        <a:spLocks/>
-                      </wps:cNvSpPr>
-                      <wps:spPr>
-                        <a:xfrm>
-                          <a:off x="0" y="0"/>
-                          <a:ext cx="118745" cy="118745"/>
-                        </a:xfrm>
-                        <a:prstGeom prst="rect">
-                          <a:avLst/>
-                        </a:prstGeom>
-                        <a:noFill/>
-                        <a:ln w="9000">
-                          <a:solidFill>
-                            <a:srgbClr val="000000"/>
-                          </a:solidFill>
-                          <a:round/>
-                        </a:ln>
-                      </wps:spPr>
-                      <wps:style>
-                        <a:lnRef idx="0">
-                          <a:scrgbClr r="0" g="0" b="0"/>
-                        </a:lnRef>
-                        <a:fillRef idx="0">
-                          <a:scrgbClr r="0" g="0" b="0"/>
-                        </a:fillRef>
-                        <a:effectRef idx="0">
-                          <a:scrgbClr r="0" g="0" b="0"/>
-                        </a:effectRef>
-                        <a:fontRef idx="minor"/>
-                      </wps:style>
-                      <wps:bodyPr/>
-                    </wps:wsp>
-                  </a:graphicData>
-                </a:graphic>
-                <wp14:sizeRelH relativeFrom="page">
-                  <wp14:pctWidth>0</wp14:pctWidth>
-                </wp14:sizeRelH>
-                <wp14:sizeRelV relativeFrom="page">
-                  <wp14:pctHeight>0</wp14:pctHeight>
-                </wp14:sizeRelV>
-              </wp:anchor>
-            </w:drawing>
-          </mc:Choice>
-          <mc:Fallback>
-            <w:pict>
-              <v:rect w14:anchorId="6A96AF06" id="graphic37" o:spid="_x0000_s1026" style="position:absolute;margin-left:304.05pt;margin-top:53.4pt;width:9.35pt;height:9.35pt;z-index:-251641856;visibility:visible;mso-wrap-style:square;mso-width-percent:0;mso-height-percent:0;mso-wrap-distance-left:9pt;mso-wrap-distance-top:0;mso-wrap-distance-right:9pt;mso-wrap-distance-bottom:0;mso-position-horizontal:absolute;mso-position-horizontal-relative:page;mso-position-vertical:absolute;mso-position-vertical-relative:text;mso-width-percent:0;mso-height-percent:0;mso-width-relative:page;mso-height-relative:page;v-text-anchor:top" o:gfxdata="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" filled="f" strokeweight=".25mm">
-                <v:stroke joinstyle="round"/>
-                <v:path arrowok="t"/>
-                <w10:wrap anchorx="page"/>
-              </v:rect>
-            </w:pict>
-          </mc:Fallback>
-        </mc:AlternateContent>
+        <w:pict>
+          <v:rect id="graphic37" o:spid="_x0000_s1029" style="position:absolute;left:0;text-align:left;margin-left:304.05pt;margin-top:53.4pt;width:9.35pt;height:9.35pt;z-index:-251641856;visibility:visible;mso-wrap-style:square;mso-wrap-distance-left:9pt;mso-wrap-distance-top:0;mso-wrap-distance-right:9pt;mso-wrap-distance-bottom:0;mso-position-horizontal:absolute;mso-position-horizontal-relative:page;mso-position-vertical:absolute;mso-position-vertical-relative:text;v-text-anchor:top" o:gfxdata="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" filled="f" strokeweight=".25mm">
+            <v:stroke joinstyle="round"/>
+            <w10:wrap anchorx="page"/>
+          </v:rect>
+        </w:pict>
       </w:r>
       <w:r>
         <w:rPr>
@@ -12188,241 +10491,34 @@
         <w:rPr>
           <w:noProof/>
         </w:rPr>
-        <mc:AlternateContent>
-          <mc:Choice Requires="wps">
-            <w:drawing>
-              <wp:anchor distT="0" distB="0" distL="114300" distR="114300" simplePos="0" relativeHeight="251675648" behindDoc="1" locked="0" layoutInCell="1" allowOverlap="1">
-                <wp:simplePos x="0" y="0"/>
-                <wp:positionH relativeFrom="page">
-                  <wp:posOffset>2718435</wp:posOffset>
-                </wp:positionH>
-                <wp:positionV relativeFrom="paragraph">
-                  <wp:posOffset>-434975</wp:posOffset>
-                </wp:positionV>
-                <wp:extent cx="118745" cy="118745"/>
-                <wp:effectExtent l="0" t="0" r="0" b="0"/>
-                <wp:wrapNone/>
-                <wp:docPr id="49" name="graphic38"/>
-                <wp:cNvGraphicFramePr>
-                  <a:graphicFrameLocks xmlns:a="http://schemas.openxmlformats.org/drawingml/2006/main"/>
-                </wp:cNvGraphicFramePr>
-                <a:graphic xmlns:a="http://schemas.openxmlformats.org/drawingml/2006/main">
-                  <a:graphicData uri="http://schemas.microsoft.com/office/word/2010/wordprocessingShape">
-                    <wps:wsp>
-                      <wps:cNvSpPr>
-                        <a:spLocks/>
-                      </wps:cNvSpPr>
-                      <wps:spPr>
-                        <a:xfrm>
-                          <a:off x="0" y="0"/>
-                          <a:ext cx="118745" cy="118745"/>
-                        </a:xfrm>
-                        <a:prstGeom prst="rect">
-                          <a:avLst/>
-                        </a:prstGeom>
-                        <a:noFill/>
-                        <a:ln w="9000">
-                          <a:solidFill>
-                            <a:srgbClr val="000000"/>
-                          </a:solidFill>
-                          <a:round/>
-                        </a:ln>
-                      </wps:spPr>
-                      <wps:style>
-                        <a:lnRef idx="0">
-                          <a:scrgbClr r="0" g="0" b="0"/>
-                        </a:lnRef>
-                        <a:fillRef idx="0">
-                          <a:scrgbClr r="0" g="0" b="0"/>
-                        </a:fillRef>
-                        <a:effectRef idx="0">
-                          <a:scrgbClr r="0" g="0" b="0"/>
-                        </a:effectRef>
-                        <a:fontRef idx="minor"/>
-                      </wps:style>
-                      <wps:bodyPr/>
-                    </wps:wsp>
-                  </a:graphicData>
-                </a:graphic>
-                <wp14:sizeRelH relativeFrom="page">
-                  <wp14:pctWidth>0</wp14:pctWidth>
-                </wp14:sizeRelH>
-                <wp14:sizeRelV relativeFrom="page">
-                  <wp14:pctHeight>0</wp14:pctHeight>
-                </wp14:sizeRelV>
-              </wp:anchor>
-            </w:drawing>
-          </mc:Choice>
-          <mc:Fallback>
-            <w:pict>
-              <v:rect w14:anchorId="14A6B96F" id="graphic38" o:spid="_x0000_s1026" style="position:absolute;margin-left:214.05pt;margin-top:-34.25pt;width:9.35pt;height:9.35pt;z-index:-251640832;visibility:visible;mso-wrap-style:square;mso-width-percent:0;mso-height-percent:0;mso-wrap-distance-left:9pt;mso-wrap-distance-top:0;mso-wrap-distance-right:9pt;mso-wrap-distance-bottom:0;mso-position-horizontal:absolute;mso-position-horizontal-relative:page;mso-position-vertical:absolute;mso-position-vertical-relative:text;mso-width-percent:0;mso-height-percent:0;mso-width-relative:page;mso-height-relative:page;v-text-anchor:top" o:gfxdata="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" filled="f" strokeweight=".25mm">
-                <v:stroke joinstyle="round"/>
-                <v:path arrowok="t"/>
-                <w10:wrap anchorx="page"/>
-              </v:rect>
-            </w:pict>
-          </mc:Fallback>
-        </mc:AlternateContent>
+        <w:pict>
+          <v:rect id="graphic38" o:spid="_x0000_s1028" style="position:absolute;left:0;text-align:left;margin-left:214.05pt;margin-top:-34.25pt;width:9.35pt;height:9.35pt;z-index:-251640832;visibility:visible;mso-wrap-style:square;mso-wrap-distance-left:9pt;mso-wrap-distance-top:0;mso-wrap-distance-right:9pt;mso-wrap-distance-bottom:0;mso-position-horizontal:absolute;mso-position-horizontal-relative:page;mso-position-vertical:absolute;mso-position-vertical-relative:text;v-text-anchor:top" o:gfxdata="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" filled="f" strokeweight=".25mm">
+            <v:stroke joinstyle="round"/>
+            <w10:wrap anchorx="page"/>
+          </v:rect>
+        </w:pict>
       </w:r>
       <w:r>
         <w:rPr>
           <w:noProof/>
         </w:rPr>
-        <mc:AlternateContent>
-          <mc:Choice Requires="wps">
-            <w:drawing>
-              <wp:anchor distT="0" distB="0" distL="114300" distR="114300" simplePos="0" relativeHeight="251676672" behindDoc="1" locked="0" layoutInCell="1" allowOverlap="1">
-                <wp:simplePos x="0" y="0"/>
-                <wp:positionH relativeFrom="page">
-                  <wp:posOffset>3861435</wp:posOffset>
-                </wp:positionH>
-                <wp:positionV relativeFrom="paragraph">
-                  <wp:posOffset>-434975</wp:posOffset>
-                </wp:positionV>
-                <wp:extent cx="118745" cy="118745"/>
-                <wp:effectExtent l="0" t="0" r="0" b="0"/>
-                <wp:wrapNone/>
-                <wp:docPr id="50" name="graphic39"/>
-                <wp:cNvGraphicFramePr>
-                  <a:graphicFrameLocks xmlns:a="http://schemas.openxmlformats.org/drawingml/2006/main"/>
-                </wp:cNvGraphicFramePr>
-                <a:graphic xmlns:a="http://schemas.openxmlformats.org/drawingml/2006/main">
-                  <a:graphicData uri="http://schemas.microsoft.com/office/word/2010/wordprocessingShape">
-                    <wps:wsp>
-                      <wps:cNvSpPr>
-                        <a:spLocks/>
-                      </wps:cNvSpPr>
-                      <wps:spPr>
-                        <a:xfrm>
-                          <a:off x="0" y="0"/>
-                          <a:ext cx="118745" cy="118745"/>
-                        </a:xfrm>
-                        <a:prstGeom prst="rect">
-                          <a:avLst/>
-                        </a:prstGeom>
-                        <a:noFill/>
-                        <a:ln w="9000">
-                          <a:solidFill>
-                            <a:srgbClr val="000000"/>
-                          </a:solidFill>
-                          <a:round/>
-                        </a:ln>
-                      </wps:spPr>
-                      <wps:style>
-                        <a:lnRef idx="0">
-                          <a:scrgbClr r="0" g="0" b="0"/>
-                        </a:lnRef>
-                        <a:fillRef idx="0">
-                          <a:scrgbClr r="0" g="0" b="0"/>
-                        </a:fillRef>
-                        <a:effectRef idx="0">
-                          <a:scrgbClr r="0" g="0" b="0"/>
-                        </a:effectRef>
-                        <a:fontRef idx="minor"/>
-                      </wps:style>
-                      <wps:bodyPr/>
-                    </wps:wsp>
-                  </a:graphicData>
-                </a:graphic>
-                <wp14:sizeRelH relativeFrom="page">
-                  <wp14:pctWidth>0</wp14:pctWidth>
-                </wp14:sizeRelH>
-                <wp14:sizeRelV relativeFrom="page">
-                  <wp14:pctHeight>0</wp14:pctHeight>
-                </wp14:sizeRelV>
-              </wp:anchor>
-            </w:drawing>
-          </mc:Choice>
-          <mc:Fallback>
-            <w:pict>
-              <v:rect w14:anchorId="1EE7827E" id="graphic39" o:spid="_x0000_s1026" style="position:absolute;margin-left:304.05pt;margin-top:-34.25pt;width:9.35pt;height:9.35pt;z-index:-251639808;visibility:visible;mso-wrap-style:square;mso-width-percent:0;mso-height-percent:0;mso-wrap-distance-left:9pt;mso-wrap-distance-top:0;mso-wrap-distance-right:9pt;mso-wrap-distance-bottom:0;mso-position-horizontal:absolute;mso-position-horizontal-relative:page;mso-position-vertical:absolute;mso-position-vertical-relative:text;mso-width-percent:0;mso-height-percent:0;mso-width-relative:page;mso-height-relative:page;v-text-anchor:top" o:gfxdata="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" filled="f" strokeweight=".25mm">
-                <v:stroke joinstyle="round"/>
-                <v:path arrowok="t"/>
-                <w10:wrap anchorx="page"/>
-              </v:rect>
-            </w:pict>
-          </mc:Fallback>
-        </mc:AlternateContent>
+        <w:pict>
+          <v:rect id="graphic39" o:spid="_x0000_s1027" style="position:absolute;left:0;text-align:left;margin-left:304.05pt;margin-top:-34.25pt;width:9.35pt;height:9.35pt;z-index:-251639808;visibility:visible;mso-wrap-style:square;mso-wrap-distance-left:9pt;mso-wrap-distance-top:0;mso-wrap-distance-right:9pt;mso-wrap-distance-bottom:0;mso-position-horizontal:absolute;mso-position-horizontal-relative:page;mso-position-vertical:absolute;mso-position-vertical-relative:text;v-text-anchor:top" o:gfxdata="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" filled="f" strokeweight=".25mm">
+            <v:stroke joinstyle="round"/>
+            <w10:wrap anchorx="page"/>
+          </v:rect>
+        </w:pict>
       </w:r>
       <w:r>
         <w:rPr>
           <w:noProof/>
         </w:rPr>
-        <mc:AlternateContent>
-          <mc:Choice Requires="wps">
-            <w:drawing>
-              <wp:anchor distT="0" distB="0" distL="114300" distR="114300" simplePos="0" relativeHeight="251677696" behindDoc="1" locked="0" layoutInCell="1" allowOverlap="1">
-                <wp:simplePos x="0" y="0"/>
-                <wp:positionH relativeFrom="page">
-                  <wp:posOffset>5119370</wp:posOffset>
-                </wp:positionH>
-                <wp:positionV relativeFrom="paragraph">
-                  <wp:posOffset>-434975</wp:posOffset>
-                </wp:positionV>
-                <wp:extent cx="118745" cy="118745"/>
-                <wp:effectExtent l="0" t="0" r="0" b="0"/>
-                <wp:wrapNone/>
-                <wp:docPr id="51" name="graphic40"/>
-                <wp:cNvGraphicFramePr>
-                  <a:graphicFrameLocks xmlns:a="http://schemas.openxmlformats.org/drawingml/2006/main"/>
-                </wp:cNvGraphicFramePr>
-                <a:graphic xmlns:a="http://schemas.openxmlformats.org/drawingml/2006/main">
-                  <a:graphicData uri="http://schemas.microsoft.com/office/word/2010/wordprocessingShape">
-                    <wps:wsp>
-                      <wps:cNvSpPr>
-                        <a:spLocks/>
-                      </wps:cNvSpPr>
-                      <wps:spPr>
-                        <a:xfrm>
-                          <a:off x="0" y="0"/>
-                          <a:ext cx="118745" cy="118745"/>
-                        </a:xfrm>
-                        <a:prstGeom prst="rect">
-                          <a:avLst/>
-                        </a:prstGeom>
-                        <a:noFill/>
-                        <a:ln w="9000">
-                          <a:solidFill>
-                            <a:srgbClr val="000000"/>
-                          </a:solidFill>
-                          <a:round/>
-                        </a:ln>
-                      </wps:spPr>
-                      <wps:style>
-                        <a:lnRef idx="0">
-                          <a:scrgbClr r="0" g="0" b="0"/>
-                        </a:lnRef>
-                        <a:fillRef idx="0">
-                          <a:scrgbClr r="0" g="0" b="0"/>
-                        </a:fillRef>
-                        <a:effectRef idx="0">
-                          <a:scrgbClr r="0" g="0" b="0"/>
-                        </a:effectRef>
-                        <a:fontRef idx="minor"/>
-                      </wps:style>
-                      <wps:bodyPr/>
-                    </wps:wsp>
-                  </a:graphicData>
-                </a:graphic>
-                <wp14:sizeRelH relativeFrom="page">
-                  <wp14:pctWidth>0</wp14:pctWidth>
-                </wp14:sizeRelH>
-                <wp14:sizeRelV relativeFrom="page">
-                  <wp14:pctHeight>0</wp14:pctHeight>
-                </wp14:sizeRelV>
-              </wp:anchor>
-            </w:drawing>
-          </mc:Choice>
-          <mc:Fallback>
-            <w:pict>
-              <v:rect w14:anchorId="0AB72006" id="graphic40" o:spid="_x0000_s1026" style="position:absolute;margin-left:403.1pt;margin-top:-34.25pt;width:9.35pt;height:9.35pt;z-index:-251638784;visibility:visible;mso-wrap-style:square;mso-width-percent:0;mso-height-percent:0;mso-wrap-distance-left:9pt;mso-wrap-distance-top:0;mso-wrap-distance-right:9pt;mso-wrap-distance-bottom:0;mso-position-horizontal:absolute;mso-position-horizontal-relative:page;mso-position-vertical:absolute;mso-position-vertical-relative:text;mso-width-percent:0;mso-height-percent:0;mso-width-relative:page;mso-height-relative:page;v-text-anchor:top" o:gfxdata="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" filled="f" strokeweight=".25mm">
-                <v:stroke joinstyle="round"/>
-                <v:path arrowok="t"/>
-                <w10:wrap anchorx="page"/>
-              </v:rect>
-            </w:pict>
-          </mc:Fallback>
-        </mc:AlternateContent>
+        <w:pict>
+          <v:rect id="graphic40" o:spid="_x0000_s1026" style="position:absolute;left:0;text-align:left;margin-left:403.1pt;margin-top:-34.25pt;width:9.35pt;height:9.35pt;z-index:-251638784;visibility:visible;mso-wrap-style:square;mso-wrap-distance-left:9pt;mso-wrap-distance-top:0;mso-wrap-distance-right:9pt;mso-wrap-distance-bottom:0;mso-position-horizontal:absolute;mso-position-horizontal-relative:page;mso-position-vertical:absolute;mso-position-vertical-relative:text;v-text-anchor:top" o:gfxdata="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" filled="f" strokeweight=".25mm">
+            <v:stroke joinstyle="round"/>
+            <w10:wrap anchorx="page"/>
+          </v:rect>
+        </w:pict>
       </w:r>
       <w:r>
         <w:rPr>
@@ -12668,8 +10764,8 @@
           <w:lang w:val="es-PE"/>
         </w:rPr>
       </w:pPr>
-      <w:bookmarkStart w:id="26" w:name="_TOC_250008"/>
-      <w:bookmarkEnd w:id="26"/>
+      <w:bookmarkStart w:id="25" w:name="_TOC_250008"/>
+      <w:bookmarkEnd w:id="25"/>
       <w:r>
         <w:rPr>
           <w:lang w:val="es-PE"/>
@@ -12692,8 +10788,8 @@
           <w:lang w:val="es-PE"/>
         </w:rPr>
       </w:pPr>
-      <w:bookmarkStart w:id="27" w:name="_TOC_250007"/>
-      <w:bookmarkEnd w:id="27"/>
+      <w:bookmarkStart w:id="26" w:name="_TOC_250007"/>
+      <w:bookmarkEnd w:id="26"/>
       <w:r>
         <w:rPr>
           <w:lang w:val="es-PE"/>
@@ -12956,8 +11052,8 @@
           <w:lang w:val="es-PE"/>
         </w:rPr>
       </w:pPr>
-      <w:bookmarkStart w:id="28" w:name="_TOC_250006"/>
-      <w:bookmarkEnd w:id="28"/>
+      <w:bookmarkStart w:id="27" w:name="_TOC_250006"/>
+      <w:bookmarkEnd w:id="27"/>
       <w:r>
         <w:rPr>
           <w:lang w:val="es-PE"/>
@@ -13012,7 +11108,16 @@
           <w:sz w:val="20"/>
           <w:lang w:val="es-PE"/>
         </w:rPr>
-        <w:t>Uso de contraseñas para cada usuario (administrador, cajera, oficial de crédito). Esto permitirá que tengan acceso al sistema solo las personas que tienen</w:t>
+        <w:t>Uso de contraseñas para cada usuario (administrador, cajera, oficial de crédito). Esto permitirá que tengan acceso al sistema solo las personas que tie</w:t>
+      </w:r>
+      <w:bookmarkStart w:id="28" w:name="_GoBack"/>
+      <w:bookmarkEnd w:id="28"/>
+      <w:r>
+        <w:rPr>
+          <w:sz w:val="20"/>
+          <w:lang w:val="es-PE"/>
+        </w:rPr>
+        <w:t>nen</w:t>
       </w:r>
       <w:r>
         <w:rPr>
@@ -13619,577 +11724,136 @@
       <w:rPr>
         <w:noProof/>
       </w:rPr>
-      <mc:AlternateContent>
-        <mc:Choice Requires="wps">
-          <w:drawing>
-            <wp:anchor distT="0" distB="0" distL="114300" distR="114300" simplePos="0" relativeHeight="3" behindDoc="1" locked="0" layoutInCell="1" allowOverlap="1">
-              <wp:simplePos x="0" y="0"/>
-              <wp:positionH relativeFrom="page">
-                <wp:posOffset>2708910</wp:posOffset>
-              </wp:positionH>
-              <wp:positionV relativeFrom="page">
-                <wp:posOffset>438150</wp:posOffset>
-              </wp:positionV>
-              <wp:extent cx="2482850" cy="313690"/>
-              <wp:effectExtent l="0" t="0" r="0" b="0"/>
-              <wp:wrapNone/>
-              <wp:docPr id="5" name="graphic3"/>
-              <wp:cNvGraphicFramePr>
-                <a:graphicFrameLocks xmlns:a="http://schemas.openxmlformats.org/drawingml/2006/main"/>
-              </wp:cNvGraphicFramePr>
-              <a:graphic xmlns:a="http://schemas.openxmlformats.org/drawingml/2006/main">
-                <a:graphicData uri="http://schemas.microsoft.com/office/word/2010/wordprocessingShape">
-                  <wps:wsp>
-                    <wps:cNvSpPr>
-                      <a:spLocks/>
-                    </wps:cNvSpPr>
-                    <wps:spPr>
-                      <a:xfrm>
-                        <a:off x="0" y="0"/>
-                        <a:ext cx="2482850" cy="313690"/>
-                      </a:xfrm>
-                      <a:prstGeom prst="rect">
-                        <a:avLst/>
-                      </a:prstGeom>
-                      <a:noFill/>
-                      <a:ln>
-                        <a:noFill/>
-                      </a:ln>
-                    </wps:spPr>
-                    <wps:style>
-                      <a:lnRef idx="0">
-                        <a:scrgbClr r="0" g="0" b="0"/>
-                      </a:lnRef>
-                      <a:fillRef idx="0">
-                        <a:scrgbClr r="0" g="0" b="0"/>
-                      </a:fillRef>
-                      <a:effectRef idx="0">
-                        <a:scrgbClr r="0" g="0" b="0"/>
-                      </a:effectRef>
-                      <a:fontRef idx="minor"/>
-                    </wps:style>
-                    <wps:txbx>
-                      <w:txbxContent>
-                        <w:p>
-                          <w:pPr>
-                            <w:pStyle w:val="Contenidodelmarco"/>
-                            <w:spacing w:before="12"/>
-                            <w:ind w:right="4"/>
-                            <w:jc w:val="center"/>
-                            <w:rPr>
-                              <w:b/>
-                              <w:sz w:val="20"/>
-                              <w:lang w:val="es-ES"/>
-                            </w:rPr>
-                          </w:pPr>
-                          <w:r>
-                            <w:rPr>
-                              <w:b/>
-                              <w:color w:val="231A60"/>
-                              <w:sz w:val="20"/>
-                              <w:lang w:val="es-ES"/>
-                            </w:rPr>
-                            <w:t>Consulting Asociados</w:t>
-                          </w:r>
-                        </w:p>
-                        <w:p>
-                          <w:pPr>
-                            <w:pStyle w:val="Contenidodelmarco"/>
-                            <w:spacing w:before="1"/>
-                            <w:jc w:val="center"/>
-                            <w:rPr>
-                              <w:b/>
-                              <w:sz w:val="20"/>
-                              <w:lang w:val="es-ES"/>
-                            </w:rPr>
-                          </w:pPr>
-                          <w:r>
-                            <w:rPr>
-                              <w:b/>
-                              <w:color w:val="231A60"/>
-                              <w:sz w:val="20"/>
-                              <w:lang w:val="es-ES"/>
-                            </w:rPr>
-                            <w:t>Especificación de requisitos de software</w:t>
-                          </w:r>
-                        </w:p>
-                      </w:txbxContent>
-                    </wps:txbx>
-                    <wps:bodyPr lIns="0" tIns="0" rIns="0" bIns="0">
-                      <a:noAutofit/>
-                    </wps:bodyPr>
-                  </wps:wsp>
-                </a:graphicData>
-              </a:graphic>
-              <wp14:sizeRelH relativeFrom="page">
-                <wp14:pctWidth>0</wp14:pctWidth>
-              </wp14:sizeRelH>
-              <wp14:sizeRelV relativeFrom="page">
-                <wp14:pctHeight>0</wp14:pctHeight>
-              </wp14:sizeRelV>
-            </wp:anchor>
-          </w:drawing>
-        </mc:Choice>
-        <mc:Fallback>
-          <w:pict>
-            <v:rect id="graphic3" o:spid="_x0000_s1026" style="position:absolute;margin-left:213.3pt;margin-top:34.5pt;width:195.5pt;height:24.7pt;z-index:-503316477;visibility:visible;mso-wrap-style:square;mso-width-percent:0;mso-height-percent:0;mso-wrap-distance-left:9pt;mso-wrap-distance-top:0;mso-wrap-distance-right:9pt;mso-wrap-distance-bottom:0;mso-position-horizontal:absolute;mso-position-horizontal-relative:page;mso-position-vertical:absolute;mso-position-vertical-relative:page;mso-width-percent:0;mso-height-percent:0;mso-width-relative:page;mso-height-relative:page;v-text-anchor:top" o:gfxdata="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" filled="f" stroked="f">
-              <v:textbox inset="0,0,0,0">
-                <w:txbxContent>
-                  <w:p>
-                    <w:pPr>
-                      <w:pStyle w:val="Contenidodelmarco"/>
-                      <w:spacing w:before="12"/>
-                      <w:ind w:right="4"/>
-                      <w:jc w:val="center"/>
-                      <w:rPr>
-                        <w:b/>
-                        <w:sz w:val="20"/>
-                        <w:lang w:val="es-ES"/>
-                      </w:rPr>
-                    </w:pPr>
-                    <w:r>
-                      <w:rPr>
-                        <w:b/>
-                        <w:color w:val="231A60"/>
-                        <w:sz w:val="20"/>
-                        <w:lang w:val="es-ES"/>
-                      </w:rPr>
-                      <w:t>Consulting Asociados</w:t>
-                    </w:r>
-                  </w:p>
-                  <w:p>
-                    <w:pPr>
-                      <w:pStyle w:val="Contenidodelmarco"/>
-                      <w:spacing w:before="1"/>
-                      <w:jc w:val="center"/>
-                      <w:rPr>
-                        <w:b/>
-                        <w:sz w:val="20"/>
-                        <w:lang w:val="es-ES"/>
-                      </w:rPr>
-                    </w:pPr>
-                    <w:r>
-                      <w:rPr>
-                        <w:b/>
-                        <w:color w:val="231A60"/>
-                        <w:sz w:val="20"/>
-                        <w:lang w:val="es-ES"/>
-                      </w:rPr>
-                      <w:t>Especificación de requisitos de software</w:t>
-                    </w:r>
-                  </w:p>
-                </w:txbxContent>
-              </v:textbox>
-              <w10:wrap anchorx="page" anchory="page"/>
-            </v:rect>
-          </w:pict>
-        </mc:Fallback>
-      </mc:AlternateContent>
+      <w:pict>
+        <v:rect id="graphic3" o:spid="_x0000_s2066" style="position:absolute;margin-left:213.3pt;margin-top:34.5pt;width:195.5pt;height:24.7pt;z-index:-503316477;visibility:visible;mso-wrap-style:square;mso-wrap-distance-left:9pt;mso-wrap-distance-top:0;mso-wrap-distance-right:9pt;mso-wrap-distance-bottom:0;mso-position-horizontal:absolute;mso-position-horizontal-relative:page;mso-position-vertical:absolute;mso-position-vertical-relative:page;v-text-anchor:top" o:gfxdata="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" filled="f" stroked="f">
+          <v:textbox inset="0,0,0,0">
+            <w:txbxContent>
+              <w:p>
+                <w:pPr>
+                  <w:pStyle w:val="Contenidodelmarco"/>
+                  <w:spacing w:before="12"/>
+                  <w:ind w:right="4"/>
+                  <w:jc w:val="center"/>
+                  <w:rPr>
+                    <w:b/>
+                    <w:sz w:val="20"/>
+                    <w:lang w:val="es-ES"/>
+                  </w:rPr>
+                </w:pPr>
+                <w:r>
+                  <w:rPr>
+                    <w:b/>
+                    <w:color w:val="231A60"/>
+                    <w:sz w:val="20"/>
+                    <w:lang w:val="es-ES"/>
+                  </w:rPr>
+                  <w:t>Consulting Asociados</w:t>
+                </w:r>
+              </w:p>
+              <w:p>
+                <w:pPr>
+                  <w:pStyle w:val="Contenidodelmarco"/>
+                  <w:spacing w:before="1"/>
+                  <w:jc w:val="center"/>
+                  <w:rPr>
+                    <w:b/>
+                    <w:sz w:val="20"/>
+                    <w:lang w:val="es-ES"/>
+                  </w:rPr>
+                </w:pPr>
+                <w:r>
+                  <w:rPr>
+                    <w:b/>
+                    <w:color w:val="231A60"/>
+                    <w:sz w:val="20"/>
+                    <w:lang w:val="es-ES"/>
+                  </w:rPr>
+                  <w:t>Especificación de requisitos de software</w:t>
+                </w:r>
+              </w:p>
+            </w:txbxContent>
+          </v:textbox>
+          <w10:wrap anchorx="page" anchory="page"/>
+        </v:rect>
+      </w:pict>
     </w:r>
     <w:r>
       <w:rPr>
         <w:noProof/>
       </w:rPr>
-      <mc:AlternateContent>
-        <mc:Choice Requires="wps">
-          <w:drawing>
-            <wp:anchor distT="0" distB="0" distL="114300" distR="114300" simplePos="0" relativeHeight="5" behindDoc="1" locked="0" layoutInCell="1" allowOverlap="1">
-              <wp:simplePos x="0" y="0"/>
-              <wp:positionH relativeFrom="page">
-                <wp:posOffset>6038850</wp:posOffset>
-              </wp:positionH>
-              <wp:positionV relativeFrom="page">
-                <wp:posOffset>439420</wp:posOffset>
-              </wp:positionV>
-              <wp:extent cx="510540" cy="313690"/>
-              <wp:effectExtent l="0" t="0" r="0" b="0"/>
-              <wp:wrapNone/>
-              <wp:docPr id="6" name="graphic4"/>
-              <wp:cNvGraphicFramePr>
-                <a:graphicFrameLocks xmlns:a="http://schemas.openxmlformats.org/drawingml/2006/main"/>
-              </wp:cNvGraphicFramePr>
-              <a:graphic xmlns:a="http://schemas.openxmlformats.org/drawingml/2006/main">
-                <a:graphicData uri="http://schemas.microsoft.com/office/word/2010/wordprocessingShape">
-                  <wps:wsp>
-                    <wps:cNvSpPr>
-                      <a:spLocks/>
-                    </wps:cNvSpPr>
-                    <wps:spPr>
-                      <a:xfrm>
-                        <a:off x="0" y="0"/>
-                        <a:ext cx="510540" cy="313690"/>
-                      </a:xfrm>
-                      <a:prstGeom prst="rect">
-                        <a:avLst/>
-                      </a:prstGeom>
-                      <a:noFill/>
-                      <a:ln>
-                        <a:noFill/>
-                      </a:ln>
-                    </wps:spPr>
-                    <wps:style>
-                      <a:lnRef idx="0">
-                        <a:scrgbClr r="0" g="0" b="0"/>
-                      </a:lnRef>
-                      <a:fillRef idx="0">
-                        <a:scrgbClr r="0" g="0" b="0"/>
-                      </a:fillRef>
-                      <a:effectRef idx="0">
-                        <a:scrgbClr r="0" g="0" b="0"/>
-                      </a:effectRef>
-                      <a:fontRef idx="minor"/>
-                    </wps:style>
-                    <wps:txbx>
-                      <w:txbxContent>
-                        <w:p>
-                          <w:pPr>
-                            <w:pStyle w:val="Textoindependiente"/>
-                            <w:spacing w:before="12"/>
-                            <w:ind w:right="17"/>
-                            <w:jc w:val="center"/>
-                          </w:pPr>
-                          <w:r>
-                            <w:rPr>
-                              <w:color w:val="231A60"/>
-                            </w:rPr>
-                            <w:t>Rev. 1.0</w:t>
-                          </w:r>
-                        </w:p>
-                        <w:p>
-                          <w:pPr>
-                            <w:pStyle w:val="Textoindependiente"/>
-                            <w:spacing w:before="1"/>
-                            <w:ind w:left="162" w:right="17"/>
-                            <w:jc w:val="center"/>
-                          </w:pPr>
-                          <w:r>
-                            <w:rPr>
-                              <w:color w:val="231A60"/>
-                            </w:rPr>
-                            <w:t xml:space="preserve">Pág. </w:t>
-                          </w:r>
-                          <w:r>
-                            <w:rPr>
-                              <w:color w:val="231A60"/>
-                            </w:rPr>
-                            <w:fldChar w:fldCharType="begin"/>
-                          </w:r>
-                          <w:r>
-                            <w:instrText>PAGE</w:instrText>
-                          </w:r>
-                          <w:r>
-                            <w:fldChar w:fldCharType="separate"/>
-                          </w:r>
-                          <w:r>
-                            <w:rPr>
-                              <w:noProof/>
-                            </w:rPr>
-                            <w:t>1</w:t>
-                          </w:r>
-                          <w:r>
-                            <w:fldChar w:fldCharType="end"/>
-                          </w:r>
-                        </w:p>
-                      </w:txbxContent>
-                    </wps:txbx>
-                    <wps:bodyPr lIns="0" tIns="0" rIns="0" bIns="0">
-                      <a:noAutofit/>
-                    </wps:bodyPr>
-                  </wps:wsp>
-                </a:graphicData>
-              </a:graphic>
-              <wp14:sizeRelH relativeFrom="page">
-                <wp14:pctWidth>0</wp14:pctWidth>
-              </wp14:sizeRelH>
-              <wp14:sizeRelV relativeFrom="page">
-                <wp14:pctHeight>0</wp14:pctHeight>
-              </wp14:sizeRelV>
-            </wp:anchor>
-          </w:drawing>
-        </mc:Choice>
-        <mc:Fallback>
-          <w:pict>
-            <v:rect id="graphic4" o:spid="_x0000_s1027" style="position:absolute;margin-left:475.5pt;margin-top:34.6pt;width:40.2pt;height:24.7pt;z-index:-503316475;visibility:visible;mso-wrap-style:square;mso-width-percent:0;mso-height-percent:0;mso-wrap-distance-left:9pt;mso-wrap-distance-top:0;mso-wrap-distance-right:9pt;mso-wrap-distance-bottom:0;mso-position-horizontal:absolute;mso-position-horizontal-relative:page;mso-position-vertical:absolute;mso-position-vertical-relative:page;mso-width-percent:0;mso-height-percent:0;mso-width-relative:page;mso-height-relative:page;v-text-anchor:top" o:gfxdata="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" filled="f" stroked="f">
-              <v:textbox inset="0,0,0,0">
-                <w:txbxContent>
-                  <w:p>
-                    <w:pPr>
-                      <w:pStyle w:val="Textoindependiente"/>
-                      <w:spacing w:before="12"/>
-                      <w:ind w:right="17"/>
-                      <w:jc w:val="center"/>
-                    </w:pPr>
-                    <w:r>
-                      <w:rPr>
-                        <w:color w:val="231A60"/>
-                      </w:rPr>
-                      <w:t>Rev. 1.0</w:t>
-                    </w:r>
-                  </w:p>
-                  <w:p>
-                    <w:pPr>
-                      <w:pStyle w:val="Textoindependiente"/>
-                      <w:spacing w:before="1"/>
-                      <w:ind w:left="162" w:right="17"/>
-                      <w:jc w:val="center"/>
-                    </w:pPr>
-                    <w:r>
-                      <w:rPr>
-                        <w:color w:val="231A60"/>
-                      </w:rPr>
-                      <w:t xml:space="preserve">Pág. </w:t>
-                    </w:r>
-                    <w:r>
-                      <w:rPr>
-                        <w:color w:val="231A60"/>
-                      </w:rPr>
-                      <w:fldChar w:fldCharType="begin"/>
-                    </w:r>
-                    <w:r>
-                      <w:instrText>PAGE</w:instrText>
-                    </w:r>
-                    <w:r>
-                      <w:fldChar w:fldCharType="separate"/>
-                    </w:r>
-                    <w:r>
-                      <w:rPr>
-                        <w:noProof/>
-                      </w:rPr>
-                      <w:t>1</w:t>
-                    </w:r>
-                    <w:r>
-                      <w:fldChar w:fldCharType="end"/>
-                    </w:r>
-                  </w:p>
-                </w:txbxContent>
-              </v:textbox>
-              <w10:wrap anchorx="page" anchory="page"/>
-            </v:rect>
-          </w:pict>
-        </mc:Fallback>
-      </mc:AlternateContent>
+      <w:pict>
+        <v:rect id="graphic4" o:spid="_x0000_s2065" style="position:absolute;margin-left:475.5pt;margin-top:34.6pt;width:40.2pt;height:24.7pt;z-index:-503316475;visibility:visible;mso-wrap-style:square;mso-wrap-distance-left:9pt;mso-wrap-distance-top:0;mso-wrap-distance-right:9pt;mso-wrap-distance-bottom:0;mso-position-horizontal:absolute;mso-position-horizontal-relative:page;mso-position-vertical:absolute;mso-position-vertical-relative:page;v-text-anchor:top" o:gfxdata="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" filled="f" stroked="f">
+          <v:textbox inset="0,0,0,0">
+            <w:txbxContent>
+              <w:p>
+                <w:pPr>
+                  <w:pStyle w:val="Textoindependiente"/>
+                  <w:spacing w:before="12"/>
+                  <w:ind w:right="17"/>
+                  <w:jc w:val="center"/>
+                </w:pPr>
+                <w:r>
+                  <w:rPr>
+                    <w:color w:val="231A60"/>
+                  </w:rPr>
+                  <w:t>Rev. 1.0</w:t>
+                </w:r>
+              </w:p>
+              <w:p>
+                <w:pPr>
+                  <w:pStyle w:val="Textoindependiente"/>
+                  <w:spacing w:before="1"/>
+                  <w:ind w:left="162" w:right="17"/>
+                  <w:jc w:val="center"/>
+                </w:pPr>
+                <w:r>
+                  <w:rPr>
+                    <w:color w:val="231A60"/>
+                  </w:rPr>
+                  <w:t xml:space="preserve">Pág. </w:t>
+                </w:r>
+                <w:r>
+                  <w:rPr>
+                    <w:color w:val="231A60"/>
+                  </w:rPr>
+                  <w:fldChar w:fldCharType="begin"/>
+                </w:r>
+                <w:r>
+                  <w:instrText>PAGE</w:instrText>
+                </w:r>
+                <w:r>
+                  <w:fldChar w:fldCharType="separate"/>
+                </w:r>
+                <w:r>
+                  <w:rPr>
+                    <w:noProof/>
+                  </w:rPr>
+                  <w:t>2</w:t>
+                </w:r>
+                <w:r>
+                  <w:fldChar w:fldCharType="end"/>
+                </w:r>
+              </w:p>
+            </w:txbxContent>
+          </v:textbox>
+          <w10:wrap anchorx="page" anchory="page"/>
+        </v:rect>
+      </w:pict>
     </w:r>
     <w:r>
       <w:rPr>
         <w:noProof/>
       </w:rPr>
-      <mc:AlternateContent>
-        <mc:Choice Requires="wpg">
-          <w:drawing>
-            <wp:anchor distT="0" distB="0" distL="114300" distR="114300" simplePos="0" relativeHeight="41" behindDoc="1" locked="0" layoutInCell="1" allowOverlap="1">
-              <wp:simplePos x="0" y="0"/>
-              <wp:positionH relativeFrom="page">
-                <wp:posOffset>1026795</wp:posOffset>
-              </wp:positionH>
-              <wp:positionV relativeFrom="page">
-                <wp:posOffset>743585</wp:posOffset>
-              </wp:positionV>
-              <wp:extent cx="5544185" cy="8890"/>
-              <wp:effectExtent l="0" t="19050" r="0" b="0"/>
-              <wp:wrapNone/>
-              <wp:docPr id="8" name="graphic2"/>
-              <wp:cNvGraphicFramePr>
-                <a:graphicFrameLocks xmlns:a="http://schemas.openxmlformats.org/drawingml/2006/main"/>
-              </wp:cNvGraphicFramePr>
-              <a:graphic xmlns:a="http://schemas.openxmlformats.org/drawingml/2006/main">
-                <a:graphicData uri="http://schemas.microsoft.com/office/word/2010/wordprocessingGroup">
-                  <wpg:wgp>
-                    <wpg:cNvGrpSpPr>
-                      <a:grpSpLocks/>
-                    </wpg:cNvGrpSpPr>
-                    <wpg:grpSpPr>
-                      <a:xfrm rot="1800">
-                        <a:off x="0" y="0"/>
-                        <a:ext cx="5544185" cy="8890"/>
-                        <a:chOff x="0" y="0"/>
-                        <a:chExt cx="5544185" cy="8890"/>
-                      </a:xfrm>
-                    </wpg:grpSpPr>
-                    <wps:wsp>
-                      <wps:cNvPr id="1" name="Conector recto 18"/>
-                      <wps:cNvCnPr/>
-                      <wps:spPr>
-                        <a:xfrm>
-                          <a:off x="0" y="6840"/>
-                          <a:ext cx="1289160" cy="0"/>
-                        </a:xfrm>
-                        <a:prstGeom prst="line">
-                          <a:avLst/>
-                        </a:prstGeom>
-                        <a:ln w="6480">
-                          <a:solidFill>
-                            <a:srgbClr val="000000"/>
-                          </a:solidFill>
-                          <a:round/>
-                        </a:ln>
-                      </wps:spPr>
-                      <wps:style>
-                        <a:lnRef idx="0">
-                          <a:scrgbClr r="0" g="0" b="0"/>
-                        </a:lnRef>
-                        <a:fillRef idx="0">
-                          <a:scrgbClr r="0" g="0" b="0"/>
-                        </a:fillRef>
-                        <a:effectRef idx="0">
-                          <a:scrgbClr r="0" g="0" b="0"/>
-                        </a:effectRef>
-                        <a:fontRef idx="minor"/>
-                      </wps:style>
-                      <wps:bodyPr/>
-                    </wps:wsp>
-                    <wps:wsp>
-                      <wps:cNvPr id="19" name="Rectángulo 19"/>
-                      <wps:cNvSpPr/>
-                      <wps:spPr>
-                        <a:xfrm rot="21598800">
-                          <a:off x="1279440" y="1080"/>
-                          <a:ext cx="5760" cy="6840"/>
-                        </a:xfrm>
-                        <a:prstGeom prst="rect">
-                          <a:avLst/>
-                        </a:prstGeom>
-                        <a:solidFill>
-                          <a:srgbClr val="000000"/>
-                        </a:solidFill>
-                        <a:ln>
-                          <a:noFill/>
-                        </a:ln>
-                      </wps:spPr>
-                      <wps:style>
-                        <a:lnRef idx="0">
-                          <a:scrgbClr r="0" g="0" b="0"/>
-                        </a:lnRef>
-                        <a:fillRef idx="0">
-                          <a:scrgbClr r="0" g="0" b="0"/>
-                        </a:fillRef>
-                        <a:effectRef idx="0">
-                          <a:scrgbClr r="0" g="0" b="0"/>
-                        </a:effectRef>
-                        <a:fontRef idx="minor"/>
-                      </wps:style>
-                      <wps:bodyPr/>
-                    </wps:wsp>
-                    <wps:wsp>
-                      <wps:cNvPr id="2" name="Conector recto 20"/>
-                      <wps:cNvCnPr/>
-                      <wps:spPr>
-                        <a:xfrm flipV="1">
-                          <a:off x="1286640" y="5040"/>
-                          <a:ext cx="3269520" cy="1440"/>
-                        </a:xfrm>
-                        <a:prstGeom prst="line">
-                          <a:avLst/>
-                        </a:prstGeom>
-                        <a:ln w="6480">
-                          <a:solidFill>
-                            <a:srgbClr val="000000"/>
-                          </a:solidFill>
-                          <a:round/>
-                        </a:ln>
-                      </wps:spPr>
-                      <wps:style>
-                        <a:lnRef idx="0">
-                          <a:scrgbClr r="0" g="0" b="0"/>
-                        </a:lnRef>
-                        <a:fillRef idx="0">
-                          <a:scrgbClr r="0" g="0" b="0"/>
-                        </a:fillRef>
-                        <a:effectRef idx="0">
-                          <a:scrgbClr r="0" g="0" b="0"/>
-                        </a:effectRef>
-                        <a:fontRef idx="minor"/>
-                      </wps:style>
-                      <wps:bodyPr/>
-                    </wps:wsp>
-                    <wps:wsp>
-                      <wps:cNvPr id="4" name="Rectángulo 21"/>
-                      <wps:cNvSpPr/>
-                      <wps:spPr>
-                        <a:xfrm rot="21598800">
-                          <a:off x="4546080" y="0"/>
-                          <a:ext cx="5760" cy="6840"/>
-                        </a:xfrm>
-                        <a:prstGeom prst="rect">
-                          <a:avLst/>
-                        </a:prstGeom>
-                        <a:solidFill>
-                          <a:srgbClr val="000000"/>
-                        </a:solidFill>
-                        <a:ln>
-                          <a:noFill/>
-                        </a:ln>
-                      </wps:spPr>
-                      <wps:style>
-                        <a:lnRef idx="0">
-                          <a:scrgbClr r="0" g="0" b="0"/>
-                        </a:lnRef>
-                        <a:fillRef idx="0">
-                          <a:scrgbClr r="0" g="0" b="0"/>
-                        </a:fillRef>
-                        <a:effectRef idx="0">
-                          <a:scrgbClr r="0" g="0" b="0"/>
-                        </a:effectRef>
-                        <a:fontRef idx="minor"/>
-                      </wps:style>
-                      <wps:bodyPr/>
-                    </wps:wsp>
-                    <wps:wsp>
-                      <wps:cNvPr id="22" name="Conector recto 22"/>
-                      <wps:cNvCnPr/>
-                      <wps:spPr>
-                        <a:xfrm>
-                          <a:off x="4552920" y="4320"/>
-                          <a:ext cx="990720" cy="0"/>
-                        </a:xfrm>
-                        <a:prstGeom prst="line">
-                          <a:avLst/>
-                        </a:prstGeom>
-                        <a:ln w="6480">
-                          <a:solidFill>
-                            <a:srgbClr val="000000"/>
-                          </a:solidFill>
-                          <a:round/>
-                        </a:ln>
-                      </wps:spPr>
-                      <wps:style>
-                        <a:lnRef idx="0">
-                          <a:scrgbClr r="0" g="0" b="0"/>
-                        </a:lnRef>
-                        <a:fillRef idx="0">
-                          <a:scrgbClr r="0" g="0" b="0"/>
-                        </a:fillRef>
-                        <a:effectRef idx="0">
-                          <a:scrgbClr r="0" g="0" b="0"/>
-                        </a:effectRef>
-                        <a:fontRef idx="minor"/>
-                      </wps:style>
-                      <wps:bodyPr/>
-                    </wps:wsp>
-                  </wpg:wgp>
-                </a:graphicData>
-              </a:graphic>
-              <wp14:sizeRelH relativeFrom="page">
-                <wp14:pctWidth>0</wp14:pctWidth>
-              </wp14:sizeRelH>
-              <wp14:sizeRelV relativeFrom="page">
-                <wp14:pctHeight>0</wp14:pctHeight>
-              </wp14:sizeRelV>
-            </wp:anchor>
-          </w:drawing>
-        </mc:Choice>
-        <mc:Fallback>
-          <w:pict>
-            <v:group w14:anchorId="7479C7DE" id="graphic2" o:spid="_x0000_s1026" style="position:absolute;margin-left:80.85pt;margin-top:58.55pt;width:436.55pt;height:.7pt;rotation:1966fd;z-index:-503316439;mso-position-horizontal-relative:page;mso-position-vertical-relative:page" coordsize="55441,88" o:gfxdata="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">
-              <v:line id="Conector recto 18" o:spid="_x0000_s1027" style="position:absolute;visibility:visible;mso-wrap-style:square" from="0,68" to="12891,68" o:connectortype="straight" o:gfxdata="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" strokeweight=".18mm"/>
-              <v:rect id="Rectángulo 19" o:spid="_x0000_s1028" style="position:absolute;left:12794;top:10;width:58;height:69;rotation:-1311fd;visibility:visible;mso-wrap-style:square;v-text-anchor:top" o:gfxdata="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" fillcolor="black" stroked="f"/>
-              <v:line id="Conector recto 20" o:spid="_x0000_s1029" style="position:absolute;flip:y;visibility:visible;mso-wrap-style:square" from="12866,50" to="45561,64" o:connectortype="straight" o:gfxdata="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" strokeweight=".18mm"/>
-              <v:rect id="Rectángulo 21" o:spid="_x0000_s1030" style="position:absolute;left:45460;width:58;height:68;rotation:-1311fd;visibility:visible;mso-wrap-style:square;v-text-anchor:top" o:gfxdata="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" fillcolor="black" stroked="f"/>
-              <v:line id="Conector recto 22" o:spid="_x0000_s1031" style="position:absolute;visibility:visible;mso-wrap-style:square" from="45529,43" to="55436,43" o:connectortype="straight" o:gfxdata="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" strokeweight=".18mm"/>
-              <w10:wrap anchorx="page" anchory="page"/>
-            </v:group>
-          </w:pict>
-        </mc:Fallback>
-      </mc:AlternateContent>
+      <w:pict>
+        <v:group id="graphic2" o:spid="_x0000_s2059" style="position:absolute;margin-left:80.85pt;margin-top:58.55pt;width:436.55pt;height:.7pt;rotation:1966fd;z-index:-503316439;mso-position-horizontal-relative:page;mso-position-vertical-relative:page" coordsize="0,0" o:gfxdata="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">
+          <v:line id="Conector recto 18" o:spid="_x0000_s2060" style="position:absolute;visibility:visible;mso-wrap-style:square" from="0,6840" to="1289160,6840" o:connectortype="straight" o:gfxdata="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" strokeweight=".18mm"/>
+          <v:rect id="Rectángulo 19" o:spid="_x0000_s2061" style="position:absolute;left:1279440;top:1080;width:5760;height:6840;rotation:-1311fd;visibility:visible;mso-wrap-style:square;v-text-anchor:top" o:gfxdata="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" fillcolor="black" stroked="f"/>
+          <v:line id="Conector recto 20" o:spid="_x0000_s2062" style="position:absolute;flip:y;visibility:visible;mso-wrap-style:square" from="1286640,5040" to="4556160,6480" o:connectortype="straight" o:gfxdata="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" strokeweight=".18mm"/>
+          <v:rect id="Rectángulo 21" o:spid="_x0000_s2063" style="position:absolute;left:4546080;width:5760;height:6840;rotation:-1311fd;visibility:visible;mso-wrap-style:square;v-text-anchor:top" o:gfxdata="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" fillcolor="black" stroked="f"/>
+          <v:line id="Conector recto 22" o:spid="_x0000_s2064" style="position:absolute;visibility:visible;mso-wrap-style:square" from="4552920,4320" to="5543640,4320" o:connectortype="straight" o:gfxdata="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" strokeweight=".18mm"/>
+          <w10:wrap anchorx="page" anchory="page"/>
+        </v:group>
+      </w:pict>
     </w:r>
     <w:r>
       <w:t>SWGI</w:t>
@@ -14239,355 +11903,121 @@
       <w:rPr>
         <w:noProof/>
       </w:rPr>
-      <mc:AlternateContent>
-        <mc:Choice Requires="wps">
-          <w:drawing>
-            <wp:anchor distT="0" distB="0" distL="114300" distR="114300" simplePos="0" relativeHeight="45" behindDoc="1" locked="0" layoutInCell="1" allowOverlap="1">
-              <wp:simplePos x="0" y="0"/>
-              <wp:positionH relativeFrom="page">
-                <wp:posOffset>2708910</wp:posOffset>
-              </wp:positionH>
-              <wp:positionV relativeFrom="page">
-                <wp:posOffset>438150</wp:posOffset>
-              </wp:positionV>
-              <wp:extent cx="2482850" cy="313690"/>
-              <wp:effectExtent l="0" t="0" r="0" b="0"/>
-              <wp:wrapNone/>
-              <wp:docPr id="11" name="graphic6"/>
-              <wp:cNvGraphicFramePr>
-                <a:graphicFrameLocks xmlns:a="http://schemas.openxmlformats.org/drawingml/2006/main"/>
-              </wp:cNvGraphicFramePr>
-              <a:graphic xmlns:a="http://schemas.openxmlformats.org/drawingml/2006/main">
-                <a:graphicData uri="http://schemas.microsoft.com/office/word/2010/wordprocessingShape">
-                  <wps:wsp>
-                    <wps:cNvSpPr>
-                      <a:spLocks/>
-                    </wps:cNvSpPr>
-                    <wps:spPr>
-                      <a:xfrm>
-                        <a:off x="0" y="0"/>
-                        <a:ext cx="2482850" cy="313690"/>
-                      </a:xfrm>
-                      <a:prstGeom prst="rect">
-                        <a:avLst/>
-                      </a:prstGeom>
-                      <a:noFill/>
-                      <a:ln>
-                        <a:noFill/>
-                      </a:ln>
-                    </wps:spPr>
-                    <wps:style>
-                      <a:lnRef idx="0">
-                        <a:scrgbClr r="0" g="0" b="0"/>
-                      </a:lnRef>
-                      <a:fillRef idx="0">
-                        <a:scrgbClr r="0" g="0" b="0"/>
-                      </a:fillRef>
-                      <a:effectRef idx="0">
-                        <a:scrgbClr r="0" g="0" b="0"/>
-                      </a:effectRef>
-                      <a:fontRef idx="minor"/>
-                    </wps:style>
-                    <wps:txbx>
-                      <w:txbxContent>
-                        <w:p>
-                          <w:pPr>
-                            <w:pStyle w:val="Contenidodelmarco"/>
-                            <w:spacing w:before="12"/>
-                            <w:ind w:right="4"/>
-                            <w:jc w:val="center"/>
-                            <w:rPr>
-                              <w:b/>
-                              <w:sz w:val="20"/>
-                              <w:lang w:val="es-ES"/>
-                            </w:rPr>
-                          </w:pPr>
-                          <w:r>
-                            <w:rPr>
-                              <w:b/>
-                              <w:color w:val="231A60"/>
-                              <w:sz w:val="20"/>
-                              <w:lang w:val="es-ES"/>
-                            </w:rPr>
-                            <w:t>Consulting Asociados</w:t>
-                          </w:r>
-                        </w:p>
-                        <w:p>
-                          <w:pPr>
-                            <w:pStyle w:val="Contenidodelmarco"/>
-                            <w:spacing w:before="1"/>
-                            <w:jc w:val="center"/>
-                            <w:rPr>
-                              <w:b/>
-                              <w:sz w:val="20"/>
-                              <w:lang w:val="es-ES"/>
-                            </w:rPr>
-                          </w:pPr>
-                          <w:r>
-                            <w:rPr>
-                              <w:b/>
-                              <w:color w:val="231A60"/>
-                              <w:sz w:val="20"/>
-                              <w:lang w:val="es-ES"/>
-                            </w:rPr>
-                            <w:t>Especificación de requisitos de software</w:t>
-                          </w:r>
-                        </w:p>
-                      </w:txbxContent>
-                    </wps:txbx>
-                    <wps:bodyPr lIns="0" tIns="0" rIns="0" bIns="0">
-                      <a:noAutofit/>
-                    </wps:bodyPr>
-                  </wps:wsp>
-                </a:graphicData>
-              </a:graphic>
-              <wp14:sizeRelH relativeFrom="page">
-                <wp14:pctWidth>0</wp14:pctWidth>
-              </wp14:sizeRelH>
-              <wp14:sizeRelV relativeFrom="page">
-                <wp14:pctHeight>0</wp14:pctHeight>
-              </wp14:sizeRelV>
-            </wp:anchor>
-          </w:drawing>
-        </mc:Choice>
-        <mc:Fallback>
-          <w:pict>
-            <v:rect id="graphic6" o:spid="_x0000_s1028" style="position:absolute;margin-left:213.3pt;margin-top:34.5pt;width:195.5pt;height:24.7pt;z-index:-503316435;visibility:visible;mso-wrap-style:square;mso-width-percent:0;mso-height-percent:0;mso-wrap-distance-left:9pt;mso-wrap-distance-top:0;mso-wrap-distance-right:9pt;mso-wrap-distance-bottom:0;mso-position-horizontal:absolute;mso-position-horizontal-relative:page;mso-position-vertical:absolute;mso-position-vertical-relative:page;mso-width-percent:0;mso-height-percent:0;mso-width-relative:page;mso-height-relative:page;v-text-anchor:top" o:gfxdata="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" filled="f" stroked="f">
-              <v:textbox inset="0,0,0,0">
-                <w:txbxContent>
-                  <w:p>
-                    <w:pPr>
-                      <w:pStyle w:val="Contenidodelmarco"/>
-                      <w:spacing w:before="12"/>
-                      <w:ind w:right="4"/>
-                      <w:jc w:val="center"/>
-                      <w:rPr>
-                        <w:b/>
-                        <w:sz w:val="20"/>
-                        <w:lang w:val="es-ES"/>
-                      </w:rPr>
-                    </w:pPr>
-                    <w:r>
-                      <w:rPr>
-                        <w:b/>
-                        <w:color w:val="231A60"/>
-                        <w:sz w:val="20"/>
-                        <w:lang w:val="es-ES"/>
-                      </w:rPr>
-                      <w:t>Consulting Asociados</w:t>
-                    </w:r>
-                  </w:p>
-                  <w:p>
-                    <w:pPr>
-                      <w:pStyle w:val="Contenidodelmarco"/>
-                      <w:spacing w:before="1"/>
-                      <w:jc w:val="center"/>
-                      <w:rPr>
-                        <w:b/>
-                        <w:sz w:val="20"/>
-                        <w:lang w:val="es-ES"/>
-                      </w:rPr>
-                    </w:pPr>
-                    <w:r>
-                      <w:rPr>
-                        <w:b/>
-                        <w:color w:val="231A60"/>
-                        <w:sz w:val="20"/>
-                        <w:lang w:val="es-ES"/>
-                      </w:rPr>
-                      <w:t>Especificación de requisitos de software</w:t>
-                    </w:r>
-                  </w:p>
-                </w:txbxContent>
-              </v:textbox>
-              <w10:wrap anchorx="page" anchory="page"/>
-            </v:rect>
-          </w:pict>
-        </mc:Fallback>
-      </mc:AlternateContent>
+      <w:pict>
+        <v:rect id="graphic6" o:spid="_x0000_s2058" style="position:absolute;margin-left:213.3pt;margin-top:34.5pt;width:195.5pt;height:24.7pt;z-index:-503316435;visibility:visible;mso-wrap-style:square;mso-wrap-distance-left:9pt;mso-wrap-distance-top:0;mso-wrap-distance-right:9pt;mso-wrap-distance-bottom:0;mso-position-horizontal:absolute;mso-position-horizontal-relative:page;mso-position-vertical:absolute;mso-position-vertical-relative:page;v-text-anchor:top" o:gfxdata="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" filled="f" stroked="f">
+          <v:textbox inset="0,0,0,0">
+            <w:txbxContent>
+              <w:p>
+                <w:pPr>
+                  <w:pStyle w:val="Contenidodelmarco"/>
+                  <w:spacing w:before="12"/>
+                  <w:ind w:right="4"/>
+                  <w:jc w:val="center"/>
+                  <w:rPr>
+                    <w:b/>
+                    <w:sz w:val="20"/>
+                    <w:lang w:val="es-ES"/>
+                  </w:rPr>
+                </w:pPr>
+                <w:r>
+                  <w:rPr>
+                    <w:b/>
+                    <w:color w:val="231A60"/>
+                    <w:sz w:val="20"/>
+                    <w:lang w:val="es-ES"/>
+                  </w:rPr>
+                  <w:t>Consulting Asociados</w:t>
+                </w:r>
+              </w:p>
+              <w:p>
+                <w:pPr>
+                  <w:pStyle w:val="Contenidodelmarco"/>
+                  <w:spacing w:before="1"/>
+                  <w:jc w:val="center"/>
+                  <w:rPr>
+                    <w:b/>
+                    <w:sz w:val="20"/>
+                    <w:lang w:val="es-ES"/>
+                  </w:rPr>
+                </w:pPr>
+                <w:r>
+                  <w:rPr>
+                    <w:b/>
+                    <w:color w:val="231A60"/>
+                    <w:sz w:val="20"/>
+                    <w:lang w:val="es-ES"/>
+                  </w:rPr>
+                  <w:t>Especificación de requisitos de software</w:t>
+                </w:r>
+              </w:p>
+            </w:txbxContent>
+          </v:textbox>
+          <w10:wrap anchorx="page" anchory="page"/>
+        </v:rect>
+      </w:pict>
     </w:r>
     <w:r>
       <w:rPr>
         <w:noProof/>
       </w:rPr>
-      <mc:AlternateContent>
-        <mc:Choice Requires="wps">
-          <w:drawing>
-            <wp:anchor distT="0" distB="0" distL="114300" distR="114300" simplePos="0" relativeHeight="47" behindDoc="1" locked="0" layoutInCell="1" allowOverlap="1">
-              <wp:simplePos x="0" y="0"/>
-              <wp:positionH relativeFrom="page">
-                <wp:posOffset>6038850</wp:posOffset>
-              </wp:positionH>
-              <wp:positionV relativeFrom="page">
-                <wp:posOffset>439420</wp:posOffset>
-              </wp:positionV>
-              <wp:extent cx="510540" cy="313690"/>
-              <wp:effectExtent l="0" t="0" r="0" b="0"/>
-              <wp:wrapNone/>
-              <wp:docPr id="13" name="graphic7"/>
-              <wp:cNvGraphicFramePr>
-                <a:graphicFrameLocks xmlns:a="http://schemas.openxmlformats.org/drawingml/2006/main"/>
-              </wp:cNvGraphicFramePr>
-              <a:graphic xmlns:a="http://schemas.openxmlformats.org/drawingml/2006/main">
-                <a:graphicData uri="http://schemas.microsoft.com/office/word/2010/wordprocessingShape">
-                  <wps:wsp>
-                    <wps:cNvSpPr>
-                      <a:spLocks/>
-                    </wps:cNvSpPr>
-                    <wps:spPr>
-                      <a:xfrm>
-                        <a:off x="0" y="0"/>
-                        <a:ext cx="510540" cy="313690"/>
-                      </a:xfrm>
-                      <a:prstGeom prst="rect">
-                        <a:avLst/>
-                      </a:prstGeom>
-                      <a:noFill/>
-                      <a:ln>
-                        <a:noFill/>
-                      </a:ln>
-                    </wps:spPr>
-                    <wps:style>
-                      <a:lnRef idx="0">
-                        <a:scrgbClr r="0" g="0" b="0"/>
-                      </a:lnRef>
-                      <a:fillRef idx="0">
-                        <a:scrgbClr r="0" g="0" b="0"/>
-                      </a:fillRef>
-                      <a:effectRef idx="0">
-                        <a:scrgbClr r="0" g="0" b="0"/>
-                      </a:effectRef>
-                      <a:fontRef idx="minor"/>
-                    </wps:style>
-                    <wps:txbx>
-                      <w:txbxContent>
-                        <w:p>
-                          <w:pPr>
-                            <w:pStyle w:val="Textoindependiente"/>
-                            <w:spacing w:before="12"/>
-                            <w:ind w:right="17"/>
-                            <w:jc w:val="center"/>
-                          </w:pPr>
-                          <w:r>
-                            <w:rPr>
-                              <w:color w:val="231A60"/>
-                            </w:rPr>
-                            <w:t>Rev. 1.0</w:t>
-                          </w:r>
-                        </w:p>
-                        <w:p>
-                          <w:pPr>
-                            <w:pStyle w:val="Textoindependiente"/>
-                            <w:spacing w:before="1"/>
-                            <w:ind w:left="162" w:right="17"/>
-                            <w:jc w:val="center"/>
-                          </w:pPr>
-                          <w:r>
-                            <w:rPr>
-                              <w:color w:val="231A60"/>
-                            </w:rPr>
-                            <w:t xml:space="preserve">Pág. </w:t>
-                          </w:r>
-                          <w:r>
-                            <w:rPr>
-                              <w:color w:val="231A60"/>
-                            </w:rPr>
-                            <w:fldChar w:fldCharType="begin"/>
-                          </w:r>
-                          <w:r>
-                            <w:instrText>PAGE</w:instrText>
-                          </w:r>
-                          <w:r>
-                            <w:fldChar w:fldCharType="separate"/>
-                          </w:r>
-                          <w:r>
-                            <w:rPr>
-                              <w:noProof/>
-                            </w:rPr>
-                            <w:t>7</w:t>
-                          </w:r>
-                          <w:r>
-                            <w:fldChar w:fldCharType="end"/>
-                          </w:r>
-                        </w:p>
-                      </w:txbxContent>
-                    </wps:txbx>
-                    <wps:bodyPr lIns="0" tIns="0" rIns="0" bIns="0">
-                      <a:noAutofit/>
-                    </wps:bodyPr>
-                  </wps:wsp>
-                </a:graphicData>
-              </a:graphic>
-              <wp14:sizeRelH relativeFrom="page">
-                <wp14:pctWidth>0</wp14:pctWidth>
-              </wp14:sizeRelH>
-              <wp14:sizeRelV relativeFrom="page">
-                <wp14:pctHeight>0</wp14:pctHeight>
-              </wp14:sizeRelV>
-            </wp:anchor>
-          </w:drawing>
-        </mc:Choice>
-        <mc:Fallback>
-          <w:pict>
-            <v:rect id="graphic7" o:spid="_x0000_s1029" style="position:absolute;margin-left:475.5pt;margin-top:34.6pt;width:40.2pt;height:24.7pt;z-index:-503316433;visibility:visible;mso-wrap-style:square;mso-width-percent:0;mso-height-percent:0;mso-wrap-distance-left:9pt;mso-wrap-distance-top:0;mso-wrap-distance-right:9pt;mso-wrap-distance-bottom:0;mso-position-horizontal:absolute;mso-position-horizontal-relative:page;mso-position-vertical:absolute;mso-position-vertical-relative:page;mso-width-percent:0;mso-height-percent:0;mso-width-relative:page;mso-height-relative:page;v-text-anchor:top" o:gfxdata="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" filled="f" stroked="f">
-              <v:textbox inset="0,0,0,0">
-                <w:txbxContent>
-                  <w:p>
-                    <w:pPr>
-                      <w:pStyle w:val="Textoindependiente"/>
-                      <w:spacing w:before="12"/>
-                      <w:ind w:right="17"/>
-                      <w:jc w:val="center"/>
-                    </w:pPr>
-                    <w:r>
-                      <w:rPr>
-                        <w:color w:val="231A60"/>
-                      </w:rPr>
-                      <w:t>Rev. 1.0</w:t>
-                    </w:r>
-                  </w:p>
-                  <w:p>
-                    <w:pPr>
-                      <w:pStyle w:val="Textoindependiente"/>
-                      <w:spacing w:before="1"/>
-                      <w:ind w:left="162" w:right="17"/>
-                      <w:jc w:val="center"/>
-                    </w:pPr>
-                    <w:r>
-                      <w:rPr>
-                        <w:color w:val="231A60"/>
-                      </w:rPr>
-                      <w:t xml:space="preserve">Pág. </w:t>
-                    </w:r>
-                    <w:r>
-                      <w:rPr>
-                        <w:color w:val="231A60"/>
-                      </w:rPr>
-                      <w:fldChar w:fldCharType="begin"/>
-                    </w:r>
-                    <w:r>
-                      <w:instrText>PAGE</w:instrText>
-                    </w:r>
-                    <w:r>
-                      <w:fldChar w:fldCharType="separate"/>
-                    </w:r>
-                    <w:r>
-                      <w:rPr>
-                        <w:noProof/>
-                      </w:rPr>
-                      <w:t>7</w:t>
-                    </w:r>
-                    <w:r>
-                      <w:fldChar w:fldCharType="end"/>
-                    </w:r>
-                  </w:p>
-                </w:txbxContent>
-              </v:textbox>
-              <w10:wrap anchorx="page" anchory="page"/>
-            </v:rect>
-          </w:pict>
-        </mc:Fallback>
-      </mc:AlternateContent>
+      <w:pict>
+        <v:rect id="graphic7" o:spid="_x0000_s2057" style="position:absolute;margin-left:475.5pt;margin-top:34.6pt;width:40.2pt;height:24.7pt;z-index:-503316433;visibility:visible;mso-wrap-style:square;mso-wrap-distance-left:9pt;mso-wrap-distance-top:0;mso-wrap-distance-right:9pt;mso-wrap-distance-bottom:0;mso-position-horizontal:absolute;mso-position-horizontal-relative:page;mso-position-vertical:absolute;mso-position-vertical-relative:page;v-text-anchor:top" o:gfxdata="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" filled="f" stroked="f">
+          <v:textbox inset="0,0,0,0">
+            <w:txbxContent>
+              <w:p>
+                <w:pPr>
+                  <w:pStyle w:val="Textoindependiente"/>
+                  <w:spacing w:before="12"/>
+                  <w:ind w:right="17"/>
+                  <w:jc w:val="center"/>
+                </w:pPr>
+                <w:r>
+                  <w:rPr>
+                    <w:color w:val="231A60"/>
+                  </w:rPr>
+                  <w:t>Rev. 1.0</w:t>
+                </w:r>
+              </w:p>
+              <w:p>
+                <w:pPr>
+                  <w:pStyle w:val="Textoindependiente"/>
+                  <w:spacing w:before="1"/>
+                  <w:ind w:left="162" w:right="17"/>
+                  <w:jc w:val="center"/>
+                </w:pPr>
+                <w:r>
+                  <w:rPr>
+                    <w:color w:val="231A60"/>
+                  </w:rPr>
+                  <w:t xml:space="preserve">Pág. </w:t>
+                </w:r>
+                <w:r>
+                  <w:rPr>
+                    <w:color w:val="231A60"/>
+                  </w:rPr>
+                  <w:fldChar w:fldCharType="begin"/>
+                </w:r>
+                <w:r>
+                  <w:instrText>PAGE</w:instrText>
+                </w:r>
+                <w:r>
+                  <w:fldChar w:fldCharType="separate"/>
+                </w:r>
+                <w:r>
+                  <w:rPr>
+                    <w:noProof/>
+                  </w:rPr>
+                  <w:t>7</w:t>
+                </w:r>
+                <w:r>
+                  <w:fldChar w:fldCharType="end"/>
+                </w:r>
+              </w:p>
+            </w:txbxContent>
+          </v:textbox>
+          <w10:wrap anchorx="page" anchory="page"/>
+        </v:rect>
+      </w:pict>
     </w:r>
     <w:r>
       <w:t>SWGI</w:t>
@@ -14627,573 +12057,134 @@
       <w:rPr>
         <w:noProof/>
       </w:rPr>
-      <mc:AlternateContent>
-        <mc:Choice Requires="wpg">
-          <w:drawing>
-            <wp:anchor distT="0" distB="0" distL="114300" distR="114300" simplePos="0" relativeHeight="43" behindDoc="1" locked="0" layoutInCell="1" allowOverlap="1">
-              <wp:simplePos x="0" y="0"/>
-              <wp:positionH relativeFrom="page">
-                <wp:posOffset>1026795</wp:posOffset>
-              </wp:positionH>
-              <wp:positionV relativeFrom="page">
-                <wp:posOffset>743585</wp:posOffset>
-              </wp:positionV>
-              <wp:extent cx="5544185" cy="8890"/>
-              <wp:effectExtent l="0" t="19050" r="0" b="0"/>
-              <wp:wrapNone/>
-              <wp:docPr id="15" name="graphic8"/>
-              <wp:cNvGraphicFramePr>
-                <a:graphicFrameLocks xmlns:a="http://schemas.openxmlformats.org/drawingml/2006/main"/>
-              </wp:cNvGraphicFramePr>
-              <a:graphic xmlns:a="http://schemas.openxmlformats.org/drawingml/2006/main">
-                <a:graphicData uri="http://schemas.microsoft.com/office/word/2010/wordprocessingGroup">
-                  <wpg:wgp>
-                    <wpg:cNvGrpSpPr>
-                      <a:grpSpLocks/>
-                    </wpg:cNvGrpSpPr>
-                    <wpg:grpSpPr>
-                      <a:xfrm rot="1800">
-                        <a:off x="0" y="0"/>
-                        <a:ext cx="5544185" cy="8890"/>
-                        <a:chOff x="0" y="0"/>
-                        <a:chExt cx="5544185" cy="8890"/>
-                      </a:xfrm>
-                    </wpg:grpSpPr>
-                    <wps:wsp>
-                      <wps:cNvPr id="38" name="Conector recto 38"/>
-                      <wps:cNvCnPr/>
-                      <wps:spPr>
-                        <a:xfrm>
-                          <a:off x="0" y="6840"/>
-                          <a:ext cx="1289160" cy="0"/>
-                        </a:xfrm>
-                        <a:prstGeom prst="line">
-                          <a:avLst/>
-                        </a:prstGeom>
-                        <a:ln w="6480">
-                          <a:solidFill>
-                            <a:srgbClr val="000000"/>
-                          </a:solidFill>
-                          <a:round/>
-                        </a:ln>
-                      </wps:spPr>
-                      <wps:style>
-                        <a:lnRef idx="0">
-                          <a:scrgbClr r="0" g="0" b="0"/>
-                        </a:lnRef>
-                        <a:fillRef idx="0">
-                          <a:scrgbClr r="0" g="0" b="0"/>
-                        </a:fillRef>
-                        <a:effectRef idx="0">
-                          <a:scrgbClr r="0" g="0" b="0"/>
-                        </a:effectRef>
-                        <a:fontRef idx="minor"/>
-                      </wps:style>
-                      <wps:bodyPr/>
-                    </wps:wsp>
-                    <wps:wsp>
-                      <wps:cNvPr id="39" name="Rectángulo 39"/>
-                      <wps:cNvSpPr/>
-                      <wps:spPr>
-                        <a:xfrm rot="21598800">
-                          <a:off x="1279440" y="1080"/>
-                          <a:ext cx="5760" cy="6840"/>
-                        </a:xfrm>
-                        <a:prstGeom prst="rect">
-                          <a:avLst/>
-                        </a:prstGeom>
-                        <a:solidFill>
-                          <a:srgbClr val="000000"/>
-                        </a:solidFill>
-                        <a:ln>
-                          <a:noFill/>
-                        </a:ln>
-                      </wps:spPr>
-                      <wps:style>
-                        <a:lnRef idx="0">
-                          <a:scrgbClr r="0" g="0" b="0"/>
-                        </a:lnRef>
-                        <a:fillRef idx="0">
-                          <a:scrgbClr r="0" g="0" b="0"/>
-                        </a:fillRef>
-                        <a:effectRef idx="0">
-                          <a:scrgbClr r="0" g="0" b="0"/>
-                        </a:effectRef>
-                        <a:fontRef idx="minor"/>
-                      </wps:style>
-                      <wps:bodyPr/>
-                    </wps:wsp>
-                    <wps:wsp>
-                      <wps:cNvPr id="40" name="Conector recto 40"/>
-                      <wps:cNvCnPr/>
-                      <wps:spPr>
-                        <a:xfrm flipV="1">
-                          <a:off x="1286640" y="5040"/>
-                          <a:ext cx="3269520" cy="1440"/>
-                        </a:xfrm>
-                        <a:prstGeom prst="line">
-                          <a:avLst/>
-                        </a:prstGeom>
-                        <a:ln w="6480">
-                          <a:solidFill>
-                            <a:srgbClr val="000000"/>
-                          </a:solidFill>
-                          <a:round/>
-                        </a:ln>
-                      </wps:spPr>
-                      <wps:style>
-                        <a:lnRef idx="0">
-                          <a:scrgbClr r="0" g="0" b="0"/>
-                        </a:lnRef>
-                        <a:fillRef idx="0">
-                          <a:scrgbClr r="0" g="0" b="0"/>
-                        </a:fillRef>
-                        <a:effectRef idx="0">
-                          <a:scrgbClr r="0" g="0" b="0"/>
-                        </a:effectRef>
-                        <a:fontRef idx="minor"/>
-                      </wps:style>
-                      <wps:bodyPr/>
-                    </wps:wsp>
-                    <wps:wsp>
-                      <wps:cNvPr id="41" name="Rectángulo 41"/>
-                      <wps:cNvSpPr/>
-                      <wps:spPr>
-                        <a:xfrm rot="21598800">
-                          <a:off x="4546080" y="0"/>
-                          <a:ext cx="5760" cy="6840"/>
-                        </a:xfrm>
-                        <a:prstGeom prst="rect">
-                          <a:avLst/>
-                        </a:prstGeom>
-                        <a:solidFill>
-                          <a:srgbClr val="000000"/>
-                        </a:solidFill>
-                        <a:ln>
-                          <a:noFill/>
-                        </a:ln>
-                      </wps:spPr>
-                      <wps:style>
-                        <a:lnRef idx="0">
-                          <a:scrgbClr r="0" g="0" b="0"/>
-                        </a:lnRef>
-                        <a:fillRef idx="0">
-                          <a:scrgbClr r="0" g="0" b="0"/>
-                        </a:fillRef>
-                        <a:effectRef idx="0">
-                          <a:scrgbClr r="0" g="0" b="0"/>
-                        </a:effectRef>
-                        <a:fontRef idx="minor"/>
-                      </wps:style>
-                      <wps:bodyPr/>
-                    </wps:wsp>
-                    <wps:wsp>
-                      <wps:cNvPr id="42" name="Conector recto 42"/>
-                      <wps:cNvCnPr/>
-                      <wps:spPr>
-                        <a:xfrm>
-                          <a:off x="4552920" y="4320"/>
-                          <a:ext cx="990720" cy="0"/>
-                        </a:xfrm>
-                        <a:prstGeom prst="line">
-                          <a:avLst/>
-                        </a:prstGeom>
-                        <a:ln w="6480">
-                          <a:solidFill>
-                            <a:srgbClr val="000000"/>
-                          </a:solidFill>
-                          <a:round/>
-                        </a:ln>
-                      </wps:spPr>
-                      <wps:style>
-                        <a:lnRef idx="0">
-                          <a:scrgbClr r="0" g="0" b="0"/>
-                        </a:lnRef>
-                        <a:fillRef idx="0">
-                          <a:scrgbClr r="0" g="0" b="0"/>
-                        </a:fillRef>
-                        <a:effectRef idx="0">
-                          <a:scrgbClr r="0" g="0" b="0"/>
-                        </a:effectRef>
-                        <a:fontRef idx="minor"/>
-                      </wps:style>
-                      <wps:bodyPr/>
-                    </wps:wsp>
-                  </wpg:wgp>
-                </a:graphicData>
-              </a:graphic>
-              <wp14:sizeRelH relativeFrom="page">
-                <wp14:pctWidth>0</wp14:pctWidth>
-              </wp14:sizeRelH>
-              <wp14:sizeRelV relativeFrom="page">
-                <wp14:pctHeight>0</wp14:pctHeight>
-              </wp14:sizeRelV>
-            </wp:anchor>
-          </w:drawing>
-        </mc:Choice>
-        <mc:Fallback>
-          <w:pict>
-            <v:group w14:anchorId="4895053F" id="graphic8" o:spid="_x0000_s1026" style="position:absolute;margin-left:80.85pt;margin-top:58.55pt;width:436.55pt;height:.7pt;rotation:1966fd;z-index:-503316437;mso-position-horizontal-relative:page;mso-position-vertical-relative:page" coordsize="55441,88" o:gfxdata="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">
-              <v:line id="Conector recto 38" o:spid="_x0000_s1027" style="position:absolute;visibility:visible;mso-wrap-style:square" from="0,68" to="12891,68" o:connectortype="straight" o:gfxdata="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" strokeweight=".18mm"/>
-              <v:rect id="Rectángulo 39" o:spid="_x0000_s1028" style="position:absolute;left:12794;top:10;width:58;height:69;rotation:-1311fd;visibility:visible;mso-wrap-style:square;v-text-anchor:top" o:gfxdata="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" fillcolor="black" stroked="f"/>
-              <v:line id="Conector recto 40" o:spid="_x0000_s1029" style="position:absolute;flip:y;visibility:visible;mso-wrap-style:square" from="12866,50" to="45561,64" o:connectortype="straight" o:gfxdata="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" strokeweight=".18mm"/>
-              <v:rect id="Rectángulo 41" o:spid="_x0000_s1030" style="position:absolute;left:45460;width:58;height:68;rotation:-1311fd;visibility:visible;mso-wrap-style:square;v-text-anchor:top" o:gfxdata="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" fillcolor="black" stroked="f"/>
-              <v:line id="Conector recto 42" o:spid="_x0000_s1031" style="position:absolute;visibility:visible;mso-wrap-style:square" from="45529,43" to="55436,43" o:connectortype="straight" o:gfxdata="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" strokeweight=".18mm"/>
-              <w10:wrap anchorx="page" anchory="page"/>
-            </v:group>
-          </w:pict>
-        </mc:Fallback>
-      </mc:AlternateContent>
+      <w:pict>
+        <v:group id="graphic8" o:spid="_x0000_s2051" style="position:absolute;margin-left:80.85pt;margin-top:58.55pt;width:436.55pt;height:.7pt;rotation:1966fd;z-index:-503316437;mso-position-horizontal-relative:page;mso-position-vertical-relative:page" coordsize="0,0" o:gfxdata="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">
+          <v:line id="Conector recto 38" o:spid="_x0000_s2052" style="position:absolute;visibility:visible;mso-wrap-style:square" from="0,6840" to="1289160,6840" o:connectortype="straight" o:gfxdata="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" strokeweight=".18mm"/>
+          <v:rect id="Rectángulo 39" o:spid="_x0000_s2053" style="position:absolute;left:1279440;top:1080;width:5760;height:6840;rotation:-1311fd;visibility:visible;mso-wrap-style:square;v-text-anchor:top" o:gfxdata="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" fillcolor="black" stroked="f"/>
+          <v:line id="Conector recto 40" o:spid="_x0000_s2054" style="position:absolute;flip:y;visibility:visible;mso-wrap-style:square" from="1286640,5040" to="4556160,6480" o:connectortype="straight" o:gfxdata="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" strokeweight=".18mm"/>
+          <v:rect id="Rectángulo 41" o:spid="_x0000_s2055" style="position:absolute;left:4546080;width:5760;height:6840;rotation:-1311fd;visibility:visible;mso-wrap-style:square;v-text-anchor:top" o:gfxdata="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" fillcolor="black" stroked="f"/>
+          <v:line id="Conector recto 42" o:spid="_x0000_s2056" style="position:absolute;visibility:visible;mso-wrap-style:square" from="4552920,4320" to="5543640,4320" o:connectortype="straight" o:gfxdata="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" strokeweight=".18mm"/>
+          <w10:wrap anchorx="page" anchory="page"/>
+        </v:group>
+      </w:pict>
     </w:r>
     <w:r>
       <w:rPr>
         <w:noProof/>
       </w:rPr>
-      <mc:AlternateContent>
-        <mc:Choice Requires="wps">
-          <w:drawing>
-            <wp:anchor distT="0" distB="0" distL="114300" distR="114300" simplePos="0" relativeHeight="48" behindDoc="1" locked="0" layoutInCell="1" allowOverlap="1">
-              <wp:simplePos x="0" y="0"/>
-              <wp:positionH relativeFrom="page">
-                <wp:posOffset>2708910</wp:posOffset>
-              </wp:positionH>
-              <wp:positionV relativeFrom="page">
-                <wp:posOffset>438150</wp:posOffset>
-              </wp:positionV>
-              <wp:extent cx="2482850" cy="313690"/>
-              <wp:effectExtent l="0" t="0" r="0" b="0"/>
-              <wp:wrapNone/>
-              <wp:docPr id="16" name="graphic9"/>
-              <wp:cNvGraphicFramePr>
-                <a:graphicFrameLocks xmlns:a="http://schemas.openxmlformats.org/drawingml/2006/main"/>
-              </wp:cNvGraphicFramePr>
-              <a:graphic xmlns:a="http://schemas.openxmlformats.org/drawingml/2006/main">
-                <a:graphicData uri="http://schemas.microsoft.com/office/word/2010/wordprocessingShape">
-                  <wps:wsp>
-                    <wps:cNvSpPr>
-                      <a:spLocks/>
-                    </wps:cNvSpPr>
-                    <wps:spPr>
-                      <a:xfrm>
-                        <a:off x="0" y="0"/>
-                        <a:ext cx="2482850" cy="313690"/>
-                      </a:xfrm>
-                      <a:prstGeom prst="rect">
-                        <a:avLst/>
-                      </a:prstGeom>
-                      <a:noFill/>
-                      <a:ln>
-                        <a:noFill/>
-                      </a:ln>
-                    </wps:spPr>
-                    <wps:style>
-                      <a:lnRef idx="0">
-                        <a:scrgbClr r="0" g="0" b="0"/>
-                      </a:lnRef>
-                      <a:fillRef idx="0">
-                        <a:scrgbClr r="0" g="0" b="0"/>
-                      </a:fillRef>
-                      <a:effectRef idx="0">
-                        <a:scrgbClr r="0" g="0" b="0"/>
-                      </a:effectRef>
-                      <a:fontRef idx="minor"/>
-                    </wps:style>
-                    <wps:txbx>
-                      <w:txbxContent>
-                        <w:p>
-                          <w:pPr>
-                            <w:pStyle w:val="Contenidodelmarco"/>
-                            <w:spacing w:before="12"/>
-                            <w:ind w:right="4"/>
-                            <w:jc w:val="center"/>
-                            <w:rPr>
-                              <w:b/>
-                              <w:sz w:val="20"/>
-                              <w:lang w:val="es-ES"/>
-                            </w:rPr>
-                          </w:pPr>
-                          <w:r>
-                            <w:rPr>
-                              <w:b/>
-                              <w:color w:val="231A60"/>
-                              <w:sz w:val="20"/>
-                              <w:lang w:val="es-ES"/>
-                            </w:rPr>
-                            <w:t>SISCOOP</w:t>
-                          </w:r>
-                        </w:p>
-                        <w:p>
-                          <w:pPr>
-                            <w:pStyle w:val="Contenidodelmarco"/>
-                            <w:spacing w:before="1"/>
-                            <w:jc w:val="center"/>
-                            <w:rPr>
-                              <w:b/>
-                              <w:sz w:val="20"/>
-                              <w:lang w:val="es-ES"/>
-                            </w:rPr>
-                          </w:pPr>
-                          <w:r>
-                            <w:rPr>
-                              <w:b/>
-                              <w:color w:val="231A60"/>
-                              <w:sz w:val="20"/>
-                              <w:lang w:val="es-ES"/>
-                            </w:rPr>
-                            <w:t>Especificación de requisitos de software</w:t>
-                          </w:r>
-                        </w:p>
-                      </w:txbxContent>
-                    </wps:txbx>
-                    <wps:bodyPr lIns="0" tIns="0" rIns="0" bIns="0">
-                      <a:noAutofit/>
-                    </wps:bodyPr>
-                  </wps:wsp>
-                </a:graphicData>
-              </a:graphic>
-              <wp14:sizeRelH relativeFrom="page">
-                <wp14:pctWidth>0</wp14:pctWidth>
-              </wp14:sizeRelH>
-              <wp14:sizeRelV relativeFrom="page">
-                <wp14:pctHeight>0</wp14:pctHeight>
-              </wp14:sizeRelV>
-            </wp:anchor>
-          </w:drawing>
-        </mc:Choice>
-        <mc:Fallback>
-          <w:pict>
-            <v:rect id="graphic9" o:spid="_x0000_s1030" style="position:absolute;margin-left:213.3pt;margin-top:34.5pt;width:195.5pt;height:24.7pt;z-index:-503316432;visibility:visible;mso-wrap-style:square;mso-width-percent:0;mso-height-percent:0;mso-wrap-distance-left:9pt;mso-wrap-distance-top:0;mso-wrap-distance-right:9pt;mso-wrap-distance-bottom:0;mso-position-horizontal:absolute;mso-position-horizontal-relative:page;mso-position-vertical:absolute;mso-position-vertical-relative:page;mso-width-percent:0;mso-height-percent:0;mso-width-relative:page;mso-height-relative:page;v-text-anchor:top" o:gfxdata="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" filled="f" stroked="f">
-              <v:textbox inset="0,0,0,0">
-                <w:txbxContent>
-                  <w:p>
-                    <w:pPr>
-                      <w:pStyle w:val="Contenidodelmarco"/>
-                      <w:spacing w:before="12"/>
-                      <w:ind w:right="4"/>
-                      <w:jc w:val="center"/>
-                      <w:rPr>
-                        <w:b/>
-                        <w:sz w:val="20"/>
-                        <w:lang w:val="es-ES"/>
-                      </w:rPr>
-                    </w:pPr>
-                    <w:r>
-                      <w:rPr>
-                        <w:b/>
-                        <w:color w:val="231A60"/>
-                        <w:sz w:val="20"/>
-                        <w:lang w:val="es-ES"/>
-                      </w:rPr>
-                      <w:t>SISCOOP</w:t>
-                    </w:r>
-                  </w:p>
-                  <w:p>
-                    <w:pPr>
-                      <w:pStyle w:val="Contenidodelmarco"/>
-                      <w:spacing w:before="1"/>
-                      <w:jc w:val="center"/>
-                      <w:rPr>
-                        <w:b/>
-                        <w:sz w:val="20"/>
-                        <w:lang w:val="es-ES"/>
-                      </w:rPr>
-                    </w:pPr>
-                    <w:r>
-                      <w:rPr>
-                        <w:b/>
-                        <w:color w:val="231A60"/>
-                        <w:sz w:val="20"/>
-                        <w:lang w:val="es-ES"/>
-                      </w:rPr>
-                      <w:t>Especificación de requisitos de software</w:t>
-                    </w:r>
-                  </w:p>
-                </w:txbxContent>
-              </v:textbox>
-              <w10:wrap anchorx="page" anchory="page"/>
-            </v:rect>
-          </w:pict>
-        </mc:Fallback>
-      </mc:AlternateContent>
+      <w:pict>
+        <v:rect id="graphic9" o:spid="_x0000_s2050" style="position:absolute;margin-left:213.3pt;margin-top:34.5pt;width:195.5pt;height:24.7pt;z-index:-503316432;visibility:visible;mso-wrap-style:square;mso-wrap-distance-left:9pt;mso-wrap-distance-top:0;mso-wrap-distance-right:9pt;mso-wrap-distance-bottom:0;mso-position-horizontal:absolute;mso-position-horizontal-relative:page;mso-position-vertical:absolute;mso-position-vertical-relative:page;v-text-anchor:top" o:gfxdata="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" filled="f" stroked="f">
+          <v:textbox inset="0,0,0,0">
+            <w:txbxContent>
+              <w:p>
+                <w:pPr>
+                  <w:pStyle w:val="Contenidodelmarco"/>
+                  <w:spacing w:before="12"/>
+                  <w:ind w:right="4"/>
+                  <w:jc w:val="center"/>
+                  <w:rPr>
+                    <w:b/>
+                    <w:sz w:val="20"/>
+                    <w:lang w:val="es-ES"/>
+                  </w:rPr>
+                </w:pPr>
+                <w:r>
+                  <w:rPr>
+                    <w:b/>
+                    <w:color w:val="231A60"/>
+                    <w:sz w:val="20"/>
+                    <w:lang w:val="es-ES"/>
+                  </w:rPr>
+                  <w:t>SISCOOP</w:t>
+                </w:r>
+              </w:p>
+              <w:p>
+                <w:pPr>
+                  <w:pStyle w:val="Contenidodelmarco"/>
+                  <w:spacing w:before="1"/>
+                  <w:jc w:val="center"/>
+                  <w:rPr>
+                    <w:b/>
+                    <w:sz w:val="20"/>
+                    <w:lang w:val="es-ES"/>
+                  </w:rPr>
+                </w:pPr>
+                <w:r>
+                  <w:rPr>
+                    <w:b/>
+                    <w:color w:val="231A60"/>
+                    <w:sz w:val="20"/>
+                    <w:lang w:val="es-ES"/>
+                  </w:rPr>
+                  <w:t>Especificación de requisitos de software</w:t>
+                </w:r>
+              </w:p>
+            </w:txbxContent>
+          </v:textbox>
+          <w10:wrap anchorx="page" anchory="page"/>
+        </v:rect>
+      </w:pict>
     </w:r>
     <w:r>
       <w:rPr>
         <w:noProof/>
       </w:rPr>
-      <mc:AlternateContent>
-        <mc:Choice Requires="wps">
-          <w:drawing>
-            <wp:anchor distT="0" distB="0" distL="114300" distR="114300" simplePos="0" relativeHeight="49" behindDoc="1" locked="0" layoutInCell="1" allowOverlap="1">
-              <wp:simplePos x="0" y="0"/>
-              <wp:positionH relativeFrom="page">
-                <wp:posOffset>6038850</wp:posOffset>
-              </wp:positionH>
-              <wp:positionV relativeFrom="page">
-                <wp:posOffset>439420</wp:posOffset>
-              </wp:positionV>
-              <wp:extent cx="510540" cy="313690"/>
-              <wp:effectExtent l="0" t="0" r="0" b="0"/>
-              <wp:wrapNone/>
-              <wp:docPr id="18" name="graphic10"/>
-              <wp:cNvGraphicFramePr>
-                <a:graphicFrameLocks xmlns:a="http://schemas.openxmlformats.org/drawingml/2006/main"/>
-              </wp:cNvGraphicFramePr>
-              <a:graphic xmlns:a="http://schemas.openxmlformats.org/drawingml/2006/main">
-                <a:graphicData uri="http://schemas.microsoft.com/office/word/2010/wordprocessingShape">
-                  <wps:wsp>
-                    <wps:cNvSpPr>
-                      <a:spLocks/>
-                    </wps:cNvSpPr>
-                    <wps:spPr>
-                      <a:xfrm>
-                        <a:off x="0" y="0"/>
-                        <a:ext cx="510540" cy="313690"/>
-                      </a:xfrm>
-                      <a:prstGeom prst="rect">
-                        <a:avLst/>
-                      </a:prstGeom>
-                      <a:noFill/>
-                      <a:ln>
-                        <a:noFill/>
-                      </a:ln>
-                    </wps:spPr>
-                    <wps:style>
-                      <a:lnRef idx="0">
-                        <a:scrgbClr r="0" g="0" b="0"/>
-                      </a:lnRef>
-                      <a:fillRef idx="0">
-                        <a:scrgbClr r="0" g="0" b="0"/>
-                      </a:fillRef>
-                      <a:effectRef idx="0">
-                        <a:scrgbClr r="0" g="0" b="0"/>
-                      </a:effectRef>
-                      <a:fontRef idx="minor"/>
-                    </wps:style>
-                    <wps:txbx>
-                      <w:txbxContent>
-                        <w:p>
-                          <w:pPr>
-                            <w:pStyle w:val="Textoindependiente"/>
-                            <w:spacing w:before="12"/>
-                            <w:ind w:left="20"/>
-                          </w:pPr>
-                          <w:r>
-                            <w:rPr>
-                              <w:color w:val="231A60"/>
-                            </w:rPr>
-                            <w:t>Rev. 1.0</w:t>
-                          </w:r>
-                        </w:p>
-                        <w:p>
-                          <w:pPr>
-                            <w:pStyle w:val="Textoindependiente"/>
-                            <w:spacing w:before="1"/>
-                            <w:ind w:left="75"/>
-                          </w:pPr>
-                          <w:r>
-                            <w:rPr>
-                              <w:color w:val="231A60"/>
-                            </w:rPr>
-                            <w:t xml:space="preserve">Pág. </w:t>
-                          </w:r>
-                          <w:r>
-                            <w:rPr>
-                              <w:color w:val="231A60"/>
-                            </w:rPr>
-                            <w:fldChar w:fldCharType="begin"/>
-                          </w:r>
-                          <w:r>
-                            <w:instrText>PAGE</w:instrText>
-                          </w:r>
-                          <w:r>
-                            <w:fldChar w:fldCharType="separate"/>
-                          </w:r>
-                          <w:r>
-                            <w:rPr>
-                              <w:noProof/>
-                            </w:rPr>
-                            <w:t>10</w:t>
-                          </w:r>
-                          <w:r>
-                            <w:fldChar w:fldCharType="end"/>
-                          </w:r>
-                        </w:p>
-                      </w:txbxContent>
-                    </wps:txbx>
-                    <wps:bodyPr lIns="0" tIns="0" rIns="0" bIns="0">
-                      <a:noAutofit/>
-                    </wps:bodyPr>
-                  </wps:wsp>
-                </a:graphicData>
-              </a:graphic>
-              <wp14:sizeRelH relativeFrom="page">
-                <wp14:pctWidth>0</wp14:pctWidth>
-              </wp14:sizeRelH>
-              <wp14:sizeRelV relativeFrom="page">
-                <wp14:pctHeight>0</wp14:pctHeight>
-              </wp14:sizeRelV>
-            </wp:anchor>
-          </w:drawing>
-        </mc:Choice>
-        <mc:Fallback>
-          <w:pict>
-            <v:rect id="graphic10" o:spid="_x0000_s1031" style="position:absolute;margin-left:475.5pt;margin-top:34.6pt;width:40.2pt;height:24.7pt;z-index:-503316431;visibility:visible;mso-wrap-style:square;mso-width-percent:0;mso-height-percent:0;mso-wrap-distance-left:9pt;mso-wrap-distance-top:0;mso-wrap-distance-right:9pt;mso-wrap-distance-bottom:0;mso-position-horizontal:absolute;mso-position-horizontal-relative:page;mso-position-vertical:absolute;mso-position-vertical-relative:page;mso-width-percent:0;mso-height-percent:0;mso-width-relative:page;mso-height-relative:page;v-text-anchor:top" o:gfxdata="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" filled="f" stroked="f">
-              <v:textbox inset="0,0,0,0">
-                <w:txbxContent>
-                  <w:p>
-                    <w:pPr>
-                      <w:pStyle w:val="Textoindependiente"/>
-                      <w:spacing w:before="12"/>
-                      <w:ind w:left="20"/>
-                    </w:pPr>
-                    <w:r>
-                      <w:rPr>
-                        <w:color w:val="231A60"/>
-                      </w:rPr>
-                      <w:t>Rev. 1.0</w:t>
-                    </w:r>
-                  </w:p>
-                  <w:p>
-                    <w:pPr>
-                      <w:pStyle w:val="Textoindependiente"/>
-                      <w:spacing w:before="1"/>
-                      <w:ind w:left="75"/>
-                    </w:pPr>
-                    <w:r>
-                      <w:rPr>
-                        <w:color w:val="231A60"/>
-                      </w:rPr>
-                      <w:t xml:space="preserve">Pág. </w:t>
-                    </w:r>
-                    <w:r>
-                      <w:rPr>
-                        <w:color w:val="231A60"/>
-                      </w:rPr>
-                      <w:fldChar w:fldCharType="begin"/>
-                    </w:r>
-                    <w:r>
-                      <w:instrText>PAGE</w:instrText>
-                    </w:r>
-                    <w:r>
-                      <w:fldChar w:fldCharType="separate"/>
-                    </w:r>
-                    <w:r>
-                      <w:rPr>
-                        <w:noProof/>
-                      </w:rPr>
-                      <w:t>10</w:t>
-                    </w:r>
-                    <w:r>
-                      <w:fldChar w:fldCharType="end"/>
-                    </w:r>
-                  </w:p>
-                </w:txbxContent>
-              </v:textbox>
-              <w10:wrap anchorx="page" anchory="page"/>
-            </v:rect>
-          </w:pict>
-        </mc:Fallback>
-      </mc:AlternateContent>
+      <w:pict>
+        <v:rect id="graphic10" o:spid="_x0000_s2049" style="position:absolute;margin-left:475.5pt;margin-top:34.6pt;width:40.2pt;height:24.7pt;z-index:-503316431;visibility:visible;mso-wrap-style:square;mso-wrap-distance-left:9pt;mso-wrap-distance-top:0;mso-wrap-distance-right:9pt;mso-wrap-distance-bottom:0;mso-position-horizontal:absolute;mso-position-horizontal-relative:page;mso-position-vertical:absolute;mso-position-vertical-relative:page;v-text-anchor:top" o:gfxdata="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" filled="f" stroked="f">
+          <v:textbox inset="0,0,0,0">
+            <w:txbxContent>
+              <w:p>
+                <w:pPr>
+                  <w:pStyle w:val="Textoindependiente"/>
+                  <w:spacing w:before="12"/>
+                  <w:ind w:left="20"/>
+                </w:pPr>
+                <w:r>
+                  <w:rPr>
+                    <w:color w:val="231A60"/>
+                  </w:rPr>
+                  <w:t>Rev. 1.0</w:t>
+                </w:r>
+              </w:p>
+              <w:p>
+                <w:pPr>
+                  <w:pStyle w:val="Textoindependiente"/>
+                  <w:spacing w:before="1"/>
+                  <w:ind w:left="75"/>
+                </w:pPr>
+                <w:r>
+                  <w:rPr>
+                    <w:color w:val="231A60"/>
+                  </w:rPr>
+                  <w:t xml:space="preserve">Pág. </w:t>
+                </w:r>
+                <w:r>
+                  <w:rPr>
+                    <w:color w:val="231A60"/>
+                  </w:rPr>
+                  <w:fldChar w:fldCharType="begin"/>
+                </w:r>
+                <w:r>
+                  <w:instrText>PAGE</w:instrText>
+                </w:r>
+                <w:r>
+                  <w:fldChar w:fldCharType="separate"/>
+                </w:r>
+                <w:r>
+                  <w:rPr>
+                    <w:noProof/>
+                  </w:rPr>
+                  <w:t>10</w:t>
+                </w:r>
+                <w:r>
+                  <w:fldChar w:fldCharType="end"/>
+                </w:r>
+              </w:p>
+            </w:txbxContent>
+          </v:textbox>
+          <w10:wrap anchorx="page" anchory="page"/>
+        </v:rect>
+      </w:pict>
     </w:r>
     <w:r>
       <w:t>SWGI</w:t>
@@ -16830,6 +13821,7 @@
     <w:rPr>
       <w:color w:val="000080"/>
       <w:u w:val="single"/>
+      <w:lang/>
     </w:rPr>
   </w:style>
   <w:style w:type="character" w:customStyle="1" w:styleId="ListLabel17">
@@ -17320,6 +14312,7 @@
     <w:rPr>
       <w:color w:val="000080"/>
       <w:u w:val="single"/>
+      <w:lang/>
     </w:rPr>
   </w:style>
   <w:style w:type="paragraph" w:customStyle="1" w:styleId="Heading">

</xml_diff>

<commit_message>
refactorizacion de los requerimientos
</commit_message>
<xml_diff>
--- a/Linea Base/Requerimientos/SWGI_ER.docx
+++ b/Linea Base/Requerimientos/SWGI_ER.docx
@@ -10,8 +10,6 @@
           <w:lang w:val="es-PE"/>
         </w:rPr>
       </w:pPr>
-      <w:bookmarkStart w:id="0" w:name="_GoBack"/>
-      <w:bookmarkEnd w:id="0"/>
     </w:p>
     <w:p>
       <w:pPr>
@@ -308,110 +306,15 @@
         <w:rPr>
           <w:noProof/>
         </w:rPr>
-        <mc:AlternateContent>
-          <mc:Choice Requires="wpg">
-            <w:drawing>
-              <wp:inline distT="0" distB="0" distL="0" distR="0">
-                <wp:extent cx="1877060" cy="4445"/>
-                <wp:effectExtent l="9525" t="9525" r="1189595665" b="2519680"/>
-                <wp:docPr id="60" name="Group 40"/>
-                <wp:cNvGraphicFramePr>
-                  <a:graphicFrameLocks xmlns:a="http://schemas.openxmlformats.org/drawingml/2006/main"/>
-                </wp:cNvGraphicFramePr>
-                <a:graphic xmlns:a="http://schemas.openxmlformats.org/drawingml/2006/main">
-                  <a:graphicData uri="http://schemas.microsoft.com/office/word/2010/wordprocessingGroup">
-                    <wpg:wgp>
-                      <wpg:cNvGrpSpPr>
-                        <a:grpSpLocks/>
-                      </wpg:cNvGrpSpPr>
-                      <wpg:grpSpPr bwMode="auto">
-                        <a:xfrm rot="600">
-                          <a:off x="0" y="0"/>
-                          <a:ext cx="1877060" cy="4445"/>
-                          <a:chOff x="0" y="0"/>
-                          <a:chExt cx="0" cy="0"/>
-                        </a:xfrm>
-                      </wpg:grpSpPr>
-                      <wps:wsp>
-                        <wps:cNvPr id="61" name="Conector recto 2"/>
-                        <wps:cNvCnPr>
-                          <a:cxnSpLocks noChangeShapeType="1"/>
-                        </wps:cNvCnPr>
-                        <wps:spPr bwMode="auto">
-                          <a:xfrm>
-                            <a:off x="0" y="0"/>
-                            <a:ext cx="1876320" cy="0"/>
-                          </a:xfrm>
-                          <a:prstGeom prst="line">
-                            <a:avLst/>
-                          </a:prstGeom>
-                          <a:noFill/>
-                          <a:ln w="1440">
-                            <a:solidFill>
-                              <a:srgbClr val="000000"/>
-                            </a:solidFill>
-                            <a:round/>
-                            <a:headEnd/>
-                            <a:tailEnd/>
-                          </a:ln>
-                          <a:extLst>
-                            <a:ext uri="{909E8E84-426E-40DD-AFC4-6F175D3DCCD1}">
-                              <a14:hiddenFill xmlns:a14="http://schemas.microsoft.com/office/drawing/2010/main">
-                                <a:noFill/>
-                              </a14:hiddenFill>
-                            </a:ext>
-                          </a:extLst>
-                        </wps:spPr>
-                        <wps:bodyPr/>
-                      </wps:wsp>
-                      <wps:wsp>
-                        <wps:cNvPr id="62" name="Conector recto 3"/>
-                        <wps:cNvCnPr>
-                          <a:cxnSpLocks noChangeShapeType="1"/>
-                        </wps:cNvCnPr>
-                        <wps:spPr bwMode="auto">
-                          <a:xfrm>
-                            <a:off x="0" y="3960"/>
-                            <a:ext cx="1876320" cy="0"/>
-                          </a:xfrm>
-                          <a:prstGeom prst="line">
-                            <a:avLst/>
-                          </a:prstGeom>
-                          <a:noFill/>
-                          <a:ln w="1440">
-                            <a:solidFill>
-                              <a:srgbClr val="000000"/>
-                            </a:solidFill>
-                            <a:round/>
-                            <a:headEnd/>
-                            <a:tailEnd/>
-                          </a:ln>
-                          <a:extLst>
-                            <a:ext uri="{909E8E84-426E-40DD-AFC4-6F175D3DCCD1}">
-                              <a14:hiddenFill xmlns:a14="http://schemas.microsoft.com/office/drawing/2010/main">
-                                <a:noFill/>
-                              </a14:hiddenFill>
-                            </a:ext>
-                          </a:extLst>
-                        </wps:spPr>
-                        <wps:bodyPr/>
-                      </wps:wsp>
-                    </wpg:wgp>
-                  </a:graphicData>
-                </a:graphic>
-              </wp:inline>
-            </w:drawing>
-          </mc:Choice>
-          <mc:Fallback>
-            <w:pict>
-              <v:group w14:anchorId="63DE4B7F" id="Group 40" o:spid="_x0000_s1026" style="width:147.8pt;height:.35pt;rotation:655fd;mso-position-horizontal-relative:char;mso-position-vertical-relative:line" coordsize="0,0" o:gfxdata="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">
-                <v:line id="Conector recto 2" o:spid="_x0000_s1027" style="position:absolute;visibility:visible;mso-wrap-style:square" from="0,0" to="1876320,0" o:connectortype="straight" o:gfxdata="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" strokeweight=".04mm"/>
-                <v:line id="Conector recto 3" o:spid="_x0000_s1028" style="position:absolute;visibility:visible;mso-wrap-style:square" from="0,3960" to="1876320,3960" o:connectortype="straight" o:gfxdata="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" strokeweight=".04mm"/>
-                <w10:anchorlock/>
-              </v:group>
-            </w:pict>
-          </mc:Fallback>
-        </mc:AlternateContent>
+      </w:r>
+      <w:r>
+        <w:pict>
+          <v:group id="_x0000_s1064" style="width:147.8pt;height:.35pt;rotation:655fd;mso-position-horizontal-relative:char;mso-position-vertical-relative:line" coordsize="0,0" o:gfxdata="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">
+            <v:line id="Conector recto 2" o:spid="_x0000_s1065" style="position:absolute;visibility:visible;mso-wrap-style:square" from="0,0" to="1876320,0" o:connectortype="straight" o:gfxdata="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" strokeweight=".04mm"/>
+            <v:line id="Conector recto 3" o:spid="_x0000_s1066" style="position:absolute;visibility:visible;mso-wrap-style:square" from="0,3960" to="1876320,3960" o:connectortype="straight" o:gfxdata="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" strokeweight=".04mm"/>
+            <w10:anchorlock/>
+          </v:group>
+        </w:pict>
       </w:r>
     </w:p>
     <w:p>
@@ -619,388 +522,21 @@
         <w:rPr>
           <w:noProof/>
         </w:rPr>
-        <mc:AlternateContent>
-          <mc:Choice Requires="wpg">
-            <w:drawing>
-              <wp:anchor distT="0" distB="0" distL="114300" distR="114300" simplePos="0" relativeHeight="251681792" behindDoc="1" locked="0" layoutInCell="1" allowOverlap="1">
-                <wp:simplePos x="0" y="0"/>
-                <wp:positionH relativeFrom="page">
-                  <wp:posOffset>2750820</wp:posOffset>
-                </wp:positionH>
-                <wp:positionV relativeFrom="paragraph">
-                  <wp:posOffset>151130</wp:posOffset>
-                </wp:positionV>
-                <wp:extent cx="2308860" cy="6350"/>
-                <wp:effectExtent l="19050" t="19050" r="0" b="0"/>
-                <wp:wrapTopAndBottom/>
-                <wp:docPr id="44" name="graphic1"/>
-                <wp:cNvGraphicFramePr>
-                  <a:graphicFrameLocks xmlns:a="http://schemas.openxmlformats.org/drawingml/2006/main"/>
-                </wp:cNvGraphicFramePr>
-                <a:graphic xmlns:a="http://schemas.openxmlformats.org/drawingml/2006/main">
-                  <a:graphicData uri="http://schemas.microsoft.com/office/word/2010/wordprocessingGroup">
-                    <wpg:wgp>
-                      <wpg:cNvGrpSpPr>
-                        <a:grpSpLocks/>
-                      </wpg:cNvGrpSpPr>
-                      <wpg:grpSpPr>
-                        <a:xfrm rot="10200">
-                          <a:off x="0" y="0"/>
-                          <a:ext cx="2308860" cy="6350"/>
-                          <a:chOff x="0" y="0"/>
-                          <a:chExt cx="2308860" cy="6350"/>
-                        </a:xfrm>
-                      </wpg:grpSpPr>
-                      <wps:wsp>
-                        <wps:cNvPr id="45" name="Conector recto 5"/>
-                        <wps:cNvCnPr/>
-                        <wps:spPr>
-                          <a:xfrm>
-                            <a:off x="0" y="1800"/>
-                            <a:ext cx="219600" cy="720"/>
-                          </a:xfrm>
-                          <a:prstGeom prst="line">
-                            <a:avLst/>
-                          </a:prstGeom>
-                          <a:ln w="1440">
-                            <a:solidFill>
-                              <a:srgbClr val="000000"/>
-                            </a:solidFill>
-                            <a:round/>
-                          </a:ln>
-                        </wps:spPr>
-                        <wps:style>
-                          <a:lnRef idx="0">
-                            <a:scrgbClr r="0" g="0" b="0"/>
-                          </a:lnRef>
-                          <a:fillRef idx="0">
-                            <a:scrgbClr r="0" g="0" b="0"/>
-                          </a:fillRef>
-                          <a:effectRef idx="0">
-                            <a:scrgbClr r="0" g="0" b="0"/>
-                          </a:effectRef>
-                          <a:fontRef idx="minor"/>
-                        </wps:style>
-                        <wps:bodyPr/>
-                      </wps:wsp>
-                      <wps:wsp>
-                        <wps:cNvPr id="46" name="Conector recto 6"/>
-                        <wps:cNvCnPr/>
-                        <wps:spPr>
-                          <a:xfrm>
-                            <a:off x="0" y="5760"/>
-                            <a:ext cx="219600" cy="0"/>
-                          </a:xfrm>
-                          <a:prstGeom prst="line">
-                            <a:avLst/>
-                          </a:prstGeom>
-                          <a:ln w="1440">
-                            <a:solidFill>
-                              <a:srgbClr val="000000"/>
-                            </a:solidFill>
-                            <a:round/>
-                          </a:ln>
-                        </wps:spPr>
-                        <wps:style>
-                          <a:lnRef idx="0">
-                            <a:scrgbClr r="0" g="0" b="0"/>
-                          </a:lnRef>
-                          <a:fillRef idx="0">
-                            <a:scrgbClr r="0" g="0" b="0"/>
-                          </a:fillRef>
-                          <a:effectRef idx="0">
-                            <a:scrgbClr r="0" g="0" b="0"/>
-                          </a:effectRef>
-                          <a:fontRef idx="minor"/>
-                        </wps:style>
-                        <wps:bodyPr/>
-                      </wps:wsp>
-                      <wps:wsp>
-                        <wps:cNvPr id="52" name="Rectángulo 7"/>
-                        <wps:cNvSpPr/>
-                        <wps:spPr>
-                          <a:xfrm>
-                            <a:off x="219240" y="0"/>
-                            <a:ext cx="4320" cy="1800"/>
-                          </a:xfrm>
-                          <a:prstGeom prst="rect">
-                            <a:avLst/>
-                          </a:prstGeom>
-                          <a:solidFill>
-                            <a:srgbClr val="000000"/>
-                          </a:solidFill>
-                          <a:ln>
-                            <a:noFill/>
-                          </a:ln>
-                        </wps:spPr>
-                        <wps:style>
-                          <a:lnRef idx="0">
-                            <a:scrgbClr r="0" g="0" b="0"/>
-                          </a:lnRef>
-                          <a:fillRef idx="0">
-                            <a:scrgbClr r="0" g="0" b="0"/>
-                          </a:fillRef>
-                          <a:effectRef idx="0">
-                            <a:scrgbClr r="0" g="0" b="0"/>
-                          </a:effectRef>
-                          <a:fontRef idx="minor"/>
-                        </wps:style>
-                        <wps:bodyPr/>
-                      </wps:wsp>
-                      <wps:wsp>
-                        <wps:cNvPr id="53" name="Rectángulo 8"/>
-                        <wps:cNvSpPr/>
-                        <wps:spPr>
-                          <a:xfrm>
-                            <a:off x="219240" y="3960"/>
-                            <a:ext cx="4320" cy="1800"/>
-                          </a:xfrm>
-                          <a:prstGeom prst="rect">
-                            <a:avLst/>
-                          </a:prstGeom>
-                          <a:solidFill>
-                            <a:srgbClr val="000000"/>
-                          </a:solidFill>
-                          <a:ln>
-                            <a:noFill/>
-                          </a:ln>
-                        </wps:spPr>
-                        <wps:style>
-                          <a:lnRef idx="0">
-                            <a:scrgbClr r="0" g="0" b="0"/>
-                          </a:lnRef>
-                          <a:fillRef idx="0">
-                            <a:scrgbClr r="0" g="0" b="0"/>
-                          </a:fillRef>
-                          <a:effectRef idx="0">
-                            <a:scrgbClr r="0" g="0" b="0"/>
-                          </a:effectRef>
-                          <a:fontRef idx="minor"/>
-                        </wps:style>
-                        <wps:bodyPr/>
-                      </wps:wsp>
-                      <wps:wsp>
-                        <wps:cNvPr id="54" name="Conector recto 9"/>
-                        <wps:cNvCnPr/>
-                        <wps:spPr>
-                          <a:xfrm>
-                            <a:off x="224280" y="1800"/>
-                            <a:ext cx="181080" cy="720"/>
-                          </a:xfrm>
-                          <a:prstGeom prst="line">
-                            <a:avLst/>
-                          </a:prstGeom>
-                          <a:ln w="1440">
-                            <a:solidFill>
-                              <a:srgbClr val="000000"/>
-                            </a:solidFill>
-                            <a:round/>
-                          </a:ln>
-                        </wps:spPr>
-                        <wps:style>
-                          <a:lnRef idx="0">
-                            <a:scrgbClr r="0" g="0" b="0"/>
-                          </a:lnRef>
-                          <a:fillRef idx="0">
-                            <a:scrgbClr r="0" g="0" b="0"/>
-                          </a:fillRef>
-                          <a:effectRef idx="0">
-                            <a:scrgbClr r="0" g="0" b="0"/>
-                          </a:effectRef>
-                          <a:fontRef idx="minor"/>
-                        </wps:style>
-                        <wps:bodyPr/>
-                      </wps:wsp>
-                      <wps:wsp>
-                        <wps:cNvPr id="55" name="Conector recto 10"/>
-                        <wps:cNvCnPr/>
-                        <wps:spPr>
-                          <a:xfrm>
-                            <a:off x="224280" y="5760"/>
-                            <a:ext cx="181080" cy="0"/>
-                          </a:xfrm>
-                          <a:prstGeom prst="line">
-                            <a:avLst/>
-                          </a:prstGeom>
-                          <a:ln w="1440">
-                            <a:solidFill>
-                              <a:srgbClr val="000000"/>
-                            </a:solidFill>
-                            <a:round/>
-                          </a:ln>
-                        </wps:spPr>
-                        <wps:style>
-                          <a:lnRef idx="0">
-                            <a:scrgbClr r="0" g="0" b="0"/>
-                          </a:lnRef>
-                          <a:fillRef idx="0">
-                            <a:scrgbClr r="0" g="0" b="0"/>
-                          </a:fillRef>
-                          <a:effectRef idx="0">
-                            <a:scrgbClr r="0" g="0" b="0"/>
-                          </a:effectRef>
-                          <a:fontRef idx="minor"/>
-                        </wps:style>
-                        <wps:bodyPr/>
-                      </wps:wsp>
-                      <wps:wsp>
-                        <wps:cNvPr id="56" name="Rectángulo 11"/>
-                        <wps:cNvSpPr/>
-                        <wps:spPr>
-                          <a:xfrm>
-                            <a:off x="405000" y="0"/>
-                            <a:ext cx="4320" cy="1800"/>
-                          </a:xfrm>
-                          <a:prstGeom prst="rect">
-                            <a:avLst/>
-                          </a:prstGeom>
-                          <a:solidFill>
-                            <a:srgbClr val="000000"/>
-                          </a:solidFill>
-                          <a:ln>
-                            <a:noFill/>
-                          </a:ln>
-                        </wps:spPr>
-                        <wps:style>
-                          <a:lnRef idx="0">
-                            <a:scrgbClr r="0" g="0" b="0"/>
-                          </a:lnRef>
-                          <a:fillRef idx="0">
-                            <a:scrgbClr r="0" g="0" b="0"/>
-                          </a:fillRef>
-                          <a:effectRef idx="0">
-                            <a:scrgbClr r="0" g="0" b="0"/>
-                          </a:effectRef>
-                          <a:fontRef idx="minor"/>
-                        </wps:style>
-                        <wps:bodyPr/>
-                      </wps:wsp>
-                      <wps:wsp>
-                        <wps:cNvPr id="57" name="Rectángulo 12"/>
-                        <wps:cNvSpPr/>
-                        <wps:spPr>
-                          <a:xfrm>
-                            <a:off x="405000" y="3960"/>
-                            <a:ext cx="4320" cy="1800"/>
-                          </a:xfrm>
-                          <a:prstGeom prst="rect">
-                            <a:avLst/>
-                          </a:prstGeom>
-                          <a:solidFill>
-                            <a:srgbClr val="000000"/>
-                          </a:solidFill>
-                          <a:ln>
-                            <a:noFill/>
-                          </a:ln>
-                        </wps:spPr>
-                        <wps:style>
-                          <a:lnRef idx="0">
-                            <a:scrgbClr r="0" g="0" b="0"/>
-                          </a:lnRef>
-                          <a:fillRef idx="0">
-                            <a:scrgbClr r="0" g="0" b="0"/>
-                          </a:fillRef>
-                          <a:effectRef idx="0">
-                            <a:scrgbClr r="0" g="0" b="0"/>
-                          </a:effectRef>
-                          <a:fontRef idx="minor"/>
-                        </wps:style>
-                        <wps:bodyPr/>
-                      </wps:wsp>
-                      <wps:wsp>
-                        <wps:cNvPr id="58" name="Conector recto 13"/>
-                        <wps:cNvCnPr/>
-                        <wps:spPr>
-                          <a:xfrm>
-                            <a:off x="410040" y="1800"/>
-                            <a:ext cx="1897920" cy="720"/>
-                          </a:xfrm>
-                          <a:prstGeom prst="line">
-                            <a:avLst/>
-                          </a:prstGeom>
-                          <a:ln w="1440">
-                            <a:solidFill>
-                              <a:srgbClr val="000000"/>
-                            </a:solidFill>
-                            <a:round/>
-                          </a:ln>
-                        </wps:spPr>
-                        <wps:style>
-                          <a:lnRef idx="0">
-                            <a:scrgbClr r="0" g="0" b="0"/>
-                          </a:lnRef>
-                          <a:fillRef idx="0">
-                            <a:scrgbClr r="0" g="0" b="0"/>
-                          </a:fillRef>
-                          <a:effectRef idx="0">
-                            <a:scrgbClr r="0" g="0" b="0"/>
-                          </a:effectRef>
-                          <a:fontRef idx="minor"/>
-                        </wps:style>
-                        <wps:bodyPr/>
-                      </wps:wsp>
-                      <wps:wsp>
-                        <wps:cNvPr id="59" name="Conector recto 14"/>
-                        <wps:cNvCnPr/>
-                        <wps:spPr>
-                          <a:xfrm>
-                            <a:off x="410040" y="5760"/>
-                            <a:ext cx="1897920" cy="0"/>
-                          </a:xfrm>
-                          <a:prstGeom prst="line">
-                            <a:avLst/>
-                          </a:prstGeom>
-                          <a:ln w="1440">
-                            <a:solidFill>
-                              <a:srgbClr val="000000"/>
-                            </a:solidFill>
-                            <a:round/>
-                          </a:ln>
-                        </wps:spPr>
-                        <wps:style>
-                          <a:lnRef idx="0">
-                            <a:scrgbClr r="0" g="0" b="0"/>
-                          </a:lnRef>
-                          <a:fillRef idx="0">
-                            <a:scrgbClr r="0" g="0" b="0"/>
-                          </a:fillRef>
-                          <a:effectRef idx="0">
-                            <a:scrgbClr r="0" g="0" b="0"/>
-                          </a:effectRef>
-                          <a:fontRef idx="minor"/>
-                        </wps:style>
-                        <wps:bodyPr/>
-                      </wps:wsp>
-                    </wpg:wgp>
-                  </a:graphicData>
-                </a:graphic>
-                <wp14:sizeRelH relativeFrom="page">
-                  <wp14:pctWidth>0</wp14:pctWidth>
-                </wp14:sizeRelH>
-                <wp14:sizeRelV relativeFrom="page">
-                  <wp14:pctHeight>0</wp14:pctHeight>
-                </wp14:sizeRelV>
-              </wp:anchor>
-            </w:drawing>
-          </mc:Choice>
-          <mc:Fallback>
-            <w:pict>
-              <v:group w14:anchorId="53A88797" id="graphic1" o:spid="_x0000_s1026" style="position:absolute;margin-left:216.6pt;margin-top:11.9pt;width:181.8pt;height:.5pt;rotation:11141fd;z-index:-251634688;mso-position-horizontal-relative:page" coordsize="23088,63" o:gfxdata="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">
-                <v:line id="Conector recto 5" o:spid="_x0000_s1027" style="position:absolute;visibility:visible;mso-wrap-style:square" from="0,18" to="2196,25" o:connectortype="straight" o:gfxdata="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" strokeweight=".04mm"/>
-                <v:line id="Conector recto 6" o:spid="_x0000_s1028" style="position:absolute;visibility:visible;mso-wrap-style:square" from="0,57" to="2196,57" o:connectortype="straight" o:gfxdata="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" strokeweight=".04mm"/>
-                <v:rect id="Rectángulo 7" o:spid="_x0000_s1029" style="position:absolute;left:2192;width:43;height:18;visibility:visible;mso-wrap-style:square;v-text-anchor:top" o:gfxdata="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" fillcolor="black" stroked="f"/>
-                <v:rect id="Rectángulo 8" o:spid="_x0000_s1030" style="position:absolute;left:2192;top:39;width:43;height:18;visibility:visible;mso-wrap-style:square;v-text-anchor:top" o:gfxdata="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" fillcolor="black" stroked="f"/>
-                <v:line id="Conector recto 9" o:spid="_x0000_s1031" style="position:absolute;visibility:visible;mso-wrap-style:square" from="2242,18" to="4053,25" o:connectortype="straight" o:gfxdata="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" strokeweight=".04mm"/>
-                <v:line id="Conector recto 10" o:spid="_x0000_s1032" style="position:absolute;visibility:visible;mso-wrap-style:square" from="2242,57" to="4053,57" o:connectortype="straight" o:gfxdata="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" strokeweight=".04mm"/>
-                <v:rect id="Rectángulo 11" o:spid="_x0000_s1033" style="position:absolute;left:4050;width:43;height:18;visibility:visible;mso-wrap-style:square;v-text-anchor:top" o:gfxdata="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" fillcolor="black" stroked="f"/>
-                <v:rect id="Rectángulo 12" o:spid="_x0000_s1034" style="position:absolute;left:4050;top:39;width:43;height:18;visibility:visible;mso-wrap-style:square;v-text-anchor:top" o:gfxdata="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" fillcolor="black" stroked="f"/>
-                <v:line id="Conector recto 13" o:spid="_x0000_s1035" style="position:absolute;visibility:visible;mso-wrap-style:square" from="4100,18" to="23079,25" o:connectortype="straight" o:gfxdata="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" strokeweight=".04mm"/>
-                <v:line id="Conector recto 14" o:spid="_x0000_s1036" style="position:absolute;visibility:visible;mso-wrap-style:square" from="4100,57" to="23079,57" o:connectortype="straight" o:gfxdata="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" strokeweight=".04mm"/>
-                <w10:wrap type="topAndBottom" anchorx="page"/>
-              </v:group>
-            </w:pict>
-          </mc:Fallback>
-        </mc:AlternateContent>
+        <w:pict>
+          <v:group id="graphic1" o:spid="_x0000_s1053" style="position:absolute;margin-left:216.6pt;margin-top:11.9pt;width:181.8pt;height:.5pt;rotation:11141fd;z-index:-251634688;mso-position-horizontal-relative:page" coordsize="0,0" o:gfxdata="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">
+            <v:line id="Conector recto 5" o:spid="_x0000_s1054" style="position:absolute;visibility:visible;mso-wrap-style:square" from="0,1800" to="219600,2520" o:connectortype="straight" o:gfxdata="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" strokeweight=".04mm"/>
+            <v:line id="Conector recto 6" o:spid="_x0000_s1055" style="position:absolute;visibility:visible;mso-wrap-style:square" from="0,5760" to="219600,5760" o:connectortype="straight" o:gfxdata="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" strokeweight=".04mm"/>
+            <v:rect id="Rectángulo 7" o:spid="_x0000_s1056" style="position:absolute;left:219240;width:4320;height:1800;visibility:visible;mso-wrap-style:square;v-text-anchor:top" o:gfxdata="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" fillcolor="black" stroked="f"/>
+            <v:rect id="Rectángulo 8" o:spid="_x0000_s1057" style="position:absolute;left:219240;top:3960;width:4320;height:1800;visibility:visible;mso-wrap-style:square;v-text-anchor:top" o:gfxdata="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" fillcolor="black" stroked="f"/>
+            <v:line id="Conector recto 9" o:spid="_x0000_s1058" style="position:absolute;visibility:visible;mso-wrap-style:square" from="224280,1800" to="405360,2520" o:connectortype="straight" o:gfxdata="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" strokeweight=".04mm"/>
+            <v:line id="Conector recto 10" o:spid="_x0000_s1059" style="position:absolute;visibility:visible;mso-wrap-style:square" from="224280,5760" to="405360,5760" o:connectortype="straight" o:gfxdata="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" strokeweight=".04mm"/>
+            <v:rect id="Rectángulo 11" o:spid="_x0000_s1060" style="position:absolute;left:405000;width:4320;height:1800;visibility:visible;mso-wrap-style:square;v-text-anchor:top" o:gfxdata="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" fillcolor="black" stroked="f"/>
+            <v:rect id="Rectángulo 12" o:spid="_x0000_s1061" style="position:absolute;left:405000;top:3960;width:4320;height:1800;visibility:visible;mso-wrap-style:square;v-text-anchor:top" o:gfxdata="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" fillcolor="black" stroked="f"/>
+            <v:line id="Conector recto 13" o:spid="_x0000_s1062" style="position:absolute;visibility:visible;mso-wrap-style:square" from="410040,1800" to="2307960,2520" o:connectortype="straight" o:gfxdata="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" strokeweight=".04mm"/>
+            <v:line id="Conector recto 14" o:spid="_x0000_s1063" style="position:absolute;visibility:visible;mso-wrap-style:square" from="410040,5760" to="2307960,5760" o:connectortype="straight" o:gfxdata="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" strokeweight=".04mm"/>
+            <w10:wrap type="topAndBottom" anchorx="page"/>
+          </v:group>
+        </w:pict>
       </w:r>
     </w:p>
     <w:p>
@@ -1100,8 +636,8 @@
           <w:lang w:val="es-PE"/>
         </w:rPr>
       </w:pPr>
-      <w:bookmarkStart w:id="1" w:name="_TOC_250034"/>
-      <w:bookmarkEnd w:id="1"/>
+      <w:bookmarkStart w:id="0" w:name="_TOC_250034"/>
+      <w:bookmarkEnd w:id="0"/>
       <w:r>
         <w:rPr>
           <w:lang w:val="es-PE"/>
@@ -1746,8 +1282,8 @@
           <w:lang w:val="es-PE"/>
         </w:rPr>
       </w:pPr>
-      <w:bookmarkStart w:id="2" w:name="_TOC_250033"/>
-      <w:bookmarkEnd w:id="2"/>
+      <w:bookmarkStart w:id="1" w:name="_TOC_250033"/>
+      <w:bookmarkEnd w:id="1"/>
       <w:r>
         <w:rPr>
           <w:lang w:val="es-PE"/>
@@ -1783,7 +1319,6 @@
           <w:docPartUnique/>
         </w:docPartObj>
       </w:sdtPr>
-      <w:sdtEndPr/>
       <w:sdtContent>
         <w:p>
           <w:pPr>
@@ -3474,223 +3009,16 @@
             <w:rPr>
               <w:noProof/>
             </w:rPr>
-            <mc:AlternateContent>
-              <mc:Choice Requires="wpg">
-                <w:drawing>
-                  <wp:anchor distT="0" distB="0" distL="114300" distR="114300" simplePos="0" relativeHeight="251682816" behindDoc="1" locked="0" layoutInCell="1" allowOverlap="1">
-                    <wp:simplePos x="0" y="0"/>
-                    <wp:positionH relativeFrom="page">
-                      <wp:posOffset>1036320</wp:posOffset>
-                    </wp:positionH>
-                    <wp:positionV relativeFrom="paragraph">
-                      <wp:posOffset>440055</wp:posOffset>
-                    </wp:positionV>
-                    <wp:extent cx="5534660" cy="7620"/>
-                    <wp:effectExtent l="0" t="19050" r="0" b="0"/>
-                    <wp:wrapNone/>
-                    <wp:docPr id="33" name="graphic5"/>
-                    <wp:cNvGraphicFramePr>
-                      <a:graphicFrameLocks xmlns:a="http://schemas.openxmlformats.org/drawingml/2006/main"/>
-                    </wp:cNvGraphicFramePr>
-                    <a:graphic xmlns:a="http://schemas.openxmlformats.org/drawingml/2006/main">
-                      <a:graphicData uri="http://schemas.microsoft.com/office/word/2010/wordprocessingGroup">
-                        <wpg:wgp>
-                          <wpg:cNvGrpSpPr>
-                            <a:grpSpLocks/>
-                          </wpg:cNvGrpSpPr>
-                          <wpg:grpSpPr>
-                            <a:xfrm rot="1800">
-                              <a:off x="0" y="0"/>
-                              <a:ext cx="5534660" cy="7620"/>
-                              <a:chOff x="0" y="0"/>
-                              <a:chExt cx="5534660" cy="7620"/>
-                            </a:xfrm>
-                          </wpg:grpSpPr>
-                          <wps:wsp>
-                            <wps:cNvPr id="34" name="Conector recto 24"/>
-                            <wps:cNvCnPr/>
-                            <wps:spPr>
-                              <a:xfrm>
-                                <a:off x="0" y="3960"/>
-                                <a:ext cx="1280160" cy="720"/>
-                              </a:xfrm>
-                              <a:prstGeom prst="line">
-                                <a:avLst/>
-                              </a:prstGeom>
-                              <a:ln w="6480">
-                                <a:solidFill>
-                                  <a:srgbClr val="000000"/>
-                                </a:solidFill>
-                                <a:round/>
-                              </a:ln>
-                            </wps:spPr>
-                            <wps:style>
-                              <a:lnRef idx="0">
-                                <a:scrgbClr r="0" g="0" b="0"/>
-                              </a:lnRef>
-                              <a:fillRef idx="0">
-                                <a:scrgbClr r="0" g="0" b="0"/>
-                              </a:fillRef>
-                              <a:effectRef idx="0">
-                                <a:scrgbClr r="0" g="0" b="0"/>
-                              </a:effectRef>
-                              <a:fontRef idx="minor"/>
-                            </wps:style>
-                            <wps:bodyPr/>
-                          </wps:wsp>
-                          <wps:wsp>
-                            <wps:cNvPr id="35" name="Rectángulo 25"/>
-                            <wps:cNvSpPr/>
-                            <wps:spPr>
-                              <a:xfrm>
-                                <a:off x="1279800" y="0"/>
-                                <a:ext cx="5760" cy="6840"/>
-                              </a:xfrm>
-                              <a:prstGeom prst="rect">
-                                <a:avLst/>
-                              </a:prstGeom>
-                              <a:solidFill>
-                                <a:srgbClr val="000000"/>
-                              </a:solidFill>
-                              <a:ln>
-                                <a:noFill/>
-                              </a:ln>
-                            </wps:spPr>
-                            <wps:style>
-                              <a:lnRef idx="0">
-                                <a:scrgbClr r="0" g="0" b="0"/>
-                              </a:lnRef>
-                              <a:fillRef idx="0">
-                                <a:scrgbClr r="0" g="0" b="0"/>
-                              </a:fillRef>
-                              <a:effectRef idx="0">
-                                <a:scrgbClr r="0" g="0" b="0"/>
-                              </a:effectRef>
-                              <a:fontRef idx="minor"/>
-                            </wps:style>
-                            <wps:bodyPr/>
-                          </wps:wsp>
-                          <wps:wsp>
-                            <wps:cNvPr id="36" name="Conector recto 26"/>
-                            <wps:cNvCnPr/>
-                            <wps:spPr>
-                              <a:xfrm>
-                                <a:off x="1286640" y="3960"/>
-                                <a:ext cx="97200" cy="720"/>
-                              </a:xfrm>
-                              <a:prstGeom prst="line">
-                                <a:avLst/>
-                              </a:prstGeom>
-                              <a:ln w="6480">
-                                <a:solidFill>
-                                  <a:srgbClr val="000000"/>
-                                </a:solidFill>
-                                <a:round/>
-                              </a:ln>
-                            </wps:spPr>
-                            <wps:style>
-                              <a:lnRef idx="0">
-                                <a:scrgbClr r="0" g="0" b="0"/>
-                              </a:lnRef>
-                              <a:fillRef idx="0">
-                                <a:scrgbClr r="0" g="0" b="0"/>
-                              </a:fillRef>
-                              <a:effectRef idx="0">
-                                <a:scrgbClr r="0" g="0" b="0"/>
-                              </a:effectRef>
-                              <a:fontRef idx="minor"/>
-                            </wps:style>
-                            <wps:bodyPr/>
-                          </wps:wsp>
-                          <wps:wsp>
-                            <wps:cNvPr id="37" name="Rectángulo 27"/>
-                            <wps:cNvSpPr/>
-                            <wps:spPr>
-                              <a:xfrm>
-                                <a:off x="1383480" y="0"/>
-                                <a:ext cx="5760" cy="6840"/>
-                              </a:xfrm>
-                              <a:prstGeom prst="rect">
-                                <a:avLst/>
-                              </a:prstGeom>
-                              <a:solidFill>
-                                <a:srgbClr val="000000"/>
-                              </a:solidFill>
-                              <a:ln>
-                                <a:noFill/>
-                              </a:ln>
-                            </wps:spPr>
-                            <wps:style>
-                              <a:lnRef idx="0">
-                                <a:scrgbClr r="0" g="0" b="0"/>
-                              </a:lnRef>
-                              <a:fillRef idx="0">
-                                <a:scrgbClr r="0" g="0" b="0"/>
-                              </a:fillRef>
-                              <a:effectRef idx="0">
-                                <a:scrgbClr r="0" g="0" b="0"/>
-                              </a:effectRef>
-                              <a:fontRef idx="minor"/>
-                            </wps:style>
-                            <wps:bodyPr/>
-                          </wps:wsp>
-                          <wps:wsp>
-                            <wps:cNvPr id="43" name="Conector recto 28"/>
-                            <wps:cNvCnPr/>
-                            <wps:spPr>
-                              <a:xfrm>
-                                <a:off x="1389960" y="3960"/>
-                                <a:ext cx="4143960" cy="720"/>
-                              </a:xfrm>
-                              <a:prstGeom prst="line">
-                                <a:avLst/>
-                              </a:prstGeom>
-                              <a:ln w="6480">
-                                <a:solidFill>
-                                  <a:srgbClr val="000000"/>
-                                </a:solidFill>
-                                <a:round/>
-                              </a:ln>
-                            </wps:spPr>
-                            <wps:style>
-                              <a:lnRef idx="0">
-                                <a:scrgbClr r="0" g="0" b="0"/>
-                              </a:lnRef>
-                              <a:fillRef idx="0">
-                                <a:scrgbClr r="0" g="0" b="0"/>
-                              </a:fillRef>
-                              <a:effectRef idx="0">
-                                <a:scrgbClr r="0" g="0" b="0"/>
-                              </a:effectRef>
-                              <a:fontRef idx="minor"/>
-                            </wps:style>
-                            <wps:bodyPr/>
-                          </wps:wsp>
-                        </wpg:wgp>
-                      </a:graphicData>
-                    </a:graphic>
-                    <wp14:sizeRelH relativeFrom="page">
-                      <wp14:pctWidth>0</wp14:pctWidth>
-                    </wp14:sizeRelH>
-                    <wp14:sizeRelV relativeFrom="page">
-                      <wp14:pctHeight>0</wp14:pctHeight>
-                    </wp14:sizeRelV>
-                  </wp:anchor>
-                </w:drawing>
-              </mc:Choice>
-              <mc:Fallback>
-                <w:pict>
-                  <v:group w14:anchorId="73940850" id="graphic5" o:spid="_x0000_s1026" style="position:absolute;margin-left:81.6pt;margin-top:34.65pt;width:435.8pt;height:.6pt;rotation:1966fd;z-index:-251633664;mso-position-horizontal-relative:page" coordsize="55346,76" o:gfxdata="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">
-                    <v:line id="Conector recto 24" o:spid="_x0000_s1027" style="position:absolute;visibility:visible;mso-wrap-style:square" from="0,39" to="12801,46" o:connectortype="straight" o:gfxdata="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" strokeweight=".18mm"/>
-                    <v:rect id="Rectángulo 25" o:spid="_x0000_s1028" style="position:absolute;left:12798;width:57;height:68;visibility:visible;mso-wrap-style:square;v-text-anchor:top" o:gfxdata="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" fillcolor="black" stroked="f"/>
-                    <v:line id="Conector recto 26" o:spid="_x0000_s1029" style="position:absolute;visibility:visible;mso-wrap-style:square" from="12866,39" to="13838,46" o:connectortype="straight" o:gfxdata="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" strokeweight=".18mm"/>
-                    <v:rect id="Rectángulo 27" o:spid="_x0000_s1030" style="position:absolute;left:13834;width:58;height:68;visibility:visible;mso-wrap-style:square;v-text-anchor:top" o:gfxdata="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" fillcolor="black" stroked="f"/>
-                    <v:line id="Conector recto 28" o:spid="_x0000_s1031" style="position:absolute;visibility:visible;mso-wrap-style:square" from="13899,39" to="55339,46" o:connectortype="straight" o:gfxdata="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" strokeweight=".18mm"/>
-                    <w10:wrap anchorx="page"/>
-                  </v:group>
-                </w:pict>
-              </mc:Fallback>
-            </mc:AlternateContent>
+            <w:pict>
+              <v:group id="graphic5" o:spid="_x0000_s1047" style="position:absolute;left:0;text-align:left;margin-left:81.6pt;margin-top:34.65pt;width:435.8pt;height:.6pt;rotation:1966fd;z-index:-251633664;mso-position-horizontal-relative:page" coordsize="0,0" o:gfxdata="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">
+                <v:line id="Conector recto 24" o:spid="_x0000_s1048" style="position:absolute;visibility:visible;mso-wrap-style:square" from="0,3960" to="1280160,4680" o:connectortype="straight" o:gfxdata="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" strokeweight=".18mm"/>
+                <v:rect id="Rectángulo 25" o:spid="_x0000_s1049" style="position:absolute;left:1279800;width:5760;height:6840;visibility:visible;mso-wrap-style:square;v-text-anchor:top" o:gfxdata="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" fillcolor="black" stroked="f"/>
+                <v:line id="Conector recto 26" o:spid="_x0000_s1050" style="position:absolute;visibility:visible;mso-wrap-style:square" from="1286640,3960" to="1383840,4680" o:connectortype="straight" o:gfxdata="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" strokeweight=".18mm"/>
+                <v:rect id="Rectángulo 27" o:spid="_x0000_s1051" style="position:absolute;left:1383480;width:5760;height:6840;visibility:visible;mso-wrap-style:square;v-text-anchor:top" o:gfxdata="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" fillcolor="black" stroked="f"/>
+                <v:line id="Conector recto 28" o:spid="_x0000_s1052" style="position:absolute;visibility:visible;mso-wrap-style:square" from="1389960,3960" to="5533920,4680" o:connectortype="straight" o:gfxdata="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" strokeweight=".18mm"/>
+                <w10:wrap anchorx="page"/>
+              </v:group>
+            </w:pict>
           </w:r>
           <w:r>
             <w:rPr>
@@ -3796,8 +3124,8 @@
               <w:lang w:val="es-PE"/>
             </w:rPr>
           </w:pPr>
-          <w:bookmarkStart w:id="3" w:name="_TOC_250032"/>
-          <w:bookmarkEnd w:id="3"/>
+          <w:bookmarkStart w:id="2" w:name="_TOC_250032"/>
+          <w:bookmarkEnd w:id="2"/>
           <w:r>
             <w:rPr>
               <w:lang w:val="es-PE"/>
@@ -3873,8 +3201,8 @@
               <w:lang w:val="es-PE"/>
             </w:rPr>
           </w:pPr>
-          <w:bookmarkStart w:id="4" w:name="_TOC_250031"/>
-          <w:bookmarkEnd w:id="4"/>
+          <w:bookmarkStart w:id="3" w:name="_TOC_250031"/>
+          <w:bookmarkEnd w:id="3"/>
           <w:r>
             <w:rPr>
               <w:lang w:val="es-PE"/>
@@ -3989,8 +3317,8 @@
               <w:lang w:val="es-PE"/>
             </w:rPr>
           </w:pPr>
-          <w:bookmarkStart w:id="5" w:name="_TOC_250030"/>
-          <w:bookmarkEnd w:id="5"/>
+          <w:bookmarkStart w:id="4" w:name="_TOC_250030"/>
+          <w:bookmarkEnd w:id="4"/>
           <w:r>
             <w:rPr>
               <w:lang w:val="es-PE"/>
@@ -4218,7 +3546,7 @@
               <w:lang w:val="es-PE"/>
             </w:rPr>
           </w:pPr>
-          <w:bookmarkStart w:id="6" w:name="_TOC_250029"/>
+          <w:bookmarkStart w:id="5" w:name="_TOC_250029"/>
           <w:r>
             <w:rPr>
               <w:lang w:val="es-PE"/>
@@ -4232,7 +3560,7 @@
             </w:rPr>
             <w:t xml:space="preserve"> </w:t>
           </w:r>
-          <w:bookmarkEnd w:id="6"/>
+          <w:bookmarkEnd w:id="5"/>
           <w:r>
             <w:rPr>
               <w:lang w:val="es-PE"/>
@@ -5190,223 +4518,25 @@
           <w:sz w:val="2"/>
           <w:lang w:val="es-PE"/>
         </w:rPr>
+        <w:lastRenderedPageBreak/>
         <w:t xml:space="preserve"> </w:t>
       </w:r>
       <w:r>
         <w:rPr>
           <w:noProof/>
         </w:rPr>
-        <mc:AlternateContent>
-          <mc:Choice Requires="wpg">
-            <w:drawing>
-              <wp:inline distT="0" distB="0" distL="0" distR="0">
-                <wp:extent cx="5544185" cy="7620"/>
-                <wp:effectExtent l="9525" t="0" r="-780290556" b="5840730"/>
-                <wp:docPr id="9" name="Group 17"/>
-                <wp:cNvGraphicFramePr>
-                  <a:graphicFrameLocks xmlns:a="http://schemas.openxmlformats.org/drawingml/2006/main"/>
-                </wp:cNvGraphicFramePr>
-                <a:graphic xmlns:a="http://schemas.openxmlformats.org/drawingml/2006/main">
-                  <a:graphicData uri="http://schemas.microsoft.com/office/word/2010/wordprocessingGroup">
-                    <wpg:wgp>
-                      <wpg:cNvGrpSpPr>
-                        <a:grpSpLocks/>
-                      </wpg:cNvGrpSpPr>
-                      <wpg:grpSpPr bwMode="auto">
-                        <a:xfrm rot="1800">
-                          <a:off x="0" y="0"/>
-                          <a:ext cx="5544185" cy="7620"/>
-                          <a:chOff x="0" y="0"/>
-                          <a:chExt cx="0" cy="0"/>
-                        </a:xfrm>
-                      </wpg:grpSpPr>
-                      <wps:wsp>
-                        <wps:cNvPr id="10" name="Conector recto 30"/>
-                        <wps:cNvCnPr>
-                          <a:cxnSpLocks noChangeShapeType="1"/>
-                        </wps:cNvCnPr>
-                        <wps:spPr bwMode="auto">
-                          <a:xfrm>
-                            <a:off x="0" y="3960"/>
-                            <a:ext cx="1289160" cy="720"/>
-                          </a:xfrm>
-                          <a:prstGeom prst="line">
-                            <a:avLst/>
-                          </a:prstGeom>
-                          <a:noFill/>
-                          <a:ln w="6480">
-                            <a:solidFill>
-                              <a:srgbClr val="000000"/>
-                            </a:solidFill>
-                            <a:round/>
-                            <a:headEnd/>
-                            <a:tailEnd/>
-                          </a:ln>
-                          <a:extLst>
-                            <a:ext uri="{909E8E84-426E-40DD-AFC4-6F175D3DCCD1}">
-                              <a14:hiddenFill xmlns:a14="http://schemas.microsoft.com/office/drawing/2010/main">
-                                <a:noFill/>
-                              </a14:hiddenFill>
-                            </a:ext>
-                          </a:extLst>
-                        </wps:spPr>
-                        <wps:bodyPr/>
-                      </wps:wsp>
-                      <wps:wsp>
-                        <wps:cNvPr id="12" name="Rectángulo 31"/>
-                        <wps:cNvSpPr>
-                          <a:spLocks noChangeArrowheads="1"/>
-                        </wps:cNvSpPr>
-                        <wps:spPr bwMode="auto">
-                          <a:xfrm>
-                            <a:off x="1280160" y="0"/>
-                            <a:ext cx="5760" cy="6840"/>
-                          </a:xfrm>
-                          <a:prstGeom prst="rect">
-                            <a:avLst/>
-                          </a:prstGeom>
-                          <a:solidFill>
-                            <a:srgbClr val="000000"/>
-                          </a:solidFill>
-                          <a:ln>
-                            <a:noFill/>
-                          </a:ln>
-                          <a:extLst>
-                            <a:ext uri="{91240B29-F687-4F45-9708-019B960494DF}">
-                              <a14:hiddenLine xmlns:a14="http://schemas.microsoft.com/office/drawing/2010/main" w="9525">
-                                <a:solidFill>
-                                  <a:srgbClr val="000000"/>
-                                </a:solidFill>
-                                <a:miter lim="800000"/>
-                                <a:headEnd/>
-                                <a:tailEnd/>
-                              </a14:hiddenLine>
-                            </a:ext>
-                          </a:extLst>
-                        </wps:spPr>
-                        <wps:bodyPr rot="0" vert="horz" wrap="square" lIns="91440" tIns="45720" rIns="91440" bIns="45720" anchor="t" anchorCtr="0" upright="1">
-                          <a:noAutofit/>
-                        </wps:bodyPr>
-                      </wps:wsp>
-                      <wps:wsp>
-                        <wps:cNvPr id="14" name="Conector recto 32"/>
-                        <wps:cNvCnPr>
-                          <a:cxnSpLocks noChangeShapeType="1"/>
-                        </wps:cNvCnPr>
-                        <wps:spPr bwMode="auto">
-                          <a:xfrm>
-                            <a:off x="1286640" y="3960"/>
-                            <a:ext cx="3270240" cy="720"/>
-                          </a:xfrm>
-                          <a:prstGeom prst="line">
-                            <a:avLst/>
-                          </a:prstGeom>
-                          <a:noFill/>
-                          <a:ln w="6480">
-                            <a:solidFill>
-                              <a:srgbClr val="000000"/>
-                            </a:solidFill>
-                            <a:round/>
-                            <a:headEnd/>
-                            <a:tailEnd/>
-                          </a:ln>
-                          <a:extLst>
-                            <a:ext uri="{909E8E84-426E-40DD-AFC4-6F175D3DCCD1}">
-                              <a14:hiddenFill xmlns:a14="http://schemas.microsoft.com/office/drawing/2010/main">
-                                <a:noFill/>
-                              </a14:hiddenFill>
-                            </a:ext>
-                          </a:extLst>
-                        </wps:spPr>
-                        <wps:bodyPr/>
-                      </wps:wsp>
-                      <wps:wsp>
-                        <wps:cNvPr id="17" name="Rectángulo 33"/>
-                        <wps:cNvSpPr>
-                          <a:spLocks noChangeArrowheads="1"/>
-                        </wps:cNvSpPr>
-                        <wps:spPr bwMode="auto">
-                          <a:xfrm>
-                            <a:off x="4546440" y="0"/>
-                            <a:ext cx="5760" cy="6840"/>
-                          </a:xfrm>
-                          <a:prstGeom prst="rect">
-                            <a:avLst/>
-                          </a:prstGeom>
-                          <a:solidFill>
-                            <a:srgbClr val="000000"/>
-                          </a:solidFill>
-                          <a:ln>
-                            <a:noFill/>
-                          </a:ln>
-                          <a:extLst>
-                            <a:ext uri="{91240B29-F687-4F45-9708-019B960494DF}">
-                              <a14:hiddenLine xmlns:a14="http://schemas.microsoft.com/office/drawing/2010/main" w="9525">
-                                <a:solidFill>
-                                  <a:srgbClr val="000000"/>
-                                </a:solidFill>
-                                <a:miter lim="800000"/>
-                                <a:headEnd/>
-                                <a:tailEnd/>
-                              </a14:hiddenLine>
-                            </a:ext>
-                          </a:extLst>
-                        </wps:spPr>
-                        <wps:bodyPr rot="0" vert="horz" wrap="square" lIns="91440" tIns="45720" rIns="91440" bIns="45720" anchor="t" anchorCtr="0" upright="1">
-                          <a:noAutofit/>
-                        </wps:bodyPr>
-                      </wps:wsp>
-                      <wps:wsp>
-                        <wps:cNvPr id="32" name="Conector recto 34"/>
-                        <wps:cNvCnPr>
-                          <a:cxnSpLocks noChangeShapeType="1"/>
-                        </wps:cNvCnPr>
-                        <wps:spPr bwMode="auto">
-                          <a:xfrm>
-                            <a:off x="4552920" y="3960"/>
-                            <a:ext cx="990720" cy="720"/>
-                          </a:xfrm>
-                          <a:prstGeom prst="line">
-                            <a:avLst/>
-                          </a:prstGeom>
-                          <a:noFill/>
-                          <a:ln w="6480">
-                            <a:solidFill>
-                              <a:srgbClr val="000000"/>
-                            </a:solidFill>
-                            <a:round/>
-                            <a:headEnd/>
-                            <a:tailEnd/>
-                          </a:ln>
-                          <a:extLst>
-                            <a:ext uri="{909E8E84-426E-40DD-AFC4-6F175D3DCCD1}">
-                              <a14:hiddenFill xmlns:a14="http://schemas.microsoft.com/office/drawing/2010/main">
-                                <a:noFill/>
-                              </a14:hiddenFill>
-                            </a:ext>
-                          </a:extLst>
-                        </wps:spPr>
-                        <wps:bodyPr/>
-                      </wps:wsp>
-                    </wpg:wgp>
-                  </a:graphicData>
-                </a:graphic>
-              </wp:inline>
-            </w:drawing>
-          </mc:Choice>
-          <mc:Fallback>
-            <w:pict>
-              <v:group w14:anchorId="4540B4B7" id="Group 17" o:spid="_x0000_s1026" style="width:436.55pt;height:.6pt;rotation:1966fd;mso-position-horizontal-relative:char;mso-position-vertical-relative:line" coordsize="0,0" o:gfxdata="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">
-                <v:line id="Conector recto 30" o:spid="_x0000_s1027" style="position:absolute;visibility:visible;mso-wrap-style:square" from="0,3960" to="1289160,4680" o:connectortype="straight" o:gfxdata="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" strokeweight=".18mm"/>
-                <v:rect id="Rectángulo 31" o:spid="_x0000_s1028" style="position:absolute;left:1280160;width:5760;height:6840;visibility:visible;mso-wrap-style:square;v-text-anchor:top" o:gfxdata="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" fillcolor="black" stroked="f"/>
-                <v:line id="Conector recto 32" o:spid="_x0000_s1029" style="position:absolute;visibility:visible;mso-wrap-style:square" from="1286640,3960" to="4556880,4680" o:connectortype="straight" o:gfxdata="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" strokeweight=".18mm"/>
-                <v:rect id="Rectángulo 33" o:spid="_x0000_s1030" style="position:absolute;left:4546440;width:5760;height:6840;visibility:visible;mso-wrap-style:square;v-text-anchor:top" o:gfxdata="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" fillcolor="black" stroked="f"/>
-                <v:line id="Conector recto 34" o:spid="_x0000_s1031" style="position:absolute;visibility:visible;mso-wrap-style:square" from="4552920,3960" to="5543640,4680" o:connectortype="straight" o:gfxdata="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" strokeweight=".18mm"/>
-                <w10:anchorlock/>
-              </v:group>
-            </w:pict>
-          </mc:Fallback>
-        </mc:AlternateContent>
+      </w:r>
+      <w:r>
+        <w:pict>
+          <v:group id="_x0000_s1041" style="width:436.55pt;height:.6pt;rotation:1966fd;mso-position-horizontal-relative:char;mso-position-vertical-relative:line" coordsize="0,0" o:gfxdata="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">
+            <v:line id="Conector recto 30" o:spid="_x0000_s1042" style="position:absolute;visibility:visible;mso-wrap-style:square" from="0,3960" to="1289160,4680" o:connectortype="straight" o:gfxdata="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" strokeweight=".18mm"/>
+            <v:rect id="Rectángulo 31" o:spid="_x0000_s1043" style="position:absolute;left:1280160;width:5760;height:6840;visibility:visible;mso-wrap-style:square;v-text-anchor:top" o:gfxdata="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" fillcolor="black" stroked="f"/>
+            <v:line id="Conector recto 32" o:spid="_x0000_s1044" style="position:absolute;visibility:visible;mso-wrap-style:square" from="1286640,3960" to="4556880,4680" o:connectortype="straight" o:gfxdata="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" strokeweight=".18mm"/>
+            <v:rect id="Rectángulo 33" o:spid="_x0000_s1045" style="position:absolute;left:4546440;width:5760;height:6840;visibility:visible;mso-wrap-style:square;v-text-anchor:top" o:gfxdata="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" fillcolor="black" stroked="f"/>
+            <v:line id="Conector recto 34" o:spid="_x0000_s1046" style="position:absolute;visibility:visible;mso-wrap-style:square" from="4552920,3960" to="5543640,4680" o:connectortype="straight" o:gfxdata="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" strokeweight=".18mm"/>
+            <w10:anchorlock/>
+          </v:group>
+        </w:pict>
       </w:r>
     </w:p>
     <w:p>
@@ -5931,7 +5061,7 @@
           <w:lang w:val="es-PE"/>
         </w:rPr>
       </w:pPr>
-      <w:bookmarkStart w:id="7" w:name="_TOC_250028"/>
+      <w:bookmarkStart w:id="6" w:name="_TOC_250028"/>
       <w:r>
         <w:rPr>
           <w:b/>
@@ -5949,7 +5079,7 @@
         </w:rPr>
         <w:t xml:space="preserve"> </w:t>
       </w:r>
-      <w:bookmarkEnd w:id="7"/>
+      <w:bookmarkEnd w:id="6"/>
       <w:r>
         <w:rPr>
           <w:b/>
@@ -6260,6 +5390,7 @@
           <w:b/>
           <w:lang w:val="es-PE"/>
         </w:rPr>
+        <w:lastRenderedPageBreak/>
         <w:t xml:space="preserve">Servidor.- </w:t>
       </w:r>
       <w:r>
@@ -6802,8 +5933,8 @@
           <w:lang w:val="es-PE"/>
         </w:rPr>
       </w:pPr>
-      <w:bookmarkStart w:id="8" w:name="_TOC_250027"/>
-      <w:bookmarkEnd w:id="8"/>
+      <w:bookmarkStart w:id="7" w:name="_TOC_250027"/>
+      <w:bookmarkEnd w:id="7"/>
       <w:r>
         <w:rPr>
           <w:lang w:val="es-PE"/>
@@ -7373,8 +6504,8 @@
           <w:lang w:val="es-PE"/>
         </w:rPr>
       </w:pPr>
-      <w:bookmarkStart w:id="9" w:name="_TOC_250026"/>
-      <w:bookmarkEnd w:id="9"/>
+      <w:bookmarkStart w:id="8" w:name="_TOC_250026"/>
+      <w:bookmarkEnd w:id="8"/>
       <w:r>
         <w:rPr>
           <w:b/>
@@ -7559,8 +6690,8 @@
           <w:lang w:val="es-PE"/>
         </w:rPr>
       </w:pPr>
-      <w:bookmarkStart w:id="10" w:name="_TOC_250025"/>
-      <w:bookmarkEnd w:id="10"/>
+      <w:bookmarkStart w:id="9" w:name="_TOC_250025"/>
+      <w:bookmarkEnd w:id="9"/>
       <w:r>
         <w:rPr>
           <w:lang w:val="es-PE"/>
@@ -7585,7 +6716,7 @@
           <w:lang w:val="es-PE"/>
         </w:rPr>
       </w:pPr>
-      <w:bookmarkStart w:id="11" w:name="_TOC_250024"/>
+      <w:bookmarkStart w:id="10" w:name="_TOC_250024"/>
       <w:r>
         <w:rPr>
           <w:lang w:val="es-PE"/>
@@ -7599,7 +6730,7 @@
         </w:rPr>
         <w:t xml:space="preserve"> </w:t>
       </w:r>
-      <w:bookmarkEnd w:id="11"/>
+      <w:bookmarkEnd w:id="10"/>
       <w:r>
         <w:rPr>
           <w:lang w:val="es-PE"/>
@@ -7676,7 +6807,7 @@
           <w:lang w:val="es-PE"/>
         </w:rPr>
       </w:pPr>
-      <w:bookmarkStart w:id="12" w:name="_TOC_250023"/>
+      <w:bookmarkStart w:id="11" w:name="_TOC_250023"/>
       <w:r>
         <w:rPr>
           <w:lang w:val="es-PE"/>
@@ -7690,7 +6821,7 @@
         </w:rPr>
         <w:t xml:space="preserve"> </w:t>
       </w:r>
-      <w:bookmarkEnd w:id="12"/>
+      <w:bookmarkEnd w:id="11"/>
       <w:r>
         <w:rPr>
           <w:lang w:val="es-PE"/>
@@ -7749,7 +6880,7 @@
           <w:lang w:val="es-PE"/>
         </w:rPr>
       </w:pPr>
-      <w:bookmarkStart w:id="13" w:name="_TOC_250022"/>
+      <w:bookmarkStart w:id="12" w:name="_TOC_250022"/>
       <w:r>
         <w:rPr>
           <w:b/>
@@ -7767,7 +6898,7 @@
         </w:rPr>
         <w:t xml:space="preserve"> </w:t>
       </w:r>
-      <w:bookmarkEnd w:id="13"/>
+      <w:bookmarkEnd w:id="12"/>
       <w:r>
         <w:rPr>
           <w:b/>
@@ -8147,8 +7278,8 @@
           <w:lang w:val="es-PE"/>
         </w:rPr>
       </w:pPr>
-      <w:bookmarkStart w:id="14" w:name="_TOC_250021"/>
-      <w:bookmarkEnd w:id="14"/>
+      <w:bookmarkStart w:id="13" w:name="_TOC_250021"/>
+      <w:bookmarkEnd w:id="13"/>
       <w:r>
         <w:rPr>
           <w:b/>
@@ -8213,7 +7344,7 @@
           <w:lang w:val="es-PE"/>
         </w:rPr>
       </w:pPr>
-      <w:bookmarkStart w:id="15" w:name="_TOC_250020"/>
+      <w:bookmarkStart w:id="14" w:name="_TOC_250020"/>
       <w:r>
         <w:rPr>
           <w:lang w:val="es-PE"/>
@@ -8227,7 +7358,7 @@
         </w:rPr>
         <w:t xml:space="preserve"> </w:t>
       </w:r>
-      <w:bookmarkEnd w:id="15"/>
+      <w:bookmarkEnd w:id="14"/>
       <w:r>
         <w:rPr>
           <w:lang w:val="es-PE"/>
@@ -8277,8 +7408,8 @@
           <w:lang w:val="es-PE"/>
         </w:rPr>
       </w:pPr>
-      <w:bookmarkStart w:id="16" w:name="_TOC_250019"/>
-      <w:bookmarkEnd w:id="16"/>
+      <w:bookmarkStart w:id="15" w:name="_TOC_250019"/>
+      <w:bookmarkEnd w:id="15"/>
       <w:r>
         <w:rPr>
           <w:lang w:val="es-PE"/>
@@ -8328,7 +7459,7 @@
           <w:lang w:val="es-PE"/>
         </w:rPr>
       </w:pPr>
-      <w:bookmarkStart w:id="17" w:name="_TOC_250018"/>
+      <w:bookmarkStart w:id="16" w:name="_TOC_250018"/>
       <w:r>
         <w:rPr>
           <w:lang w:val="es-PE"/>
@@ -8342,7 +7473,7 @@
         </w:rPr>
         <w:t xml:space="preserve"> </w:t>
       </w:r>
-      <w:bookmarkEnd w:id="17"/>
+      <w:bookmarkEnd w:id="16"/>
       <w:r>
         <w:rPr>
           <w:lang w:val="es-PE"/>
@@ -8403,7 +7534,7 @@
           <w:lang w:val="es-PE"/>
         </w:rPr>
       </w:pPr>
-      <w:bookmarkStart w:id="18" w:name="_TOC_250017"/>
+      <w:bookmarkStart w:id="17" w:name="_TOC_250017"/>
       <w:r>
         <w:rPr>
           <w:lang w:val="es-PE"/>
@@ -8417,7 +7548,7 @@
         </w:rPr>
         <w:t xml:space="preserve"> </w:t>
       </w:r>
-      <w:bookmarkEnd w:id="18"/>
+      <w:bookmarkEnd w:id="17"/>
       <w:r>
         <w:rPr>
           <w:lang w:val="es-PE"/>
@@ -8440,8 +7571,8 @@
           <w:lang w:val="es-PE"/>
         </w:rPr>
       </w:pPr>
-      <w:bookmarkStart w:id="19" w:name="_TOC_250016"/>
-      <w:bookmarkEnd w:id="19"/>
+      <w:bookmarkStart w:id="18" w:name="_TOC_250016"/>
+      <w:bookmarkEnd w:id="18"/>
       <w:r>
         <w:rPr>
           <w:lang w:val="es-PE"/>
@@ -8974,8 +8105,8 @@
           <w:lang w:val="es-PE"/>
         </w:rPr>
       </w:pPr>
-      <w:bookmarkStart w:id="20" w:name="_TOC_250015"/>
-      <w:bookmarkEnd w:id="20"/>
+      <w:bookmarkStart w:id="19" w:name="_TOC_250015"/>
+      <w:bookmarkEnd w:id="19"/>
       <w:r>
         <w:rPr>
           <w:lang w:val="es-PE"/>
@@ -9152,8 +8283,8 @@
           <w:lang w:val="es-PE"/>
         </w:rPr>
       </w:pPr>
-      <w:bookmarkStart w:id="21" w:name="_TOC_250014"/>
-      <w:bookmarkEnd w:id="21"/>
+      <w:bookmarkStart w:id="20" w:name="_TOC_250014"/>
+      <w:bookmarkEnd w:id="20"/>
       <w:r>
         <w:rPr>
           <w:lang w:val="es-PE"/>
@@ -9210,8 +8341,8 @@
           <w:lang w:val="es-PE"/>
         </w:rPr>
       </w:pPr>
-      <w:bookmarkStart w:id="22" w:name="_TOC_250013"/>
-      <w:bookmarkEnd w:id="22"/>
+      <w:bookmarkStart w:id="21" w:name="_TOC_250013"/>
+      <w:bookmarkEnd w:id="21"/>
       <w:r>
         <w:rPr>
           <w:lang w:val="es-PE"/>
@@ -9260,8 +8391,8 @@
           <w:lang w:val="es-PE"/>
         </w:rPr>
       </w:pPr>
-      <w:bookmarkStart w:id="23" w:name="_TOC_250012"/>
-      <w:bookmarkEnd w:id="23"/>
+      <w:bookmarkStart w:id="22" w:name="_TOC_250012"/>
+      <w:bookmarkEnd w:id="22"/>
       <w:r>
         <w:rPr>
           <w:lang w:val="es-PE"/>
@@ -9284,167 +8415,29 @@
           <w:lang w:val="es-PE"/>
         </w:rPr>
       </w:pPr>
-      <w:bookmarkStart w:id="24" w:name="_TOC_250011"/>
-      <w:bookmarkEnd w:id="24"/>
+      <w:bookmarkStart w:id="23" w:name="_TOC_250011"/>
+      <w:bookmarkEnd w:id="23"/>
       <w:r>
         <w:rPr>
           <w:noProof/>
         </w:rPr>
-        <mc:AlternateContent>
-          <mc:Choice Requires="wps">
-            <w:drawing>
-              <wp:anchor distT="0" distB="0" distL="114300" distR="114300" simplePos="0" relativeHeight="251632640" behindDoc="1" locked="0" layoutInCell="1" allowOverlap="1">
-                <wp:simplePos x="0" y="0"/>
-                <wp:positionH relativeFrom="page">
-                  <wp:posOffset>2718435</wp:posOffset>
-                </wp:positionH>
-                <wp:positionV relativeFrom="paragraph">
-                  <wp:posOffset>872490</wp:posOffset>
-                </wp:positionV>
-                <wp:extent cx="118745" cy="118745"/>
-                <wp:effectExtent l="0" t="0" r="0" b="0"/>
-                <wp:wrapNone/>
-                <wp:docPr id="7" name="graphic11"/>
-                <wp:cNvGraphicFramePr>
-                  <a:graphicFrameLocks xmlns:a="http://schemas.openxmlformats.org/drawingml/2006/main"/>
-                </wp:cNvGraphicFramePr>
-                <a:graphic xmlns:a="http://schemas.openxmlformats.org/drawingml/2006/main">
-                  <a:graphicData uri="http://schemas.microsoft.com/office/word/2010/wordprocessingShape">
-                    <wps:wsp>
-                      <wps:cNvSpPr>
-                        <a:spLocks/>
-                      </wps:cNvSpPr>
-                      <wps:spPr>
-                        <a:xfrm>
-                          <a:off x="0" y="0"/>
-                          <a:ext cx="118745" cy="118745"/>
-                        </a:xfrm>
-                        <a:prstGeom prst="rect">
-                          <a:avLst/>
-                        </a:prstGeom>
-                        <a:noFill/>
-                        <a:ln w="9000">
-                          <a:solidFill>
-                            <a:srgbClr val="000000"/>
-                          </a:solidFill>
-                          <a:round/>
-                        </a:ln>
-                      </wps:spPr>
-                      <wps:style>
-                        <a:lnRef idx="0">
-                          <a:scrgbClr r="0" g="0" b="0"/>
-                        </a:lnRef>
-                        <a:fillRef idx="0">
-                          <a:scrgbClr r="0" g="0" b="0"/>
-                        </a:fillRef>
-                        <a:effectRef idx="0">
-                          <a:scrgbClr r="0" g="0" b="0"/>
-                        </a:effectRef>
-                        <a:fontRef idx="minor"/>
-                      </wps:style>
-                      <wps:bodyPr/>
-                    </wps:wsp>
-                  </a:graphicData>
-                </a:graphic>
-                <wp14:sizeRelH relativeFrom="page">
-                  <wp14:pctWidth>0</wp14:pctWidth>
-                </wp14:sizeRelH>
-                <wp14:sizeRelV relativeFrom="page">
-                  <wp14:pctHeight>0</wp14:pctHeight>
-                </wp14:sizeRelV>
-              </wp:anchor>
-            </w:drawing>
-          </mc:Choice>
-          <mc:Fallback>
-            <w:pict>
-              <v:rect w14:anchorId="7E885148" id="graphic11" o:spid="_x0000_s1026" style="position:absolute;margin-left:214.05pt;margin-top:68.7pt;width:9.35pt;height:9.35pt;z-index:-251683840;visibility:visible;mso-wrap-style:square;mso-width-percent:0;mso-height-percent:0;mso-wrap-distance-left:9pt;mso-wrap-distance-top:0;mso-wrap-distance-right:9pt;mso-wrap-distance-bottom:0;mso-position-horizontal:absolute;mso-position-horizontal-relative:page;mso-position-vertical:absolute;mso-position-vertical-relative:text;mso-width-percent:0;mso-height-percent:0;mso-width-relative:page;mso-height-relative:page;v-text-anchor:top" o:gfxdata="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" filled="f" strokeweight=".25mm">
-                <v:stroke joinstyle="round"/>
-                <v:path arrowok="t"/>
-                <w10:wrap anchorx="page"/>
-              </v:rect>
-            </w:pict>
-          </mc:Fallback>
-        </mc:AlternateContent>
+        <w:pict>
+          <v:rect id="graphic11" o:spid="_x0000_s1040" style="position:absolute;left:0;text-align:left;margin-left:214.05pt;margin-top:68.7pt;width:9.35pt;height:9.35pt;z-index:-251683840;visibility:visible;mso-wrap-style:square;mso-wrap-distance-left:9pt;mso-wrap-distance-top:0;mso-wrap-distance-right:9pt;mso-wrap-distance-bottom:0;mso-position-horizontal:absolute;mso-position-horizontal-relative:page;mso-position-vertical:absolute;mso-position-vertical-relative:text;v-text-anchor:top" o:gfxdata="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" filled="f" strokeweight=".25mm">
+            <v:stroke joinstyle="round"/>
+            <w10:wrap anchorx="page"/>
+          </v:rect>
+        </w:pict>
       </w:r>
       <w:r>
         <w:rPr>
           <w:noProof/>
         </w:rPr>
-        <mc:AlternateContent>
-          <mc:Choice Requires="wps">
-            <w:drawing>
-              <wp:anchor distT="0" distB="0" distL="114300" distR="114300" simplePos="0" relativeHeight="251633664" behindDoc="1" locked="0" layoutInCell="1" allowOverlap="1">
-                <wp:simplePos x="0" y="0"/>
-                <wp:positionH relativeFrom="page">
-                  <wp:posOffset>3861435</wp:posOffset>
-                </wp:positionH>
-                <wp:positionV relativeFrom="paragraph">
-                  <wp:posOffset>872490</wp:posOffset>
-                </wp:positionV>
-                <wp:extent cx="118745" cy="118745"/>
-                <wp:effectExtent l="0" t="0" r="0" b="0"/>
-                <wp:wrapNone/>
-                <wp:docPr id="23" name="graphic12"/>
-                <wp:cNvGraphicFramePr>
-                  <a:graphicFrameLocks xmlns:a="http://schemas.openxmlformats.org/drawingml/2006/main"/>
-                </wp:cNvGraphicFramePr>
-                <a:graphic xmlns:a="http://schemas.openxmlformats.org/drawingml/2006/main">
-                  <a:graphicData uri="http://schemas.microsoft.com/office/word/2010/wordprocessingShape">
-                    <wps:wsp>
-                      <wps:cNvSpPr>
-                        <a:spLocks/>
-                      </wps:cNvSpPr>
-                      <wps:spPr>
-                        <a:xfrm>
-                          <a:off x="0" y="0"/>
-                          <a:ext cx="118745" cy="118745"/>
-                        </a:xfrm>
-                        <a:prstGeom prst="rect">
-                          <a:avLst/>
-                        </a:prstGeom>
-                        <a:noFill/>
-                        <a:ln w="9000">
-                          <a:solidFill>
-                            <a:srgbClr val="000000"/>
-                          </a:solidFill>
-                          <a:round/>
-                        </a:ln>
-                      </wps:spPr>
-                      <wps:style>
-                        <a:lnRef idx="0">
-                          <a:scrgbClr r="0" g="0" b="0"/>
-                        </a:lnRef>
-                        <a:fillRef idx="0">
-                          <a:scrgbClr r="0" g="0" b="0"/>
-                        </a:fillRef>
-                        <a:effectRef idx="0">
-                          <a:scrgbClr r="0" g="0" b="0"/>
-                        </a:effectRef>
-                        <a:fontRef idx="minor"/>
-                      </wps:style>
-                      <wps:bodyPr/>
-                    </wps:wsp>
-                  </a:graphicData>
-                </a:graphic>
-                <wp14:sizeRelH relativeFrom="page">
-                  <wp14:pctWidth>0</wp14:pctWidth>
-                </wp14:sizeRelH>
-                <wp14:sizeRelV relativeFrom="page">
-                  <wp14:pctHeight>0</wp14:pctHeight>
-                </wp14:sizeRelV>
-              </wp:anchor>
-            </w:drawing>
-          </mc:Choice>
-          <mc:Fallback>
-            <w:pict>
-              <v:rect w14:anchorId="4946E482" id="graphic12" o:spid="_x0000_s1026" style="position:absolute;margin-left:304.05pt;margin-top:68.7pt;width:9.35pt;height:9.35pt;z-index:-251682816;visibility:visible;mso-wrap-style:square;mso-width-percent:0;mso-height-percent:0;mso-wrap-distance-left:9pt;mso-wrap-distance-top:0;mso-wrap-distance-right:9pt;mso-wrap-distance-bottom:0;mso-position-horizontal:absolute;mso-position-horizontal-relative:page;mso-position-vertical:absolute;mso-position-vertical-relative:text;mso-width-percent:0;mso-height-percent:0;mso-width-relative:page;mso-height-relative:page;v-text-anchor:top" o:gfxdata="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" filled="f" strokeweight=".25mm">
-                <v:stroke joinstyle="round"/>
-                <v:path arrowok="t"/>
-                <w10:wrap anchorx="page"/>
-              </v:rect>
-            </w:pict>
-          </mc:Fallback>
-        </mc:AlternateContent>
+        <w:pict>
+          <v:rect id="graphic12" o:spid="_x0000_s1039" style="position:absolute;left:0;text-align:left;margin-left:304.05pt;margin-top:68.7pt;width:9.35pt;height:9.35pt;z-index:-251682816;visibility:visible;mso-wrap-style:square;mso-wrap-distance-left:9pt;mso-wrap-distance-top:0;mso-wrap-distance-right:9pt;mso-wrap-distance-bottom:0;mso-position-horizontal:absolute;mso-position-horizontal-relative:page;mso-position-vertical:absolute;mso-position-vertical-relative:text;v-text-anchor:top" o:gfxdata="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" filled="f" strokeweight=".25mm">
+            <v:stroke joinstyle="round"/>
+            <w10:wrap anchorx="page"/>
+          </v:rect>
+        </w:pict>
       </w:r>
       <w:r>
         <w:rPr>
@@ -9907,241 +8900,34 @@
         <w:rPr>
           <w:noProof/>
         </w:rPr>
-        <mc:AlternateContent>
-          <mc:Choice Requires="wps">
-            <w:drawing>
-              <wp:anchor distT="0" distB="0" distL="114300" distR="114300" simplePos="0" relativeHeight="251634688" behindDoc="1" locked="0" layoutInCell="1" allowOverlap="1">
-                <wp:simplePos x="0" y="0"/>
-                <wp:positionH relativeFrom="page">
-                  <wp:posOffset>2718435</wp:posOffset>
-                </wp:positionH>
-                <wp:positionV relativeFrom="paragraph">
-                  <wp:posOffset>-433070</wp:posOffset>
-                </wp:positionV>
-                <wp:extent cx="118745" cy="118745"/>
-                <wp:effectExtent l="0" t="0" r="0" b="0"/>
-                <wp:wrapNone/>
-                <wp:docPr id="24" name="graphic13"/>
-                <wp:cNvGraphicFramePr>
-                  <a:graphicFrameLocks xmlns:a="http://schemas.openxmlformats.org/drawingml/2006/main"/>
-                </wp:cNvGraphicFramePr>
-                <a:graphic xmlns:a="http://schemas.openxmlformats.org/drawingml/2006/main">
-                  <a:graphicData uri="http://schemas.microsoft.com/office/word/2010/wordprocessingShape">
-                    <wps:wsp>
-                      <wps:cNvSpPr>
-                        <a:spLocks/>
-                      </wps:cNvSpPr>
-                      <wps:spPr>
-                        <a:xfrm>
-                          <a:off x="0" y="0"/>
-                          <a:ext cx="118745" cy="118745"/>
-                        </a:xfrm>
-                        <a:prstGeom prst="rect">
-                          <a:avLst/>
-                        </a:prstGeom>
-                        <a:noFill/>
-                        <a:ln w="9000">
-                          <a:solidFill>
-                            <a:srgbClr val="000000"/>
-                          </a:solidFill>
-                          <a:round/>
-                        </a:ln>
-                      </wps:spPr>
-                      <wps:style>
-                        <a:lnRef idx="0">
-                          <a:scrgbClr r="0" g="0" b="0"/>
-                        </a:lnRef>
-                        <a:fillRef idx="0">
-                          <a:scrgbClr r="0" g="0" b="0"/>
-                        </a:fillRef>
-                        <a:effectRef idx="0">
-                          <a:scrgbClr r="0" g="0" b="0"/>
-                        </a:effectRef>
-                        <a:fontRef idx="minor"/>
-                      </wps:style>
-                      <wps:bodyPr/>
-                    </wps:wsp>
-                  </a:graphicData>
-                </a:graphic>
-                <wp14:sizeRelH relativeFrom="page">
-                  <wp14:pctWidth>0</wp14:pctWidth>
-                </wp14:sizeRelH>
-                <wp14:sizeRelV relativeFrom="page">
-                  <wp14:pctHeight>0</wp14:pctHeight>
-                </wp14:sizeRelV>
-              </wp:anchor>
-            </w:drawing>
-          </mc:Choice>
-          <mc:Fallback>
-            <w:pict>
-              <v:rect w14:anchorId="61497512" id="graphic13" o:spid="_x0000_s1026" style="position:absolute;margin-left:214.05pt;margin-top:-34.1pt;width:9.35pt;height:9.35pt;z-index:-251681792;visibility:visible;mso-wrap-style:square;mso-width-percent:0;mso-height-percent:0;mso-wrap-distance-left:9pt;mso-wrap-distance-top:0;mso-wrap-distance-right:9pt;mso-wrap-distance-bottom:0;mso-position-horizontal:absolute;mso-position-horizontal-relative:page;mso-position-vertical:absolute;mso-position-vertical-relative:text;mso-width-percent:0;mso-height-percent:0;mso-width-relative:page;mso-height-relative:page;v-text-anchor:top" o:gfxdata="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" filled="f" strokeweight=".25mm">
-                <v:stroke joinstyle="round"/>
-                <v:path arrowok="t"/>
-                <w10:wrap anchorx="page"/>
-              </v:rect>
-            </w:pict>
-          </mc:Fallback>
-        </mc:AlternateContent>
+        <w:pict>
+          <v:rect id="graphic13" o:spid="_x0000_s1038" style="position:absolute;left:0;text-align:left;margin-left:214.05pt;margin-top:-34.1pt;width:9.35pt;height:9.35pt;z-index:-251681792;visibility:visible;mso-wrap-style:square;mso-wrap-distance-left:9pt;mso-wrap-distance-top:0;mso-wrap-distance-right:9pt;mso-wrap-distance-bottom:0;mso-position-horizontal:absolute;mso-position-horizontal-relative:page;mso-position-vertical:absolute;mso-position-vertical-relative:text;v-text-anchor:top" o:gfxdata="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" filled="f" strokeweight=".25mm">
+            <v:stroke joinstyle="round"/>
+            <w10:wrap anchorx="page"/>
+          </v:rect>
+        </w:pict>
       </w:r>
       <w:r>
         <w:rPr>
           <w:noProof/>
         </w:rPr>
-        <mc:AlternateContent>
-          <mc:Choice Requires="wps">
-            <w:drawing>
-              <wp:anchor distT="0" distB="0" distL="114300" distR="114300" simplePos="0" relativeHeight="251635712" behindDoc="1" locked="0" layoutInCell="1" allowOverlap="1">
-                <wp:simplePos x="0" y="0"/>
-                <wp:positionH relativeFrom="page">
-                  <wp:posOffset>3861435</wp:posOffset>
-                </wp:positionH>
-                <wp:positionV relativeFrom="paragraph">
-                  <wp:posOffset>-433070</wp:posOffset>
-                </wp:positionV>
-                <wp:extent cx="118745" cy="118745"/>
-                <wp:effectExtent l="0" t="0" r="0" b="0"/>
-                <wp:wrapNone/>
-                <wp:docPr id="25" name="graphic14"/>
-                <wp:cNvGraphicFramePr>
-                  <a:graphicFrameLocks xmlns:a="http://schemas.openxmlformats.org/drawingml/2006/main"/>
-                </wp:cNvGraphicFramePr>
-                <a:graphic xmlns:a="http://schemas.openxmlformats.org/drawingml/2006/main">
-                  <a:graphicData uri="http://schemas.microsoft.com/office/word/2010/wordprocessingShape">
-                    <wps:wsp>
-                      <wps:cNvSpPr>
-                        <a:spLocks/>
-                      </wps:cNvSpPr>
-                      <wps:spPr>
-                        <a:xfrm>
-                          <a:off x="0" y="0"/>
-                          <a:ext cx="118745" cy="118745"/>
-                        </a:xfrm>
-                        <a:prstGeom prst="rect">
-                          <a:avLst/>
-                        </a:prstGeom>
-                        <a:noFill/>
-                        <a:ln w="9000">
-                          <a:solidFill>
-                            <a:srgbClr val="000000"/>
-                          </a:solidFill>
-                          <a:round/>
-                        </a:ln>
-                      </wps:spPr>
-                      <wps:style>
-                        <a:lnRef idx="0">
-                          <a:scrgbClr r="0" g="0" b="0"/>
-                        </a:lnRef>
-                        <a:fillRef idx="0">
-                          <a:scrgbClr r="0" g="0" b="0"/>
-                        </a:fillRef>
-                        <a:effectRef idx="0">
-                          <a:scrgbClr r="0" g="0" b="0"/>
-                        </a:effectRef>
-                        <a:fontRef idx="minor"/>
-                      </wps:style>
-                      <wps:bodyPr/>
-                    </wps:wsp>
-                  </a:graphicData>
-                </a:graphic>
-                <wp14:sizeRelH relativeFrom="page">
-                  <wp14:pctWidth>0</wp14:pctWidth>
-                </wp14:sizeRelH>
-                <wp14:sizeRelV relativeFrom="page">
-                  <wp14:pctHeight>0</wp14:pctHeight>
-                </wp14:sizeRelV>
-              </wp:anchor>
-            </w:drawing>
-          </mc:Choice>
-          <mc:Fallback>
-            <w:pict>
-              <v:rect w14:anchorId="7DE16524" id="graphic14" o:spid="_x0000_s1026" style="position:absolute;margin-left:304.05pt;margin-top:-34.1pt;width:9.35pt;height:9.35pt;z-index:-251680768;visibility:visible;mso-wrap-style:square;mso-width-percent:0;mso-height-percent:0;mso-wrap-distance-left:9pt;mso-wrap-distance-top:0;mso-wrap-distance-right:9pt;mso-wrap-distance-bottom:0;mso-position-horizontal:absolute;mso-position-horizontal-relative:page;mso-position-vertical:absolute;mso-position-vertical-relative:text;mso-width-percent:0;mso-height-percent:0;mso-width-relative:page;mso-height-relative:page;v-text-anchor:top" o:gfxdata="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" filled="f" strokeweight=".25mm">
-                <v:stroke joinstyle="round"/>
-                <v:path arrowok="t"/>
-                <w10:wrap anchorx="page"/>
-              </v:rect>
-            </w:pict>
-          </mc:Fallback>
-        </mc:AlternateContent>
+        <w:pict>
+          <v:rect id="graphic14" o:spid="_x0000_s1037" style="position:absolute;left:0;text-align:left;margin-left:304.05pt;margin-top:-34.1pt;width:9.35pt;height:9.35pt;z-index:-251680768;visibility:visible;mso-wrap-style:square;mso-wrap-distance-left:9pt;mso-wrap-distance-top:0;mso-wrap-distance-right:9pt;mso-wrap-distance-bottom:0;mso-position-horizontal:absolute;mso-position-horizontal-relative:page;mso-position-vertical:absolute;mso-position-vertical-relative:text;v-text-anchor:top" o:gfxdata="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" filled="f" strokeweight=".25mm">
+            <v:stroke joinstyle="round"/>
+            <w10:wrap anchorx="page"/>
+          </v:rect>
+        </w:pict>
       </w:r>
       <w:r>
         <w:rPr>
           <w:noProof/>
         </w:rPr>
-        <mc:AlternateContent>
-          <mc:Choice Requires="wps">
-            <w:drawing>
-              <wp:anchor distT="0" distB="0" distL="114300" distR="114300" simplePos="0" relativeHeight="251636736" behindDoc="1" locked="0" layoutInCell="1" allowOverlap="1">
-                <wp:simplePos x="0" y="0"/>
-                <wp:positionH relativeFrom="page">
-                  <wp:posOffset>5119370</wp:posOffset>
-                </wp:positionH>
-                <wp:positionV relativeFrom="paragraph">
-                  <wp:posOffset>-433070</wp:posOffset>
-                </wp:positionV>
-                <wp:extent cx="118745" cy="118745"/>
-                <wp:effectExtent l="0" t="0" r="0" b="0"/>
-                <wp:wrapNone/>
-                <wp:docPr id="26" name="graphic15"/>
-                <wp:cNvGraphicFramePr>
-                  <a:graphicFrameLocks xmlns:a="http://schemas.openxmlformats.org/drawingml/2006/main"/>
-                </wp:cNvGraphicFramePr>
-                <a:graphic xmlns:a="http://schemas.openxmlformats.org/drawingml/2006/main">
-                  <a:graphicData uri="http://schemas.microsoft.com/office/word/2010/wordprocessingShape">
-                    <wps:wsp>
-                      <wps:cNvSpPr>
-                        <a:spLocks/>
-                      </wps:cNvSpPr>
-                      <wps:spPr>
-                        <a:xfrm>
-                          <a:off x="0" y="0"/>
-                          <a:ext cx="118745" cy="118745"/>
-                        </a:xfrm>
-                        <a:prstGeom prst="rect">
-                          <a:avLst/>
-                        </a:prstGeom>
-                        <a:noFill/>
-                        <a:ln w="9000">
-                          <a:solidFill>
-                            <a:srgbClr val="000000"/>
-                          </a:solidFill>
-                          <a:round/>
-                        </a:ln>
-                      </wps:spPr>
-                      <wps:style>
-                        <a:lnRef idx="0">
-                          <a:scrgbClr r="0" g="0" b="0"/>
-                        </a:lnRef>
-                        <a:fillRef idx="0">
-                          <a:scrgbClr r="0" g="0" b="0"/>
-                        </a:fillRef>
-                        <a:effectRef idx="0">
-                          <a:scrgbClr r="0" g="0" b="0"/>
-                        </a:effectRef>
-                        <a:fontRef idx="minor"/>
-                      </wps:style>
-                      <wps:bodyPr/>
-                    </wps:wsp>
-                  </a:graphicData>
-                </a:graphic>
-                <wp14:sizeRelH relativeFrom="page">
-                  <wp14:pctWidth>0</wp14:pctWidth>
-                </wp14:sizeRelH>
-                <wp14:sizeRelV relativeFrom="page">
-                  <wp14:pctHeight>0</wp14:pctHeight>
-                </wp14:sizeRelV>
-              </wp:anchor>
-            </w:drawing>
-          </mc:Choice>
-          <mc:Fallback>
-            <w:pict>
-              <v:rect w14:anchorId="23D848C5" id="graphic15" o:spid="_x0000_s1026" style="position:absolute;margin-left:403.1pt;margin-top:-34.1pt;width:9.35pt;height:9.35pt;z-index:-251679744;visibility:visible;mso-wrap-style:square;mso-width-percent:0;mso-height-percent:0;mso-wrap-distance-left:9pt;mso-wrap-distance-top:0;mso-wrap-distance-right:9pt;mso-wrap-distance-bottom:0;mso-position-horizontal:absolute;mso-position-horizontal-relative:page;mso-position-vertical:absolute;mso-position-vertical-relative:text;mso-width-percent:0;mso-height-percent:0;mso-width-relative:page;mso-height-relative:page;v-text-anchor:top" o:gfxdata="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" filled="f" strokeweight=".25mm">
-                <v:stroke joinstyle="round"/>
-                <v:path arrowok="t"/>
-                <w10:wrap anchorx="page"/>
-              </v:rect>
-            </w:pict>
-          </mc:Fallback>
-        </mc:AlternateContent>
+        <w:pict>
+          <v:rect id="graphic15" o:spid="_x0000_s1036" style="position:absolute;left:0;text-align:left;margin-left:403.1pt;margin-top:-34.1pt;width:9.35pt;height:9.35pt;z-index:-251679744;visibility:visible;mso-wrap-style:square;mso-wrap-distance-left:9pt;mso-wrap-distance-top:0;mso-wrap-distance-right:9pt;mso-wrap-distance-bottom:0;mso-position-horizontal:absolute;mso-position-horizontal-relative:page;mso-position-vertical:absolute;mso-position-vertical-relative:text;v-text-anchor:top" o:gfxdata="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" filled="f" strokeweight=".25mm">
+            <v:stroke joinstyle="round"/>
+            <w10:wrap anchorx="page"/>
+          </v:rect>
+        </w:pict>
       </w:r>
       <w:r>
         <w:rPr>
@@ -10422,167 +9208,29 @@
           <w:lang w:val="es-PE"/>
         </w:rPr>
       </w:pPr>
-      <w:bookmarkStart w:id="25" w:name="_TOC_250010"/>
-      <w:bookmarkEnd w:id="25"/>
+      <w:bookmarkStart w:id="24" w:name="_TOC_250010"/>
+      <w:bookmarkEnd w:id="24"/>
       <w:r>
         <w:rPr>
           <w:noProof/>
         </w:rPr>
-        <mc:AlternateContent>
-          <mc:Choice Requires="wps">
-            <w:drawing>
-              <wp:anchor distT="0" distB="0" distL="114300" distR="114300" simplePos="0" relativeHeight="251637760" behindDoc="1" locked="0" layoutInCell="1" allowOverlap="1">
-                <wp:simplePos x="0" y="0"/>
-                <wp:positionH relativeFrom="page">
-                  <wp:posOffset>2718435</wp:posOffset>
-                </wp:positionH>
-                <wp:positionV relativeFrom="paragraph">
-                  <wp:posOffset>779145</wp:posOffset>
-                </wp:positionV>
-                <wp:extent cx="118745" cy="118745"/>
-                <wp:effectExtent l="0" t="0" r="0" b="0"/>
-                <wp:wrapNone/>
-                <wp:docPr id="27" name="graphic16"/>
-                <wp:cNvGraphicFramePr>
-                  <a:graphicFrameLocks xmlns:a="http://schemas.openxmlformats.org/drawingml/2006/main"/>
-                </wp:cNvGraphicFramePr>
-                <a:graphic xmlns:a="http://schemas.openxmlformats.org/drawingml/2006/main">
-                  <a:graphicData uri="http://schemas.microsoft.com/office/word/2010/wordprocessingShape">
-                    <wps:wsp>
-                      <wps:cNvSpPr>
-                        <a:spLocks/>
-                      </wps:cNvSpPr>
-                      <wps:spPr>
-                        <a:xfrm>
-                          <a:off x="0" y="0"/>
-                          <a:ext cx="118745" cy="118745"/>
-                        </a:xfrm>
-                        <a:prstGeom prst="rect">
-                          <a:avLst/>
-                        </a:prstGeom>
-                        <a:noFill/>
-                        <a:ln w="9000">
-                          <a:solidFill>
-                            <a:srgbClr val="000000"/>
-                          </a:solidFill>
-                          <a:round/>
-                        </a:ln>
-                      </wps:spPr>
-                      <wps:style>
-                        <a:lnRef idx="0">
-                          <a:scrgbClr r="0" g="0" b="0"/>
-                        </a:lnRef>
-                        <a:fillRef idx="0">
-                          <a:scrgbClr r="0" g="0" b="0"/>
-                        </a:fillRef>
-                        <a:effectRef idx="0">
-                          <a:scrgbClr r="0" g="0" b="0"/>
-                        </a:effectRef>
-                        <a:fontRef idx="minor"/>
-                      </wps:style>
-                      <wps:bodyPr/>
-                    </wps:wsp>
-                  </a:graphicData>
-                </a:graphic>
-                <wp14:sizeRelH relativeFrom="page">
-                  <wp14:pctWidth>0</wp14:pctWidth>
-                </wp14:sizeRelH>
-                <wp14:sizeRelV relativeFrom="page">
-                  <wp14:pctHeight>0</wp14:pctHeight>
-                </wp14:sizeRelV>
-              </wp:anchor>
-            </w:drawing>
-          </mc:Choice>
-          <mc:Fallback>
-            <w:pict>
-              <v:rect w14:anchorId="412D9BE9" id="graphic16" o:spid="_x0000_s1026" style="position:absolute;margin-left:214.05pt;margin-top:61.35pt;width:9.35pt;height:9.35pt;z-index:-251678720;visibility:visible;mso-wrap-style:square;mso-width-percent:0;mso-height-percent:0;mso-wrap-distance-left:9pt;mso-wrap-distance-top:0;mso-wrap-distance-right:9pt;mso-wrap-distance-bottom:0;mso-position-horizontal:absolute;mso-position-horizontal-relative:page;mso-position-vertical:absolute;mso-position-vertical-relative:text;mso-width-percent:0;mso-height-percent:0;mso-width-relative:page;mso-height-relative:page;v-text-anchor:top" o:gfxdata="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" filled="f" strokeweight=".25mm">
-                <v:stroke joinstyle="round"/>
-                <v:path arrowok="t"/>
-                <w10:wrap anchorx="page"/>
-              </v:rect>
-            </w:pict>
-          </mc:Fallback>
-        </mc:AlternateContent>
+        <w:pict>
+          <v:rect id="graphic16" o:spid="_x0000_s1035" style="position:absolute;left:0;text-align:left;margin-left:214.05pt;margin-top:61.35pt;width:9.35pt;height:9.35pt;z-index:-251678720;visibility:visible;mso-wrap-style:square;mso-wrap-distance-left:9pt;mso-wrap-distance-top:0;mso-wrap-distance-right:9pt;mso-wrap-distance-bottom:0;mso-position-horizontal:absolute;mso-position-horizontal-relative:page;mso-position-vertical:absolute;mso-position-vertical-relative:text;v-text-anchor:top" o:gfxdata="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" filled="f" strokeweight=".25mm">
+            <v:stroke joinstyle="round"/>
+            <w10:wrap anchorx="page"/>
+          </v:rect>
+        </w:pict>
       </w:r>
       <w:r>
         <w:rPr>
           <w:noProof/>
         </w:rPr>
-        <mc:AlternateContent>
-          <mc:Choice Requires="wps">
-            <w:drawing>
-              <wp:anchor distT="0" distB="0" distL="114300" distR="114300" simplePos="0" relativeHeight="251638784" behindDoc="1" locked="0" layoutInCell="1" allowOverlap="1">
-                <wp:simplePos x="0" y="0"/>
-                <wp:positionH relativeFrom="page">
-                  <wp:posOffset>3861435</wp:posOffset>
-                </wp:positionH>
-                <wp:positionV relativeFrom="paragraph">
-                  <wp:posOffset>779145</wp:posOffset>
-                </wp:positionV>
-                <wp:extent cx="118745" cy="118745"/>
-                <wp:effectExtent l="0" t="0" r="0" b="0"/>
-                <wp:wrapNone/>
-                <wp:docPr id="28" name="graphic17"/>
-                <wp:cNvGraphicFramePr>
-                  <a:graphicFrameLocks xmlns:a="http://schemas.openxmlformats.org/drawingml/2006/main"/>
-                </wp:cNvGraphicFramePr>
-                <a:graphic xmlns:a="http://schemas.openxmlformats.org/drawingml/2006/main">
-                  <a:graphicData uri="http://schemas.microsoft.com/office/word/2010/wordprocessingShape">
-                    <wps:wsp>
-                      <wps:cNvSpPr>
-                        <a:spLocks/>
-                      </wps:cNvSpPr>
-                      <wps:spPr>
-                        <a:xfrm>
-                          <a:off x="0" y="0"/>
-                          <a:ext cx="118745" cy="118745"/>
-                        </a:xfrm>
-                        <a:prstGeom prst="rect">
-                          <a:avLst/>
-                        </a:prstGeom>
-                        <a:noFill/>
-                        <a:ln w="9000">
-                          <a:solidFill>
-                            <a:srgbClr val="000000"/>
-                          </a:solidFill>
-                          <a:round/>
-                        </a:ln>
-                      </wps:spPr>
-                      <wps:style>
-                        <a:lnRef idx="0">
-                          <a:scrgbClr r="0" g="0" b="0"/>
-                        </a:lnRef>
-                        <a:fillRef idx="0">
-                          <a:scrgbClr r="0" g="0" b="0"/>
-                        </a:fillRef>
-                        <a:effectRef idx="0">
-                          <a:scrgbClr r="0" g="0" b="0"/>
-                        </a:effectRef>
-                        <a:fontRef idx="minor"/>
-                      </wps:style>
-                      <wps:bodyPr/>
-                    </wps:wsp>
-                  </a:graphicData>
-                </a:graphic>
-                <wp14:sizeRelH relativeFrom="page">
-                  <wp14:pctWidth>0</wp14:pctWidth>
-                </wp14:sizeRelH>
-                <wp14:sizeRelV relativeFrom="page">
-                  <wp14:pctHeight>0</wp14:pctHeight>
-                </wp14:sizeRelV>
-              </wp:anchor>
-            </w:drawing>
-          </mc:Choice>
-          <mc:Fallback>
-            <w:pict>
-              <v:rect w14:anchorId="4FA641E2" id="graphic17" o:spid="_x0000_s1026" style="position:absolute;margin-left:304.05pt;margin-top:61.35pt;width:9.35pt;height:9.35pt;z-index:-251677696;visibility:visible;mso-wrap-style:square;mso-width-percent:0;mso-height-percent:0;mso-wrap-distance-left:9pt;mso-wrap-distance-top:0;mso-wrap-distance-right:9pt;mso-wrap-distance-bottom:0;mso-position-horizontal:absolute;mso-position-horizontal-relative:page;mso-position-vertical:absolute;mso-position-vertical-relative:text;mso-width-percent:0;mso-height-percent:0;mso-width-relative:page;mso-height-relative:page;v-text-anchor:top" o:gfxdata="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" filled="f" strokeweight=".25mm">
-                <v:stroke joinstyle="round"/>
-                <v:path arrowok="t"/>
-                <w10:wrap anchorx="page"/>
-              </v:rect>
-            </w:pict>
-          </mc:Fallback>
-        </mc:AlternateContent>
+        <w:pict>
+          <v:rect id="graphic17" o:spid="_x0000_s1034" style="position:absolute;left:0;text-align:left;margin-left:304.05pt;margin-top:61.35pt;width:9.35pt;height:9.35pt;z-index:-251677696;visibility:visible;mso-wrap-style:square;mso-wrap-distance-left:9pt;mso-wrap-distance-top:0;mso-wrap-distance-right:9pt;mso-wrap-distance-bottom:0;mso-position-horizontal:absolute;mso-position-horizontal-relative:page;mso-position-vertical:absolute;mso-position-vertical-relative:text;v-text-anchor:top" o:gfxdata="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" filled="f" strokeweight=".25mm">
+            <v:stroke joinstyle="round"/>
+            <w10:wrap anchorx="page"/>
+          </v:rect>
+        </w:pict>
       </w:r>
       <w:r>
         <w:rPr>
@@ -11032,241 +9680,34 @@
         <w:rPr>
           <w:noProof/>
         </w:rPr>
-        <mc:AlternateContent>
-          <mc:Choice Requires="wps">
-            <w:drawing>
-              <wp:anchor distT="0" distB="0" distL="114300" distR="114300" simplePos="0" relativeHeight="251639808" behindDoc="1" locked="0" layoutInCell="1" allowOverlap="1">
-                <wp:simplePos x="0" y="0"/>
-                <wp:positionH relativeFrom="page">
-                  <wp:posOffset>2718435</wp:posOffset>
-                </wp:positionH>
-                <wp:positionV relativeFrom="paragraph">
-                  <wp:posOffset>-139700</wp:posOffset>
-                </wp:positionV>
-                <wp:extent cx="118745" cy="118745"/>
-                <wp:effectExtent l="0" t="0" r="0" b="0"/>
-                <wp:wrapNone/>
-                <wp:docPr id="29" name="graphic18"/>
-                <wp:cNvGraphicFramePr>
-                  <a:graphicFrameLocks xmlns:a="http://schemas.openxmlformats.org/drawingml/2006/main"/>
-                </wp:cNvGraphicFramePr>
-                <a:graphic xmlns:a="http://schemas.openxmlformats.org/drawingml/2006/main">
-                  <a:graphicData uri="http://schemas.microsoft.com/office/word/2010/wordprocessingShape">
-                    <wps:wsp>
-                      <wps:cNvSpPr>
-                        <a:spLocks/>
-                      </wps:cNvSpPr>
-                      <wps:spPr>
-                        <a:xfrm>
-                          <a:off x="0" y="0"/>
-                          <a:ext cx="118745" cy="118745"/>
-                        </a:xfrm>
-                        <a:prstGeom prst="rect">
-                          <a:avLst/>
-                        </a:prstGeom>
-                        <a:noFill/>
-                        <a:ln w="9000">
-                          <a:solidFill>
-                            <a:srgbClr val="000000"/>
-                          </a:solidFill>
-                          <a:round/>
-                        </a:ln>
-                      </wps:spPr>
-                      <wps:style>
-                        <a:lnRef idx="0">
-                          <a:scrgbClr r="0" g="0" b="0"/>
-                        </a:lnRef>
-                        <a:fillRef idx="0">
-                          <a:scrgbClr r="0" g="0" b="0"/>
-                        </a:fillRef>
-                        <a:effectRef idx="0">
-                          <a:scrgbClr r="0" g="0" b="0"/>
-                        </a:effectRef>
-                        <a:fontRef idx="minor"/>
-                      </wps:style>
-                      <wps:bodyPr/>
-                    </wps:wsp>
-                  </a:graphicData>
-                </a:graphic>
-                <wp14:sizeRelH relativeFrom="page">
-                  <wp14:pctWidth>0</wp14:pctWidth>
-                </wp14:sizeRelH>
-                <wp14:sizeRelV relativeFrom="page">
-                  <wp14:pctHeight>0</wp14:pctHeight>
-                </wp14:sizeRelV>
-              </wp:anchor>
-            </w:drawing>
-          </mc:Choice>
-          <mc:Fallback>
-            <w:pict>
-              <v:rect w14:anchorId="52298323" id="graphic18" o:spid="_x0000_s1026" style="position:absolute;margin-left:214.05pt;margin-top:-11pt;width:9.35pt;height:9.35pt;z-index:-251676672;visibility:visible;mso-wrap-style:square;mso-width-percent:0;mso-height-percent:0;mso-wrap-distance-left:9pt;mso-wrap-distance-top:0;mso-wrap-distance-right:9pt;mso-wrap-distance-bottom:0;mso-position-horizontal:absolute;mso-position-horizontal-relative:page;mso-position-vertical:absolute;mso-position-vertical-relative:text;mso-width-percent:0;mso-height-percent:0;mso-width-relative:page;mso-height-relative:page;v-text-anchor:top" o:gfxdata="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" filled="f" strokeweight=".25mm">
-                <v:stroke joinstyle="round"/>
-                <v:path arrowok="t"/>
-                <w10:wrap anchorx="page"/>
-              </v:rect>
-            </w:pict>
-          </mc:Fallback>
-        </mc:AlternateContent>
+        <w:pict>
+          <v:rect id="graphic18" o:spid="_x0000_s1033" style="position:absolute;left:0;text-align:left;margin-left:214.05pt;margin-top:-11pt;width:9.35pt;height:9.35pt;z-index:-251676672;visibility:visible;mso-wrap-style:square;mso-wrap-distance-left:9pt;mso-wrap-distance-top:0;mso-wrap-distance-right:9pt;mso-wrap-distance-bottom:0;mso-position-horizontal:absolute;mso-position-horizontal-relative:page;mso-position-vertical:absolute;mso-position-vertical-relative:text;v-text-anchor:top" o:gfxdata="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" filled="f" strokeweight=".25mm">
+            <v:stroke joinstyle="round"/>
+            <w10:wrap anchorx="page"/>
+          </v:rect>
+        </w:pict>
       </w:r>
       <w:r>
         <w:rPr>
           <w:noProof/>
         </w:rPr>
-        <mc:AlternateContent>
-          <mc:Choice Requires="wps">
-            <w:drawing>
-              <wp:anchor distT="0" distB="0" distL="114300" distR="114300" simplePos="0" relativeHeight="251640832" behindDoc="1" locked="0" layoutInCell="1" allowOverlap="1">
-                <wp:simplePos x="0" y="0"/>
-                <wp:positionH relativeFrom="page">
-                  <wp:posOffset>3861435</wp:posOffset>
-                </wp:positionH>
-                <wp:positionV relativeFrom="paragraph">
-                  <wp:posOffset>-139700</wp:posOffset>
-                </wp:positionV>
-                <wp:extent cx="118745" cy="118745"/>
-                <wp:effectExtent l="0" t="0" r="0" b="0"/>
-                <wp:wrapNone/>
-                <wp:docPr id="30" name="graphic19"/>
-                <wp:cNvGraphicFramePr>
-                  <a:graphicFrameLocks xmlns:a="http://schemas.openxmlformats.org/drawingml/2006/main"/>
-                </wp:cNvGraphicFramePr>
-                <a:graphic xmlns:a="http://schemas.openxmlformats.org/drawingml/2006/main">
-                  <a:graphicData uri="http://schemas.microsoft.com/office/word/2010/wordprocessingShape">
-                    <wps:wsp>
-                      <wps:cNvSpPr>
-                        <a:spLocks/>
-                      </wps:cNvSpPr>
-                      <wps:spPr>
-                        <a:xfrm>
-                          <a:off x="0" y="0"/>
-                          <a:ext cx="118745" cy="118745"/>
-                        </a:xfrm>
-                        <a:prstGeom prst="rect">
-                          <a:avLst/>
-                        </a:prstGeom>
-                        <a:noFill/>
-                        <a:ln w="9000">
-                          <a:solidFill>
-                            <a:srgbClr val="000000"/>
-                          </a:solidFill>
-                          <a:round/>
-                        </a:ln>
-                      </wps:spPr>
-                      <wps:style>
-                        <a:lnRef idx="0">
-                          <a:scrgbClr r="0" g="0" b="0"/>
-                        </a:lnRef>
-                        <a:fillRef idx="0">
-                          <a:scrgbClr r="0" g="0" b="0"/>
-                        </a:fillRef>
-                        <a:effectRef idx="0">
-                          <a:scrgbClr r="0" g="0" b="0"/>
-                        </a:effectRef>
-                        <a:fontRef idx="minor"/>
-                      </wps:style>
-                      <wps:bodyPr/>
-                    </wps:wsp>
-                  </a:graphicData>
-                </a:graphic>
-                <wp14:sizeRelH relativeFrom="page">
-                  <wp14:pctWidth>0</wp14:pctWidth>
-                </wp14:sizeRelH>
-                <wp14:sizeRelV relativeFrom="page">
-                  <wp14:pctHeight>0</wp14:pctHeight>
-                </wp14:sizeRelV>
-              </wp:anchor>
-            </w:drawing>
-          </mc:Choice>
-          <mc:Fallback>
-            <w:pict>
-              <v:rect w14:anchorId="369AF0B4" id="graphic19" o:spid="_x0000_s1026" style="position:absolute;margin-left:304.05pt;margin-top:-11pt;width:9.35pt;height:9.35pt;z-index:-251675648;visibility:visible;mso-wrap-style:square;mso-width-percent:0;mso-height-percent:0;mso-wrap-distance-left:9pt;mso-wrap-distance-top:0;mso-wrap-distance-right:9pt;mso-wrap-distance-bottom:0;mso-position-horizontal:absolute;mso-position-horizontal-relative:page;mso-position-vertical:absolute;mso-position-vertical-relative:text;mso-width-percent:0;mso-height-percent:0;mso-width-relative:page;mso-height-relative:page;v-text-anchor:top" o:gfxdata="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" filled="f" strokeweight=".25mm">
-                <v:stroke joinstyle="round"/>
-                <v:path arrowok="t"/>
-                <w10:wrap anchorx="page"/>
-              </v:rect>
-            </w:pict>
-          </mc:Fallback>
-        </mc:AlternateContent>
+        <w:pict>
+          <v:rect id="graphic19" o:spid="_x0000_s1032" style="position:absolute;left:0;text-align:left;margin-left:304.05pt;margin-top:-11pt;width:9.35pt;height:9.35pt;z-index:-251675648;visibility:visible;mso-wrap-style:square;mso-wrap-distance-left:9pt;mso-wrap-distance-top:0;mso-wrap-distance-right:9pt;mso-wrap-distance-bottom:0;mso-position-horizontal:absolute;mso-position-horizontal-relative:page;mso-position-vertical:absolute;mso-position-vertical-relative:text;v-text-anchor:top" o:gfxdata="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" filled="f" strokeweight=".25mm">
+            <v:stroke joinstyle="round"/>
+            <w10:wrap anchorx="page"/>
+          </v:rect>
+        </w:pict>
       </w:r>
       <w:r>
         <w:rPr>
           <w:noProof/>
         </w:rPr>
-        <mc:AlternateContent>
-          <mc:Choice Requires="wps">
-            <w:drawing>
-              <wp:anchor distT="0" distB="0" distL="114300" distR="114300" simplePos="0" relativeHeight="251641856" behindDoc="1" locked="0" layoutInCell="1" allowOverlap="1">
-                <wp:simplePos x="0" y="0"/>
-                <wp:positionH relativeFrom="page">
-                  <wp:posOffset>5119370</wp:posOffset>
-                </wp:positionH>
-                <wp:positionV relativeFrom="paragraph">
-                  <wp:posOffset>-139700</wp:posOffset>
-                </wp:positionV>
-                <wp:extent cx="118745" cy="118745"/>
-                <wp:effectExtent l="0" t="0" r="0" b="0"/>
-                <wp:wrapNone/>
-                <wp:docPr id="31" name="graphic20"/>
-                <wp:cNvGraphicFramePr>
-                  <a:graphicFrameLocks xmlns:a="http://schemas.openxmlformats.org/drawingml/2006/main"/>
-                </wp:cNvGraphicFramePr>
-                <a:graphic xmlns:a="http://schemas.openxmlformats.org/drawingml/2006/main">
-                  <a:graphicData uri="http://schemas.microsoft.com/office/word/2010/wordprocessingShape">
-                    <wps:wsp>
-                      <wps:cNvSpPr>
-                        <a:spLocks/>
-                      </wps:cNvSpPr>
-                      <wps:spPr>
-                        <a:xfrm>
-                          <a:off x="0" y="0"/>
-                          <a:ext cx="118745" cy="118745"/>
-                        </a:xfrm>
-                        <a:prstGeom prst="rect">
-                          <a:avLst/>
-                        </a:prstGeom>
-                        <a:noFill/>
-                        <a:ln w="9000">
-                          <a:solidFill>
-                            <a:srgbClr val="000000"/>
-                          </a:solidFill>
-                          <a:round/>
-                        </a:ln>
-                      </wps:spPr>
-                      <wps:style>
-                        <a:lnRef idx="0">
-                          <a:scrgbClr r="0" g="0" b="0"/>
-                        </a:lnRef>
-                        <a:fillRef idx="0">
-                          <a:scrgbClr r="0" g="0" b="0"/>
-                        </a:fillRef>
-                        <a:effectRef idx="0">
-                          <a:scrgbClr r="0" g="0" b="0"/>
-                        </a:effectRef>
-                        <a:fontRef idx="minor"/>
-                      </wps:style>
-                      <wps:bodyPr/>
-                    </wps:wsp>
-                  </a:graphicData>
-                </a:graphic>
-                <wp14:sizeRelH relativeFrom="page">
-                  <wp14:pctWidth>0</wp14:pctWidth>
-                </wp14:sizeRelH>
-                <wp14:sizeRelV relativeFrom="page">
-                  <wp14:pctHeight>0</wp14:pctHeight>
-                </wp14:sizeRelV>
-              </wp:anchor>
-            </w:drawing>
-          </mc:Choice>
-          <mc:Fallback>
-            <w:pict>
-              <v:rect w14:anchorId="7A4AF454" id="graphic20" o:spid="_x0000_s1026" style="position:absolute;margin-left:403.1pt;margin-top:-11pt;width:9.35pt;height:9.35pt;z-index:-251674624;visibility:visible;mso-wrap-style:square;mso-width-percent:0;mso-height-percent:0;mso-wrap-distance-left:9pt;mso-wrap-distance-top:0;mso-wrap-distance-right:9pt;mso-wrap-distance-bottom:0;mso-position-horizontal:absolute;mso-position-horizontal-relative:page;mso-position-vertical:absolute;mso-position-vertical-relative:text;mso-width-percent:0;mso-height-percent:0;mso-width-relative:page;mso-height-relative:page;v-text-anchor:top" o:gfxdata="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" filled="f" strokeweight=".25mm">
-                <v:stroke joinstyle="round"/>
-                <v:path arrowok="t"/>
-                <w10:wrap anchorx="page"/>
-              </v:rect>
-            </w:pict>
-          </mc:Fallback>
-        </mc:AlternateContent>
+        <w:pict>
+          <v:rect id="graphic20" o:spid="_x0000_s1031" style="position:absolute;left:0;text-align:left;margin-left:403.1pt;margin-top:-11pt;width:9.35pt;height:9.35pt;z-index:-251674624;visibility:visible;mso-wrap-style:square;mso-wrap-distance-left:9pt;mso-wrap-distance-top:0;mso-wrap-distance-right:9pt;mso-wrap-distance-bottom:0;mso-position-horizontal:absolute;mso-position-horizontal-relative:page;mso-position-vertical:absolute;mso-position-vertical-relative:text;v-text-anchor:top" o:gfxdata="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" filled="f" strokeweight=".25mm">
+            <v:stroke joinstyle="round"/>
+            <w10:wrap anchorx="page"/>
+          </v:rect>
+        </w:pict>
       </w:r>
       <w:r>
         <w:rPr>
@@ -11574,161 +10015,23 @@
         <w:rPr>
           <w:noProof/>
         </w:rPr>
-        <mc:AlternateContent>
-          <mc:Choice Requires="wps">
-            <w:drawing>
-              <wp:anchor distT="0" distB="0" distL="114300" distR="114300" simplePos="0" relativeHeight="251673600" behindDoc="1" locked="0" layoutInCell="1" allowOverlap="1">
-                <wp:simplePos x="0" y="0"/>
-                <wp:positionH relativeFrom="page">
-                  <wp:posOffset>2718435</wp:posOffset>
-                </wp:positionH>
-                <wp:positionV relativeFrom="paragraph">
-                  <wp:posOffset>678180</wp:posOffset>
-                </wp:positionV>
-                <wp:extent cx="118745" cy="118745"/>
-                <wp:effectExtent l="0" t="0" r="0" b="0"/>
-                <wp:wrapNone/>
-                <wp:docPr id="47" name="graphic36"/>
-                <wp:cNvGraphicFramePr>
-                  <a:graphicFrameLocks xmlns:a="http://schemas.openxmlformats.org/drawingml/2006/main"/>
-                </wp:cNvGraphicFramePr>
-                <a:graphic xmlns:a="http://schemas.openxmlformats.org/drawingml/2006/main">
-                  <a:graphicData uri="http://schemas.microsoft.com/office/word/2010/wordprocessingShape">
-                    <wps:wsp>
-                      <wps:cNvSpPr>
-                        <a:spLocks/>
-                      </wps:cNvSpPr>
-                      <wps:spPr>
-                        <a:xfrm>
-                          <a:off x="0" y="0"/>
-                          <a:ext cx="118745" cy="118745"/>
-                        </a:xfrm>
-                        <a:prstGeom prst="rect">
-                          <a:avLst/>
-                        </a:prstGeom>
-                        <a:noFill/>
-                        <a:ln w="9000">
-                          <a:solidFill>
-                            <a:srgbClr val="000000"/>
-                          </a:solidFill>
-                          <a:round/>
-                        </a:ln>
-                      </wps:spPr>
-                      <wps:style>
-                        <a:lnRef idx="0">
-                          <a:scrgbClr r="0" g="0" b="0"/>
-                        </a:lnRef>
-                        <a:fillRef idx="0">
-                          <a:scrgbClr r="0" g="0" b="0"/>
-                        </a:fillRef>
-                        <a:effectRef idx="0">
-                          <a:scrgbClr r="0" g="0" b="0"/>
-                        </a:effectRef>
-                        <a:fontRef idx="minor"/>
-                      </wps:style>
-                      <wps:bodyPr/>
-                    </wps:wsp>
-                  </a:graphicData>
-                </a:graphic>
-                <wp14:sizeRelH relativeFrom="page">
-                  <wp14:pctWidth>0</wp14:pctWidth>
-                </wp14:sizeRelH>
-                <wp14:sizeRelV relativeFrom="page">
-                  <wp14:pctHeight>0</wp14:pctHeight>
-                </wp14:sizeRelV>
-              </wp:anchor>
-            </w:drawing>
-          </mc:Choice>
-          <mc:Fallback>
-            <w:pict>
-              <v:rect w14:anchorId="141AD28C" id="graphic36" o:spid="_x0000_s1026" style="position:absolute;margin-left:214.05pt;margin-top:53.4pt;width:9.35pt;height:9.35pt;z-index:-251642880;visibility:visible;mso-wrap-style:square;mso-width-percent:0;mso-height-percent:0;mso-wrap-distance-left:9pt;mso-wrap-distance-top:0;mso-wrap-distance-right:9pt;mso-wrap-distance-bottom:0;mso-position-horizontal:absolute;mso-position-horizontal-relative:page;mso-position-vertical:absolute;mso-position-vertical-relative:text;mso-width-percent:0;mso-height-percent:0;mso-width-relative:page;mso-height-relative:page;v-text-anchor:top" o:gfxdata="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" filled="f" strokeweight=".25mm">
-                <v:stroke joinstyle="round"/>
-                <v:path arrowok="t"/>
-                <w10:wrap anchorx="page"/>
-              </v:rect>
-            </w:pict>
-          </mc:Fallback>
-        </mc:AlternateContent>
+        <w:pict>
+          <v:rect id="graphic36" o:spid="_x0000_s1030" style="position:absolute;left:0;text-align:left;margin-left:214.05pt;margin-top:53.4pt;width:9.35pt;height:9.35pt;z-index:-251642880;visibility:visible;mso-wrap-style:square;mso-wrap-distance-left:9pt;mso-wrap-distance-top:0;mso-wrap-distance-right:9pt;mso-wrap-distance-bottom:0;mso-position-horizontal:absolute;mso-position-horizontal-relative:page;mso-position-vertical:absolute;mso-position-vertical-relative:text;v-text-anchor:top" o:gfxdata="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" filled="f" strokeweight=".25mm">
+            <v:stroke joinstyle="round"/>
+            <w10:wrap anchorx="page"/>
+          </v:rect>
+        </w:pict>
       </w:r>
       <w:r>
         <w:rPr>
           <w:noProof/>
         </w:rPr>
-        <mc:AlternateContent>
-          <mc:Choice Requires="wps">
-            <w:drawing>
-              <wp:anchor distT="0" distB="0" distL="114300" distR="114300" simplePos="0" relativeHeight="251674624" behindDoc="1" locked="0" layoutInCell="1" allowOverlap="1">
-                <wp:simplePos x="0" y="0"/>
-                <wp:positionH relativeFrom="page">
-                  <wp:posOffset>3861435</wp:posOffset>
-                </wp:positionH>
-                <wp:positionV relativeFrom="paragraph">
-                  <wp:posOffset>678180</wp:posOffset>
-                </wp:positionV>
-                <wp:extent cx="118745" cy="118745"/>
-                <wp:effectExtent l="0" t="0" r="0" b="0"/>
-                <wp:wrapNone/>
-                <wp:docPr id="48" name="graphic37"/>
-                <wp:cNvGraphicFramePr>
-                  <a:graphicFrameLocks xmlns:a="http://schemas.openxmlformats.org/drawingml/2006/main"/>
-                </wp:cNvGraphicFramePr>
-                <a:graphic xmlns:a="http://schemas.openxmlformats.org/drawingml/2006/main">
-                  <a:graphicData uri="http://schemas.microsoft.com/office/word/2010/wordprocessingShape">
-                    <wps:wsp>
-                      <wps:cNvSpPr>
-                        <a:spLocks/>
-                      </wps:cNvSpPr>
-                      <wps:spPr>
-                        <a:xfrm>
-                          <a:off x="0" y="0"/>
-                          <a:ext cx="118745" cy="118745"/>
-                        </a:xfrm>
-                        <a:prstGeom prst="rect">
-                          <a:avLst/>
-                        </a:prstGeom>
-                        <a:noFill/>
-                        <a:ln w="9000">
-                          <a:solidFill>
-                            <a:srgbClr val="000000"/>
-                          </a:solidFill>
-                          <a:round/>
-                        </a:ln>
-                      </wps:spPr>
-                      <wps:style>
-                        <a:lnRef idx="0">
-                          <a:scrgbClr r="0" g="0" b="0"/>
-                        </a:lnRef>
-                        <a:fillRef idx="0">
-                          <a:scrgbClr r="0" g="0" b="0"/>
-                        </a:fillRef>
-                        <a:effectRef idx="0">
-                          <a:scrgbClr r="0" g="0" b="0"/>
-                        </a:effectRef>
-                        <a:fontRef idx="minor"/>
-                      </wps:style>
-                      <wps:bodyPr/>
-                    </wps:wsp>
-                  </a:graphicData>
-                </a:graphic>
-                <wp14:sizeRelH relativeFrom="page">
-                  <wp14:pctWidth>0</wp14:pctWidth>
-                </wp14:sizeRelH>
-                <wp14:sizeRelV relativeFrom="page">
-                  <wp14:pctHeight>0</wp14:pctHeight>
-                </wp14:sizeRelV>
-              </wp:anchor>
-            </w:drawing>
-          </mc:Choice>
-          <mc:Fallback>
-            <w:pict>
-              <v:rect w14:anchorId="6A96AF06" id="graphic37" o:spid="_x0000_s1026" style="position:absolute;margin-left:304.05pt;margin-top:53.4pt;width:9.35pt;height:9.35pt;z-index:-251641856;visibility:visible;mso-wrap-style:square;mso-width-percent:0;mso-height-percent:0;mso-wrap-distance-left:9pt;mso-wrap-distance-top:0;mso-wrap-distance-right:9pt;mso-wrap-distance-bottom:0;mso-position-horizontal:absolute;mso-position-horizontal-relative:page;mso-position-vertical:absolute;mso-position-vertical-relative:text;mso-width-percent:0;mso-height-percent:0;mso-width-relative:page;mso-height-relative:page;v-text-anchor:top" o:gfxdata="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" filled="f" strokeweight=".25mm">
-                <v:stroke joinstyle="round"/>
-                <v:path arrowok="t"/>
-                <w10:wrap anchorx="page"/>
-              </v:rect>
-            </w:pict>
-          </mc:Fallback>
-        </mc:AlternateContent>
+        <w:pict>
+          <v:rect id="graphic37" o:spid="_x0000_s1029" style="position:absolute;left:0;text-align:left;margin-left:304.05pt;margin-top:53.4pt;width:9.35pt;height:9.35pt;z-index:-251641856;visibility:visible;mso-wrap-style:square;mso-wrap-distance-left:9pt;mso-wrap-distance-top:0;mso-wrap-distance-right:9pt;mso-wrap-distance-bottom:0;mso-position-horizontal:absolute;mso-position-horizontal-relative:page;mso-position-vertical:absolute;mso-position-vertical-relative:text;v-text-anchor:top" o:gfxdata="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" filled="f" strokeweight=".25mm">
+            <v:stroke joinstyle="round"/>
+            <w10:wrap anchorx="page"/>
+          </v:rect>
+        </w:pict>
       </w:r>
       <w:r>
         <w:rPr>
@@ -12188,241 +10491,34 @@
         <w:rPr>
           <w:noProof/>
         </w:rPr>
-        <mc:AlternateContent>
-          <mc:Choice Requires="wps">
-            <w:drawing>
-              <wp:anchor distT="0" distB="0" distL="114300" distR="114300" simplePos="0" relativeHeight="251675648" behindDoc="1" locked="0" layoutInCell="1" allowOverlap="1">
-                <wp:simplePos x="0" y="0"/>
-                <wp:positionH relativeFrom="page">
-                  <wp:posOffset>2718435</wp:posOffset>
-                </wp:positionH>
-                <wp:positionV relativeFrom="paragraph">
-                  <wp:posOffset>-434975</wp:posOffset>
-                </wp:positionV>
-                <wp:extent cx="118745" cy="118745"/>
-                <wp:effectExtent l="0" t="0" r="0" b="0"/>
-                <wp:wrapNone/>
-                <wp:docPr id="49" name="graphic38"/>
-                <wp:cNvGraphicFramePr>
-                  <a:graphicFrameLocks xmlns:a="http://schemas.openxmlformats.org/drawingml/2006/main"/>
-                </wp:cNvGraphicFramePr>
-                <a:graphic xmlns:a="http://schemas.openxmlformats.org/drawingml/2006/main">
-                  <a:graphicData uri="http://schemas.microsoft.com/office/word/2010/wordprocessingShape">
-                    <wps:wsp>
-                      <wps:cNvSpPr>
-                        <a:spLocks/>
-                      </wps:cNvSpPr>
-                      <wps:spPr>
-                        <a:xfrm>
-                          <a:off x="0" y="0"/>
-                          <a:ext cx="118745" cy="118745"/>
-                        </a:xfrm>
-                        <a:prstGeom prst="rect">
-                          <a:avLst/>
-                        </a:prstGeom>
-                        <a:noFill/>
-                        <a:ln w="9000">
-                          <a:solidFill>
-                            <a:srgbClr val="000000"/>
-                          </a:solidFill>
-                          <a:round/>
-                        </a:ln>
-                      </wps:spPr>
-                      <wps:style>
-                        <a:lnRef idx="0">
-                          <a:scrgbClr r="0" g="0" b="0"/>
-                        </a:lnRef>
-                        <a:fillRef idx="0">
-                          <a:scrgbClr r="0" g="0" b="0"/>
-                        </a:fillRef>
-                        <a:effectRef idx="0">
-                          <a:scrgbClr r="0" g="0" b="0"/>
-                        </a:effectRef>
-                        <a:fontRef idx="minor"/>
-                      </wps:style>
-                      <wps:bodyPr/>
-                    </wps:wsp>
-                  </a:graphicData>
-                </a:graphic>
-                <wp14:sizeRelH relativeFrom="page">
-                  <wp14:pctWidth>0</wp14:pctWidth>
-                </wp14:sizeRelH>
-                <wp14:sizeRelV relativeFrom="page">
-                  <wp14:pctHeight>0</wp14:pctHeight>
-                </wp14:sizeRelV>
-              </wp:anchor>
-            </w:drawing>
-          </mc:Choice>
-          <mc:Fallback>
-            <w:pict>
-              <v:rect w14:anchorId="14A6B96F" id="graphic38" o:spid="_x0000_s1026" style="position:absolute;margin-left:214.05pt;margin-top:-34.25pt;width:9.35pt;height:9.35pt;z-index:-251640832;visibility:visible;mso-wrap-style:square;mso-width-percent:0;mso-height-percent:0;mso-wrap-distance-left:9pt;mso-wrap-distance-top:0;mso-wrap-distance-right:9pt;mso-wrap-distance-bottom:0;mso-position-horizontal:absolute;mso-position-horizontal-relative:page;mso-position-vertical:absolute;mso-position-vertical-relative:text;mso-width-percent:0;mso-height-percent:0;mso-width-relative:page;mso-height-relative:page;v-text-anchor:top" o:gfxdata="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" filled="f" strokeweight=".25mm">
-                <v:stroke joinstyle="round"/>
-                <v:path arrowok="t"/>
-                <w10:wrap anchorx="page"/>
-              </v:rect>
-            </w:pict>
-          </mc:Fallback>
-        </mc:AlternateContent>
+        <w:pict>
+          <v:rect id="graphic38" o:spid="_x0000_s1028" style="position:absolute;left:0;text-align:left;margin-left:214.05pt;margin-top:-34.25pt;width:9.35pt;height:9.35pt;z-index:-251640832;visibility:visible;mso-wrap-style:square;mso-wrap-distance-left:9pt;mso-wrap-distance-top:0;mso-wrap-distance-right:9pt;mso-wrap-distance-bottom:0;mso-position-horizontal:absolute;mso-position-horizontal-relative:page;mso-position-vertical:absolute;mso-position-vertical-relative:text;v-text-anchor:top" o:gfxdata="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" filled="f" strokeweight=".25mm">
+            <v:stroke joinstyle="round"/>
+            <w10:wrap anchorx="page"/>
+          </v:rect>
+        </w:pict>
       </w:r>
       <w:r>
         <w:rPr>
           <w:noProof/>
         </w:rPr>
-        <mc:AlternateContent>
-          <mc:Choice Requires="wps">
-            <w:drawing>
-              <wp:anchor distT="0" distB="0" distL="114300" distR="114300" simplePos="0" relativeHeight="251676672" behindDoc="1" locked="0" layoutInCell="1" allowOverlap="1">
-                <wp:simplePos x="0" y="0"/>
-                <wp:positionH relativeFrom="page">
-                  <wp:posOffset>3861435</wp:posOffset>
-                </wp:positionH>
-                <wp:positionV relativeFrom="paragraph">
-                  <wp:posOffset>-434975</wp:posOffset>
-                </wp:positionV>
-                <wp:extent cx="118745" cy="118745"/>
-                <wp:effectExtent l="0" t="0" r="0" b="0"/>
-                <wp:wrapNone/>
-                <wp:docPr id="50" name="graphic39"/>
-                <wp:cNvGraphicFramePr>
-                  <a:graphicFrameLocks xmlns:a="http://schemas.openxmlformats.org/drawingml/2006/main"/>
-                </wp:cNvGraphicFramePr>
-                <a:graphic xmlns:a="http://schemas.openxmlformats.org/drawingml/2006/main">
-                  <a:graphicData uri="http://schemas.microsoft.com/office/word/2010/wordprocessingShape">
-                    <wps:wsp>
-                      <wps:cNvSpPr>
-                        <a:spLocks/>
-                      </wps:cNvSpPr>
-                      <wps:spPr>
-                        <a:xfrm>
-                          <a:off x="0" y="0"/>
-                          <a:ext cx="118745" cy="118745"/>
-                        </a:xfrm>
-                        <a:prstGeom prst="rect">
-                          <a:avLst/>
-                        </a:prstGeom>
-                        <a:noFill/>
-                        <a:ln w="9000">
-                          <a:solidFill>
-                            <a:srgbClr val="000000"/>
-                          </a:solidFill>
-                          <a:round/>
-                        </a:ln>
-                      </wps:spPr>
-                      <wps:style>
-                        <a:lnRef idx="0">
-                          <a:scrgbClr r="0" g="0" b="0"/>
-                        </a:lnRef>
-                        <a:fillRef idx="0">
-                          <a:scrgbClr r="0" g="0" b="0"/>
-                        </a:fillRef>
-                        <a:effectRef idx="0">
-                          <a:scrgbClr r="0" g="0" b="0"/>
-                        </a:effectRef>
-                        <a:fontRef idx="minor"/>
-                      </wps:style>
-                      <wps:bodyPr/>
-                    </wps:wsp>
-                  </a:graphicData>
-                </a:graphic>
-                <wp14:sizeRelH relativeFrom="page">
-                  <wp14:pctWidth>0</wp14:pctWidth>
-                </wp14:sizeRelH>
-                <wp14:sizeRelV relativeFrom="page">
-                  <wp14:pctHeight>0</wp14:pctHeight>
-                </wp14:sizeRelV>
-              </wp:anchor>
-            </w:drawing>
-          </mc:Choice>
-          <mc:Fallback>
-            <w:pict>
-              <v:rect w14:anchorId="1EE7827E" id="graphic39" o:spid="_x0000_s1026" style="position:absolute;margin-left:304.05pt;margin-top:-34.25pt;width:9.35pt;height:9.35pt;z-index:-251639808;visibility:visible;mso-wrap-style:square;mso-width-percent:0;mso-height-percent:0;mso-wrap-distance-left:9pt;mso-wrap-distance-top:0;mso-wrap-distance-right:9pt;mso-wrap-distance-bottom:0;mso-position-horizontal:absolute;mso-position-horizontal-relative:page;mso-position-vertical:absolute;mso-position-vertical-relative:text;mso-width-percent:0;mso-height-percent:0;mso-width-relative:page;mso-height-relative:page;v-text-anchor:top" o:gfxdata="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" filled="f" strokeweight=".25mm">
-                <v:stroke joinstyle="round"/>
-                <v:path arrowok="t"/>
-                <w10:wrap anchorx="page"/>
-              </v:rect>
-            </w:pict>
-          </mc:Fallback>
-        </mc:AlternateContent>
+        <w:pict>
+          <v:rect id="graphic39" o:spid="_x0000_s1027" style="position:absolute;left:0;text-align:left;margin-left:304.05pt;margin-top:-34.25pt;width:9.35pt;height:9.35pt;z-index:-251639808;visibility:visible;mso-wrap-style:square;mso-wrap-distance-left:9pt;mso-wrap-distance-top:0;mso-wrap-distance-right:9pt;mso-wrap-distance-bottom:0;mso-position-horizontal:absolute;mso-position-horizontal-relative:page;mso-position-vertical:absolute;mso-position-vertical-relative:text;v-text-anchor:top" o:gfxdata="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" filled="f" strokeweight=".25mm">
+            <v:stroke joinstyle="round"/>
+            <w10:wrap anchorx="page"/>
+          </v:rect>
+        </w:pict>
       </w:r>
       <w:r>
         <w:rPr>
           <w:noProof/>
         </w:rPr>
-        <mc:AlternateContent>
-          <mc:Choice Requires="wps">
-            <w:drawing>
-              <wp:anchor distT="0" distB="0" distL="114300" distR="114300" simplePos="0" relativeHeight="251677696" behindDoc="1" locked="0" layoutInCell="1" allowOverlap="1">
-                <wp:simplePos x="0" y="0"/>
-                <wp:positionH relativeFrom="page">
-                  <wp:posOffset>5119370</wp:posOffset>
-                </wp:positionH>
-                <wp:positionV relativeFrom="paragraph">
-                  <wp:posOffset>-434975</wp:posOffset>
-                </wp:positionV>
-                <wp:extent cx="118745" cy="118745"/>
-                <wp:effectExtent l="0" t="0" r="0" b="0"/>
-                <wp:wrapNone/>
-                <wp:docPr id="51" name="graphic40"/>
-                <wp:cNvGraphicFramePr>
-                  <a:graphicFrameLocks xmlns:a="http://schemas.openxmlformats.org/drawingml/2006/main"/>
-                </wp:cNvGraphicFramePr>
-                <a:graphic xmlns:a="http://schemas.openxmlformats.org/drawingml/2006/main">
-                  <a:graphicData uri="http://schemas.microsoft.com/office/word/2010/wordprocessingShape">
-                    <wps:wsp>
-                      <wps:cNvSpPr>
-                        <a:spLocks/>
-                      </wps:cNvSpPr>
-                      <wps:spPr>
-                        <a:xfrm>
-                          <a:off x="0" y="0"/>
-                          <a:ext cx="118745" cy="118745"/>
-                        </a:xfrm>
-                        <a:prstGeom prst="rect">
-                          <a:avLst/>
-                        </a:prstGeom>
-                        <a:noFill/>
-                        <a:ln w="9000">
-                          <a:solidFill>
-                            <a:srgbClr val="000000"/>
-                          </a:solidFill>
-                          <a:round/>
-                        </a:ln>
-                      </wps:spPr>
-                      <wps:style>
-                        <a:lnRef idx="0">
-                          <a:scrgbClr r="0" g="0" b="0"/>
-                        </a:lnRef>
-                        <a:fillRef idx="0">
-                          <a:scrgbClr r="0" g="0" b="0"/>
-                        </a:fillRef>
-                        <a:effectRef idx="0">
-                          <a:scrgbClr r="0" g="0" b="0"/>
-                        </a:effectRef>
-                        <a:fontRef idx="minor"/>
-                      </wps:style>
-                      <wps:bodyPr/>
-                    </wps:wsp>
-                  </a:graphicData>
-                </a:graphic>
-                <wp14:sizeRelH relativeFrom="page">
-                  <wp14:pctWidth>0</wp14:pctWidth>
-                </wp14:sizeRelH>
-                <wp14:sizeRelV relativeFrom="page">
-                  <wp14:pctHeight>0</wp14:pctHeight>
-                </wp14:sizeRelV>
-              </wp:anchor>
-            </w:drawing>
-          </mc:Choice>
-          <mc:Fallback>
-            <w:pict>
-              <v:rect w14:anchorId="0AB72006" id="graphic40" o:spid="_x0000_s1026" style="position:absolute;margin-left:403.1pt;margin-top:-34.25pt;width:9.35pt;height:9.35pt;z-index:-251638784;visibility:visible;mso-wrap-style:square;mso-width-percent:0;mso-height-percent:0;mso-wrap-distance-left:9pt;mso-wrap-distance-top:0;mso-wrap-distance-right:9pt;mso-wrap-distance-bottom:0;mso-position-horizontal:absolute;mso-position-horizontal-relative:page;mso-position-vertical:absolute;mso-position-vertical-relative:text;mso-width-percent:0;mso-height-percent:0;mso-width-relative:page;mso-height-relative:page;v-text-anchor:top" o:gfxdata="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" filled="f" strokeweight=".25mm">
-                <v:stroke joinstyle="round"/>
-                <v:path arrowok="t"/>
-                <w10:wrap anchorx="page"/>
-              </v:rect>
-            </w:pict>
-          </mc:Fallback>
-        </mc:AlternateContent>
+        <w:pict>
+          <v:rect id="graphic40" o:spid="_x0000_s1026" style="position:absolute;left:0;text-align:left;margin-left:403.1pt;margin-top:-34.25pt;width:9.35pt;height:9.35pt;z-index:-251638784;visibility:visible;mso-wrap-style:square;mso-wrap-distance-left:9pt;mso-wrap-distance-top:0;mso-wrap-distance-right:9pt;mso-wrap-distance-bottom:0;mso-position-horizontal:absolute;mso-position-horizontal-relative:page;mso-position-vertical:absolute;mso-position-vertical-relative:text;v-text-anchor:top" o:gfxdata="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" filled="f" strokeweight=".25mm">
+            <v:stroke joinstyle="round"/>
+            <w10:wrap anchorx="page"/>
+          </v:rect>
+        </w:pict>
       </w:r>
       <w:r>
         <w:rPr>
@@ -12668,8 +10764,8 @@
           <w:lang w:val="es-PE"/>
         </w:rPr>
       </w:pPr>
-      <w:bookmarkStart w:id="26" w:name="_TOC_250008"/>
-      <w:bookmarkEnd w:id="26"/>
+      <w:bookmarkStart w:id="25" w:name="_TOC_250008"/>
+      <w:bookmarkEnd w:id="25"/>
       <w:r>
         <w:rPr>
           <w:lang w:val="es-PE"/>
@@ -12692,8 +10788,8 @@
           <w:lang w:val="es-PE"/>
         </w:rPr>
       </w:pPr>
-      <w:bookmarkStart w:id="27" w:name="_TOC_250007"/>
-      <w:bookmarkEnd w:id="27"/>
+      <w:bookmarkStart w:id="26" w:name="_TOC_250007"/>
+      <w:bookmarkEnd w:id="26"/>
       <w:r>
         <w:rPr>
           <w:lang w:val="es-PE"/>
@@ -12956,8 +11052,8 @@
           <w:lang w:val="es-PE"/>
         </w:rPr>
       </w:pPr>
-      <w:bookmarkStart w:id="28" w:name="_TOC_250006"/>
-      <w:bookmarkEnd w:id="28"/>
+      <w:bookmarkStart w:id="27" w:name="_TOC_250006"/>
+      <w:bookmarkEnd w:id="27"/>
       <w:r>
         <w:rPr>
           <w:lang w:val="es-PE"/>
@@ -13012,7 +11108,16 @@
           <w:sz w:val="20"/>
           <w:lang w:val="es-PE"/>
         </w:rPr>
-        <w:t>Uso de contraseñas para cada usuario (administrador, cajera, oficial de crédito). Esto permitirá que tengan acceso al sistema solo las personas que tienen</w:t>
+        <w:t>Uso de contraseñas para cada usuario (administrador, cajera, oficial de crédito). Esto permitirá que tengan acceso al sistema solo las personas que tie</w:t>
+      </w:r>
+      <w:bookmarkStart w:id="28" w:name="_GoBack"/>
+      <w:bookmarkEnd w:id="28"/>
+      <w:r>
+        <w:rPr>
+          <w:sz w:val="20"/>
+          <w:lang w:val="es-PE"/>
+        </w:rPr>
+        <w:t>nen</w:t>
       </w:r>
       <w:r>
         <w:rPr>
@@ -13619,577 +11724,136 @@
       <w:rPr>
         <w:noProof/>
       </w:rPr>
-      <mc:AlternateContent>
-        <mc:Choice Requires="wps">
-          <w:drawing>
-            <wp:anchor distT="0" distB="0" distL="114300" distR="114300" simplePos="0" relativeHeight="3" behindDoc="1" locked="0" layoutInCell="1" allowOverlap="1">
-              <wp:simplePos x="0" y="0"/>
-              <wp:positionH relativeFrom="page">
-                <wp:posOffset>2708910</wp:posOffset>
-              </wp:positionH>
-              <wp:positionV relativeFrom="page">
-                <wp:posOffset>438150</wp:posOffset>
-              </wp:positionV>
-              <wp:extent cx="2482850" cy="313690"/>
-              <wp:effectExtent l="0" t="0" r="0" b="0"/>
-              <wp:wrapNone/>
-              <wp:docPr id="5" name="graphic3"/>
-              <wp:cNvGraphicFramePr>
-                <a:graphicFrameLocks xmlns:a="http://schemas.openxmlformats.org/drawingml/2006/main"/>
-              </wp:cNvGraphicFramePr>
-              <a:graphic xmlns:a="http://schemas.openxmlformats.org/drawingml/2006/main">
-                <a:graphicData uri="http://schemas.microsoft.com/office/word/2010/wordprocessingShape">
-                  <wps:wsp>
-                    <wps:cNvSpPr>
-                      <a:spLocks/>
-                    </wps:cNvSpPr>
-                    <wps:spPr>
-                      <a:xfrm>
-                        <a:off x="0" y="0"/>
-                        <a:ext cx="2482850" cy="313690"/>
-                      </a:xfrm>
-                      <a:prstGeom prst="rect">
-                        <a:avLst/>
-                      </a:prstGeom>
-                      <a:noFill/>
-                      <a:ln>
-                        <a:noFill/>
-                      </a:ln>
-                    </wps:spPr>
-                    <wps:style>
-                      <a:lnRef idx="0">
-                        <a:scrgbClr r="0" g="0" b="0"/>
-                      </a:lnRef>
-                      <a:fillRef idx="0">
-                        <a:scrgbClr r="0" g="0" b="0"/>
-                      </a:fillRef>
-                      <a:effectRef idx="0">
-                        <a:scrgbClr r="0" g="0" b="0"/>
-                      </a:effectRef>
-                      <a:fontRef idx="minor"/>
-                    </wps:style>
-                    <wps:txbx>
-                      <w:txbxContent>
-                        <w:p>
-                          <w:pPr>
-                            <w:pStyle w:val="Contenidodelmarco"/>
-                            <w:spacing w:before="12"/>
-                            <w:ind w:right="4"/>
-                            <w:jc w:val="center"/>
-                            <w:rPr>
-                              <w:b/>
-                              <w:sz w:val="20"/>
-                              <w:lang w:val="es-ES"/>
-                            </w:rPr>
-                          </w:pPr>
-                          <w:r>
-                            <w:rPr>
-                              <w:b/>
-                              <w:color w:val="231A60"/>
-                              <w:sz w:val="20"/>
-                              <w:lang w:val="es-ES"/>
-                            </w:rPr>
-                            <w:t>Consulting Asociados</w:t>
-                          </w:r>
-                        </w:p>
-                        <w:p>
-                          <w:pPr>
-                            <w:pStyle w:val="Contenidodelmarco"/>
-                            <w:spacing w:before="1"/>
-                            <w:jc w:val="center"/>
-                            <w:rPr>
-                              <w:b/>
-                              <w:sz w:val="20"/>
-                              <w:lang w:val="es-ES"/>
-                            </w:rPr>
-                          </w:pPr>
-                          <w:r>
-                            <w:rPr>
-                              <w:b/>
-                              <w:color w:val="231A60"/>
-                              <w:sz w:val="20"/>
-                              <w:lang w:val="es-ES"/>
-                            </w:rPr>
-                            <w:t>Especificación de requisitos de software</w:t>
-                          </w:r>
-                        </w:p>
-                      </w:txbxContent>
-                    </wps:txbx>
-                    <wps:bodyPr lIns="0" tIns="0" rIns="0" bIns="0">
-                      <a:noAutofit/>
-                    </wps:bodyPr>
-                  </wps:wsp>
-                </a:graphicData>
-              </a:graphic>
-              <wp14:sizeRelH relativeFrom="page">
-                <wp14:pctWidth>0</wp14:pctWidth>
-              </wp14:sizeRelH>
-              <wp14:sizeRelV relativeFrom="page">
-                <wp14:pctHeight>0</wp14:pctHeight>
-              </wp14:sizeRelV>
-            </wp:anchor>
-          </w:drawing>
-        </mc:Choice>
-        <mc:Fallback>
-          <w:pict>
-            <v:rect id="graphic3" o:spid="_x0000_s1026" style="position:absolute;margin-left:213.3pt;margin-top:34.5pt;width:195.5pt;height:24.7pt;z-index:-503316477;visibility:visible;mso-wrap-style:square;mso-width-percent:0;mso-height-percent:0;mso-wrap-distance-left:9pt;mso-wrap-distance-top:0;mso-wrap-distance-right:9pt;mso-wrap-distance-bottom:0;mso-position-horizontal:absolute;mso-position-horizontal-relative:page;mso-position-vertical:absolute;mso-position-vertical-relative:page;mso-width-percent:0;mso-height-percent:0;mso-width-relative:page;mso-height-relative:page;v-text-anchor:top" o:gfxdata="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" filled="f" stroked="f">
-              <v:textbox inset="0,0,0,0">
-                <w:txbxContent>
-                  <w:p>
-                    <w:pPr>
-                      <w:pStyle w:val="Contenidodelmarco"/>
-                      <w:spacing w:before="12"/>
-                      <w:ind w:right="4"/>
-                      <w:jc w:val="center"/>
-                      <w:rPr>
-                        <w:b/>
-                        <w:sz w:val="20"/>
-                        <w:lang w:val="es-ES"/>
-                      </w:rPr>
-                    </w:pPr>
-                    <w:r>
-                      <w:rPr>
-                        <w:b/>
-                        <w:color w:val="231A60"/>
-                        <w:sz w:val="20"/>
-                        <w:lang w:val="es-ES"/>
-                      </w:rPr>
-                      <w:t>Consulting Asociados</w:t>
-                    </w:r>
-                  </w:p>
-                  <w:p>
-                    <w:pPr>
-                      <w:pStyle w:val="Contenidodelmarco"/>
-                      <w:spacing w:before="1"/>
-                      <w:jc w:val="center"/>
-                      <w:rPr>
-                        <w:b/>
-                        <w:sz w:val="20"/>
-                        <w:lang w:val="es-ES"/>
-                      </w:rPr>
-                    </w:pPr>
-                    <w:r>
-                      <w:rPr>
-                        <w:b/>
-                        <w:color w:val="231A60"/>
-                        <w:sz w:val="20"/>
-                        <w:lang w:val="es-ES"/>
-                      </w:rPr>
-                      <w:t>Especificación de requisitos de software</w:t>
-                    </w:r>
-                  </w:p>
-                </w:txbxContent>
-              </v:textbox>
-              <w10:wrap anchorx="page" anchory="page"/>
-            </v:rect>
-          </w:pict>
-        </mc:Fallback>
-      </mc:AlternateContent>
+      <w:pict>
+        <v:rect id="graphic3" o:spid="_x0000_s2066" style="position:absolute;margin-left:213.3pt;margin-top:34.5pt;width:195.5pt;height:24.7pt;z-index:-503316477;visibility:visible;mso-wrap-style:square;mso-wrap-distance-left:9pt;mso-wrap-distance-top:0;mso-wrap-distance-right:9pt;mso-wrap-distance-bottom:0;mso-position-horizontal:absolute;mso-position-horizontal-relative:page;mso-position-vertical:absolute;mso-position-vertical-relative:page;v-text-anchor:top" o:gfxdata="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" filled="f" stroked="f">
+          <v:textbox inset="0,0,0,0">
+            <w:txbxContent>
+              <w:p>
+                <w:pPr>
+                  <w:pStyle w:val="Contenidodelmarco"/>
+                  <w:spacing w:before="12"/>
+                  <w:ind w:right="4"/>
+                  <w:jc w:val="center"/>
+                  <w:rPr>
+                    <w:b/>
+                    <w:sz w:val="20"/>
+                    <w:lang w:val="es-ES"/>
+                  </w:rPr>
+                </w:pPr>
+                <w:r>
+                  <w:rPr>
+                    <w:b/>
+                    <w:color w:val="231A60"/>
+                    <w:sz w:val="20"/>
+                    <w:lang w:val="es-ES"/>
+                  </w:rPr>
+                  <w:t>Consulting Asociados</w:t>
+                </w:r>
+              </w:p>
+              <w:p>
+                <w:pPr>
+                  <w:pStyle w:val="Contenidodelmarco"/>
+                  <w:spacing w:before="1"/>
+                  <w:jc w:val="center"/>
+                  <w:rPr>
+                    <w:b/>
+                    <w:sz w:val="20"/>
+                    <w:lang w:val="es-ES"/>
+                  </w:rPr>
+                </w:pPr>
+                <w:r>
+                  <w:rPr>
+                    <w:b/>
+                    <w:color w:val="231A60"/>
+                    <w:sz w:val="20"/>
+                    <w:lang w:val="es-ES"/>
+                  </w:rPr>
+                  <w:t>Especificación de requisitos de software</w:t>
+                </w:r>
+              </w:p>
+            </w:txbxContent>
+          </v:textbox>
+          <w10:wrap anchorx="page" anchory="page"/>
+        </v:rect>
+      </w:pict>
     </w:r>
     <w:r>
       <w:rPr>
         <w:noProof/>
       </w:rPr>
-      <mc:AlternateContent>
-        <mc:Choice Requires="wps">
-          <w:drawing>
-            <wp:anchor distT="0" distB="0" distL="114300" distR="114300" simplePos="0" relativeHeight="5" behindDoc="1" locked="0" layoutInCell="1" allowOverlap="1">
-              <wp:simplePos x="0" y="0"/>
-              <wp:positionH relativeFrom="page">
-                <wp:posOffset>6038850</wp:posOffset>
-              </wp:positionH>
-              <wp:positionV relativeFrom="page">
-                <wp:posOffset>439420</wp:posOffset>
-              </wp:positionV>
-              <wp:extent cx="510540" cy="313690"/>
-              <wp:effectExtent l="0" t="0" r="0" b="0"/>
-              <wp:wrapNone/>
-              <wp:docPr id="6" name="graphic4"/>
-              <wp:cNvGraphicFramePr>
-                <a:graphicFrameLocks xmlns:a="http://schemas.openxmlformats.org/drawingml/2006/main"/>
-              </wp:cNvGraphicFramePr>
-              <a:graphic xmlns:a="http://schemas.openxmlformats.org/drawingml/2006/main">
-                <a:graphicData uri="http://schemas.microsoft.com/office/word/2010/wordprocessingShape">
-                  <wps:wsp>
-                    <wps:cNvSpPr>
-                      <a:spLocks/>
-                    </wps:cNvSpPr>
-                    <wps:spPr>
-                      <a:xfrm>
-                        <a:off x="0" y="0"/>
-                        <a:ext cx="510540" cy="313690"/>
-                      </a:xfrm>
-                      <a:prstGeom prst="rect">
-                        <a:avLst/>
-                      </a:prstGeom>
-                      <a:noFill/>
-                      <a:ln>
-                        <a:noFill/>
-                      </a:ln>
-                    </wps:spPr>
-                    <wps:style>
-                      <a:lnRef idx="0">
-                        <a:scrgbClr r="0" g="0" b="0"/>
-                      </a:lnRef>
-                      <a:fillRef idx="0">
-                        <a:scrgbClr r="0" g="0" b="0"/>
-                      </a:fillRef>
-                      <a:effectRef idx="0">
-                        <a:scrgbClr r="0" g="0" b="0"/>
-                      </a:effectRef>
-                      <a:fontRef idx="minor"/>
-                    </wps:style>
-                    <wps:txbx>
-                      <w:txbxContent>
-                        <w:p>
-                          <w:pPr>
-                            <w:pStyle w:val="Textoindependiente"/>
-                            <w:spacing w:before="12"/>
-                            <w:ind w:right="17"/>
-                            <w:jc w:val="center"/>
-                          </w:pPr>
-                          <w:r>
-                            <w:rPr>
-                              <w:color w:val="231A60"/>
-                            </w:rPr>
-                            <w:t>Rev. 1.0</w:t>
-                          </w:r>
-                        </w:p>
-                        <w:p>
-                          <w:pPr>
-                            <w:pStyle w:val="Textoindependiente"/>
-                            <w:spacing w:before="1"/>
-                            <w:ind w:left="162" w:right="17"/>
-                            <w:jc w:val="center"/>
-                          </w:pPr>
-                          <w:r>
-                            <w:rPr>
-                              <w:color w:val="231A60"/>
-                            </w:rPr>
-                            <w:t xml:space="preserve">Pág. </w:t>
-                          </w:r>
-                          <w:r>
-                            <w:rPr>
-                              <w:color w:val="231A60"/>
-                            </w:rPr>
-                            <w:fldChar w:fldCharType="begin"/>
-                          </w:r>
-                          <w:r>
-                            <w:instrText>PAGE</w:instrText>
-                          </w:r>
-                          <w:r>
-                            <w:fldChar w:fldCharType="separate"/>
-                          </w:r>
-                          <w:r>
-                            <w:rPr>
-                              <w:noProof/>
-                            </w:rPr>
-                            <w:t>1</w:t>
-                          </w:r>
-                          <w:r>
-                            <w:fldChar w:fldCharType="end"/>
-                          </w:r>
-                        </w:p>
-                      </w:txbxContent>
-                    </wps:txbx>
-                    <wps:bodyPr lIns="0" tIns="0" rIns="0" bIns="0">
-                      <a:noAutofit/>
-                    </wps:bodyPr>
-                  </wps:wsp>
-                </a:graphicData>
-              </a:graphic>
-              <wp14:sizeRelH relativeFrom="page">
-                <wp14:pctWidth>0</wp14:pctWidth>
-              </wp14:sizeRelH>
-              <wp14:sizeRelV relativeFrom="page">
-                <wp14:pctHeight>0</wp14:pctHeight>
-              </wp14:sizeRelV>
-            </wp:anchor>
-          </w:drawing>
-        </mc:Choice>
-        <mc:Fallback>
-          <w:pict>
-            <v:rect id="graphic4" o:spid="_x0000_s1027" style="position:absolute;margin-left:475.5pt;margin-top:34.6pt;width:40.2pt;height:24.7pt;z-index:-503316475;visibility:visible;mso-wrap-style:square;mso-width-percent:0;mso-height-percent:0;mso-wrap-distance-left:9pt;mso-wrap-distance-top:0;mso-wrap-distance-right:9pt;mso-wrap-distance-bottom:0;mso-position-horizontal:absolute;mso-position-horizontal-relative:page;mso-position-vertical:absolute;mso-position-vertical-relative:page;mso-width-percent:0;mso-height-percent:0;mso-width-relative:page;mso-height-relative:page;v-text-anchor:top" o:gfxdata="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" filled="f" stroked="f">
-              <v:textbox inset="0,0,0,0">
-                <w:txbxContent>
-                  <w:p>
-                    <w:pPr>
-                      <w:pStyle w:val="Textoindependiente"/>
-                      <w:spacing w:before="12"/>
-                      <w:ind w:right="17"/>
-                      <w:jc w:val="center"/>
-                    </w:pPr>
-                    <w:r>
-                      <w:rPr>
-                        <w:color w:val="231A60"/>
-                      </w:rPr>
-                      <w:t>Rev. 1.0</w:t>
-                    </w:r>
-                  </w:p>
-                  <w:p>
-                    <w:pPr>
-                      <w:pStyle w:val="Textoindependiente"/>
-                      <w:spacing w:before="1"/>
-                      <w:ind w:left="162" w:right="17"/>
-                      <w:jc w:val="center"/>
-                    </w:pPr>
-                    <w:r>
-                      <w:rPr>
-                        <w:color w:val="231A60"/>
-                      </w:rPr>
-                      <w:t xml:space="preserve">Pág. </w:t>
-                    </w:r>
-                    <w:r>
-                      <w:rPr>
-                        <w:color w:val="231A60"/>
-                      </w:rPr>
-                      <w:fldChar w:fldCharType="begin"/>
-                    </w:r>
-                    <w:r>
-                      <w:instrText>PAGE</w:instrText>
-                    </w:r>
-                    <w:r>
-                      <w:fldChar w:fldCharType="separate"/>
-                    </w:r>
-                    <w:r>
-                      <w:rPr>
-                        <w:noProof/>
-                      </w:rPr>
-                      <w:t>1</w:t>
-                    </w:r>
-                    <w:r>
-                      <w:fldChar w:fldCharType="end"/>
-                    </w:r>
-                  </w:p>
-                </w:txbxContent>
-              </v:textbox>
-              <w10:wrap anchorx="page" anchory="page"/>
-            </v:rect>
-          </w:pict>
-        </mc:Fallback>
-      </mc:AlternateContent>
+      <w:pict>
+        <v:rect id="graphic4" o:spid="_x0000_s2065" style="position:absolute;margin-left:475.5pt;margin-top:34.6pt;width:40.2pt;height:24.7pt;z-index:-503316475;visibility:visible;mso-wrap-style:square;mso-wrap-distance-left:9pt;mso-wrap-distance-top:0;mso-wrap-distance-right:9pt;mso-wrap-distance-bottom:0;mso-position-horizontal:absolute;mso-position-horizontal-relative:page;mso-position-vertical:absolute;mso-position-vertical-relative:page;v-text-anchor:top" o:gfxdata="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" filled="f" stroked="f">
+          <v:textbox inset="0,0,0,0">
+            <w:txbxContent>
+              <w:p>
+                <w:pPr>
+                  <w:pStyle w:val="Textoindependiente"/>
+                  <w:spacing w:before="12"/>
+                  <w:ind w:right="17"/>
+                  <w:jc w:val="center"/>
+                </w:pPr>
+                <w:r>
+                  <w:rPr>
+                    <w:color w:val="231A60"/>
+                  </w:rPr>
+                  <w:t>Rev. 1.0</w:t>
+                </w:r>
+              </w:p>
+              <w:p>
+                <w:pPr>
+                  <w:pStyle w:val="Textoindependiente"/>
+                  <w:spacing w:before="1"/>
+                  <w:ind w:left="162" w:right="17"/>
+                  <w:jc w:val="center"/>
+                </w:pPr>
+                <w:r>
+                  <w:rPr>
+                    <w:color w:val="231A60"/>
+                  </w:rPr>
+                  <w:t xml:space="preserve">Pág. </w:t>
+                </w:r>
+                <w:r>
+                  <w:rPr>
+                    <w:color w:val="231A60"/>
+                  </w:rPr>
+                  <w:fldChar w:fldCharType="begin"/>
+                </w:r>
+                <w:r>
+                  <w:instrText>PAGE</w:instrText>
+                </w:r>
+                <w:r>
+                  <w:fldChar w:fldCharType="separate"/>
+                </w:r>
+                <w:r>
+                  <w:rPr>
+                    <w:noProof/>
+                  </w:rPr>
+                  <w:t>2</w:t>
+                </w:r>
+                <w:r>
+                  <w:fldChar w:fldCharType="end"/>
+                </w:r>
+              </w:p>
+            </w:txbxContent>
+          </v:textbox>
+          <w10:wrap anchorx="page" anchory="page"/>
+        </v:rect>
+      </w:pict>
     </w:r>
     <w:r>
       <w:rPr>
         <w:noProof/>
       </w:rPr>
-      <mc:AlternateContent>
-        <mc:Choice Requires="wpg">
-          <w:drawing>
-            <wp:anchor distT="0" distB="0" distL="114300" distR="114300" simplePos="0" relativeHeight="41" behindDoc="1" locked="0" layoutInCell="1" allowOverlap="1">
-              <wp:simplePos x="0" y="0"/>
-              <wp:positionH relativeFrom="page">
-                <wp:posOffset>1026795</wp:posOffset>
-              </wp:positionH>
-              <wp:positionV relativeFrom="page">
-                <wp:posOffset>743585</wp:posOffset>
-              </wp:positionV>
-              <wp:extent cx="5544185" cy="8890"/>
-              <wp:effectExtent l="0" t="19050" r="0" b="0"/>
-              <wp:wrapNone/>
-              <wp:docPr id="8" name="graphic2"/>
-              <wp:cNvGraphicFramePr>
-                <a:graphicFrameLocks xmlns:a="http://schemas.openxmlformats.org/drawingml/2006/main"/>
-              </wp:cNvGraphicFramePr>
-              <a:graphic xmlns:a="http://schemas.openxmlformats.org/drawingml/2006/main">
-                <a:graphicData uri="http://schemas.microsoft.com/office/word/2010/wordprocessingGroup">
-                  <wpg:wgp>
-                    <wpg:cNvGrpSpPr>
-                      <a:grpSpLocks/>
-                    </wpg:cNvGrpSpPr>
-                    <wpg:grpSpPr>
-                      <a:xfrm rot="1800">
-                        <a:off x="0" y="0"/>
-                        <a:ext cx="5544185" cy="8890"/>
-                        <a:chOff x="0" y="0"/>
-                        <a:chExt cx="5544185" cy="8890"/>
-                      </a:xfrm>
-                    </wpg:grpSpPr>
-                    <wps:wsp>
-                      <wps:cNvPr id="1" name="Conector recto 18"/>
-                      <wps:cNvCnPr/>
-                      <wps:spPr>
-                        <a:xfrm>
-                          <a:off x="0" y="6840"/>
-                          <a:ext cx="1289160" cy="0"/>
-                        </a:xfrm>
-                        <a:prstGeom prst="line">
-                          <a:avLst/>
-                        </a:prstGeom>
-                        <a:ln w="6480">
-                          <a:solidFill>
-                            <a:srgbClr val="000000"/>
-                          </a:solidFill>
-                          <a:round/>
-                        </a:ln>
-                      </wps:spPr>
-                      <wps:style>
-                        <a:lnRef idx="0">
-                          <a:scrgbClr r="0" g="0" b="0"/>
-                        </a:lnRef>
-                        <a:fillRef idx="0">
-                          <a:scrgbClr r="0" g="0" b="0"/>
-                        </a:fillRef>
-                        <a:effectRef idx="0">
-                          <a:scrgbClr r="0" g="0" b="0"/>
-                        </a:effectRef>
-                        <a:fontRef idx="minor"/>
-                      </wps:style>
-                      <wps:bodyPr/>
-                    </wps:wsp>
-                    <wps:wsp>
-                      <wps:cNvPr id="19" name="Rectángulo 19"/>
-                      <wps:cNvSpPr/>
-                      <wps:spPr>
-                        <a:xfrm rot="21598800">
-                          <a:off x="1279440" y="1080"/>
-                          <a:ext cx="5760" cy="6840"/>
-                        </a:xfrm>
-                        <a:prstGeom prst="rect">
-                          <a:avLst/>
-                        </a:prstGeom>
-                        <a:solidFill>
-                          <a:srgbClr val="000000"/>
-                        </a:solidFill>
-                        <a:ln>
-                          <a:noFill/>
-                        </a:ln>
-                      </wps:spPr>
-                      <wps:style>
-                        <a:lnRef idx="0">
-                          <a:scrgbClr r="0" g="0" b="0"/>
-                        </a:lnRef>
-                        <a:fillRef idx="0">
-                          <a:scrgbClr r="0" g="0" b="0"/>
-                        </a:fillRef>
-                        <a:effectRef idx="0">
-                          <a:scrgbClr r="0" g="0" b="0"/>
-                        </a:effectRef>
-                        <a:fontRef idx="minor"/>
-                      </wps:style>
-                      <wps:bodyPr/>
-                    </wps:wsp>
-                    <wps:wsp>
-                      <wps:cNvPr id="2" name="Conector recto 20"/>
-                      <wps:cNvCnPr/>
-                      <wps:spPr>
-                        <a:xfrm flipV="1">
-                          <a:off x="1286640" y="5040"/>
-                          <a:ext cx="3269520" cy="1440"/>
-                        </a:xfrm>
-                        <a:prstGeom prst="line">
-                          <a:avLst/>
-                        </a:prstGeom>
-                        <a:ln w="6480">
-                          <a:solidFill>
-                            <a:srgbClr val="000000"/>
-                          </a:solidFill>
-                          <a:round/>
-                        </a:ln>
-                      </wps:spPr>
-                      <wps:style>
-                        <a:lnRef idx="0">
-                          <a:scrgbClr r="0" g="0" b="0"/>
-                        </a:lnRef>
-                        <a:fillRef idx="0">
-                          <a:scrgbClr r="0" g="0" b="0"/>
-                        </a:fillRef>
-                        <a:effectRef idx="0">
-                          <a:scrgbClr r="0" g="0" b="0"/>
-                        </a:effectRef>
-                        <a:fontRef idx="minor"/>
-                      </wps:style>
-                      <wps:bodyPr/>
-                    </wps:wsp>
-                    <wps:wsp>
-                      <wps:cNvPr id="4" name="Rectángulo 21"/>
-                      <wps:cNvSpPr/>
-                      <wps:spPr>
-                        <a:xfrm rot="21598800">
-                          <a:off x="4546080" y="0"/>
-                          <a:ext cx="5760" cy="6840"/>
-                        </a:xfrm>
-                        <a:prstGeom prst="rect">
-                          <a:avLst/>
-                        </a:prstGeom>
-                        <a:solidFill>
-                          <a:srgbClr val="000000"/>
-                        </a:solidFill>
-                        <a:ln>
-                          <a:noFill/>
-                        </a:ln>
-                      </wps:spPr>
-                      <wps:style>
-                        <a:lnRef idx="0">
-                          <a:scrgbClr r="0" g="0" b="0"/>
-                        </a:lnRef>
-                        <a:fillRef idx="0">
-                          <a:scrgbClr r="0" g="0" b="0"/>
-                        </a:fillRef>
-                        <a:effectRef idx="0">
-                          <a:scrgbClr r="0" g="0" b="0"/>
-                        </a:effectRef>
-                        <a:fontRef idx="minor"/>
-                      </wps:style>
-                      <wps:bodyPr/>
-                    </wps:wsp>
-                    <wps:wsp>
-                      <wps:cNvPr id="22" name="Conector recto 22"/>
-                      <wps:cNvCnPr/>
-                      <wps:spPr>
-                        <a:xfrm>
-                          <a:off x="4552920" y="4320"/>
-                          <a:ext cx="990720" cy="0"/>
-                        </a:xfrm>
-                        <a:prstGeom prst="line">
-                          <a:avLst/>
-                        </a:prstGeom>
-                        <a:ln w="6480">
-                          <a:solidFill>
-                            <a:srgbClr val="000000"/>
-                          </a:solidFill>
-                          <a:round/>
-                        </a:ln>
-                      </wps:spPr>
-                      <wps:style>
-                        <a:lnRef idx="0">
-                          <a:scrgbClr r="0" g="0" b="0"/>
-                        </a:lnRef>
-                        <a:fillRef idx="0">
-                          <a:scrgbClr r="0" g="0" b="0"/>
-                        </a:fillRef>
-                        <a:effectRef idx="0">
-                          <a:scrgbClr r="0" g="0" b="0"/>
-                        </a:effectRef>
-                        <a:fontRef idx="minor"/>
-                      </wps:style>
-                      <wps:bodyPr/>
-                    </wps:wsp>
-                  </wpg:wgp>
-                </a:graphicData>
-              </a:graphic>
-              <wp14:sizeRelH relativeFrom="page">
-                <wp14:pctWidth>0</wp14:pctWidth>
-              </wp14:sizeRelH>
-              <wp14:sizeRelV relativeFrom="page">
-                <wp14:pctHeight>0</wp14:pctHeight>
-              </wp14:sizeRelV>
-            </wp:anchor>
-          </w:drawing>
-        </mc:Choice>
-        <mc:Fallback>
-          <w:pict>
-            <v:group w14:anchorId="7479C7DE" id="graphic2" o:spid="_x0000_s1026" style="position:absolute;margin-left:80.85pt;margin-top:58.55pt;width:436.55pt;height:.7pt;rotation:1966fd;z-index:-503316439;mso-position-horizontal-relative:page;mso-position-vertical-relative:page" coordsize="55441,88" o:gfxdata="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">
-              <v:line id="Conector recto 18" o:spid="_x0000_s1027" style="position:absolute;visibility:visible;mso-wrap-style:square" from="0,68" to="12891,68" o:connectortype="straight" o:gfxdata="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" strokeweight=".18mm"/>
-              <v:rect id="Rectángulo 19" o:spid="_x0000_s1028" style="position:absolute;left:12794;top:10;width:58;height:69;rotation:-1311fd;visibility:visible;mso-wrap-style:square;v-text-anchor:top" o:gfxdata="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" fillcolor="black" stroked="f"/>
-              <v:line id="Conector recto 20" o:spid="_x0000_s1029" style="position:absolute;flip:y;visibility:visible;mso-wrap-style:square" from="12866,50" to="45561,64" o:connectortype="straight" o:gfxdata="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" strokeweight=".18mm"/>
-              <v:rect id="Rectángulo 21" o:spid="_x0000_s1030" style="position:absolute;left:45460;width:58;height:68;rotation:-1311fd;visibility:visible;mso-wrap-style:square;v-text-anchor:top" o:gfxdata="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" fillcolor="black" stroked="f"/>
-              <v:line id="Conector recto 22" o:spid="_x0000_s1031" style="position:absolute;visibility:visible;mso-wrap-style:square" from="45529,43" to="55436,43" o:connectortype="straight" o:gfxdata="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" strokeweight=".18mm"/>
-              <w10:wrap anchorx="page" anchory="page"/>
-            </v:group>
-          </w:pict>
-        </mc:Fallback>
-      </mc:AlternateContent>
+      <w:pict>
+        <v:group id="graphic2" o:spid="_x0000_s2059" style="position:absolute;margin-left:80.85pt;margin-top:58.55pt;width:436.55pt;height:.7pt;rotation:1966fd;z-index:-503316439;mso-position-horizontal-relative:page;mso-position-vertical-relative:page" coordsize="0,0" o:gfxdata="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">
+          <v:line id="Conector recto 18" o:spid="_x0000_s2060" style="position:absolute;visibility:visible;mso-wrap-style:square" from="0,6840" to="1289160,6840" o:connectortype="straight" o:gfxdata="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" strokeweight=".18mm"/>
+          <v:rect id="Rectángulo 19" o:spid="_x0000_s2061" style="position:absolute;left:1279440;top:1080;width:5760;height:6840;rotation:-1311fd;visibility:visible;mso-wrap-style:square;v-text-anchor:top" o:gfxdata="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" fillcolor="black" stroked="f"/>
+          <v:line id="Conector recto 20" o:spid="_x0000_s2062" style="position:absolute;flip:y;visibility:visible;mso-wrap-style:square" from="1286640,5040" to="4556160,6480" o:connectortype="straight" o:gfxdata="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" strokeweight=".18mm"/>
+          <v:rect id="Rectángulo 21" o:spid="_x0000_s2063" style="position:absolute;left:4546080;width:5760;height:6840;rotation:-1311fd;visibility:visible;mso-wrap-style:square;v-text-anchor:top" o:gfxdata="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" fillcolor="black" stroked="f"/>
+          <v:line id="Conector recto 22" o:spid="_x0000_s2064" style="position:absolute;visibility:visible;mso-wrap-style:square" from="4552920,4320" to="5543640,4320" o:connectortype="straight" o:gfxdata="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" strokeweight=".18mm"/>
+          <w10:wrap anchorx="page" anchory="page"/>
+        </v:group>
+      </w:pict>
     </w:r>
     <w:r>
       <w:t>SWGI</w:t>
@@ -14239,355 +11903,121 @@
       <w:rPr>
         <w:noProof/>
       </w:rPr>
-      <mc:AlternateContent>
-        <mc:Choice Requires="wps">
-          <w:drawing>
-            <wp:anchor distT="0" distB="0" distL="114300" distR="114300" simplePos="0" relativeHeight="45" behindDoc="1" locked="0" layoutInCell="1" allowOverlap="1">
-              <wp:simplePos x="0" y="0"/>
-              <wp:positionH relativeFrom="page">
-                <wp:posOffset>2708910</wp:posOffset>
-              </wp:positionH>
-              <wp:positionV relativeFrom="page">
-                <wp:posOffset>438150</wp:posOffset>
-              </wp:positionV>
-              <wp:extent cx="2482850" cy="313690"/>
-              <wp:effectExtent l="0" t="0" r="0" b="0"/>
-              <wp:wrapNone/>
-              <wp:docPr id="11" name="graphic6"/>
-              <wp:cNvGraphicFramePr>
-                <a:graphicFrameLocks xmlns:a="http://schemas.openxmlformats.org/drawingml/2006/main"/>
-              </wp:cNvGraphicFramePr>
-              <a:graphic xmlns:a="http://schemas.openxmlformats.org/drawingml/2006/main">
-                <a:graphicData uri="http://schemas.microsoft.com/office/word/2010/wordprocessingShape">
-                  <wps:wsp>
-                    <wps:cNvSpPr>
-                      <a:spLocks/>
-                    </wps:cNvSpPr>
-                    <wps:spPr>
-                      <a:xfrm>
-                        <a:off x="0" y="0"/>
-                        <a:ext cx="2482850" cy="313690"/>
-                      </a:xfrm>
-                      <a:prstGeom prst="rect">
-                        <a:avLst/>
-                      </a:prstGeom>
-                      <a:noFill/>
-                      <a:ln>
-                        <a:noFill/>
-                      </a:ln>
-                    </wps:spPr>
-                    <wps:style>
-                      <a:lnRef idx="0">
-                        <a:scrgbClr r="0" g="0" b="0"/>
-                      </a:lnRef>
-                      <a:fillRef idx="0">
-                        <a:scrgbClr r="0" g="0" b="0"/>
-                      </a:fillRef>
-                      <a:effectRef idx="0">
-                        <a:scrgbClr r="0" g="0" b="0"/>
-                      </a:effectRef>
-                      <a:fontRef idx="minor"/>
-                    </wps:style>
-                    <wps:txbx>
-                      <w:txbxContent>
-                        <w:p>
-                          <w:pPr>
-                            <w:pStyle w:val="Contenidodelmarco"/>
-                            <w:spacing w:before="12"/>
-                            <w:ind w:right="4"/>
-                            <w:jc w:val="center"/>
-                            <w:rPr>
-                              <w:b/>
-                              <w:sz w:val="20"/>
-                              <w:lang w:val="es-ES"/>
-                            </w:rPr>
-                          </w:pPr>
-                          <w:r>
-                            <w:rPr>
-                              <w:b/>
-                              <w:color w:val="231A60"/>
-                              <w:sz w:val="20"/>
-                              <w:lang w:val="es-ES"/>
-                            </w:rPr>
-                            <w:t>Consulting Asociados</w:t>
-                          </w:r>
-                        </w:p>
-                        <w:p>
-                          <w:pPr>
-                            <w:pStyle w:val="Contenidodelmarco"/>
-                            <w:spacing w:before="1"/>
-                            <w:jc w:val="center"/>
-                            <w:rPr>
-                              <w:b/>
-                              <w:sz w:val="20"/>
-                              <w:lang w:val="es-ES"/>
-                            </w:rPr>
-                          </w:pPr>
-                          <w:r>
-                            <w:rPr>
-                              <w:b/>
-                              <w:color w:val="231A60"/>
-                              <w:sz w:val="20"/>
-                              <w:lang w:val="es-ES"/>
-                            </w:rPr>
-                            <w:t>Especificación de requisitos de software</w:t>
-                          </w:r>
-                        </w:p>
-                      </w:txbxContent>
-                    </wps:txbx>
-                    <wps:bodyPr lIns="0" tIns="0" rIns="0" bIns="0">
-                      <a:noAutofit/>
-                    </wps:bodyPr>
-                  </wps:wsp>
-                </a:graphicData>
-              </a:graphic>
-              <wp14:sizeRelH relativeFrom="page">
-                <wp14:pctWidth>0</wp14:pctWidth>
-              </wp14:sizeRelH>
-              <wp14:sizeRelV relativeFrom="page">
-                <wp14:pctHeight>0</wp14:pctHeight>
-              </wp14:sizeRelV>
-            </wp:anchor>
-          </w:drawing>
-        </mc:Choice>
-        <mc:Fallback>
-          <w:pict>
-            <v:rect id="graphic6" o:spid="_x0000_s1028" style="position:absolute;margin-left:213.3pt;margin-top:34.5pt;width:195.5pt;height:24.7pt;z-index:-503316435;visibility:visible;mso-wrap-style:square;mso-width-percent:0;mso-height-percent:0;mso-wrap-distance-left:9pt;mso-wrap-distance-top:0;mso-wrap-distance-right:9pt;mso-wrap-distance-bottom:0;mso-position-horizontal:absolute;mso-position-horizontal-relative:page;mso-position-vertical:absolute;mso-position-vertical-relative:page;mso-width-percent:0;mso-height-percent:0;mso-width-relative:page;mso-height-relative:page;v-text-anchor:top" o:gfxdata="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" filled="f" stroked="f">
-              <v:textbox inset="0,0,0,0">
-                <w:txbxContent>
-                  <w:p>
-                    <w:pPr>
-                      <w:pStyle w:val="Contenidodelmarco"/>
-                      <w:spacing w:before="12"/>
-                      <w:ind w:right="4"/>
-                      <w:jc w:val="center"/>
-                      <w:rPr>
-                        <w:b/>
-                        <w:sz w:val="20"/>
-                        <w:lang w:val="es-ES"/>
-                      </w:rPr>
-                    </w:pPr>
-                    <w:r>
-                      <w:rPr>
-                        <w:b/>
-                        <w:color w:val="231A60"/>
-                        <w:sz w:val="20"/>
-                        <w:lang w:val="es-ES"/>
-                      </w:rPr>
-                      <w:t>Consulting Asociados</w:t>
-                    </w:r>
-                  </w:p>
-                  <w:p>
-                    <w:pPr>
-                      <w:pStyle w:val="Contenidodelmarco"/>
-                      <w:spacing w:before="1"/>
-                      <w:jc w:val="center"/>
-                      <w:rPr>
-                        <w:b/>
-                        <w:sz w:val="20"/>
-                        <w:lang w:val="es-ES"/>
-                      </w:rPr>
-                    </w:pPr>
-                    <w:r>
-                      <w:rPr>
-                        <w:b/>
-                        <w:color w:val="231A60"/>
-                        <w:sz w:val="20"/>
-                        <w:lang w:val="es-ES"/>
-                      </w:rPr>
-                      <w:t>Especificación de requisitos de software</w:t>
-                    </w:r>
-                  </w:p>
-                </w:txbxContent>
-              </v:textbox>
-              <w10:wrap anchorx="page" anchory="page"/>
-            </v:rect>
-          </w:pict>
-        </mc:Fallback>
-      </mc:AlternateContent>
+      <w:pict>
+        <v:rect id="graphic6" o:spid="_x0000_s2058" style="position:absolute;margin-left:213.3pt;margin-top:34.5pt;width:195.5pt;height:24.7pt;z-index:-503316435;visibility:visible;mso-wrap-style:square;mso-wrap-distance-left:9pt;mso-wrap-distance-top:0;mso-wrap-distance-right:9pt;mso-wrap-distance-bottom:0;mso-position-horizontal:absolute;mso-position-horizontal-relative:page;mso-position-vertical:absolute;mso-position-vertical-relative:page;v-text-anchor:top" o:gfxdata="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" filled="f" stroked="f">
+          <v:textbox inset="0,0,0,0">
+            <w:txbxContent>
+              <w:p>
+                <w:pPr>
+                  <w:pStyle w:val="Contenidodelmarco"/>
+                  <w:spacing w:before="12"/>
+                  <w:ind w:right="4"/>
+                  <w:jc w:val="center"/>
+                  <w:rPr>
+                    <w:b/>
+                    <w:sz w:val="20"/>
+                    <w:lang w:val="es-ES"/>
+                  </w:rPr>
+                </w:pPr>
+                <w:r>
+                  <w:rPr>
+                    <w:b/>
+                    <w:color w:val="231A60"/>
+                    <w:sz w:val="20"/>
+                    <w:lang w:val="es-ES"/>
+                  </w:rPr>
+                  <w:t>Consulting Asociados</w:t>
+                </w:r>
+              </w:p>
+              <w:p>
+                <w:pPr>
+                  <w:pStyle w:val="Contenidodelmarco"/>
+                  <w:spacing w:before="1"/>
+                  <w:jc w:val="center"/>
+                  <w:rPr>
+                    <w:b/>
+                    <w:sz w:val="20"/>
+                    <w:lang w:val="es-ES"/>
+                  </w:rPr>
+                </w:pPr>
+                <w:r>
+                  <w:rPr>
+                    <w:b/>
+                    <w:color w:val="231A60"/>
+                    <w:sz w:val="20"/>
+                    <w:lang w:val="es-ES"/>
+                  </w:rPr>
+                  <w:t>Especificación de requisitos de software</w:t>
+                </w:r>
+              </w:p>
+            </w:txbxContent>
+          </v:textbox>
+          <w10:wrap anchorx="page" anchory="page"/>
+        </v:rect>
+      </w:pict>
     </w:r>
     <w:r>
       <w:rPr>
         <w:noProof/>
       </w:rPr>
-      <mc:AlternateContent>
-        <mc:Choice Requires="wps">
-          <w:drawing>
-            <wp:anchor distT="0" distB="0" distL="114300" distR="114300" simplePos="0" relativeHeight="47" behindDoc="1" locked="0" layoutInCell="1" allowOverlap="1">
-              <wp:simplePos x="0" y="0"/>
-              <wp:positionH relativeFrom="page">
-                <wp:posOffset>6038850</wp:posOffset>
-              </wp:positionH>
-              <wp:positionV relativeFrom="page">
-                <wp:posOffset>439420</wp:posOffset>
-              </wp:positionV>
-              <wp:extent cx="510540" cy="313690"/>
-              <wp:effectExtent l="0" t="0" r="0" b="0"/>
-              <wp:wrapNone/>
-              <wp:docPr id="13" name="graphic7"/>
-              <wp:cNvGraphicFramePr>
-                <a:graphicFrameLocks xmlns:a="http://schemas.openxmlformats.org/drawingml/2006/main"/>
-              </wp:cNvGraphicFramePr>
-              <a:graphic xmlns:a="http://schemas.openxmlformats.org/drawingml/2006/main">
-                <a:graphicData uri="http://schemas.microsoft.com/office/word/2010/wordprocessingShape">
-                  <wps:wsp>
-                    <wps:cNvSpPr>
-                      <a:spLocks/>
-                    </wps:cNvSpPr>
-                    <wps:spPr>
-                      <a:xfrm>
-                        <a:off x="0" y="0"/>
-                        <a:ext cx="510540" cy="313690"/>
-                      </a:xfrm>
-                      <a:prstGeom prst="rect">
-                        <a:avLst/>
-                      </a:prstGeom>
-                      <a:noFill/>
-                      <a:ln>
-                        <a:noFill/>
-                      </a:ln>
-                    </wps:spPr>
-                    <wps:style>
-                      <a:lnRef idx="0">
-                        <a:scrgbClr r="0" g="0" b="0"/>
-                      </a:lnRef>
-                      <a:fillRef idx="0">
-                        <a:scrgbClr r="0" g="0" b="0"/>
-                      </a:fillRef>
-                      <a:effectRef idx="0">
-                        <a:scrgbClr r="0" g="0" b="0"/>
-                      </a:effectRef>
-                      <a:fontRef idx="minor"/>
-                    </wps:style>
-                    <wps:txbx>
-                      <w:txbxContent>
-                        <w:p>
-                          <w:pPr>
-                            <w:pStyle w:val="Textoindependiente"/>
-                            <w:spacing w:before="12"/>
-                            <w:ind w:right="17"/>
-                            <w:jc w:val="center"/>
-                          </w:pPr>
-                          <w:r>
-                            <w:rPr>
-                              <w:color w:val="231A60"/>
-                            </w:rPr>
-                            <w:t>Rev. 1.0</w:t>
-                          </w:r>
-                        </w:p>
-                        <w:p>
-                          <w:pPr>
-                            <w:pStyle w:val="Textoindependiente"/>
-                            <w:spacing w:before="1"/>
-                            <w:ind w:left="162" w:right="17"/>
-                            <w:jc w:val="center"/>
-                          </w:pPr>
-                          <w:r>
-                            <w:rPr>
-                              <w:color w:val="231A60"/>
-                            </w:rPr>
-                            <w:t xml:space="preserve">Pág. </w:t>
-                          </w:r>
-                          <w:r>
-                            <w:rPr>
-                              <w:color w:val="231A60"/>
-                            </w:rPr>
-                            <w:fldChar w:fldCharType="begin"/>
-                          </w:r>
-                          <w:r>
-                            <w:instrText>PAGE</w:instrText>
-                          </w:r>
-                          <w:r>
-                            <w:fldChar w:fldCharType="separate"/>
-                          </w:r>
-                          <w:r>
-                            <w:rPr>
-                              <w:noProof/>
-                            </w:rPr>
-                            <w:t>7</w:t>
-                          </w:r>
-                          <w:r>
-                            <w:fldChar w:fldCharType="end"/>
-                          </w:r>
-                        </w:p>
-                      </w:txbxContent>
-                    </wps:txbx>
-                    <wps:bodyPr lIns="0" tIns="0" rIns="0" bIns="0">
-                      <a:noAutofit/>
-                    </wps:bodyPr>
-                  </wps:wsp>
-                </a:graphicData>
-              </a:graphic>
-              <wp14:sizeRelH relativeFrom="page">
-                <wp14:pctWidth>0</wp14:pctWidth>
-              </wp14:sizeRelH>
-              <wp14:sizeRelV relativeFrom="page">
-                <wp14:pctHeight>0</wp14:pctHeight>
-              </wp14:sizeRelV>
-            </wp:anchor>
-          </w:drawing>
-        </mc:Choice>
-        <mc:Fallback>
-          <w:pict>
-            <v:rect id="graphic7" o:spid="_x0000_s1029" style="position:absolute;margin-left:475.5pt;margin-top:34.6pt;width:40.2pt;height:24.7pt;z-index:-503316433;visibility:visible;mso-wrap-style:square;mso-width-percent:0;mso-height-percent:0;mso-wrap-distance-left:9pt;mso-wrap-distance-top:0;mso-wrap-distance-right:9pt;mso-wrap-distance-bottom:0;mso-position-horizontal:absolute;mso-position-horizontal-relative:page;mso-position-vertical:absolute;mso-position-vertical-relative:page;mso-width-percent:0;mso-height-percent:0;mso-width-relative:page;mso-height-relative:page;v-text-anchor:top" o:gfxdata="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" filled="f" stroked="f">
-              <v:textbox inset="0,0,0,0">
-                <w:txbxContent>
-                  <w:p>
-                    <w:pPr>
-                      <w:pStyle w:val="Textoindependiente"/>
-                      <w:spacing w:before="12"/>
-                      <w:ind w:right="17"/>
-                      <w:jc w:val="center"/>
-                    </w:pPr>
-                    <w:r>
-                      <w:rPr>
-                        <w:color w:val="231A60"/>
-                      </w:rPr>
-                      <w:t>Rev. 1.0</w:t>
-                    </w:r>
-                  </w:p>
-                  <w:p>
-                    <w:pPr>
-                      <w:pStyle w:val="Textoindependiente"/>
-                      <w:spacing w:before="1"/>
-                      <w:ind w:left="162" w:right="17"/>
-                      <w:jc w:val="center"/>
-                    </w:pPr>
-                    <w:r>
-                      <w:rPr>
-                        <w:color w:val="231A60"/>
-                      </w:rPr>
-                      <w:t xml:space="preserve">Pág. </w:t>
-                    </w:r>
-                    <w:r>
-                      <w:rPr>
-                        <w:color w:val="231A60"/>
-                      </w:rPr>
-                      <w:fldChar w:fldCharType="begin"/>
-                    </w:r>
-                    <w:r>
-                      <w:instrText>PAGE</w:instrText>
-                    </w:r>
-                    <w:r>
-                      <w:fldChar w:fldCharType="separate"/>
-                    </w:r>
-                    <w:r>
-                      <w:rPr>
-                        <w:noProof/>
-                      </w:rPr>
-                      <w:t>7</w:t>
-                    </w:r>
-                    <w:r>
-                      <w:fldChar w:fldCharType="end"/>
-                    </w:r>
-                  </w:p>
-                </w:txbxContent>
-              </v:textbox>
-              <w10:wrap anchorx="page" anchory="page"/>
-            </v:rect>
-          </w:pict>
-        </mc:Fallback>
-      </mc:AlternateContent>
+      <w:pict>
+        <v:rect id="graphic7" o:spid="_x0000_s2057" style="position:absolute;margin-left:475.5pt;margin-top:34.6pt;width:40.2pt;height:24.7pt;z-index:-503316433;visibility:visible;mso-wrap-style:square;mso-wrap-distance-left:9pt;mso-wrap-distance-top:0;mso-wrap-distance-right:9pt;mso-wrap-distance-bottom:0;mso-position-horizontal:absolute;mso-position-horizontal-relative:page;mso-position-vertical:absolute;mso-position-vertical-relative:page;v-text-anchor:top" o:gfxdata="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" filled="f" stroked="f">
+          <v:textbox inset="0,0,0,0">
+            <w:txbxContent>
+              <w:p>
+                <w:pPr>
+                  <w:pStyle w:val="Textoindependiente"/>
+                  <w:spacing w:before="12"/>
+                  <w:ind w:right="17"/>
+                  <w:jc w:val="center"/>
+                </w:pPr>
+                <w:r>
+                  <w:rPr>
+                    <w:color w:val="231A60"/>
+                  </w:rPr>
+                  <w:t>Rev. 1.0</w:t>
+                </w:r>
+              </w:p>
+              <w:p>
+                <w:pPr>
+                  <w:pStyle w:val="Textoindependiente"/>
+                  <w:spacing w:before="1"/>
+                  <w:ind w:left="162" w:right="17"/>
+                  <w:jc w:val="center"/>
+                </w:pPr>
+                <w:r>
+                  <w:rPr>
+                    <w:color w:val="231A60"/>
+                  </w:rPr>
+                  <w:t xml:space="preserve">Pág. </w:t>
+                </w:r>
+                <w:r>
+                  <w:rPr>
+                    <w:color w:val="231A60"/>
+                  </w:rPr>
+                  <w:fldChar w:fldCharType="begin"/>
+                </w:r>
+                <w:r>
+                  <w:instrText>PAGE</w:instrText>
+                </w:r>
+                <w:r>
+                  <w:fldChar w:fldCharType="separate"/>
+                </w:r>
+                <w:r>
+                  <w:rPr>
+                    <w:noProof/>
+                  </w:rPr>
+                  <w:t>7</w:t>
+                </w:r>
+                <w:r>
+                  <w:fldChar w:fldCharType="end"/>
+                </w:r>
+              </w:p>
+            </w:txbxContent>
+          </v:textbox>
+          <w10:wrap anchorx="page" anchory="page"/>
+        </v:rect>
+      </w:pict>
     </w:r>
     <w:r>
       <w:t>SWGI</w:t>
@@ -14627,573 +12057,134 @@
       <w:rPr>
         <w:noProof/>
       </w:rPr>
-      <mc:AlternateContent>
-        <mc:Choice Requires="wpg">
-          <w:drawing>
-            <wp:anchor distT="0" distB="0" distL="114300" distR="114300" simplePos="0" relativeHeight="43" behindDoc="1" locked="0" layoutInCell="1" allowOverlap="1">
-              <wp:simplePos x="0" y="0"/>
-              <wp:positionH relativeFrom="page">
-                <wp:posOffset>1026795</wp:posOffset>
-              </wp:positionH>
-              <wp:positionV relativeFrom="page">
-                <wp:posOffset>743585</wp:posOffset>
-              </wp:positionV>
-              <wp:extent cx="5544185" cy="8890"/>
-              <wp:effectExtent l="0" t="19050" r="0" b="0"/>
-              <wp:wrapNone/>
-              <wp:docPr id="15" name="graphic8"/>
-              <wp:cNvGraphicFramePr>
-                <a:graphicFrameLocks xmlns:a="http://schemas.openxmlformats.org/drawingml/2006/main"/>
-              </wp:cNvGraphicFramePr>
-              <a:graphic xmlns:a="http://schemas.openxmlformats.org/drawingml/2006/main">
-                <a:graphicData uri="http://schemas.microsoft.com/office/word/2010/wordprocessingGroup">
-                  <wpg:wgp>
-                    <wpg:cNvGrpSpPr>
-                      <a:grpSpLocks/>
-                    </wpg:cNvGrpSpPr>
-                    <wpg:grpSpPr>
-                      <a:xfrm rot="1800">
-                        <a:off x="0" y="0"/>
-                        <a:ext cx="5544185" cy="8890"/>
-                        <a:chOff x="0" y="0"/>
-                        <a:chExt cx="5544185" cy="8890"/>
-                      </a:xfrm>
-                    </wpg:grpSpPr>
-                    <wps:wsp>
-                      <wps:cNvPr id="38" name="Conector recto 38"/>
-                      <wps:cNvCnPr/>
-                      <wps:spPr>
-                        <a:xfrm>
-                          <a:off x="0" y="6840"/>
-                          <a:ext cx="1289160" cy="0"/>
-                        </a:xfrm>
-                        <a:prstGeom prst="line">
-                          <a:avLst/>
-                        </a:prstGeom>
-                        <a:ln w="6480">
-                          <a:solidFill>
-                            <a:srgbClr val="000000"/>
-                          </a:solidFill>
-                          <a:round/>
-                        </a:ln>
-                      </wps:spPr>
-                      <wps:style>
-                        <a:lnRef idx="0">
-                          <a:scrgbClr r="0" g="0" b="0"/>
-                        </a:lnRef>
-                        <a:fillRef idx="0">
-                          <a:scrgbClr r="0" g="0" b="0"/>
-                        </a:fillRef>
-                        <a:effectRef idx="0">
-                          <a:scrgbClr r="0" g="0" b="0"/>
-                        </a:effectRef>
-                        <a:fontRef idx="minor"/>
-                      </wps:style>
-                      <wps:bodyPr/>
-                    </wps:wsp>
-                    <wps:wsp>
-                      <wps:cNvPr id="39" name="Rectángulo 39"/>
-                      <wps:cNvSpPr/>
-                      <wps:spPr>
-                        <a:xfrm rot="21598800">
-                          <a:off x="1279440" y="1080"/>
-                          <a:ext cx="5760" cy="6840"/>
-                        </a:xfrm>
-                        <a:prstGeom prst="rect">
-                          <a:avLst/>
-                        </a:prstGeom>
-                        <a:solidFill>
-                          <a:srgbClr val="000000"/>
-                        </a:solidFill>
-                        <a:ln>
-                          <a:noFill/>
-                        </a:ln>
-                      </wps:spPr>
-                      <wps:style>
-                        <a:lnRef idx="0">
-                          <a:scrgbClr r="0" g="0" b="0"/>
-                        </a:lnRef>
-                        <a:fillRef idx="0">
-                          <a:scrgbClr r="0" g="0" b="0"/>
-                        </a:fillRef>
-                        <a:effectRef idx="0">
-                          <a:scrgbClr r="0" g="0" b="0"/>
-                        </a:effectRef>
-                        <a:fontRef idx="minor"/>
-                      </wps:style>
-                      <wps:bodyPr/>
-                    </wps:wsp>
-                    <wps:wsp>
-                      <wps:cNvPr id="40" name="Conector recto 40"/>
-                      <wps:cNvCnPr/>
-                      <wps:spPr>
-                        <a:xfrm flipV="1">
-                          <a:off x="1286640" y="5040"/>
-                          <a:ext cx="3269520" cy="1440"/>
-                        </a:xfrm>
-                        <a:prstGeom prst="line">
-                          <a:avLst/>
-                        </a:prstGeom>
-                        <a:ln w="6480">
-                          <a:solidFill>
-                            <a:srgbClr val="000000"/>
-                          </a:solidFill>
-                          <a:round/>
-                        </a:ln>
-                      </wps:spPr>
-                      <wps:style>
-                        <a:lnRef idx="0">
-                          <a:scrgbClr r="0" g="0" b="0"/>
-                        </a:lnRef>
-                        <a:fillRef idx="0">
-                          <a:scrgbClr r="0" g="0" b="0"/>
-                        </a:fillRef>
-                        <a:effectRef idx="0">
-                          <a:scrgbClr r="0" g="0" b="0"/>
-                        </a:effectRef>
-                        <a:fontRef idx="minor"/>
-                      </wps:style>
-                      <wps:bodyPr/>
-                    </wps:wsp>
-                    <wps:wsp>
-                      <wps:cNvPr id="41" name="Rectángulo 41"/>
-                      <wps:cNvSpPr/>
-                      <wps:spPr>
-                        <a:xfrm rot="21598800">
-                          <a:off x="4546080" y="0"/>
-                          <a:ext cx="5760" cy="6840"/>
-                        </a:xfrm>
-                        <a:prstGeom prst="rect">
-                          <a:avLst/>
-                        </a:prstGeom>
-                        <a:solidFill>
-                          <a:srgbClr val="000000"/>
-                        </a:solidFill>
-                        <a:ln>
-                          <a:noFill/>
-                        </a:ln>
-                      </wps:spPr>
-                      <wps:style>
-                        <a:lnRef idx="0">
-                          <a:scrgbClr r="0" g="0" b="0"/>
-                        </a:lnRef>
-                        <a:fillRef idx="0">
-                          <a:scrgbClr r="0" g="0" b="0"/>
-                        </a:fillRef>
-                        <a:effectRef idx="0">
-                          <a:scrgbClr r="0" g="0" b="0"/>
-                        </a:effectRef>
-                        <a:fontRef idx="minor"/>
-                      </wps:style>
-                      <wps:bodyPr/>
-                    </wps:wsp>
-                    <wps:wsp>
-                      <wps:cNvPr id="42" name="Conector recto 42"/>
-                      <wps:cNvCnPr/>
-                      <wps:spPr>
-                        <a:xfrm>
-                          <a:off x="4552920" y="4320"/>
-                          <a:ext cx="990720" cy="0"/>
-                        </a:xfrm>
-                        <a:prstGeom prst="line">
-                          <a:avLst/>
-                        </a:prstGeom>
-                        <a:ln w="6480">
-                          <a:solidFill>
-                            <a:srgbClr val="000000"/>
-                          </a:solidFill>
-                          <a:round/>
-                        </a:ln>
-                      </wps:spPr>
-                      <wps:style>
-                        <a:lnRef idx="0">
-                          <a:scrgbClr r="0" g="0" b="0"/>
-                        </a:lnRef>
-                        <a:fillRef idx="0">
-                          <a:scrgbClr r="0" g="0" b="0"/>
-                        </a:fillRef>
-                        <a:effectRef idx="0">
-                          <a:scrgbClr r="0" g="0" b="0"/>
-                        </a:effectRef>
-                        <a:fontRef idx="minor"/>
-                      </wps:style>
-                      <wps:bodyPr/>
-                    </wps:wsp>
-                  </wpg:wgp>
-                </a:graphicData>
-              </a:graphic>
-              <wp14:sizeRelH relativeFrom="page">
-                <wp14:pctWidth>0</wp14:pctWidth>
-              </wp14:sizeRelH>
-              <wp14:sizeRelV relativeFrom="page">
-                <wp14:pctHeight>0</wp14:pctHeight>
-              </wp14:sizeRelV>
-            </wp:anchor>
-          </w:drawing>
-        </mc:Choice>
-        <mc:Fallback>
-          <w:pict>
-            <v:group w14:anchorId="4895053F" id="graphic8" o:spid="_x0000_s1026" style="position:absolute;margin-left:80.85pt;margin-top:58.55pt;width:436.55pt;height:.7pt;rotation:1966fd;z-index:-503316437;mso-position-horizontal-relative:page;mso-position-vertical-relative:page" coordsize="55441,88" o:gfxdata="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">
-              <v:line id="Conector recto 38" o:spid="_x0000_s1027" style="position:absolute;visibility:visible;mso-wrap-style:square" from="0,68" to="12891,68" o:connectortype="straight" o:gfxdata="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" strokeweight=".18mm"/>
-              <v:rect id="Rectángulo 39" o:spid="_x0000_s1028" style="position:absolute;left:12794;top:10;width:58;height:69;rotation:-1311fd;visibility:visible;mso-wrap-style:square;v-text-anchor:top" o:gfxdata="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" fillcolor="black" stroked="f"/>
-              <v:line id="Conector recto 40" o:spid="_x0000_s1029" style="position:absolute;flip:y;visibility:visible;mso-wrap-style:square" from="12866,50" to="45561,64" o:connectortype="straight" o:gfxdata="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" strokeweight=".18mm"/>
-              <v:rect id="Rectángulo 41" o:spid="_x0000_s1030" style="position:absolute;left:45460;width:58;height:68;rotation:-1311fd;visibility:visible;mso-wrap-style:square;v-text-anchor:top" o:gfxdata="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" fillcolor="black" stroked="f"/>
-              <v:line id="Conector recto 42" o:spid="_x0000_s1031" style="position:absolute;visibility:visible;mso-wrap-style:square" from="45529,43" to="55436,43" o:connectortype="straight" o:gfxdata="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" strokeweight=".18mm"/>
-              <w10:wrap anchorx="page" anchory="page"/>
-            </v:group>
-          </w:pict>
-        </mc:Fallback>
-      </mc:AlternateContent>
+      <w:pict>
+        <v:group id="graphic8" o:spid="_x0000_s2051" style="position:absolute;margin-left:80.85pt;margin-top:58.55pt;width:436.55pt;height:.7pt;rotation:1966fd;z-index:-503316437;mso-position-horizontal-relative:page;mso-position-vertical-relative:page" coordsize="0,0" o:gfxdata="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">
+          <v:line id="Conector recto 38" o:spid="_x0000_s2052" style="position:absolute;visibility:visible;mso-wrap-style:square" from="0,6840" to="1289160,6840" o:connectortype="straight" o:gfxdata="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" strokeweight=".18mm"/>
+          <v:rect id="Rectángulo 39" o:spid="_x0000_s2053" style="position:absolute;left:1279440;top:1080;width:5760;height:6840;rotation:-1311fd;visibility:visible;mso-wrap-style:square;v-text-anchor:top" o:gfxdata="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" fillcolor="black" stroked="f"/>
+          <v:line id="Conector recto 40" o:spid="_x0000_s2054" style="position:absolute;flip:y;visibility:visible;mso-wrap-style:square" from="1286640,5040" to="4556160,6480" o:connectortype="straight" o:gfxdata="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" strokeweight=".18mm"/>
+          <v:rect id="Rectángulo 41" o:spid="_x0000_s2055" style="position:absolute;left:4546080;width:5760;height:6840;rotation:-1311fd;visibility:visible;mso-wrap-style:square;v-text-anchor:top" o:gfxdata="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" fillcolor="black" stroked="f"/>
+          <v:line id="Conector recto 42" o:spid="_x0000_s2056" style="position:absolute;visibility:visible;mso-wrap-style:square" from="4552920,4320" to="5543640,4320" o:connectortype="straight" o:gfxdata="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" strokeweight=".18mm"/>
+          <w10:wrap anchorx="page" anchory="page"/>
+        </v:group>
+      </w:pict>
     </w:r>
     <w:r>
       <w:rPr>
         <w:noProof/>
       </w:rPr>
-      <mc:AlternateContent>
-        <mc:Choice Requires="wps">
-          <w:drawing>
-            <wp:anchor distT="0" distB="0" distL="114300" distR="114300" simplePos="0" relativeHeight="48" behindDoc="1" locked="0" layoutInCell="1" allowOverlap="1">
-              <wp:simplePos x="0" y="0"/>
-              <wp:positionH relativeFrom="page">
-                <wp:posOffset>2708910</wp:posOffset>
-              </wp:positionH>
-              <wp:positionV relativeFrom="page">
-                <wp:posOffset>438150</wp:posOffset>
-              </wp:positionV>
-              <wp:extent cx="2482850" cy="313690"/>
-              <wp:effectExtent l="0" t="0" r="0" b="0"/>
-              <wp:wrapNone/>
-              <wp:docPr id="16" name="graphic9"/>
-              <wp:cNvGraphicFramePr>
-                <a:graphicFrameLocks xmlns:a="http://schemas.openxmlformats.org/drawingml/2006/main"/>
-              </wp:cNvGraphicFramePr>
-              <a:graphic xmlns:a="http://schemas.openxmlformats.org/drawingml/2006/main">
-                <a:graphicData uri="http://schemas.microsoft.com/office/word/2010/wordprocessingShape">
-                  <wps:wsp>
-                    <wps:cNvSpPr>
-                      <a:spLocks/>
-                    </wps:cNvSpPr>
-                    <wps:spPr>
-                      <a:xfrm>
-                        <a:off x="0" y="0"/>
-                        <a:ext cx="2482850" cy="313690"/>
-                      </a:xfrm>
-                      <a:prstGeom prst="rect">
-                        <a:avLst/>
-                      </a:prstGeom>
-                      <a:noFill/>
-                      <a:ln>
-                        <a:noFill/>
-                      </a:ln>
-                    </wps:spPr>
-                    <wps:style>
-                      <a:lnRef idx="0">
-                        <a:scrgbClr r="0" g="0" b="0"/>
-                      </a:lnRef>
-                      <a:fillRef idx="0">
-                        <a:scrgbClr r="0" g="0" b="0"/>
-                      </a:fillRef>
-                      <a:effectRef idx="0">
-                        <a:scrgbClr r="0" g="0" b="0"/>
-                      </a:effectRef>
-                      <a:fontRef idx="minor"/>
-                    </wps:style>
-                    <wps:txbx>
-                      <w:txbxContent>
-                        <w:p>
-                          <w:pPr>
-                            <w:pStyle w:val="Contenidodelmarco"/>
-                            <w:spacing w:before="12"/>
-                            <w:ind w:right="4"/>
-                            <w:jc w:val="center"/>
-                            <w:rPr>
-                              <w:b/>
-                              <w:sz w:val="20"/>
-                              <w:lang w:val="es-ES"/>
-                            </w:rPr>
-                          </w:pPr>
-                          <w:r>
-                            <w:rPr>
-                              <w:b/>
-                              <w:color w:val="231A60"/>
-                              <w:sz w:val="20"/>
-                              <w:lang w:val="es-ES"/>
-                            </w:rPr>
-                            <w:t>SISCOOP</w:t>
-                          </w:r>
-                        </w:p>
-                        <w:p>
-                          <w:pPr>
-                            <w:pStyle w:val="Contenidodelmarco"/>
-                            <w:spacing w:before="1"/>
-                            <w:jc w:val="center"/>
-                            <w:rPr>
-                              <w:b/>
-                              <w:sz w:val="20"/>
-                              <w:lang w:val="es-ES"/>
-                            </w:rPr>
-                          </w:pPr>
-                          <w:r>
-                            <w:rPr>
-                              <w:b/>
-                              <w:color w:val="231A60"/>
-                              <w:sz w:val="20"/>
-                              <w:lang w:val="es-ES"/>
-                            </w:rPr>
-                            <w:t>Especificación de requisitos de software</w:t>
-                          </w:r>
-                        </w:p>
-                      </w:txbxContent>
-                    </wps:txbx>
-                    <wps:bodyPr lIns="0" tIns="0" rIns="0" bIns="0">
-                      <a:noAutofit/>
-                    </wps:bodyPr>
-                  </wps:wsp>
-                </a:graphicData>
-              </a:graphic>
-              <wp14:sizeRelH relativeFrom="page">
-                <wp14:pctWidth>0</wp14:pctWidth>
-              </wp14:sizeRelH>
-              <wp14:sizeRelV relativeFrom="page">
-                <wp14:pctHeight>0</wp14:pctHeight>
-              </wp14:sizeRelV>
-            </wp:anchor>
-          </w:drawing>
-        </mc:Choice>
-        <mc:Fallback>
-          <w:pict>
-            <v:rect id="graphic9" o:spid="_x0000_s1030" style="position:absolute;margin-left:213.3pt;margin-top:34.5pt;width:195.5pt;height:24.7pt;z-index:-503316432;visibility:visible;mso-wrap-style:square;mso-width-percent:0;mso-height-percent:0;mso-wrap-distance-left:9pt;mso-wrap-distance-top:0;mso-wrap-distance-right:9pt;mso-wrap-distance-bottom:0;mso-position-horizontal:absolute;mso-position-horizontal-relative:page;mso-position-vertical:absolute;mso-position-vertical-relative:page;mso-width-percent:0;mso-height-percent:0;mso-width-relative:page;mso-height-relative:page;v-text-anchor:top" o:gfxdata="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" filled="f" stroked="f">
-              <v:textbox inset="0,0,0,0">
-                <w:txbxContent>
-                  <w:p>
-                    <w:pPr>
-                      <w:pStyle w:val="Contenidodelmarco"/>
-                      <w:spacing w:before="12"/>
-                      <w:ind w:right="4"/>
-                      <w:jc w:val="center"/>
-                      <w:rPr>
-                        <w:b/>
-                        <w:sz w:val="20"/>
-                        <w:lang w:val="es-ES"/>
-                      </w:rPr>
-                    </w:pPr>
-                    <w:r>
-                      <w:rPr>
-                        <w:b/>
-                        <w:color w:val="231A60"/>
-                        <w:sz w:val="20"/>
-                        <w:lang w:val="es-ES"/>
-                      </w:rPr>
-                      <w:t>SISCOOP</w:t>
-                    </w:r>
-                  </w:p>
-                  <w:p>
-                    <w:pPr>
-                      <w:pStyle w:val="Contenidodelmarco"/>
-                      <w:spacing w:before="1"/>
-                      <w:jc w:val="center"/>
-                      <w:rPr>
-                        <w:b/>
-                        <w:sz w:val="20"/>
-                        <w:lang w:val="es-ES"/>
-                      </w:rPr>
-                    </w:pPr>
-                    <w:r>
-                      <w:rPr>
-                        <w:b/>
-                        <w:color w:val="231A60"/>
-                        <w:sz w:val="20"/>
-                        <w:lang w:val="es-ES"/>
-                      </w:rPr>
-                      <w:t>Especificación de requisitos de software</w:t>
-                    </w:r>
-                  </w:p>
-                </w:txbxContent>
-              </v:textbox>
-              <w10:wrap anchorx="page" anchory="page"/>
-            </v:rect>
-          </w:pict>
-        </mc:Fallback>
-      </mc:AlternateContent>
+      <w:pict>
+        <v:rect id="graphic9" o:spid="_x0000_s2050" style="position:absolute;margin-left:213.3pt;margin-top:34.5pt;width:195.5pt;height:24.7pt;z-index:-503316432;visibility:visible;mso-wrap-style:square;mso-wrap-distance-left:9pt;mso-wrap-distance-top:0;mso-wrap-distance-right:9pt;mso-wrap-distance-bottom:0;mso-position-horizontal:absolute;mso-position-horizontal-relative:page;mso-position-vertical:absolute;mso-position-vertical-relative:page;v-text-anchor:top" o:gfxdata="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" filled="f" stroked="f">
+          <v:textbox inset="0,0,0,0">
+            <w:txbxContent>
+              <w:p>
+                <w:pPr>
+                  <w:pStyle w:val="Contenidodelmarco"/>
+                  <w:spacing w:before="12"/>
+                  <w:ind w:right="4"/>
+                  <w:jc w:val="center"/>
+                  <w:rPr>
+                    <w:b/>
+                    <w:sz w:val="20"/>
+                    <w:lang w:val="es-ES"/>
+                  </w:rPr>
+                </w:pPr>
+                <w:r>
+                  <w:rPr>
+                    <w:b/>
+                    <w:color w:val="231A60"/>
+                    <w:sz w:val="20"/>
+                    <w:lang w:val="es-ES"/>
+                  </w:rPr>
+                  <w:t>SISCOOP</w:t>
+                </w:r>
+              </w:p>
+              <w:p>
+                <w:pPr>
+                  <w:pStyle w:val="Contenidodelmarco"/>
+                  <w:spacing w:before="1"/>
+                  <w:jc w:val="center"/>
+                  <w:rPr>
+                    <w:b/>
+                    <w:sz w:val="20"/>
+                    <w:lang w:val="es-ES"/>
+                  </w:rPr>
+                </w:pPr>
+                <w:r>
+                  <w:rPr>
+                    <w:b/>
+                    <w:color w:val="231A60"/>
+                    <w:sz w:val="20"/>
+                    <w:lang w:val="es-ES"/>
+                  </w:rPr>
+                  <w:t>Especificación de requisitos de software</w:t>
+                </w:r>
+              </w:p>
+            </w:txbxContent>
+          </v:textbox>
+          <w10:wrap anchorx="page" anchory="page"/>
+        </v:rect>
+      </w:pict>
     </w:r>
     <w:r>
       <w:rPr>
         <w:noProof/>
       </w:rPr>
-      <mc:AlternateContent>
-        <mc:Choice Requires="wps">
-          <w:drawing>
-            <wp:anchor distT="0" distB="0" distL="114300" distR="114300" simplePos="0" relativeHeight="49" behindDoc="1" locked="0" layoutInCell="1" allowOverlap="1">
-              <wp:simplePos x="0" y="0"/>
-              <wp:positionH relativeFrom="page">
-                <wp:posOffset>6038850</wp:posOffset>
-              </wp:positionH>
-              <wp:positionV relativeFrom="page">
-                <wp:posOffset>439420</wp:posOffset>
-              </wp:positionV>
-              <wp:extent cx="510540" cy="313690"/>
-              <wp:effectExtent l="0" t="0" r="0" b="0"/>
-              <wp:wrapNone/>
-              <wp:docPr id="18" name="graphic10"/>
-              <wp:cNvGraphicFramePr>
-                <a:graphicFrameLocks xmlns:a="http://schemas.openxmlformats.org/drawingml/2006/main"/>
-              </wp:cNvGraphicFramePr>
-              <a:graphic xmlns:a="http://schemas.openxmlformats.org/drawingml/2006/main">
-                <a:graphicData uri="http://schemas.microsoft.com/office/word/2010/wordprocessingShape">
-                  <wps:wsp>
-                    <wps:cNvSpPr>
-                      <a:spLocks/>
-                    </wps:cNvSpPr>
-                    <wps:spPr>
-                      <a:xfrm>
-                        <a:off x="0" y="0"/>
-                        <a:ext cx="510540" cy="313690"/>
-                      </a:xfrm>
-                      <a:prstGeom prst="rect">
-                        <a:avLst/>
-                      </a:prstGeom>
-                      <a:noFill/>
-                      <a:ln>
-                        <a:noFill/>
-                      </a:ln>
-                    </wps:spPr>
-                    <wps:style>
-                      <a:lnRef idx="0">
-                        <a:scrgbClr r="0" g="0" b="0"/>
-                      </a:lnRef>
-                      <a:fillRef idx="0">
-                        <a:scrgbClr r="0" g="0" b="0"/>
-                      </a:fillRef>
-                      <a:effectRef idx="0">
-                        <a:scrgbClr r="0" g="0" b="0"/>
-                      </a:effectRef>
-                      <a:fontRef idx="minor"/>
-                    </wps:style>
-                    <wps:txbx>
-                      <w:txbxContent>
-                        <w:p>
-                          <w:pPr>
-                            <w:pStyle w:val="Textoindependiente"/>
-                            <w:spacing w:before="12"/>
-                            <w:ind w:left="20"/>
-                          </w:pPr>
-                          <w:r>
-                            <w:rPr>
-                              <w:color w:val="231A60"/>
-                            </w:rPr>
-                            <w:t>Rev. 1.0</w:t>
-                          </w:r>
-                        </w:p>
-                        <w:p>
-                          <w:pPr>
-                            <w:pStyle w:val="Textoindependiente"/>
-                            <w:spacing w:before="1"/>
-                            <w:ind w:left="75"/>
-                          </w:pPr>
-                          <w:r>
-                            <w:rPr>
-                              <w:color w:val="231A60"/>
-                            </w:rPr>
-                            <w:t xml:space="preserve">Pág. </w:t>
-                          </w:r>
-                          <w:r>
-                            <w:rPr>
-                              <w:color w:val="231A60"/>
-                            </w:rPr>
-                            <w:fldChar w:fldCharType="begin"/>
-                          </w:r>
-                          <w:r>
-                            <w:instrText>PAGE</w:instrText>
-                          </w:r>
-                          <w:r>
-                            <w:fldChar w:fldCharType="separate"/>
-                          </w:r>
-                          <w:r>
-                            <w:rPr>
-                              <w:noProof/>
-                            </w:rPr>
-                            <w:t>10</w:t>
-                          </w:r>
-                          <w:r>
-                            <w:fldChar w:fldCharType="end"/>
-                          </w:r>
-                        </w:p>
-                      </w:txbxContent>
-                    </wps:txbx>
-                    <wps:bodyPr lIns="0" tIns="0" rIns="0" bIns="0">
-                      <a:noAutofit/>
-                    </wps:bodyPr>
-                  </wps:wsp>
-                </a:graphicData>
-              </a:graphic>
-              <wp14:sizeRelH relativeFrom="page">
-                <wp14:pctWidth>0</wp14:pctWidth>
-              </wp14:sizeRelH>
-              <wp14:sizeRelV relativeFrom="page">
-                <wp14:pctHeight>0</wp14:pctHeight>
-              </wp14:sizeRelV>
-            </wp:anchor>
-          </w:drawing>
-        </mc:Choice>
-        <mc:Fallback>
-          <w:pict>
-            <v:rect id="graphic10" o:spid="_x0000_s1031" style="position:absolute;margin-left:475.5pt;margin-top:34.6pt;width:40.2pt;height:24.7pt;z-index:-503316431;visibility:visible;mso-wrap-style:square;mso-width-percent:0;mso-height-percent:0;mso-wrap-distance-left:9pt;mso-wrap-distance-top:0;mso-wrap-distance-right:9pt;mso-wrap-distance-bottom:0;mso-position-horizontal:absolute;mso-position-horizontal-relative:page;mso-position-vertical:absolute;mso-position-vertical-relative:page;mso-width-percent:0;mso-height-percent:0;mso-width-relative:page;mso-height-relative:page;v-text-anchor:top" o:gfxdata="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" filled="f" stroked="f">
-              <v:textbox inset="0,0,0,0">
-                <w:txbxContent>
-                  <w:p>
-                    <w:pPr>
-                      <w:pStyle w:val="Textoindependiente"/>
-                      <w:spacing w:before="12"/>
-                      <w:ind w:left="20"/>
-                    </w:pPr>
-                    <w:r>
-                      <w:rPr>
-                        <w:color w:val="231A60"/>
-                      </w:rPr>
-                      <w:t>Rev. 1.0</w:t>
-                    </w:r>
-                  </w:p>
-                  <w:p>
-                    <w:pPr>
-                      <w:pStyle w:val="Textoindependiente"/>
-                      <w:spacing w:before="1"/>
-                      <w:ind w:left="75"/>
-                    </w:pPr>
-                    <w:r>
-                      <w:rPr>
-                        <w:color w:val="231A60"/>
-                      </w:rPr>
-                      <w:t xml:space="preserve">Pág. </w:t>
-                    </w:r>
-                    <w:r>
-                      <w:rPr>
-                        <w:color w:val="231A60"/>
-                      </w:rPr>
-                      <w:fldChar w:fldCharType="begin"/>
-                    </w:r>
-                    <w:r>
-                      <w:instrText>PAGE</w:instrText>
-                    </w:r>
-                    <w:r>
-                      <w:fldChar w:fldCharType="separate"/>
-                    </w:r>
-                    <w:r>
-                      <w:rPr>
-                        <w:noProof/>
-                      </w:rPr>
-                      <w:t>10</w:t>
-                    </w:r>
-                    <w:r>
-                      <w:fldChar w:fldCharType="end"/>
-                    </w:r>
-                  </w:p>
-                </w:txbxContent>
-              </v:textbox>
-              <w10:wrap anchorx="page" anchory="page"/>
-            </v:rect>
-          </w:pict>
-        </mc:Fallback>
-      </mc:AlternateContent>
+      <w:pict>
+        <v:rect id="graphic10" o:spid="_x0000_s2049" style="position:absolute;margin-left:475.5pt;margin-top:34.6pt;width:40.2pt;height:24.7pt;z-index:-503316431;visibility:visible;mso-wrap-style:square;mso-wrap-distance-left:9pt;mso-wrap-distance-top:0;mso-wrap-distance-right:9pt;mso-wrap-distance-bottom:0;mso-position-horizontal:absolute;mso-position-horizontal-relative:page;mso-position-vertical:absolute;mso-position-vertical-relative:page;v-text-anchor:top" o:gfxdata="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" filled="f" stroked="f">
+          <v:textbox inset="0,0,0,0">
+            <w:txbxContent>
+              <w:p>
+                <w:pPr>
+                  <w:pStyle w:val="Textoindependiente"/>
+                  <w:spacing w:before="12"/>
+                  <w:ind w:left="20"/>
+                </w:pPr>
+                <w:r>
+                  <w:rPr>
+                    <w:color w:val="231A60"/>
+                  </w:rPr>
+                  <w:t>Rev. 1.0</w:t>
+                </w:r>
+              </w:p>
+              <w:p>
+                <w:pPr>
+                  <w:pStyle w:val="Textoindependiente"/>
+                  <w:spacing w:before="1"/>
+                  <w:ind w:left="75"/>
+                </w:pPr>
+                <w:r>
+                  <w:rPr>
+                    <w:color w:val="231A60"/>
+                  </w:rPr>
+                  <w:t xml:space="preserve">Pág. </w:t>
+                </w:r>
+                <w:r>
+                  <w:rPr>
+                    <w:color w:val="231A60"/>
+                  </w:rPr>
+                  <w:fldChar w:fldCharType="begin"/>
+                </w:r>
+                <w:r>
+                  <w:instrText>PAGE</w:instrText>
+                </w:r>
+                <w:r>
+                  <w:fldChar w:fldCharType="separate"/>
+                </w:r>
+                <w:r>
+                  <w:rPr>
+                    <w:noProof/>
+                  </w:rPr>
+                  <w:t>10</w:t>
+                </w:r>
+                <w:r>
+                  <w:fldChar w:fldCharType="end"/>
+                </w:r>
+              </w:p>
+            </w:txbxContent>
+          </v:textbox>
+          <w10:wrap anchorx="page" anchory="page"/>
+        </v:rect>
+      </w:pict>
     </w:r>
     <w:r>
       <w:t>SWGI</w:t>
@@ -16830,6 +13821,7 @@
     <w:rPr>
       <w:color w:val="000080"/>
       <w:u w:val="single"/>
+      <w:lang/>
     </w:rPr>
   </w:style>
   <w:style w:type="character" w:customStyle="1" w:styleId="ListLabel17">
@@ -17320,6 +14312,7 @@
     <w:rPr>
       <w:color w:val="000080"/>
       <w:u w:val="single"/>
+      <w:lang/>
     </w:rPr>
   </w:style>
   <w:style w:type="paragraph" w:customStyle="1" w:styleId="Heading">

</xml_diff>